<commit_message>
Actualizar o documento de proposta de protejo
</commit_message>
<xml_diff>
--- a/Documentos/template_proposta_Projeto_2020_21.docx
+++ b/Documentos/template_proposta_Projeto_2020_21.docx
@@ -1,6 +1,6 @@
 
 <file path=word/document.xml><?xml version="1.0" encoding="utf-8"?>
-<w:document xmlns:wpc="http://schemas.microsoft.com/office/word/2010/wordprocessingCanvas" xmlns:cx="http://schemas.microsoft.com/office/drawing/2014/chartex" xmlns:cx1="http://schemas.microsoft.com/office/drawing/2015/9/8/chartex" xmlns:cx2="http://schemas.microsoft.com/office/drawing/2015/10/21/chartex" xmlns:cx3="http://schemas.microsoft.com/office/drawing/2016/5/9/chartex" xmlns:cx4="http://schemas.microsoft.com/office/drawing/2016/5/10/chartex" xmlns:cx5="http://schemas.microsoft.com/office/drawing/2016/5/11/chartex" xmlns:cx6="http://schemas.microsoft.com/office/drawing/2016/5/12/chartex" xmlns:cx7="http://schemas.microsoft.com/office/drawing/2016/5/13/chartex" xmlns:cx8="http://schemas.microsoft.com/office/drawing/2016/5/14/chartex" xmlns:mc="http://schemas.openxmlformats.org/markup-compatibility/2006" xmlns:aink="http://schemas.microsoft.com/office/drawing/2016/ink" xmlns:am3d="http://schemas.microsoft.com/office/drawing/2017/model3d" xmlns:o="urn:schemas-microsoft-com:office:office" xmlns:r="http://schemas.openxmlformats.org/officeDocument/2006/relationships" xmlns:m="http://schemas.openxmlformats.org/officeDocument/2006/math" xmlns:v="urn:schemas-microsoft-com:vml" xmlns:wp14="http://schemas.microsoft.com/office/word/2010/wordprocessingDrawing" xmlns:wp="http://schemas.openxmlformats.org/drawingml/2006/wordprocessingDrawing" xmlns:w10="urn:schemas-microsoft-com:office:word" xmlns:w="http://schemas.openxmlformats.org/wordprocessingml/2006/main" xmlns:w14="http://schemas.microsoft.com/office/word/2010/wordml" xmlns:w15="http://schemas.microsoft.com/office/word/2012/wordml" xmlns:w16cid="http://schemas.microsoft.com/office/word/2016/wordml/cid" xmlns:w16se="http://schemas.microsoft.com/office/word/2015/wordml/symex" xmlns:wpg="http://schemas.microsoft.com/office/word/2010/wordprocessingGroup" xmlns:wpi="http://schemas.microsoft.com/office/word/2010/wordprocessingInk" xmlns:wne="http://schemas.microsoft.com/office/word/2006/wordml" xmlns:wps="http://schemas.microsoft.com/office/word/2010/wordprocessingShape" mc:Ignorable="w14 w15 w16se w16cid wp14">
+<w:document xmlns:wpc="http://schemas.microsoft.com/office/word/2010/wordprocessingCanvas" xmlns:cx="http://schemas.microsoft.com/office/drawing/2014/chartex" xmlns:cx1="http://schemas.microsoft.com/office/drawing/2015/9/8/chartex" xmlns:cx2="http://schemas.microsoft.com/office/drawing/2015/10/21/chartex" xmlns:cx3="http://schemas.microsoft.com/office/drawing/2016/5/9/chartex" xmlns:cx4="http://schemas.microsoft.com/office/drawing/2016/5/10/chartex" xmlns:cx5="http://schemas.microsoft.com/office/drawing/2016/5/11/chartex" xmlns:cx6="http://schemas.microsoft.com/office/drawing/2016/5/12/chartex" xmlns:cx7="http://schemas.microsoft.com/office/drawing/2016/5/13/chartex" xmlns:cx8="http://schemas.microsoft.com/office/drawing/2016/5/14/chartex" xmlns:mc="http://schemas.openxmlformats.org/markup-compatibility/2006" xmlns:aink="http://schemas.microsoft.com/office/drawing/2016/ink" xmlns:am3d="http://schemas.microsoft.com/office/drawing/2017/model3d" xmlns:o="urn:schemas-microsoft-com:office:office" xmlns:r="http://schemas.openxmlformats.org/officeDocument/2006/relationships" xmlns:m="http://schemas.openxmlformats.org/officeDocument/2006/math" xmlns:v="urn:schemas-microsoft-com:vml" xmlns:wp14="http://schemas.microsoft.com/office/word/2010/wordprocessingDrawing" xmlns:wp="http://schemas.openxmlformats.org/drawingml/2006/wordprocessingDrawing" xmlns:w10="urn:schemas-microsoft-com:office:word" xmlns:w="http://schemas.openxmlformats.org/wordprocessingml/2006/main" xmlns:w14="http://schemas.microsoft.com/office/word/2010/wordml" xmlns:w15="http://schemas.microsoft.com/office/word/2012/wordml" xmlns:w16cex="http://schemas.microsoft.com/office/word/2018/wordml/cex" xmlns:w16cid="http://schemas.microsoft.com/office/word/2016/wordml/cid" xmlns:w16="http://schemas.microsoft.com/office/word/2018/wordml" xmlns:w16se="http://schemas.microsoft.com/office/word/2015/wordml/symex" xmlns:wpg="http://schemas.microsoft.com/office/word/2010/wordprocessingGroup" xmlns:wpi="http://schemas.microsoft.com/office/word/2010/wordprocessingInk" xmlns:wne="http://schemas.microsoft.com/office/word/2006/wordml" xmlns:wps="http://schemas.microsoft.com/office/word/2010/wordprocessingShape" mc:Ignorable="w14 w15 w16se w16cid w16 w16cex wp14">
   <w:background w:color="FFFFFF"/>
   <w:body>
     <w:p>
@@ -112,7 +112,7 @@
           <w:szCs w:val="36"/>
           <w:lang w:val="en-US"/>
         </w:rPr>
-        <w:t xml:space="preserve">Name of </w:t>
+        <w:t>Gestor Restaurante</w:t>
       </w:r>
       <w:r>
         <w:rPr>
@@ -122,37 +122,7 @@
           <w:szCs w:val="36"/>
           <w:lang w:val="en-US"/>
         </w:rPr>
-        <w:t xml:space="preserve">the </w:t>
-      </w:r>
-      <w:r>
-        <w:rPr>
-          <w:rFonts w:ascii="Helvetica" w:hAnsi="Helvetica" w:cs="Helvetica"/>
-          <w:b/>
-          <w:sz w:val="36"/>
-          <w:szCs w:val="36"/>
-          <w:lang w:val="en-US"/>
-        </w:rPr>
-        <w:t xml:space="preserve">Project </w:t>
-      </w:r>
-      <w:r>
-        <w:rPr>
-          <w:rFonts w:ascii="Helvetica" w:hAnsi="Helvetica" w:cs="Helvetica"/>
-          <w:b/>
-          <w:sz w:val="36"/>
-          <w:szCs w:val="36"/>
-          <w:lang w:val="en-US"/>
-        </w:rPr>
-        <w:t>-</w:t>
-      </w:r>
-      <w:r>
-        <w:rPr>
-          <w:rFonts w:ascii="Helvetica" w:hAnsi="Helvetica" w:cs="Helvetica"/>
-          <w:b/>
-          <w:sz w:val="36"/>
-          <w:szCs w:val="36"/>
-          <w:lang w:val="en-US"/>
-        </w:rPr>
-        <w:t xml:space="preserve"> Template]</w:t>
+        <w:t>]</w:t>
       </w:r>
     </w:p>
     <w:p>
@@ -572,34 +542,6 @@
           <w:szCs w:val="24"/>
         </w:rPr>
       </w:pPr>
-      <w:r>
-        <w:rPr>
-          <w:rFonts w:ascii="Trebuchet MS" w:hAnsi="Trebuchet MS" w:cs="Helvetica"/>
-          <w:color w:val="000000"/>
-          <w:sz w:val="24"/>
-          <w:szCs w:val="24"/>
-        </w:rPr>
-        <w:t>3) Nº:</w:t>
-      </w:r>
-      <w:r>
-        <w:rPr>
-          <w:rFonts w:ascii="Trebuchet MS" w:hAnsi="Trebuchet MS" w:cs="Helvetica"/>
-          <w:color w:val="000000"/>
-          <w:sz w:val="24"/>
-          <w:szCs w:val="24"/>
-        </w:rPr>
-        <w:tab/>
-      </w:r>
-      <w:r>
-        <w:rPr>
-          <w:rFonts w:ascii="Trebuchet MS" w:hAnsi="Trebuchet MS" w:cs="Helvetica"/>
-          <w:color w:val="000000"/>
-          <w:sz w:val="24"/>
-          <w:szCs w:val="24"/>
-        </w:rPr>
-        <w:tab/>
-        <w:t>Nome:</w:t>
-      </w:r>
     </w:p>
     <w:p>
       <w:pPr>
@@ -667,27 +609,7 @@
           <w:sz w:val="24"/>
           <w:szCs w:val="24"/>
         </w:rPr>
-        <w:t xml:space="preserve">Conta </w:t>
-      </w:r>
-      <w:proofErr w:type="spellStart"/>
-      <w:r>
-        <w:rPr>
-          <w:rFonts w:ascii="Trebuchet MS" w:hAnsi="Trebuchet MS" w:cs="Helvetica"/>
-          <w:color w:val="000000"/>
-          <w:sz w:val="24"/>
-          <w:szCs w:val="24"/>
-        </w:rPr>
-        <w:t>Github</w:t>
-      </w:r>
-      <w:proofErr w:type="spellEnd"/>
-      <w:r>
-        <w:rPr>
-          <w:rFonts w:ascii="Trebuchet MS" w:hAnsi="Trebuchet MS" w:cs="Helvetica"/>
-          <w:color w:val="000000"/>
-          <w:sz w:val="24"/>
-          <w:szCs w:val="24"/>
-        </w:rPr>
-        <w:t xml:space="preserve"> e credenciais:</w:t>
+        <w:t>Conta Github e credenciais:</w:t>
       </w:r>
     </w:p>
     <w:p>
@@ -755,33 +677,17 @@
           <w:szCs w:val="24"/>
         </w:rPr>
       </w:pPr>
-    </w:p>
-    <w:p>
-      <w:pPr>
-        <w:widowControl w:val="0"/>
-        <w:tabs>
-          <w:tab w:val="left" w:pos="560"/>
-          <w:tab w:val="left" w:pos="1120"/>
-          <w:tab w:val="left" w:pos="1680"/>
-          <w:tab w:val="left" w:pos="2240"/>
-          <w:tab w:val="left" w:pos="2800"/>
-          <w:tab w:val="left" w:pos="3360"/>
-          <w:tab w:val="left" w:pos="3920"/>
-          <w:tab w:val="left" w:pos="4480"/>
-          <w:tab w:val="left" w:pos="5040"/>
-          <w:tab w:val="left" w:pos="5600"/>
-          <w:tab w:val="left" w:pos="6160"/>
-          <w:tab w:val="left" w:pos="6720"/>
-        </w:tabs>
-        <w:autoSpaceDE w:val="0"/>
-        <w:spacing w:after="0"/>
-        <w:rPr>
-          <w:rFonts w:ascii="Trebuchet MS" w:hAnsi="Trebuchet MS" w:cs="Helvetica"/>
-          <w:color w:val="000000"/>
-          <w:sz w:val="24"/>
-          <w:szCs w:val="24"/>
-        </w:rPr>
-      </w:pPr>
+      <w:hyperlink r:id="rId8" w:history="1">
+        <w:r>
+          <w:rPr>
+            <w:rStyle w:val="Hiperligao"/>
+            <w:rFonts w:ascii="Trebuchet MS" w:hAnsi="Trebuchet MS" w:cs="Helvetica"/>
+            <w:sz w:val="24"/>
+            <w:szCs w:val="24"/>
+          </w:rPr>
+          <w:t>https://github.com/RuiPenetra/GestorRestauranteWEB</w:t>
+        </w:r>
+      </w:hyperlink>
     </w:p>
     <w:p>
       <w:pPr>
@@ -815,35 +721,17 @@
           <w:szCs w:val="24"/>
         </w:rPr>
       </w:pPr>
-      <w:r>
-        <w:rPr>
-          <w:rFonts w:ascii="Trebuchet MS" w:hAnsi="Trebuchet MS" w:cs="Helvetica"/>
-          <w:color w:val="000000"/>
-          <w:sz w:val="24"/>
-          <w:szCs w:val="24"/>
-        </w:rPr>
-        <w:t xml:space="preserve">Conta </w:t>
-      </w:r>
-      <w:proofErr w:type="spellStart"/>
-      <w:r>
-        <w:rPr>
-          <w:rFonts w:ascii="Trebuchet MS" w:hAnsi="Trebuchet MS" w:cs="Helvetica"/>
-          <w:color w:val="000000"/>
-          <w:sz w:val="24"/>
-          <w:szCs w:val="24"/>
-        </w:rPr>
-        <w:t>Jira</w:t>
-      </w:r>
-      <w:proofErr w:type="spellEnd"/>
-      <w:r>
-        <w:rPr>
-          <w:rFonts w:ascii="Trebuchet MS" w:hAnsi="Trebuchet MS" w:cs="Helvetica"/>
-          <w:color w:val="000000"/>
-          <w:sz w:val="24"/>
-          <w:szCs w:val="24"/>
-        </w:rPr>
-        <w:t xml:space="preserve"> e credenciais:</w:t>
-      </w:r>
+      <w:hyperlink r:id="rId9" w:history="1">
+        <w:r>
+          <w:rPr>
+            <w:rStyle w:val="Hiperligao"/>
+            <w:rFonts w:ascii="Trebuchet MS" w:hAnsi="Trebuchet MS" w:cs="Helvetica"/>
+            <w:sz w:val="24"/>
+            <w:szCs w:val="24"/>
+          </w:rPr>
+          <w:t>https://github.com/RuiPenetra/GestorRestauranteANDROID</w:t>
+        </w:r>
+      </w:hyperlink>
     </w:p>
     <w:p>
       <w:pPr>
@@ -873,10 +761,21 @@
         <w:rPr>
           <w:rFonts w:ascii="Trebuchet MS" w:hAnsi="Trebuchet MS" w:cs="Helvetica"/>
           <w:color w:val="000000"/>
-          <w:sz w:val="28"/>
-          <w:szCs w:val="28"/>
-        </w:rPr>
-      </w:pPr>
+          <w:sz w:val="24"/>
+          <w:szCs w:val="24"/>
+        </w:rPr>
+      </w:pPr>
+      <w:hyperlink r:id="rId10" w:history="1">
+        <w:r>
+          <w:rPr>
+            <w:rStyle w:val="Hiperligao"/>
+            <w:rFonts w:ascii="Trebuchet MS" w:hAnsi="Trebuchet MS" w:cs="Helvetica"/>
+            <w:sz w:val="24"/>
+            <w:szCs w:val="24"/>
+          </w:rPr>
+          <w:t>https://github.com/RuiPenetra/GestorRestauranteAPI</w:t>
+        </w:r>
+      </w:hyperlink>
     </w:p>
     <w:p>
       <w:pPr>
@@ -906,8 +805,8 @@
         <w:rPr>
           <w:rFonts w:ascii="Trebuchet MS" w:hAnsi="Trebuchet MS" w:cs="Helvetica"/>
           <w:color w:val="000000"/>
-          <w:sz w:val="28"/>
-          <w:szCs w:val="28"/>
+          <w:sz w:val="24"/>
+          <w:szCs w:val="24"/>
         </w:rPr>
       </w:pPr>
     </w:p>
@@ -933,6 +832,132 @@
         <w:rPr>
           <w:rFonts w:ascii="Trebuchet MS" w:hAnsi="Trebuchet MS" w:cs="Helvetica"/>
           <w:color w:val="000000"/>
+          <w:sz w:val="24"/>
+          <w:szCs w:val="24"/>
+        </w:rPr>
+      </w:pPr>
+    </w:p>
+    <w:p>
+      <w:pPr>
+        <w:widowControl w:val="0"/>
+        <w:pBdr>
+          <w:top w:val="single" w:sz="4" w:space="1" w:color="auto"/>
+          <w:left w:val="single" w:sz="4" w:space="4" w:color="auto"/>
+          <w:bottom w:val="single" w:sz="4" w:space="1" w:color="auto"/>
+          <w:right w:val="single" w:sz="4" w:space="4" w:color="auto"/>
+        </w:pBdr>
+        <w:tabs>
+          <w:tab w:val="left" w:pos="560"/>
+          <w:tab w:val="left" w:pos="1120"/>
+          <w:tab w:val="left" w:pos="1680"/>
+          <w:tab w:val="left" w:pos="2240"/>
+          <w:tab w:val="left" w:pos="2800"/>
+          <w:tab w:val="left" w:pos="3360"/>
+          <w:tab w:val="left" w:pos="3920"/>
+          <w:tab w:val="left" w:pos="4480"/>
+          <w:tab w:val="left" w:pos="5040"/>
+          <w:tab w:val="left" w:pos="5600"/>
+          <w:tab w:val="left" w:pos="6160"/>
+          <w:tab w:val="left" w:pos="6720"/>
+        </w:tabs>
+        <w:autoSpaceDE w:val="0"/>
+        <w:spacing w:after="0"/>
+        <w:rPr>
+          <w:rFonts w:ascii="Trebuchet MS" w:hAnsi="Trebuchet MS" w:cs="Helvetica"/>
+          <w:color w:val="000000"/>
+          <w:sz w:val="24"/>
+          <w:szCs w:val="24"/>
+        </w:rPr>
+      </w:pPr>
+      <w:r>
+        <w:rPr>
+          <w:rFonts w:ascii="Trebuchet MS" w:hAnsi="Trebuchet MS" w:cs="Helvetica"/>
+          <w:color w:val="000000"/>
+          <w:sz w:val="24"/>
+          <w:szCs w:val="24"/>
+        </w:rPr>
+        <w:t xml:space="preserve">Conta </w:t>
+      </w:r>
+      <w:r>
+        <w:rPr>
+          <w:rFonts w:ascii="Trebuchet MS" w:hAnsi="Trebuchet MS" w:cs="Helvetica"/>
+          <w:color w:val="000000"/>
+          <w:sz w:val="24"/>
+          <w:szCs w:val="24"/>
+        </w:rPr>
+        <w:t>Jira</w:t>
+      </w:r>
+      <w:r>
+        <w:rPr>
+          <w:rFonts w:ascii="Trebuchet MS" w:hAnsi="Trebuchet MS" w:cs="Helvetica"/>
+          <w:color w:val="000000"/>
+          <w:sz w:val="24"/>
+          <w:szCs w:val="24"/>
+        </w:rPr>
+        <w:t xml:space="preserve"> e credenciais:</w:t>
+      </w:r>
+    </w:p>
+    <w:p>
+      <w:pPr>
+        <w:widowControl w:val="0"/>
+        <w:pBdr>
+          <w:top w:val="single" w:sz="4" w:space="1" w:color="auto"/>
+          <w:left w:val="single" w:sz="4" w:space="4" w:color="auto"/>
+          <w:bottom w:val="single" w:sz="4" w:space="1" w:color="auto"/>
+          <w:right w:val="single" w:sz="4" w:space="4" w:color="auto"/>
+        </w:pBdr>
+        <w:tabs>
+          <w:tab w:val="left" w:pos="560"/>
+          <w:tab w:val="left" w:pos="1120"/>
+          <w:tab w:val="left" w:pos="1680"/>
+          <w:tab w:val="left" w:pos="2240"/>
+          <w:tab w:val="left" w:pos="2800"/>
+          <w:tab w:val="left" w:pos="3360"/>
+          <w:tab w:val="left" w:pos="3920"/>
+          <w:tab w:val="left" w:pos="4480"/>
+          <w:tab w:val="left" w:pos="5040"/>
+          <w:tab w:val="left" w:pos="5600"/>
+          <w:tab w:val="left" w:pos="6160"/>
+          <w:tab w:val="left" w:pos="6720"/>
+        </w:tabs>
+        <w:autoSpaceDE w:val="0"/>
+        <w:spacing w:after="0"/>
+        <w:rPr>
+          <w:rFonts w:ascii="Trebuchet MS" w:hAnsi="Trebuchet MS" w:cs="Helvetica"/>
+          <w:color w:val="000000"/>
+          <w:sz w:val="28"/>
+          <w:szCs w:val="28"/>
+        </w:rPr>
+      </w:pPr>
+    </w:p>
+    <w:p>
+      <w:pPr>
+        <w:widowControl w:val="0"/>
+        <w:pBdr>
+          <w:top w:val="single" w:sz="4" w:space="1" w:color="auto"/>
+          <w:left w:val="single" w:sz="4" w:space="4" w:color="auto"/>
+          <w:bottom w:val="single" w:sz="4" w:space="1" w:color="auto"/>
+          <w:right w:val="single" w:sz="4" w:space="4" w:color="auto"/>
+        </w:pBdr>
+        <w:tabs>
+          <w:tab w:val="left" w:pos="560"/>
+          <w:tab w:val="left" w:pos="1120"/>
+          <w:tab w:val="left" w:pos="1680"/>
+          <w:tab w:val="left" w:pos="2240"/>
+          <w:tab w:val="left" w:pos="2800"/>
+          <w:tab w:val="left" w:pos="3360"/>
+          <w:tab w:val="left" w:pos="3920"/>
+          <w:tab w:val="left" w:pos="4480"/>
+          <w:tab w:val="left" w:pos="5040"/>
+          <w:tab w:val="left" w:pos="5600"/>
+          <w:tab w:val="left" w:pos="6160"/>
+          <w:tab w:val="left" w:pos="6720"/>
+        </w:tabs>
+        <w:autoSpaceDE w:val="0"/>
+        <w:spacing w:after="0"/>
+        <w:rPr>
+          <w:rFonts w:ascii="Trebuchet MS" w:hAnsi="Trebuchet MS" w:cs="Helvetica"/>
+          <w:color w:val="000000"/>
           <w:sz w:val="28"/>
           <w:szCs w:val="28"/>
         </w:rPr>
@@ -994,207 +1019,6 @@
     </w:p>
     <w:p>
       <w:pPr>
-        <w:pStyle w:val="PargrafodaLista"/>
-        <w:numPr>
-          <w:ilvl w:val="0"/>
-          <w:numId w:val="3"/>
-        </w:numPr>
-        <w:pBdr>
-          <w:bottom w:val="single" w:sz="12" w:space="1" w:color="9CC2E5" w:themeColor="accent1" w:themeTint="99"/>
-        </w:pBdr>
-        <w:spacing w:after="0"/>
-        <w:ind w:left="284" w:hanging="284"/>
-        <w:rPr>
-          <w:rFonts w:ascii="Carlito" w:hAnsi="Carlito" w:cs="Carlito"/>
-          <w:b/>
-          <w:color w:val="1F4E79" w:themeColor="accent1" w:themeShade="80"/>
-          <w:sz w:val="28"/>
-          <w:szCs w:val="28"/>
-          <w:lang w:val="en-GB" w:eastAsia="en-US"/>
-        </w:rPr>
-      </w:pPr>
-      <w:proofErr w:type="spellStart"/>
-      <w:r>
-        <w:rPr>
-          <w:rFonts w:ascii="Carlito" w:hAnsi="Carlito" w:cs="Carlito"/>
-          <w:b/>
-          <w:color w:val="1F4E79" w:themeColor="accent1" w:themeShade="80"/>
-          <w:sz w:val="28"/>
-          <w:szCs w:val="28"/>
-          <w:lang w:val="en-GB" w:eastAsia="en-US"/>
-        </w:rPr>
-        <w:t>Descrição</w:t>
-      </w:r>
-      <w:proofErr w:type="spellEnd"/>
-      <w:r>
-        <w:rPr>
-          <w:rFonts w:ascii="Carlito" w:hAnsi="Carlito" w:cs="Carlito"/>
-          <w:b/>
-          <w:color w:val="1F4E79" w:themeColor="accent1" w:themeShade="80"/>
-          <w:sz w:val="28"/>
-          <w:szCs w:val="28"/>
-          <w:lang w:val="en-GB" w:eastAsia="en-US"/>
-        </w:rPr>
-        <w:t xml:space="preserve"> do </w:t>
-      </w:r>
-      <w:proofErr w:type="spellStart"/>
-      <w:r>
-        <w:rPr>
-          <w:rFonts w:ascii="Carlito" w:hAnsi="Carlito" w:cs="Carlito"/>
-          <w:b/>
-          <w:color w:val="1F4E79" w:themeColor="accent1" w:themeShade="80"/>
-          <w:sz w:val="28"/>
-          <w:szCs w:val="28"/>
-          <w:lang w:val="en-GB" w:eastAsia="en-US"/>
-        </w:rPr>
-        <w:t>Projeto</w:t>
-      </w:r>
-      <w:proofErr w:type="spellEnd"/>
-    </w:p>
-    <w:p/>
-    <w:p>
-      <w:r>
-        <w:t xml:space="preserve">O projeto consiste na Gestão de um Restaurante em que será possível registar pedidos através do website caso seja </w:t>
-      </w:r>
-      <w:r>
-        <w:t>T</w:t>
-      </w:r>
-      <w:r>
-        <w:t xml:space="preserve">ake </w:t>
-      </w:r>
-      <w:proofErr w:type="spellStart"/>
-      <w:r>
-        <w:t>A</w:t>
-      </w:r>
-      <w:r>
-        <w:t>way</w:t>
-      </w:r>
-      <w:proofErr w:type="spellEnd"/>
-      <w:r>
-        <w:t xml:space="preserve"> ou caso o cliente pretenda comer no restaurante, o garçon regista o pedido pela APP</w:t>
-      </w:r>
-      <w:r>
-        <w:t xml:space="preserve"> Móvel</w:t>
-      </w:r>
-      <w:r>
-        <w:t xml:space="preserve"> em alternativa o cliente também pode telefonar para o restaurante fazer uma reserva.  </w:t>
-      </w:r>
-    </w:p>
-    <w:p/>
-    <w:p/>
-    <w:p/>
-    <w:p/>
-    <w:p/>
-    <w:p/>
-    <w:p/>
-    <w:p>
-      <w:pPr>
-        <w:pStyle w:val="PargrafodaLista"/>
-        <w:numPr>
-          <w:ilvl w:val="0"/>
-          <w:numId w:val="3"/>
-        </w:numPr>
-        <w:pBdr>
-          <w:bottom w:val="single" w:sz="12" w:space="1" w:color="9CC2E5" w:themeColor="accent1" w:themeTint="99"/>
-        </w:pBdr>
-        <w:spacing w:after="0"/>
-        <w:ind w:left="284" w:hanging="284"/>
-        <w:rPr>
-          <w:rFonts w:ascii="Carlito" w:hAnsi="Carlito" w:cs="Carlito"/>
-          <w:b/>
-          <w:color w:val="1F4E79" w:themeColor="accent1" w:themeShade="80"/>
-          <w:sz w:val="28"/>
-          <w:szCs w:val="28"/>
-          <w:lang w:val="en-GB" w:eastAsia="en-US"/>
-        </w:rPr>
-      </w:pPr>
-      <w:proofErr w:type="spellStart"/>
-      <w:r>
-        <w:rPr>
-          <w:rFonts w:ascii="Carlito" w:hAnsi="Carlito" w:cs="Carlito"/>
-          <w:b/>
-          <w:color w:val="1F4E79" w:themeColor="accent1" w:themeShade="80"/>
-          <w:sz w:val="28"/>
-          <w:szCs w:val="28"/>
-          <w:lang w:val="en-GB" w:eastAsia="en-US"/>
-        </w:rPr>
-        <w:lastRenderedPageBreak/>
-        <w:t>Objetivos</w:t>
-      </w:r>
-      <w:proofErr w:type="spellEnd"/>
-    </w:p>
-    <w:p/>
-    <w:p>
-      <w:r>
-        <w:t>Elaborar uma</w:t>
-      </w:r>
-      <w:r>
-        <w:t xml:space="preserve"> descrição do p</w:t>
-      </w:r>
-      <w:r>
-        <w:t>rojeto proposto e dos seus obje</w:t>
-      </w:r>
-      <w:r>
-        <w:t>tivos</w:t>
-      </w:r>
-      <w:r>
-        <w:t xml:space="preserve"> principais</w:t>
-      </w:r>
-      <w:r>
-        <w:t>.</w:t>
-      </w:r>
-    </w:p>
-    <w:p/>
-    <w:p>
-      <w:r>
-        <w:t xml:space="preserve">Facilitar método </w:t>
-      </w:r>
-      <w:r>
-        <w:t>T</w:t>
-      </w:r>
-      <w:r>
-        <w:t xml:space="preserve">ake </w:t>
-      </w:r>
-      <w:proofErr w:type="spellStart"/>
-      <w:r>
-        <w:t>A</w:t>
-      </w:r>
-      <w:r>
-        <w:t>way</w:t>
-      </w:r>
-      <w:proofErr w:type="spellEnd"/>
-    </w:p>
-    <w:p>
-      <w:r>
-        <w:t>Facilitar método de criação dos pedidos</w:t>
-      </w:r>
-    </w:p>
-    <w:p>
-      <w:r>
-        <w:t>Facilitar a consulta de pedidos</w:t>
-      </w:r>
-    </w:p>
-    <w:p>
-      <w:r>
-        <w:t>Facilitar a modificação da ementa</w:t>
-      </w:r>
-    </w:p>
-    <w:p>
-      <w:r>
-        <w:t xml:space="preserve">Facilitar a consulta das ementas </w:t>
-      </w:r>
-      <w:r>
-        <w:t>através do website e pela APP Móvel</w:t>
-      </w:r>
-    </w:p>
-    <w:p/>
-    <w:p/>
-    <w:p/>
-    <w:p/>
-    <w:p/>
-    <w:p/>
-    <w:p>
-      <w:pPr>
         <w:widowControl w:val="0"/>
         <w:tabs>
           <w:tab w:val="left" w:pos="560"/>
@@ -1222,498 +1046,6 @@
     </w:p>
     <w:p>
       <w:pPr>
-        <w:pStyle w:val="PargrafodaLista"/>
-        <w:numPr>
-          <w:ilvl w:val="0"/>
-          <w:numId w:val="3"/>
-        </w:numPr>
-        <w:pBdr>
-          <w:bottom w:val="single" w:sz="12" w:space="1" w:color="9CC2E5" w:themeColor="accent1" w:themeTint="99"/>
-        </w:pBdr>
-        <w:spacing w:after="0"/>
-        <w:ind w:left="284" w:hanging="284"/>
-        <w:rPr>
-          <w:rFonts w:ascii="Carlito" w:hAnsi="Carlito" w:cs="Carlito"/>
-          <w:b/>
-          <w:color w:val="1F4E79" w:themeColor="accent1" w:themeShade="80"/>
-          <w:sz w:val="28"/>
-          <w:szCs w:val="28"/>
-          <w:lang w:val="en-GB" w:eastAsia="en-US"/>
-        </w:rPr>
-      </w:pPr>
-      <w:proofErr w:type="spellStart"/>
-      <w:r>
-        <w:rPr>
-          <w:rFonts w:ascii="Carlito" w:hAnsi="Carlito" w:cs="Carlito"/>
-          <w:b/>
-          <w:color w:val="1F4E79" w:themeColor="accent1" w:themeShade="80"/>
-          <w:sz w:val="28"/>
-          <w:szCs w:val="28"/>
-          <w:lang w:val="en-GB" w:eastAsia="en-US"/>
-        </w:rPr>
-        <w:t>Atividades</w:t>
-      </w:r>
-      <w:proofErr w:type="spellEnd"/>
-      <w:r>
-        <w:rPr>
-          <w:rFonts w:ascii="Carlito" w:hAnsi="Carlito" w:cs="Carlito"/>
-          <w:b/>
-          <w:color w:val="1F4E79" w:themeColor="accent1" w:themeShade="80"/>
-          <w:sz w:val="28"/>
-          <w:szCs w:val="28"/>
-          <w:lang w:val="en-GB" w:eastAsia="en-US"/>
-        </w:rPr>
-        <w:t xml:space="preserve"> a </w:t>
-      </w:r>
-      <w:proofErr w:type="spellStart"/>
-      <w:r>
-        <w:rPr>
-          <w:rFonts w:ascii="Carlito" w:hAnsi="Carlito" w:cs="Carlito"/>
-          <w:b/>
-          <w:color w:val="1F4E79" w:themeColor="accent1" w:themeShade="80"/>
-          <w:sz w:val="28"/>
-          <w:szCs w:val="28"/>
-          <w:lang w:val="en-GB" w:eastAsia="en-US"/>
-        </w:rPr>
-        <w:t>Realizar</w:t>
-      </w:r>
-      <w:proofErr w:type="spellEnd"/>
-    </w:p>
-    <w:p/>
-    <w:p>
-      <w:pPr>
-        <w:rPr>
-          <w:rFonts w:eastAsia="Times" w:cs="Times"/>
-        </w:rPr>
-      </w:pPr>
-      <w:r>
-        <w:t xml:space="preserve">T1 - Estudo do problema </w:t>
-      </w:r>
-    </w:p>
-    <w:p>
-      <w:r>
-        <w:t>T2 – Análise Concorrencial</w:t>
-      </w:r>
-    </w:p>
-    <w:p>
-      <w:r>
-        <w:t>T3 – Levantamento de requisitos</w:t>
-      </w:r>
-    </w:p>
-    <w:p>
-      <w:r>
-        <w:t xml:space="preserve">T4 – User </w:t>
-      </w:r>
-      <w:proofErr w:type="spellStart"/>
-      <w:r>
-        <w:t>Stories</w:t>
-      </w:r>
-      <w:proofErr w:type="spellEnd"/>
-      <w:r>
-        <w:t xml:space="preserve"> </w:t>
-      </w:r>
-      <w:r>
-        <w:t>OU</w:t>
-      </w:r>
-      <w:r>
-        <w:t xml:space="preserve"> Casos de Uso</w:t>
-      </w:r>
-    </w:p>
-    <w:p>
-      <w:r>
-        <w:t>T</w:t>
-      </w:r>
-      <w:r>
-        <w:t>5</w:t>
-      </w:r>
-      <w:r>
-        <w:t xml:space="preserve"> – Análise de dados</w:t>
-      </w:r>
-    </w:p>
-    <w:p>
-      <w:r>
-        <w:t xml:space="preserve">T6 - </w:t>
-      </w:r>
-      <w:proofErr w:type="spellStart"/>
-      <w:r>
-        <w:t>Mockups</w:t>
-      </w:r>
-      <w:proofErr w:type="spellEnd"/>
-    </w:p>
-    <w:p>
-      <w:r>
-        <w:t>T</w:t>
-      </w:r>
-      <w:r>
-        <w:t>7</w:t>
-      </w:r>
-      <w:r>
-        <w:t xml:space="preserve"> – Outros elementos relevantes</w:t>
-      </w:r>
-    </w:p>
-    <w:p/>
-    <w:p>
-      <w:r>
-        <w:t>T</w:t>
-      </w:r>
-      <w:r>
-        <w:t>8</w:t>
-      </w:r>
-      <w:r>
-        <w:t xml:space="preserve"> – Implementação / desenvolvimento</w:t>
-      </w:r>
-    </w:p>
-    <w:p>
-      <w:r>
-        <w:rPr>
-          <w:bCs/>
-        </w:rPr>
-        <w:t>T</w:t>
-      </w:r>
-      <w:r>
-        <w:rPr>
-          <w:bCs/>
-        </w:rPr>
-        <w:t>9</w:t>
-      </w:r>
-      <w:r>
-        <w:rPr>
-          <w:bCs/>
-        </w:rPr>
-        <w:t xml:space="preserve"> -</w:t>
-      </w:r>
-      <w:r>
-        <w:t xml:space="preserve"> Escrita do relatório de projeto</w:t>
-      </w:r>
-    </w:p>
-    <w:p/>
-    <w:p/>
-    <w:p/>
-    <w:p/>
-    <w:p/>
-    <w:p/>
-    <w:p/>
-    <w:p>
-      <w:pPr>
-        <w:pStyle w:val="PargrafodaLista"/>
-        <w:numPr>
-          <w:ilvl w:val="0"/>
-          <w:numId w:val="3"/>
-        </w:numPr>
-        <w:pBdr>
-          <w:bottom w:val="single" w:sz="12" w:space="1" w:color="9CC2E5" w:themeColor="accent1" w:themeTint="99"/>
-        </w:pBdr>
-        <w:spacing w:after="0"/>
-        <w:ind w:left="284" w:hanging="284"/>
-        <w:rPr>
-          <w:rFonts w:ascii="Carlito" w:hAnsi="Carlito" w:cs="Carlito"/>
-          <w:b/>
-          <w:color w:val="1F4E79" w:themeColor="accent1" w:themeShade="80"/>
-          <w:sz w:val="28"/>
-          <w:szCs w:val="28"/>
-          <w:lang w:val="en-GB" w:eastAsia="en-US"/>
-        </w:rPr>
-      </w:pPr>
-      <w:proofErr w:type="spellStart"/>
-      <w:r>
-        <w:rPr>
-          <w:rFonts w:ascii="Carlito" w:hAnsi="Carlito" w:cs="Carlito"/>
-          <w:b/>
-          <w:color w:val="1F4E79" w:themeColor="accent1" w:themeShade="80"/>
-          <w:sz w:val="28"/>
-          <w:szCs w:val="28"/>
-          <w:lang w:val="en-GB" w:eastAsia="en-US"/>
-        </w:rPr>
-        <w:lastRenderedPageBreak/>
-        <w:t>Identifica</w:t>
-      </w:r>
-      <w:r>
-        <w:rPr>
-          <w:rFonts w:ascii="Carlito" w:hAnsi="Carlito" w:cs="Carlito"/>
-          <w:b/>
-          <w:color w:val="1F4E79" w:themeColor="accent1" w:themeShade="80"/>
-          <w:sz w:val="28"/>
-          <w:szCs w:val="28"/>
-          <w:lang w:val="en-GB" w:eastAsia="en-US"/>
-        </w:rPr>
-        <w:t>çã</w:t>
-      </w:r>
-      <w:r>
-        <w:rPr>
-          <w:rFonts w:ascii="Carlito" w:hAnsi="Carlito" w:cs="Carlito"/>
-          <w:b/>
-          <w:color w:val="1F4E79" w:themeColor="accent1" w:themeShade="80"/>
-          <w:sz w:val="28"/>
-          <w:szCs w:val="28"/>
-          <w:lang w:val="en-GB" w:eastAsia="en-US"/>
-        </w:rPr>
-        <w:t>o</w:t>
-      </w:r>
-      <w:proofErr w:type="spellEnd"/>
-      <w:r>
-        <w:rPr>
-          <w:rFonts w:ascii="Carlito" w:hAnsi="Carlito" w:cs="Carlito"/>
-          <w:b/>
-          <w:color w:val="1F4E79" w:themeColor="accent1" w:themeShade="80"/>
-          <w:sz w:val="28"/>
-          <w:szCs w:val="28"/>
-          <w:lang w:val="en-GB" w:eastAsia="en-US"/>
-        </w:rPr>
-        <w:t xml:space="preserve"> de </w:t>
-      </w:r>
-      <w:proofErr w:type="spellStart"/>
-      <w:r>
-        <w:rPr>
-          <w:rFonts w:ascii="Carlito" w:hAnsi="Carlito" w:cs="Carlito"/>
-          <w:b/>
-          <w:color w:val="1F4E79" w:themeColor="accent1" w:themeShade="80"/>
-          <w:sz w:val="28"/>
-          <w:szCs w:val="28"/>
-          <w:lang w:val="en-GB" w:eastAsia="en-US"/>
-        </w:rPr>
-        <w:t>Requisitos</w:t>
-      </w:r>
-      <w:proofErr w:type="spellEnd"/>
-      <w:r>
-        <w:rPr>
-          <w:rFonts w:ascii="Carlito" w:hAnsi="Carlito" w:cs="Carlito"/>
-          <w:b/>
-          <w:color w:val="1F4E79" w:themeColor="accent1" w:themeShade="80"/>
-          <w:sz w:val="28"/>
-          <w:szCs w:val="28"/>
-          <w:lang w:val="en-GB" w:eastAsia="en-US"/>
-        </w:rPr>
-        <w:t xml:space="preserve"> </w:t>
-      </w:r>
-      <w:proofErr w:type="spellStart"/>
-      <w:r>
-        <w:rPr>
-          <w:rFonts w:ascii="Carlito" w:hAnsi="Carlito" w:cs="Carlito"/>
-          <w:b/>
-          <w:color w:val="1F4E79" w:themeColor="accent1" w:themeShade="80"/>
-          <w:sz w:val="28"/>
-          <w:szCs w:val="28"/>
-          <w:lang w:val="en-GB" w:eastAsia="en-US"/>
-        </w:rPr>
-        <w:t>Principais</w:t>
-      </w:r>
-      <w:proofErr w:type="spellEnd"/>
-    </w:p>
-    <w:p/>
-    <w:p>
-      <w:r>
-        <w:t>Neste tópico devem especificar entre 1 a 3 requisitos relevantes por componente de projeto (</w:t>
-      </w:r>
-      <w:proofErr w:type="spellStart"/>
-      <w:r>
-        <w:t>Front</w:t>
-      </w:r>
-      <w:proofErr w:type="spellEnd"/>
-      <w:r>
-        <w:t xml:space="preserve">-Office, </w:t>
-      </w:r>
-      <w:proofErr w:type="spellStart"/>
-      <w:r>
-        <w:t>Back-Office</w:t>
-      </w:r>
-      <w:proofErr w:type="spellEnd"/>
-      <w:r>
-        <w:t xml:space="preserve"> e App).</w:t>
-      </w:r>
-    </w:p>
-    <w:p/>
-    <w:p/>
-    <w:p/>
-    <w:p>
-      <w:pPr>
-        <w:rPr>
-          <w:sz w:val="20"/>
-          <w:szCs w:val="20"/>
-        </w:rPr>
-      </w:pPr>
-      <w:r>
-        <w:t>Devem ser especificados o tipo de requisitos e justificar a conformidade com os requisitos obrigatórios estabelecidos.</w:t>
-      </w:r>
-    </w:p>
-    <w:p/>
-    <w:p>
-      <w:pPr>
-        <w:rPr>
-          <w:lang w:val="en-US"/>
-        </w:rPr>
-      </w:pPr>
-      <w:r>
-        <w:rPr>
-          <w:lang w:val="en-US"/>
-        </w:rPr>
-        <w:t>Back-Office</w:t>
-      </w:r>
-    </w:p>
-    <w:p>
-      <w:pPr>
-        <w:rPr>
-          <w:lang w:val="en-US"/>
-        </w:rPr>
-      </w:pPr>
-      <w:proofErr w:type="spellStart"/>
-      <w:r>
-        <w:rPr>
-          <w:lang w:val="en-US"/>
-        </w:rPr>
-        <w:t>Cri</w:t>
-      </w:r>
-      <w:r>
-        <w:rPr>
-          <w:lang w:val="en-US"/>
-        </w:rPr>
-        <w:t>ar</w:t>
-      </w:r>
-      <w:proofErr w:type="spellEnd"/>
-      <w:r>
-        <w:rPr>
-          <w:lang w:val="en-US"/>
-        </w:rPr>
-        <w:t xml:space="preserve"> </w:t>
-      </w:r>
-      <w:proofErr w:type="spellStart"/>
-      <w:r>
-        <w:rPr>
-          <w:lang w:val="en-US"/>
-        </w:rPr>
-        <w:t>empregados</w:t>
-      </w:r>
-      <w:proofErr w:type="spellEnd"/>
-    </w:p>
-    <w:p>
-      <w:pPr>
-        <w:rPr>
-          <w:lang w:val="en-US"/>
-        </w:rPr>
-      </w:pPr>
-      <w:r>
-        <w:rPr>
-          <w:lang w:val="en-US"/>
-        </w:rPr>
-        <w:t xml:space="preserve">Ver </w:t>
-      </w:r>
-      <w:proofErr w:type="spellStart"/>
-      <w:r>
-        <w:rPr>
-          <w:lang w:val="en-US"/>
-        </w:rPr>
-        <w:t>pedidos</w:t>
-      </w:r>
-      <w:proofErr w:type="spellEnd"/>
-    </w:p>
-    <w:p>
-      <w:pPr>
-        <w:rPr>
-          <w:lang w:val="en-US"/>
-        </w:rPr>
-      </w:pPr>
-      <w:proofErr w:type="spellStart"/>
-      <w:r>
-        <w:rPr>
-          <w:lang w:val="en-US"/>
-        </w:rPr>
-        <w:t>Registo</w:t>
-      </w:r>
-      <w:proofErr w:type="spellEnd"/>
-      <w:r>
-        <w:rPr>
-          <w:lang w:val="en-US"/>
-        </w:rPr>
-        <w:t xml:space="preserve"> de </w:t>
-      </w:r>
-      <w:proofErr w:type="spellStart"/>
-      <w:r>
-        <w:rPr>
-          <w:lang w:val="en-US"/>
-        </w:rPr>
-        <w:t>Faltas</w:t>
-      </w:r>
-      <w:proofErr w:type="spellEnd"/>
-    </w:p>
-    <w:p>
-      <w:pPr>
-        <w:rPr>
-          <w:lang w:val="en-US"/>
-        </w:rPr>
-      </w:pPr>
-    </w:p>
-    <w:p>
-      <w:proofErr w:type="spellStart"/>
-      <w:r>
-        <w:t>Front</w:t>
-      </w:r>
-      <w:proofErr w:type="spellEnd"/>
-      <w:r>
-        <w:t>-Office</w:t>
-      </w:r>
-    </w:p>
-    <w:p>
-      <w:r>
-        <w:t xml:space="preserve">Criação do pedido </w:t>
-      </w:r>
-      <w:r>
-        <w:t xml:space="preserve">Take </w:t>
-      </w:r>
-      <w:proofErr w:type="spellStart"/>
-      <w:r>
-        <w:t>Away</w:t>
-      </w:r>
-      <w:proofErr w:type="spellEnd"/>
-      <w:r>
-        <w:t xml:space="preserve"> </w:t>
-      </w:r>
-      <w:r>
-        <w:t>por parte do funcionário ou por parte do cliente</w:t>
-      </w:r>
-    </w:p>
-    <w:p>
-      <w:r>
-        <w:t>Ver Ementas</w:t>
-      </w:r>
-    </w:p>
-    <w:p>
-      <w:proofErr w:type="spellStart"/>
-      <w:r>
-        <w:t>Horario</w:t>
-      </w:r>
-      <w:proofErr w:type="spellEnd"/>
-      <w:r>
-        <w:t xml:space="preserve"> de trabalho do e</w:t>
-      </w:r>
-      <w:r>
-        <w:t>mpregado</w:t>
-      </w:r>
-    </w:p>
-    <w:p/>
-    <w:p>
-      <w:r>
-        <w:t>App</w:t>
-      </w:r>
-    </w:p>
-    <w:p>
-      <w:r>
-        <w:t>Registo de pedidos por p</w:t>
-      </w:r>
-      <w:r>
-        <w:t>arte do garçon</w:t>
-      </w:r>
-    </w:p>
-    <w:p>
-      <w:r>
-        <w:t>Ver registo de refeição</w:t>
-      </w:r>
-    </w:p>
-    <w:p>
-      <w:r>
-        <w:t>Funcionários tem a possibilidade de verificar as suas faltas</w:t>
-      </w:r>
-    </w:p>
-    <w:p>
-      <w:pPr>
         <w:widowControl w:val="0"/>
         <w:tabs>
           <w:tab w:val="left" w:pos="560"/>
@@ -1734,8 +1066,305 @@
         <w:rPr>
           <w:rFonts w:ascii="Trebuchet MS" w:hAnsi="Trebuchet MS" w:cs="Helvetica"/>
           <w:color w:val="000000"/>
-          <w:sz w:val="20"/>
-          <w:szCs w:val="20"/>
+          <w:sz w:val="28"/>
+          <w:szCs w:val="28"/>
+        </w:rPr>
+      </w:pPr>
+    </w:p>
+    <w:p>
+      <w:pPr>
+        <w:widowControl w:val="0"/>
+        <w:tabs>
+          <w:tab w:val="left" w:pos="560"/>
+          <w:tab w:val="left" w:pos="1120"/>
+          <w:tab w:val="left" w:pos="1680"/>
+          <w:tab w:val="left" w:pos="2240"/>
+          <w:tab w:val="left" w:pos="2800"/>
+          <w:tab w:val="left" w:pos="3360"/>
+          <w:tab w:val="left" w:pos="3920"/>
+          <w:tab w:val="left" w:pos="4480"/>
+          <w:tab w:val="left" w:pos="5040"/>
+          <w:tab w:val="left" w:pos="5600"/>
+          <w:tab w:val="left" w:pos="6160"/>
+          <w:tab w:val="left" w:pos="6720"/>
+        </w:tabs>
+        <w:autoSpaceDE w:val="0"/>
+        <w:spacing w:after="0"/>
+        <w:rPr>
+          <w:rFonts w:ascii="Trebuchet MS" w:hAnsi="Trebuchet MS" w:cs="Helvetica"/>
+          <w:color w:val="000000"/>
+          <w:sz w:val="28"/>
+          <w:szCs w:val="28"/>
+        </w:rPr>
+      </w:pPr>
+    </w:p>
+    <w:p>
+      <w:pPr>
+        <w:widowControl w:val="0"/>
+        <w:tabs>
+          <w:tab w:val="left" w:pos="560"/>
+          <w:tab w:val="left" w:pos="1120"/>
+          <w:tab w:val="left" w:pos="1680"/>
+          <w:tab w:val="left" w:pos="2240"/>
+          <w:tab w:val="left" w:pos="2800"/>
+          <w:tab w:val="left" w:pos="3360"/>
+          <w:tab w:val="left" w:pos="3920"/>
+          <w:tab w:val="left" w:pos="4480"/>
+          <w:tab w:val="left" w:pos="5040"/>
+          <w:tab w:val="left" w:pos="5600"/>
+          <w:tab w:val="left" w:pos="6160"/>
+          <w:tab w:val="left" w:pos="6720"/>
+        </w:tabs>
+        <w:autoSpaceDE w:val="0"/>
+        <w:spacing w:after="0"/>
+        <w:rPr>
+          <w:rFonts w:ascii="Trebuchet MS" w:hAnsi="Trebuchet MS" w:cs="Helvetica"/>
+          <w:color w:val="000000"/>
+          <w:sz w:val="28"/>
+          <w:szCs w:val="28"/>
+        </w:rPr>
+      </w:pPr>
+    </w:p>
+    <w:p>
+      <w:pPr>
+        <w:widowControl w:val="0"/>
+        <w:tabs>
+          <w:tab w:val="left" w:pos="560"/>
+          <w:tab w:val="left" w:pos="1120"/>
+          <w:tab w:val="left" w:pos="1680"/>
+          <w:tab w:val="left" w:pos="2240"/>
+          <w:tab w:val="left" w:pos="2800"/>
+          <w:tab w:val="left" w:pos="3360"/>
+          <w:tab w:val="left" w:pos="3920"/>
+          <w:tab w:val="left" w:pos="4480"/>
+          <w:tab w:val="left" w:pos="5040"/>
+          <w:tab w:val="left" w:pos="5600"/>
+          <w:tab w:val="left" w:pos="6160"/>
+          <w:tab w:val="left" w:pos="6720"/>
+        </w:tabs>
+        <w:autoSpaceDE w:val="0"/>
+        <w:spacing w:after="0"/>
+        <w:rPr>
+          <w:rFonts w:ascii="Trebuchet MS" w:hAnsi="Trebuchet MS" w:cs="Helvetica"/>
+          <w:color w:val="000000"/>
+          <w:sz w:val="28"/>
+          <w:szCs w:val="28"/>
+        </w:rPr>
+      </w:pPr>
+    </w:p>
+    <w:p>
+      <w:pPr>
+        <w:widowControl w:val="0"/>
+        <w:tabs>
+          <w:tab w:val="left" w:pos="560"/>
+          <w:tab w:val="left" w:pos="1120"/>
+          <w:tab w:val="left" w:pos="1680"/>
+          <w:tab w:val="left" w:pos="2240"/>
+          <w:tab w:val="left" w:pos="2800"/>
+          <w:tab w:val="left" w:pos="3360"/>
+          <w:tab w:val="left" w:pos="3920"/>
+          <w:tab w:val="left" w:pos="4480"/>
+          <w:tab w:val="left" w:pos="5040"/>
+          <w:tab w:val="left" w:pos="5600"/>
+          <w:tab w:val="left" w:pos="6160"/>
+          <w:tab w:val="left" w:pos="6720"/>
+        </w:tabs>
+        <w:autoSpaceDE w:val="0"/>
+        <w:spacing w:after="0"/>
+        <w:rPr>
+          <w:rFonts w:ascii="Trebuchet MS" w:hAnsi="Trebuchet MS" w:cs="Helvetica"/>
+          <w:color w:val="000000"/>
+          <w:sz w:val="28"/>
+          <w:szCs w:val="28"/>
+        </w:rPr>
+      </w:pPr>
+    </w:p>
+    <w:p>
+      <w:pPr>
+        <w:widowControl w:val="0"/>
+        <w:tabs>
+          <w:tab w:val="left" w:pos="560"/>
+          <w:tab w:val="left" w:pos="1120"/>
+          <w:tab w:val="left" w:pos="1680"/>
+          <w:tab w:val="left" w:pos="2240"/>
+          <w:tab w:val="left" w:pos="2800"/>
+          <w:tab w:val="left" w:pos="3360"/>
+          <w:tab w:val="left" w:pos="3920"/>
+          <w:tab w:val="left" w:pos="4480"/>
+          <w:tab w:val="left" w:pos="5040"/>
+          <w:tab w:val="left" w:pos="5600"/>
+          <w:tab w:val="left" w:pos="6160"/>
+          <w:tab w:val="left" w:pos="6720"/>
+        </w:tabs>
+        <w:autoSpaceDE w:val="0"/>
+        <w:spacing w:after="0"/>
+        <w:rPr>
+          <w:rFonts w:ascii="Trebuchet MS" w:hAnsi="Trebuchet MS" w:cs="Helvetica"/>
+          <w:color w:val="000000"/>
+          <w:sz w:val="28"/>
+          <w:szCs w:val="28"/>
+        </w:rPr>
+      </w:pPr>
+    </w:p>
+    <w:p>
+      <w:pPr>
+        <w:widowControl w:val="0"/>
+        <w:tabs>
+          <w:tab w:val="left" w:pos="560"/>
+          <w:tab w:val="left" w:pos="1120"/>
+          <w:tab w:val="left" w:pos="1680"/>
+          <w:tab w:val="left" w:pos="2240"/>
+          <w:tab w:val="left" w:pos="2800"/>
+          <w:tab w:val="left" w:pos="3360"/>
+          <w:tab w:val="left" w:pos="3920"/>
+          <w:tab w:val="left" w:pos="4480"/>
+          <w:tab w:val="left" w:pos="5040"/>
+          <w:tab w:val="left" w:pos="5600"/>
+          <w:tab w:val="left" w:pos="6160"/>
+          <w:tab w:val="left" w:pos="6720"/>
+        </w:tabs>
+        <w:autoSpaceDE w:val="0"/>
+        <w:spacing w:after="0"/>
+        <w:rPr>
+          <w:rFonts w:ascii="Trebuchet MS" w:hAnsi="Trebuchet MS" w:cs="Helvetica"/>
+          <w:color w:val="000000"/>
+          <w:sz w:val="28"/>
+          <w:szCs w:val="28"/>
+        </w:rPr>
+      </w:pPr>
+    </w:p>
+    <w:p>
+      <w:pPr>
+        <w:widowControl w:val="0"/>
+        <w:tabs>
+          <w:tab w:val="left" w:pos="560"/>
+          <w:tab w:val="left" w:pos="1120"/>
+          <w:tab w:val="left" w:pos="1680"/>
+          <w:tab w:val="left" w:pos="2240"/>
+          <w:tab w:val="left" w:pos="2800"/>
+          <w:tab w:val="left" w:pos="3360"/>
+          <w:tab w:val="left" w:pos="3920"/>
+          <w:tab w:val="left" w:pos="4480"/>
+          <w:tab w:val="left" w:pos="5040"/>
+          <w:tab w:val="left" w:pos="5600"/>
+          <w:tab w:val="left" w:pos="6160"/>
+          <w:tab w:val="left" w:pos="6720"/>
+        </w:tabs>
+        <w:autoSpaceDE w:val="0"/>
+        <w:spacing w:after="0"/>
+        <w:rPr>
+          <w:rFonts w:ascii="Trebuchet MS" w:hAnsi="Trebuchet MS" w:cs="Helvetica"/>
+          <w:color w:val="000000"/>
+          <w:sz w:val="28"/>
+          <w:szCs w:val="28"/>
+        </w:rPr>
+      </w:pPr>
+    </w:p>
+    <w:p>
+      <w:pPr>
+        <w:widowControl w:val="0"/>
+        <w:tabs>
+          <w:tab w:val="left" w:pos="560"/>
+          <w:tab w:val="left" w:pos="1120"/>
+          <w:tab w:val="left" w:pos="1680"/>
+          <w:tab w:val="left" w:pos="2240"/>
+          <w:tab w:val="left" w:pos="2800"/>
+          <w:tab w:val="left" w:pos="3360"/>
+          <w:tab w:val="left" w:pos="3920"/>
+          <w:tab w:val="left" w:pos="4480"/>
+          <w:tab w:val="left" w:pos="5040"/>
+          <w:tab w:val="left" w:pos="5600"/>
+          <w:tab w:val="left" w:pos="6160"/>
+          <w:tab w:val="left" w:pos="6720"/>
+        </w:tabs>
+        <w:autoSpaceDE w:val="0"/>
+        <w:spacing w:after="0"/>
+        <w:rPr>
+          <w:rFonts w:ascii="Trebuchet MS" w:hAnsi="Trebuchet MS" w:cs="Helvetica"/>
+          <w:color w:val="000000"/>
+          <w:sz w:val="28"/>
+          <w:szCs w:val="28"/>
+        </w:rPr>
+      </w:pPr>
+    </w:p>
+    <w:p>
+      <w:pPr>
+        <w:widowControl w:val="0"/>
+        <w:tabs>
+          <w:tab w:val="left" w:pos="560"/>
+          <w:tab w:val="left" w:pos="1120"/>
+          <w:tab w:val="left" w:pos="1680"/>
+          <w:tab w:val="left" w:pos="2240"/>
+          <w:tab w:val="left" w:pos="2800"/>
+          <w:tab w:val="left" w:pos="3360"/>
+          <w:tab w:val="left" w:pos="3920"/>
+          <w:tab w:val="left" w:pos="4480"/>
+          <w:tab w:val="left" w:pos="5040"/>
+          <w:tab w:val="left" w:pos="5600"/>
+          <w:tab w:val="left" w:pos="6160"/>
+          <w:tab w:val="left" w:pos="6720"/>
+        </w:tabs>
+        <w:autoSpaceDE w:val="0"/>
+        <w:spacing w:after="0"/>
+        <w:rPr>
+          <w:rFonts w:ascii="Trebuchet MS" w:hAnsi="Trebuchet MS" w:cs="Helvetica"/>
+          <w:color w:val="000000"/>
+          <w:sz w:val="28"/>
+          <w:szCs w:val="28"/>
+        </w:rPr>
+      </w:pPr>
+    </w:p>
+    <w:p>
+      <w:pPr>
+        <w:widowControl w:val="0"/>
+        <w:tabs>
+          <w:tab w:val="left" w:pos="560"/>
+          <w:tab w:val="left" w:pos="1120"/>
+          <w:tab w:val="left" w:pos="1680"/>
+          <w:tab w:val="left" w:pos="2240"/>
+          <w:tab w:val="left" w:pos="2800"/>
+          <w:tab w:val="left" w:pos="3360"/>
+          <w:tab w:val="left" w:pos="3920"/>
+          <w:tab w:val="left" w:pos="4480"/>
+          <w:tab w:val="left" w:pos="5040"/>
+          <w:tab w:val="left" w:pos="5600"/>
+          <w:tab w:val="left" w:pos="6160"/>
+          <w:tab w:val="left" w:pos="6720"/>
+        </w:tabs>
+        <w:autoSpaceDE w:val="0"/>
+        <w:spacing w:after="0"/>
+        <w:rPr>
+          <w:rFonts w:ascii="Trebuchet MS" w:hAnsi="Trebuchet MS" w:cs="Helvetica"/>
+          <w:color w:val="000000"/>
+          <w:sz w:val="28"/>
+          <w:szCs w:val="28"/>
+        </w:rPr>
+      </w:pPr>
+    </w:p>
+    <w:p>
+      <w:pPr>
+        <w:widowControl w:val="0"/>
+        <w:tabs>
+          <w:tab w:val="left" w:pos="560"/>
+          <w:tab w:val="left" w:pos="1120"/>
+          <w:tab w:val="left" w:pos="1680"/>
+          <w:tab w:val="left" w:pos="2240"/>
+          <w:tab w:val="left" w:pos="2800"/>
+          <w:tab w:val="left" w:pos="3360"/>
+          <w:tab w:val="left" w:pos="3920"/>
+          <w:tab w:val="left" w:pos="4480"/>
+          <w:tab w:val="left" w:pos="5040"/>
+          <w:tab w:val="left" w:pos="5600"/>
+          <w:tab w:val="left" w:pos="6160"/>
+          <w:tab w:val="left" w:pos="6720"/>
+        </w:tabs>
+        <w:autoSpaceDE w:val="0"/>
+        <w:spacing w:after="0"/>
+        <w:rPr>
+          <w:rFonts w:ascii="Trebuchet MS" w:hAnsi="Trebuchet MS" w:cs="Helvetica"/>
+          <w:color w:val="000000"/>
+          <w:sz w:val="28"/>
+          <w:szCs w:val="28"/>
         </w:rPr>
       </w:pPr>
     </w:p>
@@ -1760,7 +1389,6 @@
           <w:lang w:val="en-GB" w:eastAsia="en-US"/>
         </w:rPr>
       </w:pPr>
-      <w:proofErr w:type="spellStart"/>
       <w:r>
         <w:rPr>
           <w:rFonts w:ascii="Carlito" w:hAnsi="Carlito" w:cs="Carlito"/>
@@ -1770,281 +1398,86 @@
           <w:szCs w:val="28"/>
           <w:lang w:val="en-GB" w:eastAsia="en-US"/>
         </w:rPr>
-        <w:t>Resultados</w:t>
-      </w:r>
-      <w:proofErr w:type="spellEnd"/>
-      <w:r>
-        <w:rPr>
-          <w:rFonts w:ascii="Carlito" w:hAnsi="Carlito" w:cs="Carlito"/>
-          <w:b/>
-          <w:color w:val="1F4E79" w:themeColor="accent1" w:themeShade="80"/>
-          <w:sz w:val="28"/>
-          <w:szCs w:val="28"/>
-          <w:lang w:val="en-GB" w:eastAsia="en-US"/>
-        </w:rPr>
-        <w:t xml:space="preserve"> </w:t>
-      </w:r>
-      <w:proofErr w:type="spellStart"/>
-      <w:r>
-        <w:rPr>
-          <w:rFonts w:ascii="Carlito" w:hAnsi="Carlito" w:cs="Carlito"/>
-          <w:b/>
-          <w:color w:val="1F4E79" w:themeColor="accent1" w:themeShade="80"/>
-          <w:sz w:val="28"/>
-          <w:szCs w:val="28"/>
-          <w:lang w:val="en-GB" w:eastAsia="en-US"/>
-        </w:rPr>
-        <w:t>esperados</w:t>
-      </w:r>
-      <w:proofErr w:type="spellEnd"/>
-    </w:p>
-    <w:p>
-      <w:pPr>
-        <w:rPr>
-          <w:lang w:val="en-US"/>
-        </w:rPr>
-      </w:pPr>
-    </w:p>
-    <w:p>
-      <w:pPr>
-        <w:rPr>
-          <w:lang w:val="en-US"/>
-        </w:rPr>
-      </w:pPr>
-      <w:proofErr w:type="spellStart"/>
-      <w:r>
-        <w:rPr>
-          <w:lang w:val="en-US"/>
-        </w:rPr>
-        <w:t>Descrição</w:t>
-      </w:r>
-      <w:proofErr w:type="spellEnd"/>
-      <w:r>
-        <w:rPr>
-          <w:lang w:val="en-US"/>
-        </w:rPr>
-        <w:t xml:space="preserve"> dos </w:t>
-      </w:r>
-      <w:proofErr w:type="spellStart"/>
-      <w:r>
-        <w:rPr>
-          <w:lang w:val="en-US"/>
-        </w:rPr>
-        <w:t>resultados</w:t>
-      </w:r>
-      <w:proofErr w:type="spellEnd"/>
-      <w:r>
-        <w:rPr>
-          <w:lang w:val="en-US"/>
-        </w:rPr>
-        <w:t xml:space="preserve"> </w:t>
-      </w:r>
-      <w:proofErr w:type="spellStart"/>
-      <w:r>
-        <w:rPr>
-          <w:lang w:val="en-US"/>
-        </w:rPr>
-        <w:t>esperados</w:t>
-      </w:r>
-      <w:proofErr w:type="spellEnd"/>
-      <w:r>
-        <w:rPr>
-          <w:lang w:val="en-US"/>
-        </w:rPr>
-        <w:t>:</w:t>
-      </w:r>
-    </w:p>
-    <w:p>
-      <w:pPr>
-        <w:pStyle w:val="PargrafodaLista"/>
-        <w:numPr>
-          <w:ilvl w:val="0"/>
-          <w:numId w:val="4"/>
-        </w:numPr>
-        <w:rPr>
-          <w:rFonts w:asciiTheme="minorHAnsi" w:eastAsia="Times" w:hAnsiTheme="minorHAnsi" w:cstheme="minorHAnsi"/>
-          <w:sz w:val="22"/>
-          <w:szCs w:val="22"/>
-          <w:lang w:val="en-US"/>
-        </w:rPr>
-      </w:pPr>
-      <w:proofErr w:type="spellStart"/>
-      <w:r>
-        <w:rPr>
-          <w:rFonts w:asciiTheme="minorHAnsi" w:hAnsiTheme="minorHAnsi" w:cstheme="minorHAnsi"/>
-          <w:sz w:val="22"/>
-          <w:szCs w:val="22"/>
-          <w:lang w:val="en-US"/>
-        </w:rPr>
-        <w:t>Plataformas</w:t>
-      </w:r>
-      <w:proofErr w:type="spellEnd"/>
-      <w:r>
-        <w:rPr>
-          <w:rFonts w:asciiTheme="minorHAnsi" w:hAnsiTheme="minorHAnsi" w:cstheme="minorHAnsi"/>
-          <w:sz w:val="22"/>
-          <w:szCs w:val="22"/>
-          <w:lang w:val="en-US"/>
-        </w:rPr>
-        <w:t>:</w:t>
-      </w:r>
-      <w:bookmarkStart w:id="0" w:name="_GoBack"/>
-      <w:bookmarkEnd w:id="0"/>
-      <w:r>
-        <w:rPr>
-          <w:rFonts w:asciiTheme="minorHAnsi" w:hAnsiTheme="minorHAnsi" w:cstheme="minorHAnsi"/>
-          <w:sz w:val="22"/>
-          <w:szCs w:val="22"/>
-          <w:lang w:val="en-US"/>
-        </w:rPr>
-        <w:t xml:space="preserve"> </w:t>
-      </w:r>
-    </w:p>
-    <w:p>
-      <w:pPr>
-        <w:pStyle w:val="PargrafodaLista"/>
-        <w:numPr>
-          <w:ilvl w:val="0"/>
-          <w:numId w:val="4"/>
-        </w:numPr>
-        <w:rPr>
-          <w:rFonts w:asciiTheme="minorHAnsi" w:hAnsiTheme="minorHAnsi" w:cstheme="minorHAnsi"/>
-          <w:sz w:val="22"/>
-          <w:szCs w:val="22"/>
-          <w:lang w:val="en-US"/>
-        </w:rPr>
-      </w:pPr>
-      <w:proofErr w:type="spellStart"/>
-      <w:r>
-        <w:rPr>
-          <w:rFonts w:asciiTheme="minorHAnsi" w:hAnsiTheme="minorHAnsi" w:cstheme="minorHAnsi"/>
-          <w:sz w:val="22"/>
-          <w:szCs w:val="22"/>
-          <w:lang w:val="en-US"/>
-        </w:rPr>
-        <w:t>Serviços</w:t>
-      </w:r>
-      <w:proofErr w:type="spellEnd"/>
-      <w:r>
-        <w:rPr>
-          <w:rFonts w:asciiTheme="minorHAnsi" w:hAnsiTheme="minorHAnsi" w:cstheme="minorHAnsi"/>
-          <w:sz w:val="22"/>
-          <w:szCs w:val="22"/>
-          <w:lang w:val="en-US"/>
-        </w:rPr>
-        <w:t>:</w:t>
-      </w:r>
-    </w:p>
-    <w:p>
-      <w:pPr>
-        <w:pStyle w:val="PargrafodaLista"/>
-        <w:numPr>
-          <w:ilvl w:val="0"/>
-          <w:numId w:val="4"/>
-        </w:numPr>
-        <w:rPr>
-          <w:rFonts w:asciiTheme="minorHAnsi" w:hAnsiTheme="minorHAnsi" w:cstheme="minorHAnsi"/>
-          <w:sz w:val="22"/>
-          <w:szCs w:val="22"/>
-          <w:lang w:val="en-US"/>
-        </w:rPr>
-      </w:pPr>
-      <w:r>
-        <w:rPr>
-          <w:rFonts w:asciiTheme="minorHAnsi" w:hAnsiTheme="minorHAnsi" w:cstheme="minorHAnsi"/>
-          <w:sz w:val="22"/>
-          <w:szCs w:val="22"/>
-          <w:lang w:val="en-US"/>
-        </w:rPr>
-        <w:t xml:space="preserve">App </w:t>
-      </w:r>
-      <w:proofErr w:type="spellStart"/>
-      <w:r>
-        <w:rPr>
-          <w:rFonts w:asciiTheme="minorHAnsi" w:hAnsiTheme="minorHAnsi" w:cstheme="minorHAnsi"/>
-          <w:sz w:val="22"/>
-          <w:szCs w:val="22"/>
-          <w:lang w:val="en-US"/>
-        </w:rPr>
-        <w:t>Cliente</w:t>
-      </w:r>
-      <w:proofErr w:type="spellEnd"/>
-    </w:p>
-    <w:p>
-      <w:pPr>
-        <w:pStyle w:val="PargrafodaLista"/>
-        <w:numPr>
-          <w:ilvl w:val="0"/>
-          <w:numId w:val="4"/>
-        </w:numPr>
-        <w:rPr>
-          <w:lang w:val="en-US"/>
-        </w:rPr>
-      </w:pPr>
-      <w:proofErr w:type="spellStart"/>
-      <w:r>
-        <w:rPr>
-          <w:rFonts w:asciiTheme="minorHAnsi" w:hAnsiTheme="minorHAnsi" w:cstheme="minorHAnsi"/>
-          <w:sz w:val="22"/>
-          <w:szCs w:val="22"/>
-          <w:lang w:val="en-US"/>
-        </w:rPr>
-        <w:t>R</w:t>
-      </w:r>
-      <w:r>
-        <w:rPr>
-          <w:rFonts w:asciiTheme="minorHAnsi" w:hAnsiTheme="minorHAnsi" w:cstheme="minorHAnsi"/>
-          <w:sz w:val="22"/>
-          <w:szCs w:val="22"/>
-          <w:lang w:val="en-US"/>
-        </w:rPr>
-        <w:t>elatório</w:t>
-      </w:r>
-      <w:proofErr w:type="spellEnd"/>
-      <w:r>
-        <w:rPr>
-          <w:rFonts w:asciiTheme="minorHAnsi" w:hAnsiTheme="minorHAnsi" w:cstheme="minorHAnsi"/>
-          <w:sz w:val="22"/>
-          <w:szCs w:val="22"/>
-          <w:lang w:val="en-US"/>
-        </w:rPr>
-        <w:t xml:space="preserve"> de </w:t>
-      </w:r>
-      <w:proofErr w:type="spellStart"/>
-      <w:r>
-        <w:rPr>
-          <w:rFonts w:asciiTheme="minorHAnsi" w:hAnsiTheme="minorHAnsi" w:cstheme="minorHAnsi"/>
-          <w:sz w:val="22"/>
-          <w:szCs w:val="22"/>
-          <w:lang w:val="en-US"/>
-        </w:rPr>
-        <w:t>projeto</w:t>
-      </w:r>
-      <w:proofErr w:type="spellEnd"/>
-      <w:r>
-        <w:rPr>
-          <w:rFonts w:asciiTheme="minorHAnsi" w:hAnsiTheme="minorHAnsi" w:cstheme="minorHAnsi"/>
-          <w:sz w:val="22"/>
-          <w:szCs w:val="22"/>
-          <w:lang w:val="en-US"/>
-        </w:rPr>
-        <w:t>.</w:t>
-      </w:r>
-    </w:p>
-    <w:p>
-      <w:pPr>
-        <w:rPr>
-          <w:lang w:val="en-US"/>
-        </w:rPr>
-      </w:pPr>
-    </w:p>
-    <w:p>
-      <w:pPr>
-        <w:rPr>
-          <w:lang w:val="en-US"/>
-        </w:rPr>
-      </w:pPr>
-    </w:p>
+        <w:lastRenderedPageBreak/>
+        <w:t>Descrição do Projeto</w:t>
+      </w:r>
+    </w:p>
+    <w:p>
+      <w:pPr>
+        <w:rPr>
+          <w:sz w:val="24"/>
+          <w:szCs w:val="24"/>
+        </w:rPr>
+      </w:pPr>
+    </w:p>
+    <w:p>
+      <w:pPr>
+        <w:spacing w:line="360" w:lineRule="auto"/>
+        <w:rPr>
+          <w:rFonts w:ascii="Times New Roman" w:hAnsi="Times New Roman"/>
+          <w:sz w:val="24"/>
+          <w:szCs w:val="24"/>
+        </w:rPr>
+      </w:pPr>
+      <w:r>
+        <w:rPr>
+          <w:rFonts w:ascii="Times New Roman" w:hAnsi="Times New Roman"/>
+          <w:sz w:val="24"/>
+          <w:szCs w:val="24"/>
+        </w:rPr>
+        <w:t xml:space="preserve">O projeto consiste na Gestão de um Restaurante em que será possível registar pedidos através do website caso seja </w:t>
+      </w:r>
+      <w:r>
+        <w:rPr>
+          <w:rFonts w:ascii="Times New Roman" w:hAnsi="Times New Roman"/>
+          <w:sz w:val="24"/>
+          <w:szCs w:val="24"/>
+        </w:rPr>
+        <w:t>T</w:t>
+      </w:r>
+      <w:r>
+        <w:rPr>
+          <w:rFonts w:ascii="Times New Roman" w:hAnsi="Times New Roman"/>
+          <w:sz w:val="24"/>
+          <w:szCs w:val="24"/>
+        </w:rPr>
+        <w:t xml:space="preserve">ake </w:t>
+      </w:r>
+      <w:r>
+        <w:rPr>
+          <w:rFonts w:ascii="Times New Roman" w:hAnsi="Times New Roman"/>
+          <w:sz w:val="24"/>
+          <w:szCs w:val="24"/>
+        </w:rPr>
+        <w:t>A</w:t>
+      </w:r>
+      <w:r>
+        <w:rPr>
+          <w:rFonts w:ascii="Times New Roman" w:hAnsi="Times New Roman"/>
+          <w:sz w:val="24"/>
+          <w:szCs w:val="24"/>
+        </w:rPr>
+        <w:t>way ou caso o cliente pretenda comer no restaurante, o garçon regista o pedido pela APP</w:t>
+      </w:r>
+      <w:r>
+        <w:rPr>
+          <w:rFonts w:ascii="Times New Roman" w:hAnsi="Times New Roman"/>
+          <w:sz w:val="24"/>
+          <w:szCs w:val="24"/>
+        </w:rPr>
+        <w:t xml:space="preserve"> Móvel</w:t>
+      </w:r>
+      <w:r>
+        <w:rPr>
+          <w:rFonts w:ascii="Times New Roman" w:hAnsi="Times New Roman"/>
+          <w:sz w:val="24"/>
+          <w:szCs w:val="24"/>
+        </w:rPr>
+        <w:t xml:space="preserve"> em alternativa o cliente também pode telefonar para o restaurante fazer uma reserva.  </w:t>
+      </w:r>
+    </w:p>
+    <w:p/>
+    <w:p/>
     <w:p>
       <w:pPr>
         <w:pStyle w:val="PargrafodaLista"/>
@@ -2066,7 +1499,6 @@
           <w:lang w:val="en-GB" w:eastAsia="en-US"/>
         </w:rPr>
       </w:pPr>
-      <w:proofErr w:type="spellStart"/>
       <w:r>
         <w:rPr>
           <w:rFonts w:ascii="Carlito" w:hAnsi="Carlito" w:cs="Carlito"/>
@@ -2076,92 +1508,164 @@
           <w:szCs w:val="28"/>
           <w:lang w:val="en-GB" w:eastAsia="en-US"/>
         </w:rPr>
-        <w:lastRenderedPageBreak/>
-        <w:t>Cronograma</w:t>
-      </w:r>
-      <w:proofErr w:type="spellEnd"/>
-      <w:r>
-        <w:rPr>
-          <w:rFonts w:ascii="Carlito" w:hAnsi="Carlito" w:cs="Carlito"/>
-          <w:b/>
-          <w:color w:val="1F4E79" w:themeColor="accent1" w:themeShade="80"/>
+        <w:t>Objetivos</w:t>
+      </w:r>
+    </w:p>
+    <w:p/>
+    <w:p>
+      <w:pPr>
+        <w:spacing w:line="360" w:lineRule="auto"/>
+        <w:rPr>
+          <w:rFonts w:ascii="Times New Roman" w:hAnsi="Times New Roman"/>
+          <w:sz w:val="24"/>
+          <w:szCs w:val="24"/>
+        </w:rPr>
+      </w:pPr>
+      <w:r>
+        <w:rPr>
+          <w:rFonts w:ascii="Times New Roman" w:hAnsi="Times New Roman"/>
+          <w:sz w:val="24"/>
+          <w:szCs w:val="24"/>
+        </w:rPr>
+        <w:t xml:space="preserve">Facilitar método </w:t>
+      </w:r>
+      <w:r>
+        <w:rPr>
+          <w:rFonts w:ascii="Times New Roman" w:hAnsi="Times New Roman"/>
+          <w:sz w:val="24"/>
+          <w:szCs w:val="24"/>
+        </w:rPr>
+        <w:t>T</w:t>
+      </w:r>
+      <w:r>
+        <w:rPr>
+          <w:rFonts w:ascii="Times New Roman" w:hAnsi="Times New Roman"/>
+          <w:sz w:val="24"/>
+          <w:szCs w:val="24"/>
+        </w:rPr>
+        <w:t xml:space="preserve">ake </w:t>
+      </w:r>
+      <w:r>
+        <w:rPr>
+          <w:rFonts w:ascii="Times New Roman" w:hAnsi="Times New Roman"/>
+          <w:sz w:val="24"/>
+          <w:szCs w:val="24"/>
+        </w:rPr>
+        <w:t>A</w:t>
+      </w:r>
+      <w:r>
+        <w:rPr>
+          <w:rFonts w:ascii="Times New Roman" w:hAnsi="Times New Roman"/>
+          <w:sz w:val="24"/>
+          <w:szCs w:val="24"/>
+        </w:rPr>
+        <w:t>way</w:t>
+      </w:r>
+    </w:p>
+    <w:p>
+      <w:pPr>
+        <w:spacing w:line="360" w:lineRule="auto"/>
+        <w:rPr>
+          <w:rFonts w:ascii="Times New Roman" w:hAnsi="Times New Roman"/>
+          <w:sz w:val="24"/>
+          <w:szCs w:val="24"/>
+        </w:rPr>
+      </w:pPr>
+      <w:r>
+        <w:rPr>
+          <w:rFonts w:ascii="Times New Roman" w:hAnsi="Times New Roman"/>
+          <w:sz w:val="24"/>
+          <w:szCs w:val="24"/>
+        </w:rPr>
+        <w:t>Facilitar método de criação dos pedidos</w:t>
+      </w:r>
+    </w:p>
+    <w:p>
+      <w:pPr>
+        <w:spacing w:line="360" w:lineRule="auto"/>
+        <w:rPr>
+          <w:rFonts w:ascii="Times New Roman" w:hAnsi="Times New Roman"/>
+          <w:sz w:val="24"/>
+          <w:szCs w:val="24"/>
+        </w:rPr>
+      </w:pPr>
+      <w:r>
+        <w:rPr>
+          <w:rFonts w:ascii="Times New Roman" w:hAnsi="Times New Roman"/>
+          <w:sz w:val="24"/>
+          <w:szCs w:val="24"/>
+        </w:rPr>
+        <w:t>Facilitar a consulta de pedidos</w:t>
+      </w:r>
+    </w:p>
+    <w:p>
+      <w:pPr>
+        <w:spacing w:line="360" w:lineRule="auto"/>
+        <w:rPr>
+          <w:rFonts w:ascii="Times New Roman" w:hAnsi="Times New Roman"/>
+          <w:sz w:val="24"/>
+          <w:szCs w:val="24"/>
+        </w:rPr>
+      </w:pPr>
+      <w:r>
+        <w:rPr>
+          <w:rFonts w:ascii="Times New Roman" w:hAnsi="Times New Roman"/>
+          <w:sz w:val="24"/>
+          <w:szCs w:val="24"/>
+        </w:rPr>
+        <w:t>Facilitar a modificação da ementa</w:t>
+      </w:r>
+    </w:p>
+    <w:p>
+      <w:pPr>
+        <w:spacing w:line="360" w:lineRule="auto"/>
+        <w:rPr>
+          <w:rFonts w:ascii="Times New Roman" w:hAnsi="Times New Roman"/>
+          <w:sz w:val="24"/>
+          <w:szCs w:val="24"/>
+        </w:rPr>
+      </w:pPr>
+      <w:r>
+        <w:rPr>
+          <w:rFonts w:ascii="Times New Roman" w:hAnsi="Times New Roman"/>
+          <w:sz w:val="24"/>
+          <w:szCs w:val="24"/>
+        </w:rPr>
+        <w:t xml:space="preserve">Facilitar a consulta das ementas </w:t>
+      </w:r>
+      <w:r>
+        <w:rPr>
+          <w:rFonts w:ascii="Times New Roman" w:hAnsi="Times New Roman"/>
+          <w:sz w:val="24"/>
+          <w:szCs w:val="24"/>
+        </w:rPr>
+        <w:t>através do website e pela APP Móvel</w:t>
+      </w:r>
+    </w:p>
+    <w:p>
+      <w:pPr>
+        <w:widowControl w:val="0"/>
+        <w:tabs>
+          <w:tab w:val="left" w:pos="560"/>
+          <w:tab w:val="left" w:pos="1120"/>
+          <w:tab w:val="left" w:pos="1680"/>
+          <w:tab w:val="left" w:pos="2240"/>
+          <w:tab w:val="left" w:pos="2800"/>
+          <w:tab w:val="left" w:pos="3360"/>
+          <w:tab w:val="left" w:pos="3920"/>
+          <w:tab w:val="left" w:pos="4480"/>
+          <w:tab w:val="left" w:pos="5040"/>
+          <w:tab w:val="left" w:pos="5600"/>
+          <w:tab w:val="left" w:pos="6160"/>
+          <w:tab w:val="left" w:pos="6720"/>
+        </w:tabs>
+        <w:autoSpaceDE w:val="0"/>
+        <w:spacing w:after="0"/>
+        <w:rPr>
+          <w:rFonts w:ascii="Trebuchet MS" w:hAnsi="Trebuchet MS" w:cs="Helvetica"/>
+          <w:color w:val="000000"/>
           <w:sz w:val="28"/>
           <w:szCs w:val="28"/>
-          <w:lang w:val="en-GB" w:eastAsia="en-US"/>
-        </w:rPr>
-        <w:t xml:space="preserve"> </w:t>
-      </w:r>
-      <w:proofErr w:type="spellStart"/>
-      <w:r>
-        <w:rPr>
-          <w:rFonts w:ascii="Carlito" w:hAnsi="Carlito" w:cs="Carlito"/>
-          <w:b/>
-          <w:color w:val="1F4E79" w:themeColor="accent1" w:themeShade="80"/>
-          <w:sz w:val="28"/>
-          <w:szCs w:val="28"/>
-          <w:lang w:val="en-GB" w:eastAsia="en-US"/>
-        </w:rPr>
-        <w:t>Inicial</w:t>
-      </w:r>
-      <w:proofErr w:type="spellEnd"/>
-    </w:p>
-    <w:p/>
-    <w:p>
-      <w:r>
-        <w:t>T1</w:t>
-      </w:r>
-      <w:r>
-        <w:t xml:space="preserve"> -</w:t>
-      </w:r>
-    </w:p>
-    <w:p>
-      <w:r>
-        <w:t>T2</w:t>
-      </w:r>
-      <w:r>
-        <w:t xml:space="preserve"> - </w:t>
-      </w:r>
-    </w:p>
-    <w:p>
-      <w:pPr>
-        <w:rPr>
-          <w:rFonts w:eastAsia="Times" w:cs="Times"/>
-        </w:rPr>
-      </w:pPr>
-      <w:r>
-        <w:t>T3</w:t>
-      </w:r>
-      <w:r>
-        <w:t xml:space="preserve"> - 1 semana</w:t>
-      </w:r>
-    </w:p>
-    <w:p>
-      <w:r>
-        <w:rPr>
-          <w:rFonts w:eastAsia="Times" w:cs="Times"/>
-        </w:rPr>
-        <w:t>…</w:t>
-      </w:r>
-    </w:p>
-    <w:p>
-      <w:r>
-        <w:t>T6</w:t>
-      </w:r>
-      <w:r>
-        <w:t xml:space="preserve"> - 1 semana</w:t>
-      </w:r>
-    </w:p>
-    <w:p>
-      <w:pPr>
-        <w:rPr>
-          <w:lang w:val="en-US"/>
-        </w:rPr>
-      </w:pPr>
-    </w:p>
-    <w:p>
-      <w:pPr>
-        <w:rPr>
-          <w:lang w:val="en-US"/>
         </w:rPr>
       </w:pPr>
     </w:p>
@@ -2186,7 +1690,6 @@
           <w:lang w:val="en-GB" w:eastAsia="en-US"/>
         </w:rPr>
       </w:pPr>
-      <w:proofErr w:type="spellStart"/>
       <w:r>
         <w:rPr>
           <w:rFonts w:ascii="Carlito" w:hAnsi="Carlito" w:cs="Carlito"/>
@@ -2196,9 +1699,1568 @@
           <w:szCs w:val="28"/>
           <w:lang w:val="en-GB" w:eastAsia="en-US"/>
         </w:rPr>
+        <w:t>Atividades</w:t>
+      </w:r>
+      <w:r>
+        <w:rPr>
+          <w:rFonts w:ascii="Carlito" w:hAnsi="Carlito" w:cs="Carlito"/>
+          <w:b/>
+          <w:color w:val="1F4E79" w:themeColor="accent1" w:themeShade="80"/>
+          <w:sz w:val="28"/>
+          <w:szCs w:val="28"/>
+          <w:lang w:val="en-GB" w:eastAsia="en-US"/>
+        </w:rPr>
+        <w:t xml:space="preserve"> a Realizar</w:t>
+      </w:r>
+    </w:p>
+    <w:p/>
+    <w:p>
+      <w:pPr>
+        <w:spacing w:line="360" w:lineRule="auto"/>
+        <w:rPr>
+          <w:rFonts w:ascii="Times New Roman" w:eastAsia="Times" w:hAnsi="Times New Roman"/>
+          <w:sz w:val="24"/>
+          <w:szCs w:val="24"/>
+        </w:rPr>
+      </w:pPr>
+      <w:r>
+        <w:rPr>
+          <w:rFonts w:ascii="Times New Roman" w:hAnsi="Times New Roman"/>
+          <w:sz w:val="24"/>
+          <w:szCs w:val="24"/>
+        </w:rPr>
+        <w:t xml:space="preserve">T1 - Estudo do problema </w:t>
+      </w:r>
+    </w:p>
+    <w:p>
+      <w:pPr>
+        <w:spacing w:line="360" w:lineRule="auto"/>
+        <w:rPr>
+          <w:rFonts w:ascii="Times New Roman" w:hAnsi="Times New Roman"/>
+          <w:sz w:val="24"/>
+          <w:szCs w:val="24"/>
+        </w:rPr>
+      </w:pPr>
+      <w:r>
+        <w:rPr>
+          <w:rFonts w:ascii="Times New Roman" w:hAnsi="Times New Roman"/>
+          <w:sz w:val="24"/>
+          <w:szCs w:val="24"/>
+        </w:rPr>
+        <w:t>T2 – Análise Concorrencial</w:t>
+      </w:r>
+    </w:p>
+    <w:p>
+      <w:pPr>
+        <w:spacing w:line="360" w:lineRule="auto"/>
+        <w:rPr>
+          <w:rFonts w:ascii="Times New Roman" w:hAnsi="Times New Roman"/>
+          <w:sz w:val="24"/>
+          <w:szCs w:val="24"/>
+        </w:rPr>
+      </w:pPr>
+      <w:r>
+        <w:rPr>
+          <w:rFonts w:ascii="Times New Roman" w:hAnsi="Times New Roman"/>
+          <w:sz w:val="24"/>
+          <w:szCs w:val="24"/>
+        </w:rPr>
+        <w:t>T3 – Levantamento de requisitos</w:t>
+      </w:r>
+    </w:p>
+    <w:p>
+      <w:pPr>
+        <w:spacing w:line="360" w:lineRule="auto"/>
+        <w:rPr>
+          <w:rFonts w:ascii="Times New Roman" w:hAnsi="Times New Roman"/>
+          <w:sz w:val="24"/>
+          <w:szCs w:val="24"/>
+        </w:rPr>
+      </w:pPr>
+      <w:r>
+        <w:rPr>
+          <w:rFonts w:ascii="Times New Roman" w:hAnsi="Times New Roman"/>
+          <w:sz w:val="24"/>
+          <w:szCs w:val="24"/>
+        </w:rPr>
+        <w:t>T4 – User Stories OU Casos de Uso</w:t>
+      </w:r>
+    </w:p>
+    <w:p>
+      <w:pPr>
+        <w:spacing w:line="360" w:lineRule="auto"/>
+        <w:rPr>
+          <w:rFonts w:ascii="Times New Roman" w:hAnsi="Times New Roman"/>
+          <w:sz w:val="24"/>
+          <w:szCs w:val="24"/>
+        </w:rPr>
+      </w:pPr>
+      <w:r>
+        <w:rPr>
+          <w:rFonts w:ascii="Times New Roman" w:hAnsi="Times New Roman"/>
+          <w:sz w:val="24"/>
+          <w:szCs w:val="24"/>
+        </w:rPr>
+        <w:t>T</w:t>
+      </w:r>
+      <w:r>
+        <w:rPr>
+          <w:rFonts w:ascii="Times New Roman" w:hAnsi="Times New Roman"/>
+          <w:sz w:val="24"/>
+          <w:szCs w:val="24"/>
+        </w:rPr>
+        <w:t>5</w:t>
+      </w:r>
+      <w:r>
+        <w:rPr>
+          <w:rFonts w:ascii="Times New Roman" w:hAnsi="Times New Roman"/>
+          <w:sz w:val="24"/>
+          <w:szCs w:val="24"/>
+        </w:rPr>
+        <w:t xml:space="preserve"> – Análise de dados</w:t>
+      </w:r>
+    </w:p>
+    <w:p>
+      <w:pPr>
+        <w:spacing w:line="360" w:lineRule="auto"/>
+        <w:rPr>
+          <w:rFonts w:ascii="Times New Roman" w:hAnsi="Times New Roman"/>
+          <w:sz w:val="24"/>
+          <w:szCs w:val="24"/>
+        </w:rPr>
+      </w:pPr>
+      <w:r>
+        <w:rPr>
+          <w:rFonts w:ascii="Times New Roman" w:hAnsi="Times New Roman"/>
+          <w:sz w:val="24"/>
+          <w:szCs w:val="24"/>
+        </w:rPr>
+        <w:t>T6 - Mockups</w:t>
+      </w:r>
+    </w:p>
+    <w:p>
+      <w:pPr>
+        <w:spacing w:line="360" w:lineRule="auto"/>
+        <w:rPr>
+          <w:rFonts w:ascii="Times New Roman" w:hAnsi="Times New Roman"/>
+          <w:sz w:val="24"/>
+          <w:szCs w:val="24"/>
+        </w:rPr>
+      </w:pPr>
+      <w:r>
+        <w:rPr>
+          <w:rFonts w:ascii="Times New Roman" w:hAnsi="Times New Roman"/>
+          <w:sz w:val="24"/>
+          <w:szCs w:val="24"/>
+        </w:rPr>
+        <w:t>T</w:t>
+      </w:r>
+      <w:r>
+        <w:rPr>
+          <w:rFonts w:ascii="Times New Roman" w:hAnsi="Times New Roman"/>
+          <w:sz w:val="24"/>
+          <w:szCs w:val="24"/>
+        </w:rPr>
+        <w:t>7</w:t>
+      </w:r>
+      <w:r>
+        <w:rPr>
+          <w:rFonts w:ascii="Times New Roman" w:hAnsi="Times New Roman"/>
+          <w:sz w:val="24"/>
+          <w:szCs w:val="24"/>
+        </w:rPr>
+        <w:t xml:space="preserve"> – Outros elementos relevantes</w:t>
+      </w:r>
+    </w:p>
+    <w:p>
+      <w:pPr>
+        <w:spacing w:line="360" w:lineRule="auto"/>
+        <w:rPr>
+          <w:rFonts w:ascii="Times New Roman" w:hAnsi="Times New Roman"/>
+          <w:sz w:val="24"/>
+          <w:szCs w:val="24"/>
+        </w:rPr>
+      </w:pPr>
+      <w:r>
+        <w:rPr>
+          <w:rFonts w:ascii="Times New Roman" w:hAnsi="Times New Roman"/>
+          <w:sz w:val="24"/>
+          <w:szCs w:val="24"/>
+        </w:rPr>
+        <w:t>T</w:t>
+      </w:r>
+      <w:r>
+        <w:rPr>
+          <w:rFonts w:ascii="Times New Roman" w:hAnsi="Times New Roman"/>
+          <w:sz w:val="24"/>
+          <w:szCs w:val="24"/>
+        </w:rPr>
+        <w:t>8</w:t>
+      </w:r>
+      <w:r>
+        <w:rPr>
+          <w:rFonts w:ascii="Times New Roman" w:hAnsi="Times New Roman"/>
+          <w:sz w:val="24"/>
+          <w:szCs w:val="24"/>
+        </w:rPr>
+        <w:t xml:space="preserve"> – Implementação / desenvolvimento</w:t>
+      </w:r>
+    </w:p>
+    <w:p>
+      <w:pPr>
+        <w:spacing w:line="360" w:lineRule="auto"/>
+        <w:rPr>
+          <w:rFonts w:ascii="Times New Roman" w:hAnsi="Times New Roman"/>
+          <w:sz w:val="24"/>
+          <w:szCs w:val="24"/>
+        </w:rPr>
+      </w:pPr>
+      <w:r>
+        <w:rPr>
+          <w:rFonts w:ascii="Times New Roman" w:hAnsi="Times New Roman"/>
+          <w:bCs/>
+          <w:sz w:val="24"/>
+          <w:szCs w:val="24"/>
+        </w:rPr>
+        <w:t>T</w:t>
+      </w:r>
+      <w:r>
+        <w:rPr>
+          <w:rFonts w:ascii="Times New Roman" w:hAnsi="Times New Roman"/>
+          <w:bCs/>
+          <w:sz w:val="24"/>
+          <w:szCs w:val="24"/>
+        </w:rPr>
+        <w:t>9</w:t>
+      </w:r>
+      <w:r>
+        <w:rPr>
+          <w:rFonts w:ascii="Times New Roman" w:hAnsi="Times New Roman"/>
+          <w:bCs/>
+          <w:sz w:val="24"/>
+          <w:szCs w:val="24"/>
+        </w:rPr>
+        <w:t xml:space="preserve"> -</w:t>
+      </w:r>
+      <w:r>
+        <w:rPr>
+          <w:rFonts w:ascii="Times New Roman" w:hAnsi="Times New Roman"/>
+          <w:sz w:val="24"/>
+          <w:szCs w:val="24"/>
+        </w:rPr>
+        <w:t xml:space="preserve"> Escrita do relatório de projeto</w:t>
+      </w:r>
+    </w:p>
+    <w:p>
+      <w:pPr>
+        <w:pStyle w:val="PargrafodaLista"/>
+        <w:numPr>
+          <w:ilvl w:val="0"/>
+          <w:numId w:val="3"/>
+        </w:numPr>
+        <w:pBdr>
+          <w:bottom w:val="single" w:sz="12" w:space="1" w:color="9CC2E5" w:themeColor="accent1" w:themeTint="99"/>
+        </w:pBdr>
+        <w:spacing w:after="0"/>
+        <w:ind w:left="284" w:hanging="284"/>
+        <w:rPr>
+          <w:rFonts w:ascii="Carlito" w:hAnsi="Carlito" w:cs="Carlito"/>
+          <w:b/>
+          <w:color w:val="1F4E79" w:themeColor="accent1" w:themeShade="80"/>
+          <w:sz w:val="28"/>
+          <w:szCs w:val="28"/>
+          <w:lang w:val="en-GB" w:eastAsia="en-US"/>
+        </w:rPr>
+      </w:pPr>
+      <w:r>
+        <w:rPr>
+          <w:rFonts w:ascii="Carlito" w:hAnsi="Carlito" w:cs="Carlito"/>
+          <w:b/>
+          <w:color w:val="1F4E79" w:themeColor="accent1" w:themeShade="80"/>
+          <w:sz w:val="28"/>
+          <w:szCs w:val="28"/>
+          <w:lang w:val="en-GB" w:eastAsia="en-US"/>
+        </w:rPr>
+        <w:lastRenderedPageBreak/>
+        <w:t>Identifica</w:t>
+      </w:r>
+      <w:r>
+        <w:rPr>
+          <w:rFonts w:ascii="Carlito" w:hAnsi="Carlito" w:cs="Carlito"/>
+          <w:b/>
+          <w:color w:val="1F4E79" w:themeColor="accent1" w:themeShade="80"/>
+          <w:sz w:val="28"/>
+          <w:szCs w:val="28"/>
+          <w:lang w:val="en-GB" w:eastAsia="en-US"/>
+        </w:rPr>
+        <w:t>çã</w:t>
+      </w:r>
+      <w:r>
+        <w:rPr>
+          <w:rFonts w:ascii="Carlito" w:hAnsi="Carlito" w:cs="Carlito"/>
+          <w:b/>
+          <w:color w:val="1F4E79" w:themeColor="accent1" w:themeShade="80"/>
+          <w:sz w:val="28"/>
+          <w:szCs w:val="28"/>
+          <w:lang w:val="en-GB" w:eastAsia="en-US"/>
+        </w:rPr>
+        <w:t>o de Requisitos</w:t>
+      </w:r>
+      <w:r>
+        <w:rPr>
+          <w:rFonts w:ascii="Carlito" w:hAnsi="Carlito" w:cs="Carlito"/>
+          <w:b/>
+          <w:color w:val="1F4E79" w:themeColor="accent1" w:themeShade="80"/>
+          <w:sz w:val="28"/>
+          <w:szCs w:val="28"/>
+          <w:lang w:val="en-GB" w:eastAsia="en-US"/>
+        </w:rPr>
+        <w:t xml:space="preserve"> Principais</w:t>
+      </w:r>
+    </w:p>
+    <w:p/>
+    <w:p>
+      <w:pPr>
+        <w:spacing w:line="360" w:lineRule="auto"/>
+        <w:rPr>
+          <w:rFonts w:ascii="Times New Roman" w:hAnsi="Times New Roman"/>
+          <w:sz w:val="24"/>
+          <w:szCs w:val="24"/>
+        </w:rPr>
+      </w:pPr>
+      <w:r>
+        <w:rPr>
+          <w:rFonts w:ascii="Times New Roman" w:hAnsi="Times New Roman"/>
+          <w:sz w:val="24"/>
+          <w:szCs w:val="24"/>
+        </w:rPr>
+        <w:t>Devem ser especificados o tipo de requisitos e justificar a conformidade com os requisitos obrigatórios estabelecidos.</w:t>
+      </w:r>
+    </w:p>
+    <w:p>
+      <w:pPr>
+        <w:spacing w:line="360" w:lineRule="auto"/>
+        <w:rPr>
+          <w:rFonts w:ascii="Times New Roman" w:hAnsi="Times New Roman"/>
+          <w:b/>
+          <w:bCs/>
+          <w:sz w:val="24"/>
+          <w:szCs w:val="24"/>
+        </w:rPr>
+      </w:pPr>
+      <w:r>
+        <w:rPr>
+          <w:rFonts w:ascii="Times New Roman" w:hAnsi="Times New Roman"/>
+          <w:b/>
+          <w:bCs/>
+          <w:sz w:val="24"/>
+          <w:szCs w:val="24"/>
+        </w:rPr>
+        <w:t>Back-Office</w:t>
+      </w:r>
+    </w:p>
+    <w:p>
+      <w:pPr>
+        <w:pStyle w:val="PargrafodaLista"/>
+        <w:numPr>
+          <w:ilvl w:val="0"/>
+          <w:numId w:val="6"/>
+        </w:numPr>
+        <w:rPr>
+          <w:rFonts w:ascii="Times New Roman" w:hAnsi="Times New Roman"/>
+          <w:sz w:val="24"/>
+          <w:szCs w:val="24"/>
+        </w:rPr>
+      </w:pPr>
+      <w:r>
+        <w:rPr>
+          <w:rFonts w:ascii="Times New Roman" w:hAnsi="Times New Roman"/>
+          <w:sz w:val="24"/>
+          <w:szCs w:val="24"/>
+        </w:rPr>
+        <w:t>Criar empregados</w:t>
+      </w:r>
+    </w:p>
+    <w:p>
+      <w:pPr>
+        <w:pStyle w:val="PargrafodaLista"/>
+        <w:numPr>
+          <w:ilvl w:val="0"/>
+          <w:numId w:val="6"/>
+        </w:numPr>
+        <w:rPr>
+          <w:rFonts w:ascii="Times New Roman" w:hAnsi="Times New Roman"/>
+          <w:sz w:val="24"/>
+          <w:szCs w:val="24"/>
+        </w:rPr>
+      </w:pPr>
+      <w:r>
+        <w:rPr>
+          <w:rFonts w:ascii="Times New Roman" w:hAnsi="Times New Roman"/>
+          <w:sz w:val="24"/>
+          <w:szCs w:val="24"/>
+        </w:rPr>
+        <w:t>Ver pedidos</w:t>
+      </w:r>
+    </w:p>
+    <w:p>
+      <w:pPr>
+        <w:pStyle w:val="PargrafodaLista"/>
+        <w:numPr>
+          <w:ilvl w:val="0"/>
+          <w:numId w:val="6"/>
+        </w:numPr>
+        <w:rPr>
+          <w:rFonts w:ascii="Times New Roman" w:hAnsi="Times New Roman"/>
+          <w:sz w:val="24"/>
+          <w:szCs w:val="24"/>
+        </w:rPr>
+      </w:pPr>
+      <w:r>
+        <w:rPr>
+          <w:rFonts w:ascii="Times New Roman" w:hAnsi="Times New Roman"/>
+          <w:sz w:val="24"/>
+          <w:szCs w:val="24"/>
+        </w:rPr>
+        <w:t>Registo de Faltas</w:t>
+      </w:r>
+    </w:p>
+    <w:p>
+      <w:pPr>
+        <w:spacing w:line="360" w:lineRule="auto"/>
+        <w:rPr>
+          <w:rFonts w:ascii="Times New Roman" w:hAnsi="Times New Roman"/>
+          <w:sz w:val="24"/>
+          <w:szCs w:val="24"/>
+        </w:rPr>
+      </w:pPr>
+    </w:p>
+    <w:p>
+      <w:pPr>
+        <w:spacing w:line="360" w:lineRule="auto"/>
+        <w:rPr>
+          <w:rFonts w:ascii="Times New Roman" w:hAnsi="Times New Roman"/>
+          <w:b/>
+          <w:bCs/>
+          <w:sz w:val="24"/>
+          <w:szCs w:val="24"/>
+        </w:rPr>
+      </w:pPr>
+      <w:r>
+        <w:rPr>
+          <w:rFonts w:ascii="Times New Roman" w:hAnsi="Times New Roman"/>
+          <w:b/>
+          <w:bCs/>
+          <w:sz w:val="24"/>
+          <w:szCs w:val="24"/>
+        </w:rPr>
+        <w:t>Front-Office</w:t>
+      </w:r>
+    </w:p>
+    <w:p>
+      <w:pPr>
+        <w:pStyle w:val="PargrafodaLista"/>
+        <w:numPr>
+          <w:ilvl w:val="0"/>
+          <w:numId w:val="5"/>
+        </w:numPr>
+        <w:rPr>
+          <w:rFonts w:ascii="Times New Roman" w:hAnsi="Times New Roman"/>
+          <w:sz w:val="24"/>
+          <w:szCs w:val="24"/>
+        </w:rPr>
+      </w:pPr>
+      <w:r>
+        <w:rPr>
+          <w:rFonts w:ascii="Times New Roman" w:hAnsi="Times New Roman"/>
+          <w:sz w:val="24"/>
+          <w:szCs w:val="24"/>
+        </w:rPr>
+        <w:t xml:space="preserve">Criação do pedido </w:t>
+      </w:r>
+      <w:r>
+        <w:rPr>
+          <w:rFonts w:ascii="Times New Roman" w:hAnsi="Times New Roman"/>
+          <w:sz w:val="24"/>
+          <w:szCs w:val="24"/>
+        </w:rPr>
+        <w:t>Take Away</w:t>
+      </w:r>
+      <w:r>
+        <w:rPr>
+          <w:rFonts w:ascii="Times New Roman" w:hAnsi="Times New Roman"/>
+          <w:sz w:val="24"/>
+          <w:szCs w:val="24"/>
+        </w:rPr>
+        <w:t xml:space="preserve"> por parte do funcionário ou por parte do cliente</w:t>
+      </w:r>
+    </w:p>
+    <w:p>
+      <w:pPr>
+        <w:pStyle w:val="PargrafodaLista"/>
+        <w:numPr>
+          <w:ilvl w:val="0"/>
+          <w:numId w:val="5"/>
+        </w:numPr>
+        <w:rPr>
+          <w:rFonts w:ascii="Times New Roman" w:hAnsi="Times New Roman"/>
+          <w:sz w:val="24"/>
+          <w:szCs w:val="24"/>
+        </w:rPr>
+      </w:pPr>
+      <w:r>
+        <w:rPr>
+          <w:rFonts w:ascii="Times New Roman" w:hAnsi="Times New Roman"/>
+          <w:sz w:val="24"/>
+          <w:szCs w:val="24"/>
+        </w:rPr>
+        <w:t>Ver Ementas</w:t>
+      </w:r>
+    </w:p>
+    <w:p>
+      <w:pPr>
+        <w:pStyle w:val="PargrafodaLista"/>
+        <w:numPr>
+          <w:ilvl w:val="0"/>
+          <w:numId w:val="5"/>
+        </w:numPr>
+        <w:rPr>
+          <w:rFonts w:ascii="Times New Roman" w:hAnsi="Times New Roman"/>
+          <w:sz w:val="24"/>
+          <w:szCs w:val="24"/>
+        </w:rPr>
+      </w:pPr>
+      <w:r>
+        <w:rPr>
+          <w:rFonts w:ascii="Times New Roman" w:hAnsi="Times New Roman"/>
+          <w:sz w:val="24"/>
+          <w:szCs w:val="24"/>
+        </w:rPr>
+        <w:t>Horario de trabalho do empregado</w:t>
+      </w:r>
+    </w:p>
+    <w:p>
+      <w:pPr>
+        <w:spacing w:line="360" w:lineRule="auto"/>
+        <w:rPr>
+          <w:rFonts w:ascii="Times New Roman" w:hAnsi="Times New Roman"/>
+          <w:sz w:val="24"/>
+          <w:szCs w:val="24"/>
+        </w:rPr>
+      </w:pPr>
+    </w:p>
+    <w:p>
+      <w:pPr>
+        <w:spacing w:line="360" w:lineRule="auto"/>
+        <w:rPr>
+          <w:rFonts w:ascii="Times New Roman" w:hAnsi="Times New Roman"/>
+          <w:b/>
+          <w:bCs/>
+          <w:sz w:val="24"/>
+          <w:szCs w:val="24"/>
+        </w:rPr>
+      </w:pPr>
+      <w:r>
+        <w:rPr>
+          <w:rFonts w:ascii="Times New Roman" w:hAnsi="Times New Roman"/>
+          <w:b/>
+          <w:bCs/>
+          <w:sz w:val="24"/>
+          <w:szCs w:val="24"/>
+        </w:rPr>
+        <w:t>App</w:t>
+      </w:r>
+    </w:p>
+    <w:p>
+      <w:pPr>
+        <w:pStyle w:val="PargrafodaLista"/>
+        <w:numPr>
+          <w:ilvl w:val="0"/>
+          <w:numId w:val="7"/>
+        </w:numPr>
+        <w:rPr>
+          <w:rFonts w:ascii="Times New Roman" w:hAnsi="Times New Roman"/>
+          <w:sz w:val="24"/>
+          <w:szCs w:val="24"/>
+        </w:rPr>
+      </w:pPr>
+      <w:r>
+        <w:rPr>
+          <w:rFonts w:ascii="Times New Roman" w:hAnsi="Times New Roman"/>
+          <w:sz w:val="24"/>
+          <w:szCs w:val="24"/>
+        </w:rPr>
+        <w:t>Registo de pedidos por parte do garçon</w:t>
+      </w:r>
+    </w:p>
+    <w:p>
+      <w:pPr>
+        <w:pStyle w:val="PargrafodaLista"/>
+        <w:numPr>
+          <w:ilvl w:val="0"/>
+          <w:numId w:val="7"/>
+        </w:numPr>
+        <w:rPr>
+          <w:rFonts w:ascii="Times New Roman" w:hAnsi="Times New Roman"/>
+          <w:sz w:val="24"/>
+          <w:szCs w:val="24"/>
+        </w:rPr>
+      </w:pPr>
+      <w:r>
+        <w:rPr>
+          <w:rFonts w:ascii="Times New Roman" w:hAnsi="Times New Roman"/>
+          <w:sz w:val="24"/>
+          <w:szCs w:val="24"/>
+        </w:rPr>
+        <w:t>Ver registo de refeição</w:t>
+      </w:r>
+    </w:p>
+    <w:p>
+      <w:pPr>
+        <w:pStyle w:val="PargrafodaLista"/>
+        <w:numPr>
+          <w:ilvl w:val="0"/>
+          <w:numId w:val="7"/>
+        </w:numPr>
+        <w:rPr>
+          <w:rFonts w:ascii="Times New Roman" w:hAnsi="Times New Roman"/>
+          <w:sz w:val="24"/>
+          <w:szCs w:val="24"/>
+        </w:rPr>
+      </w:pPr>
+      <w:r>
+        <w:rPr>
+          <w:rFonts w:ascii="Times New Roman" w:hAnsi="Times New Roman"/>
+          <w:sz w:val="24"/>
+          <w:szCs w:val="24"/>
+        </w:rPr>
+        <w:t>Funcionários tem a possibilidade de verificar as suas faltas</w:t>
+      </w:r>
+    </w:p>
+    <w:p>
+      <w:pPr>
+        <w:widowControl w:val="0"/>
+        <w:tabs>
+          <w:tab w:val="left" w:pos="560"/>
+          <w:tab w:val="left" w:pos="1120"/>
+          <w:tab w:val="left" w:pos="1680"/>
+          <w:tab w:val="left" w:pos="2240"/>
+          <w:tab w:val="left" w:pos="2800"/>
+          <w:tab w:val="left" w:pos="3360"/>
+          <w:tab w:val="left" w:pos="3920"/>
+          <w:tab w:val="left" w:pos="4480"/>
+          <w:tab w:val="left" w:pos="5040"/>
+          <w:tab w:val="left" w:pos="5600"/>
+          <w:tab w:val="left" w:pos="6160"/>
+          <w:tab w:val="left" w:pos="6720"/>
+        </w:tabs>
+        <w:autoSpaceDE w:val="0"/>
+        <w:spacing w:after="0"/>
+        <w:rPr>
+          <w:rFonts w:ascii="Trebuchet MS" w:hAnsi="Trebuchet MS" w:cs="Helvetica"/>
+          <w:color w:val="000000"/>
+          <w:sz w:val="20"/>
+          <w:szCs w:val="20"/>
+        </w:rPr>
+      </w:pPr>
+    </w:p>
+    <w:p>
+      <w:pPr>
+        <w:pStyle w:val="PargrafodaLista"/>
+        <w:numPr>
+          <w:ilvl w:val="0"/>
+          <w:numId w:val="3"/>
+        </w:numPr>
+        <w:pBdr>
+          <w:bottom w:val="single" w:sz="12" w:space="1" w:color="9CC2E5" w:themeColor="accent1" w:themeTint="99"/>
+        </w:pBdr>
+        <w:spacing w:after="0"/>
+        <w:ind w:left="284" w:hanging="284"/>
+        <w:rPr>
+          <w:rFonts w:ascii="Carlito" w:hAnsi="Carlito" w:cs="Carlito"/>
+          <w:b/>
+          <w:color w:val="1F4E79" w:themeColor="accent1" w:themeShade="80"/>
+          <w:sz w:val="28"/>
+          <w:szCs w:val="28"/>
+          <w:lang w:val="en-GB" w:eastAsia="en-US"/>
+        </w:rPr>
+      </w:pPr>
+      <w:r>
+        <w:rPr>
+          <w:rFonts w:ascii="Carlito" w:hAnsi="Carlito" w:cs="Carlito"/>
+          <w:b/>
+          <w:color w:val="1F4E79" w:themeColor="accent1" w:themeShade="80"/>
+          <w:sz w:val="28"/>
+          <w:szCs w:val="28"/>
+          <w:lang w:val="en-GB" w:eastAsia="en-US"/>
+        </w:rPr>
+        <w:t>Resultados esperados</w:t>
+      </w:r>
+    </w:p>
+    <w:p>
+      <w:pPr>
+        <w:rPr>
+          <w:lang w:val="en-US"/>
+        </w:rPr>
+      </w:pPr>
+    </w:p>
+    <w:p>
+      <w:pPr>
+        <w:pStyle w:val="PargrafodaLista"/>
+        <w:numPr>
+          <w:ilvl w:val="0"/>
+          <w:numId w:val="4"/>
+        </w:numPr>
+        <w:rPr>
+          <w:rFonts w:ascii="Times New Roman" w:eastAsia="Times" w:hAnsi="Times New Roman" w:cs="Times New Roman"/>
+          <w:b/>
+          <w:bCs/>
+          <w:sz w:val="24"/>
+          <w:szCs w:val="24"/>
+        </w:rPr>
+      </w:pPr>
+      <w:r>
+        <w:rPr>
+          <w:rFonts w:ascii="Times New Roman" w:hAnsi="Times New Roman" w:cs="Times New Roman"/>
+          <w:b/>
+          <w:bCs/>
+          <w:sz w:val="24"/>
+          <w:szCs w:val="24"/>
+        </w:rPr>
+        <w:t>Plataforma</w:t>
+      </w:r>
+      <w:r>
+        <w:rPr>
+          <w:rFonts w:ascii="Times New Roman" w:hAnsi="Times New Roman" w:cs="Times New Roman"/>
+          <w:b/>
+          <w:bCs/>
+          <w:sz w:val="24"/>
+          <w:szCs w:val="24"/>
+        </w:rPr>
+        <w:t xml:space="preserve"> de gestão de um restaurante. </w:t>
+      </w:r>
+    </w:p>
+    <w:p>
+      <w:pPr>
+        <w:pStyle w:val="PargrafodaLista"/>
+        <w:numPr>
+          <w:ilvl w:val="0"/>
+          <w:numId w:val="4"/>
+        </w:numPr>
+        <w:rPr>
+          <w:rFonts w:ascii="Times New Roman" w:hAnsi="Times New Roman" w:cs="Times New Roman"/>
+          <w:b/>
+          <w:bCs/>
+          <w:sz w:val="24"/>
+          <w:szCs w:val="24"/>
+        </w:rPr>
+      </w:pPr>
+      <w:r>
+        <w:rPr>
+          <w:rFonts w:ascii="Times New Roman" w:hAnsi="Times New Roman" w:cs="Times New Roman"/>
+          <w:b/>
+          <w:bCs/>
+          <w:sz w:val="24"/>
+          <w:szCs w:val="24"/>
+        </w:rPr>
+        <w:t>Serviço</w:t>
+      </w:r>
+      <w:r>
+        <w:rPr>
+          <w:rFonts w:ascii="Times New Roman" w:hAnsi="Times New Roman" w:cs="Times New Roman"/>
+          <w:b/>
+          <w:bCs/>
+          <w:sz w:val="24"/>
+          <w:szCs w:val="24"/>
+        </w:rPr>
+        <w:t>s de integração de aplicações android</w:t>
+      </w:r>
+    </w:p>
+    <w:p>
+      <w:pPr>
+        <w:pStyle w:val="PargrafodaLista"/>
+        <w:numPr>
+          <w:ilvl w:val="0"/>
+          <w:numId w:val="4"/>
+        </w:numPr>
+        <w:rPr>
+          <w:rFonts w:ascii="Times New Roman" w:hAnsi="Times New Roman" w:cs="Times New Roman"/>
+          <w:b/>
+          <w:bCs/>
+          <w:sz w:val="24"/>
+          <w:szCs w:val="24"/>
+          <w:lang w:val="en-US"/>
+        </w:rPr>
+      </w:pPr>
+      <w:r>
+        <w:rPr>
+          <w:rFonts w:ascii="Times New Roman" w:hAnsi="Times New Roman" w:cs="Times New Roman"/>
+          <w:b/>
+          <w:bCs/>
+          <w:sz w:val="24"/>
+          <w:szCs w:val="24"/>
+          <w:lang w:val="en-US"/>
+        </w:rPr>
+        <w:t>App Cliente</w:t>
+      </w:r>
+      <w:r>
+        <w:rPr>
+          <w:rFonts w:ascii="Times New Roman" w:hAnsi="Times New Roman" w:cs="Times New Roman"/>
+          <w:b/>
+          <w:bCs/>
+          <w:sz w:val="24"/>
+          <w:szCs w:val="24"/>
+          <w:lang w:val="en-US"/>
+        </w:rPr>
+        <w:t xml:space="preserve"> em android</w:t>
+      </w:r>
+    </w:p>
+    <w:p>
+      <w:pPr>
+        <w:pStyle w:val="PargrafodaLista"/>
+        <w:numPr>
+          <w:ilvl w:val="0"/>
+          <w:numId w:val="4"/>
+        </w:numPr>
+        <w:rPr>
+          <w:rFonts w:ascii="Times New Roman" w:hAnsi="Times New Roman" w:cs="Times New Roman"/>
+          <w:b/>
+          <w:bCs/>
+          <w:sz w:val="24"/>
+          <w:szCs w:val="24"/>
+          <w:lang w:val="en-US"/>
+        </w:rPr>
+      </w:pPr>
+      <w:r>
+        <w:rPr>
+          <w:rFonts w:ascii="Times New Roman" w:hAnsi="Times New Roman" w:cs="Times New Roman"/>
+          <w:b/>
+          <w:bCs/>
+          <w:sz w:val="24"/>
+          <w:szCs w:val="24"/>
+          <w:lang w:val="en-US"/>
+        </w:rPr>
+        <w:t>R</w:t>
+      </w:r>
+      <w:r>
+        <w:rPr>
+          <w:rFonts w:ascii="Times New Roman" w:hAnsi="Times New Roman" w:cs="Times New Roman"/>
+          <w:b/>
+          <w:bCs/>
+          <w:sz w:val="24"/>
+          <w:szCs w:val="24"/>
+          <w:lang w:val="en-US"/>
+        </w:rPr>
+        <w:t>elatório de projeto.</w:t>
+      </w:r>
+    </w:p>
+    <w:p>
+      <w:pPr>
+        <w:pStyle w:val="PargrafodaLista"/>
+        <w:numPr>
+          <w:ilvl w:val="0"/>
+          <w:numId w:val="3"/>
+        </w:numPr>
+        <w:pBdr>
+          <w:bottom w:val="single" w:sz="12" w:space="1" w:color="9CC2E5" w:themeColor="accent1" w:themeTint="99"/>
+        </w:pBdr>
+        <w:spacing w:after="0"/>
+        <w:ind w:left="284" w:hanging="284"/>
+        <w:rPr>
+          <w:rFonts w:ascii="Carlito" w:hAnsi="Carlito" w:cs="Carlito"/>
+          <w:b/>
+          <w:color w:val="1F4E79" w:themeColor="accent1" w:themeShade="80"/>
+          <w:sz w:val="28"/>
+          <w:szCs w:val="28"/>
+          <w:lang w:val="en-GB" w:eastAsia="en-US"/>
+        </w:rPr>
+      </w:pPr>
+      <w:r>
+        <w:rPr>
+          <w:rFonts w:ascii="Carlito" w:hAnsi="Carlito" w:cs="Carlito"/>
+          <w:b/>
+          <w:color w:val="1F4E79" w:themeColor="accent1" w:themeShade="80"/>
+          <w:sz w:val="28"/>
+          <w:szCs w:val="28"/>
+          <w:lang w:val="en-GB" w:eastAsia="en-US"/>
+        </w:rPr>
+        <w:t>Cronograma</w:t>
+      </w:r>
+      <w:r>
+        <w:rPr>
+          <w:rFonts w:ascii="Carlito" w:hAnsi="Carlito" w:cs="Carlito"/>
+          <w:b/>
+          <w:color w:val="1F4E79" w:themeColor="accent1" w:themeShade="80"/>
+          <w:sz w:val="28"/>
+          <w:szCs w:val="28"/>
+          <w:lang w:val="en-GB" w:eastAsia="en-US"/>
+        </w:rPr>
+        <w:t xml:space="preserve"> Inicial</w:t>
+      </w:r>
+    </w:p>
+    <w:p/>
+    <w:p/>
+    <w:tbl>
+      <w:tblPr>
+        <w:tblStyle w:val="TabeladeGrelha1Clara-Destaque1"/>
+        <w:tblW w:w="0" w:type="auto"/>
+        <w:tblLook w:val="04A0" w:firstRow="1" w:lastRow="0" w:firstColumn="1" w:lastColumn="0" w:noHBand="0" w:noVBand="1"/>
+      </w:tblPr>
+      <w:tblGrid>
+        <w:gridCol w:w="846"/>
+        <w:gridCol w:w="4111"/>
+        <w:gridCol w:w="1842"/>
+      </w:tblGrid>
+      <w:tr>
+        <w:trPr>
+          <w:cnfStyle w:val="100000000000" w:firstRow="1" w:lastRow="0" w:firstColumn="0" w:lastColumn="0" w:oddVBand="0" w:evenVBand="0" w:oddHBand="0" w:evenHBand="0" w:firstRowFirstColumn="0" w:firstRowLastColumn="0" w:lastRowFirstColumn="0" w:lastRowLastColumn="0"/>
+        </w:trPr>
+        <w:tc>
+          <w:tcPr>
+            <w:cnfStyle w:val="001000000000" w:firstRow="0" w:lastRow="0" w:firstColumn="1" w:lastColumn="0" w:oddVBand="0" w:evenVBand="0" w:oddHBand="0" w:evenHBand="0" w:firstRowFirstColumn="0" w:firstRowLastColumn="0" w:lastRowFirstColumn="0" w:lastRowLastColumn="0"/>
+            <w:tcW w:w="846" w:type="dxa"/>
+          </w:tcPr>
+          <w:p>
+            <w:pPr>
+              <w:jc w:val="center"/>
+              <w:rPr>
+                <w:rFonts w:ascii="Times New Roman" w:hAnsi="Times New Roman"/>
+                <w:sz w:val="24"/>
+                <w:szCs w:val="24"/>
+              </w:rPr>
+            </w:pPr>
+            <w:r>
+              <w:rPr>
+                <w:rFonts w:ascii="Times New Roman" w:hAnsi="Times New Roman"/>
+                <w:sz w:val="24"/>
+                <w:szCs w:val="24"/>
+              </w:rPr>
+              <w:t>T1</w:t>
+            </w:r>
+          </w:p>
+        </w:tc>
+        <w:tc>
+          <w:tcPr>
+            <w:tcW w:w="4111" w:type="dxa"/>
+          </w:tcPr>
+          <w:p>
+            <w:pPr>
+              <w:cnfStyle w:val="100000000000" w:firstRow="1" w:lastRow="0" w:firstColumn="0" w:lastColumn="0" w:oddVBand="0" w:evenVBand="0" w:oddHBand="0" w:evenHBand="0" w:firstRowFirstColumn="0" w:firstRowLastColumn="0" w:lastRowFirstColumn="0" w:lastRowLastColumn="0"/>
+              <w:rPr>
+                <w:rFonts w:ascii="Times New Roman" w:hAnsi="Times New Roman"/>
+                <w:b w:val="0"/>
+                <w:bCs w:val="0"/>
+                <w:sz w:val="24"/>
+                <w:szCs w:val="24"/>
+              </w:rPr>
+            </w:pPr>
+            <w:r>
+              <w:rPr>
+                <w:rFonts w:ascii="Times New Roman" w:hAnsi="Times New Roman"/>
+                <w:b w:val="0"/>
+                <w:bCs w:val="0"/>
+                <w:sz w:val="24"/>
+                <w:szCs w:val="24"/>
+              </w:rPr>
+              <w:t>Estudo do problema</w:t>
+            </w:r>
+          </w:p>
+        </w:tc>
+        <w:tc>
+          <w:tcPr>
+            <w:tcW w:w="1842" w:type="dxa"/>
+          </w:tcPr>
+          <w:p>
+            <w:pPr>
+              <w:cnfStyle w:val="100000000000" w:firstRow="1" w:lastRow="0" w:firstColumn="0" w:lastColumn="0" w:oddVBand="0" w:evenVBand="0" w:oddHBand="0" w:evenHBand="0" w:firstRowFirstColumn="0" w:firstRowLastColumn="0" w:lastRowFirstColumn="0" w:lastRowLastColumn="0"/>
+              <w:rPr>
+                <w:rFonts w:ascii="Times New Roman" w:hAnsi="Times New Roman"/>
+                <w:b w:val="0"/>
+                <w:bCs w:val="0"/>
+                <w:sz w:val="24"/>
+                <w:szCs w:val="24"/>
+              </w:rPr>
+            </w:pPr>
+            <w:r>
+              <w:rPr>
+                <w:rFonts w:ascii="Times New Roman" w:hAnsi="Times New Roman"/>
+                <w:b w:val="0"/>
+                <w:bCs w:val="0"/>
+                <w:sz w:val="24"/>
+                <w:szCs w:val="24"/>
+              </w:rPr>
+              <w:t>2 Semanas</w:t>
+            </w:r>
+          </w:p>
+        </w:tc>
+      </w:tr>
+      <w:tr>
+        <w:tc>
+          <w:tcPr>
+            <w:cnfStyle w:val="001000000000" w:firstRow="0" w:lastRow="0" w:firstColumn="1" w:lastColumn="0" w:oddVBand="0" w:evenVBand="0" w:oddHBand="0" w:evenHBand="0" w:firstRowFirstColumn="0" w:firstRowLastColumn="0" w:lastRowFirstColumn="0" w:lastRowLastColumn="0"/>
+            <w:tcW w:w="846" w:type="dxa"/>
+          </w:tcPr>
+          <w:p>
+            <w:pPr>
+              <w:jc w:val="center"/>
+              <w:rPr>
+                <w:rFonts w:ascii="Times New Roman" w:hAnsi="Times New Roman"/>
+                <w:sz w:val="24"/>
+                <w:szCs w:val="24"/>
+              </w:rPr>
+            </w:pPr>
+            <w:r>
+              <w:rPr>
+                <w:rFonts w:ascii="Times New Roman" w:hAnsi="Times New Roman"/>
+                <w:sz w:val="24"/>
+                <w:szCs w:val="24"/>
+              </w:rPr>
+              <w:t>T2</w:t>
+            </w:r>
+          </w:p>
+        </w:tc>
+        <w:tc>
+          <w:tcPr>
+            <w:tcW w:w="4111" w:type="dxa"/>
+          </w:tcPr>
+          <w:p>
+            <w:pPr>
+              <w:cnfStyle w:val="000000000000" w:firstRow="0" w:lastRow="0" w:firstColumn="0" w:lastColumn="0" w:oddVBand="0" w:evenVBand="0" w:oddHBand="0" w:evenHBand="0" w:firstRowFirstColumn="0" w:firstRowLastColumn="0" w:lastRowFirstColumn="0" w:lastRowLastColumn="0"/>
+              <w:rPr>
+                <w:rFonts w:ascii="Times New Roman" w:hAnsi="Times New Roman"/>
+                <w:sz w:val="24"/>
+                <w:szCs w:val="24"/>
+              </w:rPr>
+            </w:pPr>
+            <w:r>
+              <w:rPr>
+                <w:rFonts w:ascii="Times New Roman" w:hAnsi="Times New Roman"/>
+                <w:sz w:val="24"/>
+                <w:szCs w:val="24"/>
+              </w:rPr>
+              <w:t>Análise Concorrencial</w:t>
+            </w:r>
+          </w:p>
+        </w:tc>
+        <w:tc>
+          <w:tcPr>
+            <w:tcW w:w="1842" w:type="dxa"/>
+          </w:tcPr>
+          <w:p>
+            <w:pPr>
+              <w:cnfStyle w:val="000000000000" w:firstRow="0" w:lastRow="0" w:firstColumn="0" w:lastColumn="0" w:oddVBand="0" w:evenVBand="0" w:oddHBand="0" w:evenHBand="0" w:firstRowFirstColumn="0" w:firstRowLastColumn="0" w:lastRowFirstColumn="0" w:lastRowLastColumn="0"/>
+              <w:rPr>
+                <w:rFonts w:ascii="Times New Roman" w:hAnsi="Times New Roman"/>
+                <w:sz w:val="24"/>
+                <w:szCs w:val="24"/>
+              </w:rPr>
+            </w:pPr>
+            <w:r>
+              <w:rPr>
+                <w:rFonts w:ascii="Times New Roman" w:hAnsi="Times New Roman"/>
+                <w:sz w:val="24"/>
+                <w:szCs w:val="24"/>
+              </w:rPr>
+              <w:t>1 Semana</w:t>
+            </w:r>
+          </w:p>
+        </w:tc>
+      </w:tr>
+      <w:tr>
+        <w:tc>
+          <w:tcPr>
+            <w:cnfStyle w:val="001000000000" w:firstRow="0" w:lastRow="0" w:firstColumn="1" w:lastColumn="0" w:oddVBand="0" w:evenVBand="0" w:oddHBand="0" w:evenHBand="0" w:firstRowFirstColumn="0" w:firstRowLastColumn="0" w:lastRowFirstColumn="0" w:lastRowLastColumn="0"/>
+            <w:tcW w:w="846" w:type="dxa"/>
+          </w:tcPr>
+          <w:p>
+            <w:pPr>
+              <w:jc w:val="center"/>
+              <w:rPr>
+                <w:rFonts w:ascii="Times New Roman" w:hAnsi="Times New Roman"/>
+                <w:sz w:val="24"/>
+                <w:szCs w:val="24"/>
+              </w:rPr>
+            </w:pPr>
+            <w:r>
+              <w:rPr>
+                <w:rFonts w:ascii="Times New Roman" w:hAnsi="Times New Roman"/>
+                <w:sz w:val="24"/>
+                <w:szCs w:val="24"/>
+              </w:rPr>
+              <w:t>T3</w:t>
+            </w:r>
+          </w:p>
+        </w:tc>
+        <w:tc>
+          <w:tcPr>
+            <w:tcW w:w="4111" w:type="dxa"/>
+          </w:tcPr>
+          <w:p>
+            <w:pPr>
+              <w:cnfStyle w:val="000000000000" w:firstRow="0" w:lastRow="0" w:firstColumn="0" w:lastColumn="0" w:oddVBand="0" w:evenVBand="0" w:oddHBand="0" w:evenHBand="0" w:firstRowFirstColumn="0" w:firstRowLastColumn="0" w:lastRowFirstColumn="0" w:lastRowLastColumn="0"/>
+              <w:rPr>
+                <w:rFonts w:ascii="Times New Roman" w:hAnsi="Times New Roman"/>
+                <w:sz w:val="24"/>
+                <w:szCs w:val="24"/>
+              </w:rPr>
+            </w:pPr>
+            <w:r>
+              <w:rPr>
+                <w:rFonts w:ascii="Times New Roman" w:hAnsi="Times New Roman"/>
+                <w:sz w:val="24"/>
+                <w:szCs w:val="24"/>
+              </w:rPr>
+              <w:t>Levantamento de requisitos</w:t>
+            </w:r>
+          </w:p>
+        </w:tc>
+        <w:tc>
+          <w:tcPr>
+            <w:tcW w:w="1842" w:type="dxa"/>
+          </w:tcPr>
+          <w:p>
+            <w:pPr>
+              <w:cnfStyle w:val="000000000000" w:firstRow="0" w:lastRow="0" w:firstColumn="0" w:lastColumn="0" w:oddVBand="0" w:evenVBand="0" w:oddHBand="0" w:evenHBand="0" w:firstRowFirstColumn="0" w:firstRowLastColumn="0" w:lastRowFirstColumn="0" w:lastRowLastColumn="0"/>
+              <w:rPr>
+                <w:rFonts w:ascii="Times New Roman" w:hAnsi="Times New Roman"/>
+                <w:sz w:val="24"/>
+                <w:szCs w:val="24"/>
+              </w:rPr>
+            </w:pPr>
+            <w:r>
+              <w:rPr>
+                <w:rFonts w:ascii="Times New Roman" w:hAnsi="Times New Roman"/>
+                <w:sz w:val="24"/>
+                <w:szCs w:val="24"/>
+              </w:rPr>
+              <w:t>1 Semana</w:t>
+            </w:r>
+          </w:p>
+        </w:tc>
+      </w:tr>
+      <w:tr>
+        <w:tc>
+          <w:tcPr>
+            <w:cnfStyle w:val="001000000000" w:firstRow="0" w:lastRow="0" w:firstColumn="1" w:lastColumn="0" w:oddVBand="0" w:evenVBand="0" w:oddHBand="0" w:evenHBand="0" w:firstRowFirstColumn="0" w:firstRowLastColumn="0" w:lastRowFirstColumn="0" w:lastRowLastColumn="0"/>
+            <w:tcW w:w="846" w:type="dxa"/>
+          </w:tcPr>
+          <w:p>
+            <w:pPr>
+              <w:jc w:val="center"/>
+              <w:rPr>
+                <w:rFonts w:ascii="Times New Roman" w:hAnsi="Times New Roman"/>
+                <w:sz w:val="24"/>
+                <w:szCs w:val="24"/>
+              </w:rPr>
+            </w:pPr>
+            <w:r>
+              <w:rPr>
+                <w:rFonts w:ascii="Times New Roman" w:hAnsi="Times New Roman"/>
+                <w:sz w:val="24"/>
+                <w:szCs w:val="24"/>
+              </w:rPr>
+              <w:t>T4</w:t>
+            </w:r>
+          </w:p>
+        </w:tc>
+        <w:tc>
+          <w:tcPr>
+            <w:tcW w:w="4111" w:type="dxa"/>
+          </w:tcPr>
+          <w:p>
+            <w:pPr>
+              <w:cnfStyle w:val="000000000000" w:firstRow="0" w:lastRow="0" w:firstColumn="0" w:lastColumn="0" w:oddVBand="0" w:evenVBand="0" w:oddHBand="0" w:evenHBand="0" w:firstRowFirstColumn="0" w:firstRowLastColumn="0" w:lastRowFirstColumn="0" w:lastRowLastColumn="0"/>
+              <w:rPr>
+                <w:rFonts w:ascii="Times New Roman" w:hAnsi="Times New Roman"/>
+                <w:sz w:val="24"/>
+                <w:szCs w:val="24"/>
+              </w:rPr>
+            </w:pPr>
+            <w:r>
+              <w:rPr>
+                <w:rFonts w:ascii="Times New Roman" w:hAnsi="Times New Roman"/>
+                <w:sz w:val="24"/>
+                <w:szCs w:val="24"/>
+              </w:rPr>
+              <w:t xml:space="preserve">User Stories OU Casos de Uso </w:t>
+            </w:r>
+          </w:p>
+        </w:tc>
+        <w:tc>
+          <w:tcPr>
+            <w:tcW w:w="1842" w:type="dxa"/>
+          </w:tcPr>
+          <w:p>
+            <w:pPr>
+              <w:cnfStyle w:val="000000000000" w:firstRow="0" w:lastRow="0" w:firstColumn="0" w:lastColumn="0" w:oddVBand="0" w:evenVBand="0" w:oddHBand="0" w:evenHBand="0" w:firstRowFirstColumn="0" w:firstRowLastColumn="0" w:lastRowFirstColumn="0" w:lastRowLastColumn="0"/>
+              <w:rPr>
+                <w:rFonts w:ascii="Times New Roman" w:hAnsi="Times New Roman"/>
+                <w:sz w:val="24"/>
+                <w:szCs w:val="24"/>
+              </w:rPr>
+            </w:pPr>
+            <w:r>
+              <w:rPr>
+                <w:rFonts w:ascii="Times New Roman" w:hAnsi="Times New Roman"/>
+                <w:sz w:val="24"/>
+                <w:szCs w:val="24"/>
+              </w:rPr>
+              <w:t>1 Semana</w:t>
+            </w:r>
+          </w:p>
+        </w:tc>
+      </w:tr>
+      <w:tr>
+        <w:tc>
+          <w:tcPr>
+            <w:cnfStyle w:val="001000000000" w:firstRow="0" w:lastRow="0" w:firstColumn="1" w:lastColumn="0" w:oddVBand="0" w:evenVBand="0" w:oddHBand="0" w:evenHBand="0" w:firstRowFirstColumn="0" w:firstRowLastColumn="0" w:lastRowFirstColumn="0" w:lastRowLastColumn="0"/>
+            <w:tcW w:w="846" w:type="dxa"/>
+          </w:tcPr>
+          <w:p>
+            <w:pPr>
+              <w:jc w:val="center"/>
+              <w:rPr>
+                <w:rFonts w:ascii="Times New Roman" w:hAnsi="Times New Roman"/>
+                <w:sz w:val="24"/>
+                <w:szCs w:val="24"/>
+              </w:rPr>
+            </w:pPr>
+            <w:r>
+              <w:rPr>
+                <w:rFonts w:ascii="Times New Roman" w:hAnsi="Times New Roman"/>
+                <w:sz w:val="24"/>
+                <w:szCs w:val="24"/>
+              </w:rPr>
+              <w:t>T</w:t>
+            </w:r>
+            <w:r>
+              <w:rPr>
+                <w:rFonts w:ascii="Times New Roman" w:hAnsi="Times New Roman"/>
+                <w:sz w:val="24"/>
+                <w:szCs w:val="24"/>
+              </w:rPr>
+              <w:t>5</w:t>
+            </w:r>
+          </w:p>
+        </w:tc>
+        <w:tc>
+          <w:tcPr>
+            <w:tcW w:w="4111" w:type="dxa"/>
+          </w:tcPr>
+          <w:p>
+            <w:pPr>
+              <w:cnfStyle w:val="000000000000" w:firstRow="0" w:lastRow="0" w:firstColumn="0" w:lastColumn="0" w:oddVBand="0" w:evenVBand="0" w:oddHBand="0" w:evenHBand="0" w:firstRowFirstColumn="0" w:firstRowLastColumn="0" w:lastRowFirstColumn="0" w:lastRowLastColumn="0"/>
+              <w:rPr>
+                <w:rFonts w:ascii="Times New Roman" w:hAnsi="Times New Roman"/>
+                <w:sz w:val="24"/>
+                <w:szCs w:val="24"/>
+              </w:rPr>
+            </w:pPr>
+            <w:r>
+              <w:rPr>
+                <w:rFonts w:ascii="Times New Roman" w:hAnsi="Times New Roman"/>
+                <w:sz w:val="24"/>
+                <w:szCs w:val="24"/>
+              </w:rPr>
+              <w:t>Análise de dados</w:t>
+            </w:r>
+          </w:p>
+        </w:tc>
+        <w:tc>
+          <w:tcPr>
+            <w:tcW w:w="1842" w:type="dxa"/>
+          </w:tcPr>
+          <w:p>
+            <w:pPr>
+              <w:cnfStyle w:val="000000000000" w:firstRow="0" w:lastRow="0" w:firstColumn="0" w:lastColumn="0" w:oddVBand="0" w:evenVBand="0" w:oddHBand="0" w:evenHBand="0" w:firstRowFirstColumn="0" w:firstRowLastColumn="0" w:lastRowFirstColumn="0" w:lastRowLastColumn="0"/>
+              <w:rPr>
+                <w:rFonts w:ascii="Times New Roman" w:hAnsi="Times New Roman"/>
+                <w:sz w:val="24"/>
+                <w:szCs w:val="24"/>
+              </w:rPr>
+            </w:pPr>
+            <w:r>
+              <w:rPr>
+                <w:rFonts w:ascii="Times New Roman" w:hAnsi="Times New Roman"/>
+                <w:sz w:val="24"/>
+                <w:szCs w:val="24"/>
+              </w:rPr>
+              <w:t>1 Semana</w:t>
+            </w:r>
+          </w:p>
+        </w:tc>
+      </w:tr>
+      <w:tr>
+        <w:tc>
+          <w:tcPr>
+            <w:cnfStyle w:val="001000000000" w:firstRow="0" w:lastRow="0" w:firstColumn="1" w:lastColumn="0" w:oddVBand="0" w:evenVBand="0" w:oddHBand="0" w:evenHBand="0" w:firstRowFirstColumn="0" w:firstRowLastColumn="0" w:lastRowFirstColumn="0" w:lastRowLastColumn="0"/>
+            <w:tcW w:w="846" w:type="dxa"/>
+          </w:tcPr>
+          <w:p>
+            <w:pPr>
+              <w:jc w:val="center"/>
+              <w:rPr>
+                <w:rFonts w:ascii="Times New Roman" w:hAnsi="Times New Roman"/>
+                <w:sz w:val="24"/>
+                <w:szCs w:val="24"/>
+              </w:rPr>
+            </w:pPr>
+            <w:r>
+              <w:rPr>
+                <w:rFonts w:ascii="Times New Roman" w:hAnsi="Times New Roman"/>
+                <w:sz w:val="24"/>
+                <w:szCs w:val="24"/>
+              </w:rPr>
+              <w:t>T</w:t>
+            </w:r>
+            <w:r>
+              <w:rPr>
+                <w:rFonts w:ascii="Times New Roman" w:hAnsi="Times New Roman"/>
+                <w:sz w:val="24"/>
+                <w:szCs w:val="24"/>
+              </w:rPr>
+              <w:t>6</w:t>
+            </w:r>
+          </w:p>
+        </w:tc>
+        <w:tc>
+          <w:tcPr>
+            <w:tcW w:w="4111" w:type="dxa"/>
+          </w:tcPr>
+          <w:p>
+            <w:pPr>
+              <w:cnfStyle w:val="000000000000" w:firstRow="0" w:lastRow="0" w:firstColumn="0" w:lastColumn="0" w:oddVBand="0" w:evenVBand="0" w:oddHBand="0" w:evenHBand="0" w:firstRowFirstColumn="0" w:firstRowLastColumn="0" w:lastRowFirstColumn="0" w:lastRowLastColumn="0"/>
+              <w:rPr>
+                <w:rFonts w:ascii="Times New Roman" w:hAnsi="Times New Roman"/>
+                <w:sz w:val="24"/>
+                <w:szCs w:val="24"/>
+              </w:rPr>
+            </w:pPr>
+            <w:r>
+              <w:rPr>
+                <w:rFonts w:ascii="Times New Roman" w:hAnsi="Times New Roman"/>
+                <w:sz w:val="24"/>
+                <w:szCs w:val="24"/>
+              </w:rPr>
+              <w:t>Outros elementos relevantes</w:t>
+            </w:r>
+          </w:p>
+        </w:tc>
+        <w:tc>
+          <w:tcPr>
+            <w:tcW w:w="1842" w:type="dxa"/>
+          </w:tcPr>
+          <w:p>
+            <w:pPr>
+              <w:cnfStyle w:val="000000000000" w:firstRow="0" w:lastRow="0" w:firstColumn="0" w:lastColumn="0" w:oddVBand="0" w:evenVBand="0" w:oddHBand="0" w:evenHBand="0" w:firstRowFirstColumn="0" w:firstRowLastColumn="0" w:lastRowFirstColumn="0" w:lastRowLastColumn="0"/>
+              <w:rPr>
+                <w:rFonts w:ascii="Times New Roman" w:hAnsi="Times New Roman"/>
+                <w:sz w:val="24"/>
+                <w:szCs w:val="24"/>
+              </w:rPr>
+            </w:pPr>
+            <w:r>
+              <w:rPr>
+                <w:rFonts w:ascii="Times New Roman" w:hAnsi="Times New Roman"/>
+                <w:sz w:val="24"/>
+                <w:szCs w:val="24"/>
+              </w:rPr>
+              <w:t>1 Semana</w:t>
+            </w:r>
+          </w:p>
+        </w:tc>
+      </w:tr>
+      <w:tr>
+        <w:tc>
+          <w:tcPr>
+            <w:cnfStyle w:val="001000000000" w:firstRow="0" w:lastRow="0" w:firstColumn="1" w:lastColumn="0" w:oddVBand="0" w:evenVBand="0" w:oddHBand="0" w:evenHBand="0" w:firstRowFirstColumn="0" w:firstRowLastColumn="0" w:lastRowFirstColumn="0" w:lastRowLastColumn="0"/>
+            <w:tcW w:w="846" w:type="dxa"/>
+          </w:tcPr>
+          <w:p>
+            <w:pPr>
+              <w:jc w:val="center"/>
+              <w:rPr>
+                <w:rFonts w:ascii="Times New Roman" w:hAnsi="Times New Roman"/>
+                <w:sz w:val="24"/>
+                <w:szCs w:val="24"/>
+              </w:rPr>
+            </w:pPr>
+            <w:r>
+              <w:rPr>
+                <w:rFonts w:ascii="Times New Roman" w:hAnsi="Times New Roman"/>
+                <w:sz w:val="24"/>
+                <w:szCs w:val="24"/>
+              </w:rPr>
+              <w:t>T7</w:t>
+            </w:r>
+          </w:p>
+        </w:tc>
+        <w:tc>
+          <w:tcPr>
+            <w:tcW w:w="4111" w:type="dxa"/>
+          </w:tcPr>
+          <w:p>
+            <w:pPr>
+              <w:cnfStyle w:val="000000000000" w:firstRow="0" w:lastRow="0" w:firstColumn="0" w:lastColumn="0" w:oddVBand="0" w:evenVBand="0" w:oddHBand="0" w:evenHBand="0" w:firstRowFirstColumn="0" w:firstRowLastColumn="0" w:lastRowFirstColumn="0" w:lastRowLastColumn="0"/>
+              <w:rPr>
+                <w:rFonts w:ascii="Times New Roman" w:hAnsi="Times New Roman"/>
+                <w:sz w:val="24"/>
+                <w:szCs w:val="24"/>
+              </w:rPr>
+            </w:pPr>
+            <w:r>
+              <w:rPr>
+                <w:rFonts w:ascii="Times New Roman" w:hAnsi="Times New Roman"/>
+                <w:sz w:val="24"/>
+                <w:szCs w:val="24"/>
+              </w:rPr>
+              <w:t>Implementação /desenvolvimento</w:t>
+            </w:r>
+          </w:p>
+        </w:tc>
+        <w:tc>
+          <w:tcPr>
+            <w:tcW w:w="1842" w:type="dxa"/>
+          </w:tcPr>
+          <w:p>
+            <w:pPr>
+              <w:cnfStyle w:val="000000000000" w:firstRow="0" w:lastRow="0" w:firstColumn="0" w:lastColumn="0" w:oddVBand="0" w:evenVBand="0" w:oddHBand="0" w:evenHBand="0" w:firstRowFirstColumn="0" w:firstRowLastColumn="0" w:lastRowFirstColumn="0" w:lastRowLastColumn="0"/>
+              <w:rPr>
+                <w:rFonts w:ascii="Times New Roman" w:hAnsi="Times New Roman"/>
+                <w:sz w:val="24"/>
+                <w:szCs w:val="24"/>
+              </w:rPr>
+            </w:pPr>
+            <w:r>
+              <w:rPr>
+                <w:rFonts w:ascii="Times New Roman" w:hAnsi="Times New Roman"/>
+                <w:sz w:val="24"/>
+                <w:szCs w:val="24"/>
+              </w:rPr>
+              <w:t>9 – 10 Semanas</w:t>
+            </w:r>
+          </w:p>
+        </w:tc>
+      </w:tr>
+      <w:tr>
+        <w:tc>
+          <w:tcPr>
+            <w:cnfStyle w:val="001000000000" w:firstRow="0" w:lastRow="0" w:firstColumn="1" w:lastColumn="0" w:oddVBand="0" w:evenVBand="0" w:oddHBand="0" w:evenHBand="0" w:firstRowFirstColumn="0" w:firstRowLastColumn="0" w:lastRowFirstColumn="0" w:lastRowLastColumn="0"/>
+            <w:tcW w:w="846" w:type="dxa"/>
+          </w:tcPr>
+          <w:p>
+            <w:pPr>
+              <w:jc w:val="center"/>
+              <w:rPr>
+                <w:rFonts w:ascii="Times New Roman" w:hAnsi="Times New Roman"/>
+                <w:sz w:val="24"/>
+                <w:szCs w:val="24"/>
+              </w:rPr>
+            </w:pPr>
+            <w:r>
+              <w:rPr>
+                <w:rFonts w:ascii="Times New Roman" w:hAnsi="Times New Roman"/>
+                <w:sz w:val="24"/>
+                <w:szCs w:val="24"/>
+              </w:rPr>
+              <w:t>T8</w:t>
+            </w:r>
+          </w:p>
+        </w:tc>
+        <w:tc>
+          <w:tcPr>
+            <w:tcW w:w="4111" w:type="dxa"/>
+          </w:tcPr>
+          <w:p>
+            <w:pPr>
+              <w:cnfStyle w:val="000000000000" w:firstRow="0" w:lastRow="0" w:firstColumn="0" w:lastColumn="0" w:oddVBand="0" w:evenVBand="0" w:oddHBand="0" w:evenHBand="0" w:firstRowFirstColumn="0" w:firstRowLastColumn="0" w:lastRowFirstColumn="0" w:lastRowLastColumn="0"/>
+              <w:rPr>
+                <w:rFonts w:ascii="Times New Roman" w:hAnsi="Times New Roman"/>
+                <w:sz w:val="24"/>
+                <w:szCs w:val="24"/>
+              </w:rPr>
+            </w:pPr>
+            <w:r>
+              <w:rPr>
+                <w:rFonts w:ascii="Times New Roman" w:hAnsi="Times New Roman"/>
+                <w:sz w:val="24"/>
+                <w:szCs w:val="24"/>
+              </w:rPr>
+              <w:t>Escrita do relatório de projeto</w:t>
+            </w:r>
+          </w:p>
+        </w:tc>
+        <w:tc>
+          <w:tcPr>
+            <w:tcW w:w="1842" w:type="dxa"/>
+          </w:tcPr>
+          <w:p>
+            <w:pPr>
+              <w:cnfStyle w:val="000000000000" w:firstRow="0" w:lastRow="0" w:firstColumn="0" w:lastColumn="0" w:oddVBand="0" w:evenVBand="0" w:oddHBand="0" w:evenHBand="0" w:firstRowFirstColumn="0" w:firstRowLastColumn="0" w:lastRowFirstColumn="0" w:lastRowLastColumn="0"/>
+              <w:rPr>
+                <w:rFonts w:ascii="Times New Roman" w:hAnsi="Times New Roman"/>
+                <w:sz w:val="24"/>
+                <w:szCs w:val="24"/>
+              </w:rPr>
+            </w:pPr>
+            <w:r>
+              <w:rPr>
+                <w:rFonts w:ascii="Times New Roman" w:hAnsi="Times New Roman"/>
+                <w:sz w:val="24"/>
+                <w:szCs w:val="24"/>
+              </w:rPr>
+              <w:t>5 – 6 Semanas</w:t>
+            </w:r>
+          </w:p>
+        </w:tc>
+      </w:tr>
+    </w:tbl>
+    <w:p>
+      <w:pPr>
+        <w:rPr>
+          <w:lang w:val="en-US"/>
+        </w:rPr>
+      </w:pPr>
+    </w:p>
+    <w:p>
+      <w:pPr>
+        <w:rPr>
+          <w:lang w:val="en-US"/>
+        </w:rPr>
+      </w:pPr>
+    </w:p>
+    <w:p>
+      <w:pPr>
+        <w:pStyle w:val="PargrafodaLista"/>
+        <w:numPr>
+          <w:ilvl w:val="0"/>
+          <w:numId w:val="3"/>
+        </w:numPr>
+        <w:pBdr>
+          <w:bottom w:val="single" w:sz="12" w:space="1" w:color="9CC2E5" w:themeColor="accent1" w:themeTint="99"/>
+        </w:pBdr>
+        <w:spacing w:after="0"/>
+        <w:ind w:left="284" w:hanging="284"/>
+        <w:rPr>
+          <w:rFonts w:ascii="Carlito" w:hAnsi="Carlito" w:cs="Carlito"/>
+          <w:b/>
+          <w:color w:val="1F4E79" w:themeColor="accent1" w:themeShade="80"/>
+          <w:sz w:val="28"/>
+          <w:szCs w:val="28"/>
+          <w:lang w:val="en-GB" w:eastAsia="en-US"/>
+        </w:rPr>
+      </w:pPr>
+      <w:r>
+        <w:rPr>
+          <w:rFonts w:ascii="Carlito" w:hAnsi="Carlito" w:cs="Carlito"/>
+          <w:b/>
+          <w:color w:val="1F4E79" w:themeColor="accent1" w:themeShade="80"/>
+          <w:sz w:val="28"/>
+          <w:szCs w:val="28"/>
+          <w:lang w:val="en-GB" w:eastAsia="en-US"/>
+        </w:rPr>
         <w:t>Referências</w:t>
       </w:r>
-      <w:proofErr w:type="spellEnd"/>
     </w:p>
     <w:p>
       <w:pPr>
@@ -2222,10 +3284,10 @@
       </w:pPr>
     </w:p>
     <w:sectPr>
-      <w:headerReference w:type="even" r:id="rId8"/>
-      <w:headerReference w:type="default" r:id="rId9"/>
-      <w:footerReference w:type="default" r:id="rId10"/>
-      <w:headerReference w:type="first" r:id="rId11"/>
+      <w:headerReference w:type="even" r:id="rId11"/>
+      <w:headerReference w:type="default" r:id="rId12"/>
+      <w:footerReference w:type="default" r:id="rId13"/>
+      <w:headerReference w:type="first" r:id="rId14"/>
       <w:pgSz w:w="11906" w:h="16838"/>
       <w:pgMar w:top="709" w:right="2550" w:bottom="1701" w:left="2410" w:header="720" w:footer="1436" w:gutter="0"/>
       <w:cols w:space="720"/>
@@ -2236,7 +3298,7 @@
 </file>
 
 <file path=word/endnotes.xml><?xml version="1.0" encoding="utf-8"?>
-<w:endnotes xmlns:wpc="http://schemas.microsoft.com/office/word/2010/wordprocessingCanvas" xmlns:cx="http://schemas.microsoft.com/office/drawing/2014/chartex" xmlns:cx1="http://schemas.microsoft.com/office/drawing/2015/9/8/chartex" xmlns:cx2="http://schemas.microsoft.com/office/drawing/2015/10/21/chartex" xmlns:cx3="http://schemas.microsoft.com/office/drawing/2016/5/9/chartex" xmlns:cx4="http://schemas.microsoft.com/office/drawing/2016/5/10/chartex" xmlns:cx5="http://schemas.microsoft.com/office/drawing/2016/5/11/chartex" xmlns:cx6="http://schemas.microsoft.com/office/drawing/2016/5/12/chartex" xmlns:cx7="http://schemas.microsoft.com/office/drawing/2016/5/13/chartex" xmlns:cx8="http://schemas.microsoft.com/office/drawing/2016/5/14/chartex" xmlns:mc="http://schemas.openxmlformats.org/markup-compatibility/2006" xmlns:aink="http://schemas.microsoft.com/office/drawing/2016/ink" xmlns:am3d="http://schemas.microsoft.com/office/drawing/2017/model3d" xmlns:o="urn:schemas-microsoft-com:office:office" xmlns:r="http://schemas.openxmlformats.org/officeDocument/2006/relationships" xmlns:m="http://schemas.openxmlformats.org/officeDocument/2006/math" xmlns:v="urn:schemas-microsoft-com:vml" xmlns:wp14="http://schemas.microsoft.com/office/word/2010/wordprocessingDrawing" xmlns:wp="http://schemas.openxmlformats.org/drawingml/2006/wordprocessingDrawing" xmlns:w10="urn:schemas-microsoft-com:office:word" xmlns:w="http://schemas.openxmlformats.org/wordprocessingml/2006/main" xmlns:w14="http://schemas.microsoft.com/office/word/2010/wordml" xmlns:w15="http://schemas.microsoft.com/office/word/2012/wordml" xmlns:w16cid="http://schemas.microsoft.com/office/word/2016/wordml/cid" xmlns:w16se="http://schemas.microsoft.com/office/word/2015/wordml/symex" xmlns:wpg="http://schemas.microsoft.com/office/word/2010/wordprocessingGroup" xmlns:wpi="http://schemas.microsoft.com/office/word/2010/wordprocessingInk" xmlns:wne="http://schemas.microsoft.com/office/word/2006/wordml" xmlns:wps="http://schemas.microsoft.com/office/word/2010/wordprocessingShape" mc:Ignorable="w14 w15 w16se w16cid wp14">
+<w:endnotes xmlns:wpc="http://schemas.microsoft.com/office/word/2010/wordprocessingCanvas" xmlns:cx="http://schemas.microsoft.com/office/drawing/2014/chartex" xmlns:cx1="http://schemas.microsoft.com/office/drawing/2015/9/8/chartex" xmlns:cx2="http://schemas.microsoft.com/office/drawing/2015/10/21/chartex" xmlns:cx3="http://schemas.microsoft.com/office/drawing/2016/5/9/chartex" xmlns:cx4="http://schemas.microsoft.com/office/drawing/2016/5/10/chartex" xmlns:cx5="http://schemas.microsoft.com/office/drawing/2016/5/11/chartex" xmlns:cx6="http://schemas.microsoft.com/office/drawing/2016/5/12/chartex" xmlns:cx7="http://schemas.microsoft.com/office/drawing/2016/5/13/chartex" xmlns:cx8="http://schemas.microsoft.com/office/drawing/2016/5/14/chartex" xmlns:mc="http://schemas.openxmlformats.org/markup-compatibility/2006" xmlns:aink="http://schemas.microsoft.com/office/drawing/2016/ink" xmlns:am3d="http://schemas.microsoft.com/office/drawing/2017/model3d" xmlns:o="urn:schemas-microsoft-com:office:office" xmlns:r="http://schemas.openxmlformats.org/officeDocument/2006/relationships" xmlns:m="http://schemas.openxmlformats.org/officeDocument/2006/math" xmlns:v="urn:schemas-microsoft-com:vml" xmlns:wp14="http://schemas.microsoft.com/office/word/2010/wordprocessingDrawing" xmlns:wp="http://schemas.openxmlformats.org/drawingml/2006/wordprocessingDrawing" xmlns:w10="urn:schemas-microsoft-com:office:word" xmlns:w="http://schemas.openxmlformats.org/wordprocessingml/2006/main" xmlns:w14="http://schemas.microsoft.com/office/word/2010/wordml" xmlns:w15="http://schemas.microsoft.com/office/word/2012/wordml" xmlns:w16cex="http://schemas.microsoft.com/office/word/2018/wordml/cex" xmlns:w16cid="http://schemas.microsoft.com/office/word/2016/wordml/cid" xmlns:w16="http://schemas.microsoft.com/office/word/2018/wordml" xmlns:w16se="http://schemas.microsoft.com/office/word/2015/wordml/symex" xmlns:wpg="http://schemas.microsoft.com/office/word/2010/wordprocessingGroup" xmlns:wpi="http://schemas.microsoft.com/office/word/2010/wordprocessingInk" xmlns:wne="http://schemas.microsoft.com/office/word/2006/wordml" xmlns:wps="http://schemas.microsoft.com/office/word/2010/wordprocessingShape" mc:Ignorable="w14 w15 w16se w16cid w16 w16cex wp14">
   <w:endnote w:type="separator" w:id="-1">
     <w:p>
       <w:pPr>
@@ -2261,7 +3323,7 @@
 </file>
 
 <file path=word/footer1.xml><?xml version="1.0" encoding="utf-8"?>
-<w:ftr xmlns:wpc="http://schemas.microsoft.com/office/word/2010/wordprocessingCanvas" xmlns:cx="http://schemas.microsoft.com/office/drawing/2014/chartex" xmlns:cx1="http://schemas.microsoft.com/office/drawing/2015/9/8/chartex" xmlns:cx2="http://schemas.microsoft.com/office/drawing/2015/10/21/chartex" xmlns:cx3="http://schemas.microsoft.com/office/drawing/2016/5/9/chartex" xmlns:cx4="http://schemas.microsoft.com/office/drawing/2016/5/10/chartex" xmlns:cx5="http://schemas.microsoft.com/office/drawing/2016/5/11/chartex" xmlns:cx6="http://schemas.microsoft.com/office/drawing/2016/5/12/chartex" xmlns:cx7="http://schemas.microsoft.com/office/drawing/2016/5/13/chartex" xmlns:cx8="http://schemas.microsoft.com/office/drawing/2016/5/14/chartex" xmlns:mc="http://schemas.openxmlformats.org/markup-compatibility/2006" xmlns:aink="http://schemas.microsoft.com/office/drawing/2016/ink" xmlns:am3d="http://schemas.microsoft.com/office/drawing/2017/model3d" xmlns:o="urn:schemas-microsoft-com:office:office" xmlns:r="http://schemas.openxmlformats.org/officeDocument/2006/relationships" xmlns:m="http://schemas.openxmlformats.org/officeDocument/2006/math" xmlns:v="urn:schemas-microsoft-com:vml" xmlns:wp14="http://schemas.microsoft.com/office/word/2010/wordprocessingDrawing" xmlns:wp="http://schemas.openxmlformats.org/drawingml/2006/wordprocessingDrawing" xmlns:w10="urn:schemas-microsoft-com:office:word" xmlns:w="http://schemas.openxmlformats.org/wordprocessingml/2006/main" xmlns:w14="http://schemas.microsoft.com/office/word/2010/wordml" xmlns:w15="http://schemas.microsoft.com/office/word/2012/wordml" xmlns:w16cid="http://schemas.microsoft.com/office/word/2016/wordml/cid" xmlns:w16se="http://schemas.microsoft.com/office/word/2015/wordml/symex" xmlns:wpg="http://schemas.microsoft.com/office/word/2010/wordprocessingGroup" xmlns:wpi="http://schemas.microsoft.com/office/word/2010/wordprocessingInk" xmlns:wne="http://schemas.microsoft.com/office/word/2006/wordml" xmlns:wps="http://schemas.microsoft.com/office/word/2010/wordprocessingShape" mc:Ignorable="w14 w15 w16se w16cid wp14">
+<w:ftr xmlns:wpc="http://schemas.microsoft.com/office/word/2010/wordprocessingCanvas" xmlns:cx="http://schemas.microsoft.com/office/drawing/2014/chartex" xmlns:cx1="http://schemas.microsoft.com/office/drawing/2015/9/8/chartex" xmlns:cx2="http://schemas.microsoft.com/office/drawing/2015/10/21/chartex" xmlns:cx3="http://schemas.microsoft.com/office/drawing/2016/5/9/chartex" xmlns:cx4="http://schemas.microsoft.com/office/drawing/2016/5/10/chartex" xmlns:cx5="http://schemas.microsoft.com/office/drawing/2016/5/11/chartex" xmlns:cx6="http://schemas.microsoft.com/office/drawing/2016/5/12/chartex" xmlns:cx7="http://schemas.microsoft.com/office/drawing/2016/5/13/chartex" xmlns:cx8="http://schemas.microsoft.com/office/drawing/2016/5/14/chartex" xmlns:mc="http://schemas.openxmlformats.org/markup-compatibility/2006" xmlns:aink="http://schemas.microsoft.com/office/drawing/2016/ink" xmlns:am3d="http://schemas.microsoft.com/office/drawing/2017/model3d" xmlns:o="urn:schemas-microsoft-com:office:office" xmlns:r="http://schemas.openxmlformats.org/officeDocument/2006/relationships" xmlns:m="http://schemas.openxmlformats.org/officeDocument/2006/math" xmlns:v="urn:schemas-microsoft-com:vml" xmlns:wp14="http://schemas.microsoft.com/office/word/2010/wordprocessingDrawing" xmlns:wp="http://schemas.openxmlformats.org/drawingml/2006/wordprocessingDrawing" xmlns:w10="urn:schemas-microsoft-com:office:word" xmlns:w="http://schemas.openxmlformats.org/wordprocessingml/2006/main" xmlns:w14="http://schemas.microsoft.com/office/word/2010/wordml" xmlns:w15="http://schemas.microsoft.com/office/word/2012/wordml" xmlns:w16cex="http://schemas.microsoft.com/office/word/2018/wordml/cex" xmlns:w16cid="http://schemas.microsoft.com/office/word/2016/wordml/cid" xmlns:w16="http://schemas.microsoft.com/office/word/2018/wordml" xmlns:w16se="http://schemas.microsoft.com/office/word/2015/wordml/symex" xmlns:wpg="http://schemas.microsoft.com/office/word/2010/wordprocessingGroup" xmlns:wpi="http://schemas.microsoft.com/office/word/2010/wordprocessingInk" xmlns:wne="http://schemas.microsoft.com/office/word/2006/wordml" xmlns:wps="http://schemas.microsoft.com/office/word/2010/wordprocessingShape" mc:Ignorable="w14 w15 w16se w16cid w16 w16cex wp14">
   <w:p>
     <w:pPr>
       <w:pStyle w:val="Rodap"/>
@@ -2382,48 +3444,48 @@
             </wp:anchor>
           </w:drawing>
         </mc:Choice>
-        <mc:Fallback xmlns:w16="http://schemas.microsoft.com/office/word/2018/wordml" xmlns:w16cex="http://schemas.microsoft.com/office/word/2018/wordml/cex">
+        <mc:Fallback>
           <w:pict>
             <v:shapetype w14:anchorId="6A83E916" id="_x0000_t202" coordsize="21600,21600" o:spt="202" path="m,l,21600r21600,l21600,xe">
               <v:stroke joinstyle="miter"/>
               <v:path gradientshapeok="t" o:connecttype="rect"/>
             </v:shapetype>
-            <v:shape id="Text Box 1" o:spid="_x0000_s1026" type="#_x0000_t202" style="position:absolute;left:0;text-align:left;margin-left:0;margin-top:.05pt;width:7pt;height:12.75pt;z-index:251657728;visibility:visible;mso-wrap-style:square;mso-width-percent:0;mso-height-percent:0;mso-wrap-distance-left:0;mso-wrap-distance-top:0;mso-wrap-distance-right:0;mso-wrap-distance-bottom:0;mso-position-horizontal:center;mso-position-horizontal-relative:margin;mso-position-vertical:absolute;mso-position-vertical-relative:text;mso-width-percent:0;mso-height-percent:0;mso-width-relative:page;mso-height-relative:page;v-text-anchor:top" o:gfxdata="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" stroked="f">
+            <v:shape id="Text Box 1" o:spid="_x0000_s1026" type="#_x0000_t202" style="position:absolute;left:0;text-align:left;margin-left:0;margin-top:.05pt;width:7pt;height:12.75pt;z-index:251657728;visibility:visible;mso-wrap-style:square;mso-width-percent:0;mso-height-percent:0;mso-wrap-distance-left:0;mso-wrap-distance-top:0;mso-wrap-distance-right:0;mso-wrap-distance-bottom:0;mso-position-horizontal:center;mso-position-horizontal-relative:margin;mso-position-vertical:absolute;mso-position-vertical-relative:text;mso-width-percent:0;mso-height-percent:0;mso-width-relative:page;mso-height-relative:page;v-text-anchor:top" o:gfxdata="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" stroked="f">
               <v:fill opacity="0"/>
               <v:textbox inset="0,0,0,0">
                 <w:txbxContent>
                   <w:p>
                     <w:pPr>
-                      <w:pStyle w:val="Footer"/>
+                      <w:pStyle w:val="Rodap"/>
                     </w:pPr>
                     <w:r>
                       <w:rPr>
-                        <w:rStyle w:val="PageNumber"/>
+                        <w:rStyle w:val="Nmerodepgina"/>
                       </w:rPr>
                       <w:fldChar w:fldCharType="begin"/>
                     </w:r>
                     <w:r>
                       <w:rPr>
-                        <w:rStyle w:val="PageNumber"/>
+                        <w:rStyle w:val="Nmerodepgina"/>
                       </w:rPr>
                       <w:instrText xml:space="preserve"> PAGE </w:instrText>
                     </w:r>
                     <w:r>
                       <w:rPr>
-                        <w:rStyle w:val="PageNumber"/>
+                        <w:rStyle w:val="Nmerodepgina"/>
                       </w:rPr>
                       <w:fldChar w:fldCharType="separate"/>
                     </w:r>
                     <w:r>
                       <w:rPr>
-                        <w:rStyle w:val="PageNumber"/>
+                        <w:rStyle w:val="Nmerodepgina"/>
                         <w:noProof/>
                       </w:rPr>
                       <w:t>3</w:t>
                     </w:r>
                     <w:r>
                       <w:rPr>
-                        <w:rStyle w:val="PageNumber"/>
+                        <w:rStyle w:val="Nmerodepgina"/>
                       </w:rPr>
                       <w:fldChar w:fldCharType="end"/>
                     </w:r>
@@ -2444,7 +3506,7 @@
 </file>
 
 <file path=word/footnotes.xml><?xml version="1.0" encoding="utf-8"?>
-<w:footnotes xmlns:wpc="http://schemas.microsoft.com/office/word/2010/wordprocessingCanvas" xmlns:cx="http://schemas.microsoft.com/office/drawing/2014/chartex" xmlns:cx1="http://schemas.microsoft.com/office/drawing/2015/9/8/chartex" xmlns:cx2="http://schemas.microsoft.com/office/drawing/2015/10/21/chartex" xmlns:cx3="http://schemas.microsoft.com/office/drawing/2016/5/9/chartex" xmlns:cx4="http://schemas.microsoft.com/office/drawing/2016/5/10/chartex" xmlns:cx5="http://schemas.microsoft.com/office/drawing/2016/5/11/chartex" xmlns:cx6="http://schemas.microsoft.com/office/drawing/2016/5/12/chartex" xmlns:cx7="http://schemas.microsoft.com/office/drawing/2016/5/13/chartex" xmlns:cx8="http://schemas.microsoft.com/office/drawing/2016/5/14/chartex" xmlns:mc="http://schemas.openxmlformats.org/markup-compatibility/2006" xmlns:aink="http://schemas.microsoft.com/office/drawing/2016/ink" xmlns:am3d="http://schemas.microsoft.com/office/drawing/2017/model3d" xmlns:o="urn:schemas-microsoft-com:office:office" xmlns:r="http://schemas.openxmlformats.org/officeDocument/2006/relationships" xmlns:m="http://schemas.openxmlformats.org/officeDocument/2006/math" xmlns:v="urn:schemas-microsoft-com:vml" xmlns:wp14="http://schemas.microsoft.com/office/word/2010/wordprocessingDrawing" xmlns:wp="http://schemas.openxmlformats.org/drawingml/2006/wordprocessingDrawing" xmlns:w10="urn:schemas-microsoft-com:office:word" xmlns:w="http://schemas.openxmlformats.org/wordprocessingml/2006/main" xmlns:w14="http://schemas.microsoft.com/office/word/2010/wordml" xmlns:w15="http://schemas.microsoft.com/office/word/2012/wordml" xmlns:w16cid="http://schemas.microsoft.com/office/word/2016/wordml/cid" xmlns:w16se="http://schemas.microsoft.com/office/word/2015/wordml/symex" xmlns:wpg="http://schemas.microsoft.com/office/word/2010/wordprocessingGroup" xmlns:wpi="http://schemas.microsoft.com/office/word/2010/wordprocessingInk" xmlns:wne="http://schemas.microsoft.com/office/word/2006/wordml" xmlns:wps="http://schemas.microsoft.com/office/word/2010/wordprocessingShape" mc:Ignorable="w14 w15 w16se w16cid wp14">
+<w:footnotes xmlns:wpc="http://schemas.microsoft.com/office/word/2010/wordprocessingCanvas" xmlns:cx="http://schemas.microsoft.com/office/drawing/2014/chartex" xmlns:cx1="http://schemas.microsoft.com/office/drawing/2015/9/8/chartex" xmlns:cx2="http://schemas.microsoft.com/office/drawing/2015/10/21/chartex" xmlns:cx3="http://schemas.microsoft.com/office/drawing/2016/5/9/chartex" xmlns:cx4="http://schemas.microsoft.com/office/drawing/2016/5/10/chartex" xmlns:cx5="http://schemas.microsoft.com/office/drawing/2016/5/11/chartex" xmlns:cx6="http://schemas.microsoft.com/office/drawing/2016/5/12/chartex" xmlns:cx7="http://schemas.microsoft.com/office/drawing/2016/5/13/chartex" xmlns:cx8="http://schemas.microsoft.com/office/drawing/2016/5/14/chartex" xmlns:mc="http://schemas.openxmlformats.org/markup-compatibility/2006" xmlns:aink="http://schemas.microsoft.com/office/drawing/2016/ink" xmlns:am3d="http://schemas.microsoft.com/office/drawing/2017/model3d" xmlns:o="urn:schemas-microsoft-com:office:office" xmlns:r="http://schemas.openxmlformats.org/officeDocument/2006/relationships" xmlns:m="http://schemas.openxmlformats.org/officeDocument/2006/math" xmlns:v="urn:schemas-microsoft-com:vml" xmlns:wp14="http://schemas.microsoft.com/office/word/2010/wordprocessingDrawing" xmlns:wp="http://schemas.openxmlformats.org/drawingml/2006/wordprocessingDrawing" xmlns:w10="urn:schemas-microsoft-com:office:word" xmlns:w="http://schemas.openxmlformats.org/wordprocessingml/2006/main" xmlns:w14="http://schemas.microsoft.com/office/word/2010/wordml" xmlns:w15="http://schemas.microsoft.com/office/word/2012/wordml" xmlns:w16cex="http://schemas.microsoft.com/office/word/2018/wordml/cex" xmlns:w16cid="http://schemas.microsoft.com/office/word/2016/wordml/cid" xmlns:w16="http://schemas.microsoft.com/office/word/2018/wordml" xmlns:w16se="http://schemas.microsoft.com/office/word/2015/wordml/symex" xmlns:wpg="http://schemas.microsoft.com/office/word/2010/wordprocessingGroup" xmlns:wpi="http://schemas.microsoft.com/office/word/2010/wordprocessingInk" xmlns:wne="http://schemas.microsoft.com/office/word/2006/wordml" xmlns:wps="http://schemas.microsoft.com/office/word/2010/wordprocessingShape" mc:Ignorable="w14 w15 w16se w16cid w16 w16cex wp14">
   <w:footnote w:type="separator" w:id="-1">
     <w:p>
       <w:pPr>
@@ -2469,7 +3531,7 @@
 </file>
 
 <file path=word/header1.xml><?xml version="1.0" encoding="utf-8"?>
-<w:hdr xmlns:wpc="http://schemas.microsoft.com/office/word/2010/wordprocessingCanvas" xmlns:cx="http://schemas.microsoft.com/office/drawing/2014/chartex" xmlns:cx1="http://schemas.microsoft.com/office/drawing/2015/9/8/chartex" xmlns:cx2="http://schemas.microsoft.com/office/drawing/2015/10/21/chartex" xmlns:cx3="http://schemas.microsoft.com/office/drawing/2016/5/9/chartex" xmlns:cx4="http://schemas.microsoft.com/office/drawing/2016/5/10/chartex" xmlns:cx5="http://schemas.microsoft.com/office/drawing/2016/5/11/chartex" xmlns:cx6="http://schemas.microsoft.com/office/drawing/2016/5/12/chartex" xmlns:cx7="http://schemas.microsoft.com/office/drawing/2016/5/13/chartex" xmlns:cx8="http://schemas.microsoft.com/office/drawing/2016/5/14/chartex" xmlns:mc="http://schemas.openxmlformats.org/markup-compatibility/2006" xmlns:aink="http://schemas.microsoft.com/office/drawing/2016/ink" xmlns:am3d="http://schemas.microsoft.com/office/drawing/2017/model3d" xmlns:o="urn:schemas-microsoft-com:office:office" xmlns:r="http://schemas.openxmlformats.org/officeDocument/2006/relationships" xmlns:m="http://schemas.openxmlformats.org/officeDocument/2006/math" xmlns:v="urn:schemas-microsoft-com:vml" xmlns:wp14="http://schemas.microsoft.com/office/word/2010/wordprocessingDrawing" xmlns:wp="http://schemas.openxmlformats.org/drawingml/2006/wordprocessingDrawing" xmlns:w10="urn:schemas-microsoft-com:office:word" xmlns:w="http://schemas.openxmlformats.org/wordprocessingml/2006/main" xmlns:w14="http://schemas.microsoft.com/office/word/2010/wordml" xmlns:w15="http://schemas.microsoft.com/office/word/2012/wordml" xmlns:w16cid="http://schemas.microsoft.com/office/word/2016/wordml/cid" xmlns:w16se="http://schemas.microsoft.com/office/word/2015/wordml/symex" xmlns:wpg="http://schemas.microsoft.com/office/word/2010/wordprocessingGroup" xmlns:wpi="http://schemas.microsoft.com/office/word/2010/wordprocessingInk" xmlns:wne="http://schemas.microsoft.com/office/word/2006/wordml" xmlns:wps="http://schemas.microsoft.com/office/word/2010/wordprocessingShape" mc:Ignorable="w14 w15 w16se w16cid wp14">
+<w:hdr xmlns:wpc="http://schemas.microsoft.com/office/word/2010/wordprocessingCanvas" xmlns:cx="http://schemas.microsoft.com/office/drawing/2014/chartex" xmlns:cx1="http://schemas.microsoft.com/office/drawing/2015/9/8/chartex" xmlns:cx2="http://schemas.microsoft.com/office/drawing/2015/10/21/chartex" xmlns:cx3="http://schemas.microsoft.com/office/drawing/2016/5/9/chartex" xmlns:cx4="http://schemas.microsoft.com/office/drawing/2016/5/10/chartex" xmlns:cx5="http://schemas.microsoft.com/office/drawing/2016/5/11/chartex" xmlns:cx6="http://schemas.microsoft.com/office/drawing/2016/5/12/chartex" xmlns:cx7="http://schemas.microsoft.com/office/drawing/2016/5/13/chartex" xmlns:cx8="http://schemas.microsoft.com/office/drawing/2016/5/14/chartex" xmlns:mc="http://schemas.openxmlformats.org/markup-compatibility/2006" xmlns:aink="http://schemas.microsoft.com/office/drawing/2016/ink" xmlns:am3d="http://schemas.microsoft.com/office/drawing/2017/model3d" xmlns:o="urn:schemas-microsoft-com:office:office" xmlns:r="http://schemas.openxmlformats.org/officeDocument/2006/relationships" xmlns:m="http://schemas.openxmlformats.org/officeDocument/2006/math" xmlns:v="urn:schemas-microsoft-com:vml" xmlns:wp14="http://schemas.microsoft.com/office/word/2010/wordprocessingDrawing" xmlns:wp="http://schemas.openxmlformats.org/drawingml/2006/wordprocessingDrawing" xmlns:w10="urn:schemas-microsoft-com:office:word" xmlns:w="http://schemas.openxmlformats.org/wordprocessingml/2006/main" xmlns:w14="http://schemas.microsoft.com/office/word/2010/wordml" xmlns:w15="http://schemas.microsoft.com/office/word/2012/wordml" xmlns:w16cex="http://schemas.microsoft.com/office/word/2018/wordml/cex" xmlns:w16cid="http://schemas.microsoft.com/office/word/2016/wordml/cid" xmlns:w16="http://schemas.microsoft.com/office/word/2018/wordml" xmlns:w16se="http://schemas.microsoft.com/office/word/2015/wordml/symex" xmlns:wpg="http://schemas.microsoft.com/office/word/2010/wordprocessingGroup" xmlns:wpi="http://schemas.microsoft.com/office/word/2010/wordprocessingInk" xmlns:wne="http://schemas.microsoft.com/office/word/2006/wordml" xmlns:wps="http://schemas.microsoft.com/office/word/2010/wordprocessingShape" mc:Ignorable="w14 w15 w16se w16cid w16 w16cex wp14">
   <w:p>
     <w:pPr>
       <w:pStyle w:val="Cabealho"/>
@@ -2479,7 +3541,7 @@
 </file>
 
 <file path=word/header2.xml><?xml version="1.0" encoding="utf-8"?>
-<w:hdr xmlns:wpc="http://schemas.microsoft.com/office/word/2010/wordprocessingCanvas" xmlns:cx="http://schemas.microsoft.com/office/drawing/2014/chartex" xmlns:cx1="http://schemas.microsoft.com/office/drawing/2015/9/8/chartex" xmlns:cx2="http://schemas.microsoft.com/office/drawing/2015/10/21/chartex" xmlns:cx3="http://schemas.microsoft.com/office/drawing/2016/5/9/chartex" xmlns:cx4="http://schemas.microsoft.com/office/drawing/2016/5/10/chartex" xmlns:cx5="http://schemas.microsoft.com/office/drawing/2016/5/11/chartex" xmlns:cx6="http://schemas.microsoft.com/office/drawing/2016/5/12/chartex" xmlns:cx7="http://schemas.microsoft.com/office/drawing/2016/5/13/chartex" xmlns:cx8="http://schemas.microsoft.com/office/drawing/2016/5/14/chartex" xmlns:mc="http://schemas.openxmlformats.org/markup-compatibility/2006" xmlns:aink="http://schemas.microsoft.com/office/drawing/2016/ink" xmlns:am3d="http://schemas.microsoft.com/office/drawing/2017/model3d" xmlns:o="urn:schemas-microsoft-com:office:office" xmlns:r="http://schemas.openxmlformats.org/officeDocument/2006/relationships" xmlns:m="http://schemas.openxmlformats.org/officeDocument/2006/math" xmlns:v="urn:schemas-microsoft-com:vml" xmlns:wp14="http://schemas.microsoft.com/office/word/2010/wordprocessingDrawing" xmlns:wp="http://schemas.openxmlformats.org/drawingml/2006/wordprocessingDrawing" xmlns:w10="urn:schemas-microsoft-com:office:word" xmlns:w="http://schemas.openxmlformats.org/wordprocessingml/2006/main" xmlns:w14="http://schemas.microsoft.com/office/word/2010/wordml" xmlns:w15="http://schemas.microsoft.com/office/word/2012/wordml" xmlns:w16cid="http://schemas.microsoft.com/office/word/2016/wordml/cid" xmlns:w16se="http://schemas.microsoft.com/office/word/2015/wordml/symex" xmlns:wpg="http://schemas.microsoft.com/office/word/2010/wordprocessingGroup" xmlns:wpi="http://schemas.microsoft.com/office/word/2010/wordprocessingInk" xmlns:wne="http://schemas.microsoft.com/office/word/2006/wordml" xmlns:wps="http://schemas.microsoft.com/office/word/2010/wordprocessingShape" mc:Ignorable="w14 w15 w16se w16cid wp14">
+<w:hdr xmlns:wpc="http://schemas.microsoft.com/office/word/2010/wordprocessingCanvas" xmlns:cx="http://schemas.microsoft.com/office/drawing/2014/chartex" xmlns:cx1="http://schemas.microsoft.com/office/drawing/2015/9/8/chartex" xmlns:cx2="http://schemas.microsoft.com/office/drawing/2015/10/21/chartex" xmlns:cx3="http://schemas.microsoft.com/office/drawing/2016/5/9/chartex" xmlns:cx4="http://schemas.microsoft.com/office/drawing/2016/5/10/chartex" xmlns:cx5="http://schemas.microsoft.com/office/drawing/2016/5/11/chartex" xmlns:cx6="http://schemas.microsoft.com/office/drawing/2016/5/12/chartex" xmlns:cx7="http://schemas.microsoft.com/office/drawing/2016/5/13/chartex" xmlns:cx8="http://schemas.microsoft.com/office/drawing/2016/5/14/chartex" xmlns:mc="http://schemas.openxmlformats.org/markup-compatibility/2006" xmlns:aink="http://schemas.microsoft.com/office/drawing/2016/ink" xmlns:am3d="http://schemas.microsoft.com/office/drawing/2017/model3d" xmlns:o="urn:schemas-microsoft-com:office:office" xmlns:r="http://schemas.openxmlformats.org/officeDocument/2006/relationships" xmlns:m="http://schemas.openxmlformats.org/officeDocument/2006/math" xmlns:v="urn:schemas-microsoft-com:vml" xmlns:wp14="http://schemas.microsoft.com/office/word/2010/wordprocessingDrawing" xmlns:wp="http://schemas.openxmlformats.org/drawingml/2006/wordprocessingDrawing" xmlns:w10="urn:schemas-microsoft-com:office:word" xmlns:w="http://schemas.openxmlformats.org/wordprocessingml/2006/main" xmlns:w14="http://schemas.microsoft.com/office/word/2010/wordml" xmlns:w15="http://schemas.microsoft.com/office/word/2012/wordml" xmlns:w16cex="http://schemas.microsoft.com/office/word/2018/wordml/cex" xmlns:w16cid="http://schemas.microsoft.com/office/word/2016/wordml/cid" xmlns:w16="http://schemas.microsoft.com/office/word/2018/wordml" xmlns:w16se="http://schemas.microsoft.com/office/word/2015/wordml/symex" xmlns:wpg="http://schemas.microsoft.com/office/word/2010/wordprocessingGroup" xmlns:wpi="http://schemas.microsoft.com/office/word/2010/wordprocessingInk" xmlns:wne="http://schemas.microsoft.com/office/word/2006/wordml" xmlns:wps="http://schemas.microsoft.com/office/word/2010/wordprocessingShape" mc:Ignorable="w14 w15 w16se w16cid w16 w16cex wp14">
   <w:p>
     <w:pPr>
       <w:pStyle w:val="Cabealho"/>
@@ -2493,7 +3555,7 @@
 </file>
 
 <file path=word/header3.xml><?xml version="1.0" encoding="utf-8"?>
-<w:hdr xmlns:wpc="http://schemas.microsoft.com/office/word/2010/wordprocessingCanvas" xmlns:cx="http://schemas.microsoft.com/office/drawing/2014/chartex" xmlns:cx1="http://schemas.microsoft.com/office/drawing/2015/9/8/chartex" xmlns:cx2="http://schemas.microsoft.com/office/drawing/2015/10/21/chartex" xmlns:cx3="http://schemas.microsoft.com/office/drawing/2016/5/9/chartex" xmlns:cx4="http://schemas.microsoft.com/office/drawing/2016/5/10/chartex" xmlns:cx5="http://schemas.microsoft.com/office/drawing/2016/5/11/chartex" xmlns:cx6="http://schemas.microsoft.com/office/drawing/2016/5/12/chartex" xmlns:cx7="http://schemas.microsoft.com/office/drawing/2016/5/13/chartex" xmlns:cx8="http://schemas.microsoft.com/office/drawing/2016/5/14/chartex" xmlns:mc="http://schemas.openxmlformats.org/markup-compatibility/2006" xmlns:aink="http://schemas.microsoft.com/office/drawing/2016/ink" xmlns:am3d="http://schemas.microsoft.com/office/drawing/2017/model3d" xmlns:o="urn:schemas-microsoft-com:office:office" xmlns:r="http://schemas.openxmlformats.org/officeDocument/2006/relationships" xmlns:m="http://schemas.openxmlformats.org/officeDocument/2006/math" xmlns:v="urn:schemas-microsoft-com:vml" xmlns:wp14="http://schemas.microsoft.com/office/word/2010/wordprocessingDrawing" xmlns:wp="http://schemas.openxmlformats.org/drawingml/2006/wordprocessingDrawing" xmlns:w10="urn:schemas-microsoft-com:office:word" xmlns:w="http://schemas.openxmlformats.org/wordprocessingml/2006/main" xmlns:w14="http://schemas.microsoft.com/office/word/2010/wordml" xmlns:w15="http://schemas.microsoft.com/office/word/2012/wordml" xmlns:w16cid="http://schemas.microsoft.com/office/word/2016/wordml/cid" xmlns:w16se="http://schemas.microsoft.com/office/word/2015/wordml/symex" xmlns:wpg="http://schemas.microsoft.com/office/word/2010/wordprocessingGroup" xmlns:wpi="http://schemas.microsoft.com/office/word/2010/wordprocessingInk" xmlns:wne="http://schemas.microsoft.com/office/word/2006/wordml" xmlns:wps="http://schemas.microsoft.com/office/word/2010/wordprocessingShape" mc:Ignorable="w14 w15 w16se w16cid wp14">
+<w:hdr xmlns:wpc="http://schemas.microsoft.com/office/word/2010/wordprocessingCanvas" xmlns:cx="http://schemas.microsoft.com/office/drawing/2014/chartex" xmlns:cx1="http://schemas.microsoft.com/office/drawing/2015/9/8/chartex" xmlns:cx2="http://schemas.microsoft.com/office/drawing/2015/10/21/chartex" xmlns:cx3="http://schemas.microsoft.com/office/drawing/2016/5/9/chartex" xmlns:cx4="http://schemas.microsoft.com/office/drawing/2016/5/10/chartex" xmlns:cx5="http://schemas.microsoft.com/office/drawing/2016/5/11/chartex" xmlns:cx6="http://schemas.microsoft.com/office/drawing/2016/5/12/chartex" xmlns:cx7="http://schemas.microsoft.com/office/drawing/2016/5/13/chartex" xmlns:cx8="http://schemas.microsoft.com/office/drawing/2016/5/14/chartex" xmlns:mc="http://schemas.openxmlformats.org/markup-compatibility/2006" xmlns:aink="http://schemas.microsoft.com/office/drawing/2016/ink" xmlns:am3d="http://schemas.microsoft.com/office/drawing/2017/model3d" xmlns:o="urn:schemas-microsoft-com:office:office" xmlns:r="http://schemas.openxmlformats.org/officeDocument/2006/relationships" xmlns:m="http://schemas.openxmlformats.org/officeDocument/2006/math" xmlns:v="urn:schemas-microsoft-com:vml" xmlns:wp14="http://schemas.microsoft.com/office/word/2010/wordprocessingDrawing" xmlns:wp="http://schemas.openxmlformats.org/drawingml/2006/wordprocessingDrawing" xmlns:w10="urn:schemas-microsoft-com:office:word" xmlns:w="http://schemas.openxmlformats.org/wordprocessingml/2006/main" xmlns:w14="http://schemas.microsoft.com/office/word/2010/wordml" xmlns:w15="http://schemas.microsoft.com/office/word/2012/wordml" xmlns:w16cex="http://schemas.microsoft.com/office/word/2018/wordml/cex" xmlns:w16cid="http://schemas.microsoft.com/office/word/2016/wordml/cid" xmlns:w16="http://schemas.microsoft.com/office/word/2018/wordml" xmlns:w16se="http://schemas.microsoft.com/office/word/2015/wordml/symex" xmlns:wpg="http://schemas.microsoft.com/office/word/2010/wordprocessingGroup" xmlns:wpi="http://schemas.microsoft.com/office/word/2010/wordprocessingInk" xmlns:wne="http://schemas.microsoft.com/office/word/2006/wordml" xmlns:wps="http://schemas.microsoft.com/office/word/2010/wordprocessingShape" mc:Ignorable="w14 w15 w16se w16cid w16 w16cex wp14">
   <w:p>
     <w:pPr>
       <w:pStyle w:val="Cabealho"/>
@@ -2503,7 +3565,7 @@
 </file>
 
 <file path=word/numbering.xml><?xml version="1.0" encoding="utf-8"?>
-<w:numbering xmlns:wpc="http://schemas.microsoft.com/office/word/2010/wordprocessingCanvas" xmlns:cx="http://schemas.microsoft.com/office/drawing/2014/chartex" xmlns:cx1="http://schemas.microsoft.com/office/drawing/2015/9/8/chartex" xmlns:cx2="http://schemas.microsoft.com/office/drawing/2015/10/21/chartex" xmlns:cx3="http://schemas.microsoft.com/office/drawing/2016/5/9/chartex" xmlns:cx4="http://schemas.microsoft.com/office/drawing/2016/5/10/chartex" xmlns:cx5="http://schemas.microsoft.com/office/drawing/2016/5/11/chartex" xmlns:cx6="http://schemas.microsoft.com/office/drawing/2016/5/12/chartex" xmlns:cx7="http://schemas.microsoft.com/office/drawing/2016/5/13/chartex" xmlns:cx8="http://schemas.microsoft.com/office/drawing/2016/5/14/chartex" xmlns:mc="http://schemas.openxmlformats.org/markup-compatibility/2006" xmlns:aink="http://schemas.microsoft.com/office/drawing/2016/ink" xmlns:am3d="http://schemas.microsoft.com/office/drawing/2017/model3d" xmlns:o="urn:schemas-microsoft-com:office:office" xmlns:r="http://schemas.openxmlformats.org/officeDocument/2006/relationships" xmlns:m="http://schemas.openxmlformats.org/officeDocument/2006/math" xmlns:v="urn:schemas-microsoft-com:vml" xmlns:wp14="http://schemas.microsoft.com/office/word/2010/wordprocessingDrawing" xmlns:wp="http://schemas.openxmlformats.org/drawingml/2006/wordprocessingDrawing" xmlns:w10="urn:schemas-microsoft-com:office:word" xmlns:w="http://schemas.openxmlformats.org/wordprocessingml/2006/main" xmlns:w14="http://schemas.microsoft.com/office/word/2010/wordml" xmlns:w15="http://schemas.microsoft.com/office/word/2012/wordml" xmlns:w16cid="http://schemas.microsoft.com/office/word/2016/wordml/cid" xmlns:w16se="http://schemas.microsoft.com/office/word/2015/wordml/symex" xmlns:wpg="http://schemas.microsoft.com/office/word/2010/wordprocessingGroup" xmlns:wpi="http://schemas.microsoft.com/office/word/2010/wordprocessingInk" xmlns:wne="http://schemas.microsoft.com/office/word/2006/wordml" xmlns:wps="http://schemas.microsoft.com/office/word/2010/wordprocessingShape" mc:Ignorable="w14 w15 w16se w16cid wp14">
+<w:numbering xmlns:wpc="http://schemas.microsoft.com/office/word/2010/wordprocessingCanvas" xmlns:cx="http://schemas.microsoft.com/office/drawing/2014/chartex" xmlns:cx1="http://schemas.microsoft.com/office/drawing/2015/9/8/chartex" xmlns:cx2="http://schemas.microsoft.com/office/drawing/2015/10/21/chartex" xmlns:cx3="http://schemas.microsoft.com/office/drawing/2016/5/9/chartex" xmlns:cx4="http://schemas.microsoft.com/office/drawing/2016/5/10/chartex" xmlns:cx5="http://schemas.microsoft.com/office/drawing/2016/5/11/chartex" xmlns:cx6="http://schemas.microsoft.com/office/drawing/2016/5/12/chartex" xmlns:cx7="http://schemas.microsoft.com/office/drawing/2016/5/13/chartex" xmlns:cx8="http://schemas.microsoft.com/office/drawing/2016/5/14/chartex" xmlns:mc="http://schemas.openxmlformats.org/markup-compatibility/2006" xmlns:aink="http://schemas.microsoft.com/office/drawing/2016/ink" xmlns:am3d="http://schemas.microsoft.com/office/drawing/2017/model3d" xmlns:o="urn:schemas-microsoft-com:office:office" xmlns:r="http://schemas.openxmlformats.org/officeDocument/2006/relationships" xmlns:m="http://schemas.openxmlformats.org/officeDocument/2006/math" xmlns:v="urn:schemas-microsoft-com:vml" xmlns:wp14="http://schemas.microsoft.com/office/word/2010/wordprocessingDrawing" xmlns:wp="http://schemas.openxmlformats.org/drawingml/2006/wordprocessingDrawing" xmlns:w10="urn:schemas-microsoft-com:office:word" xmlns:w="http://schemas.openxmlformats.org/wordprocessingml/2006/main" xmlns:w14="http://schemas.microsoft.com/office/word/2010/wordml" xmlns:w15="http://schemas.microsoft.com/office/word/2012/wordml" xmlns:w16cex="http://schemas.microsoft.com/office/word/2018/wordml/cex" xmlns:w16cid="http://schemas.microsoft.com/office/word/2016/wordml/cid" xmlns:w16="http://schemas.microsoft.com/office/word/2018/wordml" xmlns:w16se="http://schemas.microsoft.com/office/word/2015/wordml/symex" xmlns:wpg="http://schemas.microsoft.com/office/word/2010/wordprocessingGroup" xmlns:wpi="http://schemas.microsoft.com/office/word/2010/wordprocessingInk" xmlns:wne="http://schemas.microsoft.com/office/word/2006/wordml" xmlns:wps="http://schemas.microsoft.com/office/word/2010/wordprocessingShape" mc:Ignorable="w14 w15 w16se w16cid w16 w16cex wp14">
   <w:abstractNum w:abstractNumId="0" w15:restartNumberingAfterBreak="0">
     <w:nsid w:val="00000001"/>
     <w:multiLevelType w:val="singleLevel"/>
@@ -2652,6 +3714,345 @@
     </w:lvl>
   </w:abstractNum>
   <w:abstractNum w:abstractNumId="2" w15:restartNumberingAfterBreak="0">
+    <w:nsid w:val="09A41291"/>
+    <w:multiLevelType w:val="hybridMultilevel"/>
+    <w:tmpl w:val="0172EB48"/>
+    <w:lvl w:ilvl="0" w:tplc="08160001">
+      <w:start w:val="1"/>
+      <w:numFmt w:val="bullet"/>
+      <w:lvlText w:val=""/>
+      <w:lvlJc w:val="left"/>
+      <w:pPr>
+        <w:ind w:left="720" w:hanging="360"/>
+      </w:pPr>
+      <w:rPr>
+        <w:rFonts w:ascii="Symbol" w:hAnsi="Symbol" w:hint="default"/>
+      </w:rPr>
+    </w:lvl>
+    <w:lvl w:ilvl="1" w:tplc="08160003" w:tentative="1">
+      <w:start w:val="1"/>
+      <w:numFmt w:val="bullet"/>
+      <w:lvlText w:val="o"/>
+      <w:lvlJc w:val="left"/>
+      <w:pPr>
+        <w:ind w:left="1440" w:hanging="360"/>
+      </w:pPr>
+      <w:rPr>
+        <w:rFonts w:ascii="Courier New" w:hAnsi="Courier New" w:cs="Courier New" w:hint="default"/>
+      </w:rPr>
+    </w:lvl>
+    <w:lvl w:ilvl="2" w:tplc="08160005" w:tentative="1">
+      <w:start w:val="1"/>
+      <w:numFmt w:val="bullet"/>
+      <w:lvlText w:val=""/>
+      <w:lvlJc w:val="left"/>
+      <w:pPr>
+        <w:ind w:left="2160" w:hanging="360"/>
+      </w:pPr>
+      <w:rPr>
+        <w:rFonts w:ascii="Wingdings" w:hAnsi="Wingdings" w:hint="default"/>
+      </w:rPr>
+    </w:lvl>
+    <w:lvl w:ilvl="3" w:tplc="08160001" w:tentative="1">
+      <w:start w:val="1"/>
+      <w:numFmt w:val="bullet"/>
+      <w:lvlText w:val=""/>
+      <w:lvlJc w:val="left"/>
+      <w:pPr>
+        <w:ind w:left="2880" w:hanging="360"/>
+      </w:pPr>
+      <w:rPr>
+        <w:rFonts w:ascii="Symbol" w:hAnsi="Symbol" w:hint="default"/>
+      </w:rPr>
+    </w:lvl>
+    <w:lvl w:ilvl="4" w:tplc="08160003" w:tentative="1">
+      <w:start w:val="1"/>
+      <w:numFmt w:val="bullet"/>
+      <w:lvlText w:val="o"/>
+      <w:lvlJc w:val="left"/>
+      <w:pPr>
+        <w:ind w:left="3600" w:hanging="360"/>
+      </w:pPr>
+      <w:rPr>
+        <w:rFonts w:ascii="Courier New" w:hAnsi="Courier New" w:cs="Courier New" w:hint="default"/>
+      </w:rPr>
+    </w:lvl>
+    <w:lvl w:ilvl="5" w:tplc="08160005" w:tentative="1">
+      <w:start w:val="1"/>
+      <w:numFmt w:val="bullet"/>
+      <w:lvlText w:val=""/>
+      <w:lvlJc w:val="left"/>
+      <w:pPr>
+        <w:ind w:left="4320" w:hanging="360"/>
+      </w:pPr>
+      <w:rPr>
+        <w:rFonts w:ascii="Wingdings" w:hAnsi="Wingdings" w:hint="default"/>
+      </w:rPr>
+    </w:lvl>
+    <w:lvl w:ilvl="6" w:tplc="08160001" w:tentative="1">
+      <w:start w:val="1"/>
+      <w:numFmt w:val="bullet"/>
+      <w:lvlText w:val=""/>
+      <w:lvlJc w:val="left"/>
+      <w:pPr>
+        <w:ind w:left="5040" w:hanging="360"/>
+      </w:pPr>
+      <w:rPr>
+        <w:rFonts w:ascii="Symbol" w:hAnsi="Symbol" w:hint="default"/>
+      </w:rPr>
+    </w:lvl>
+    <w:lvl w:ilvl="7" w:tplc="08160003" w:tentative="1">
+      <w:start w:val="1"/>
+      <w:numFmt w:val="bullet"/>
+      <w:lvlText w:val="o"/>
+      <w:lvlJc w:val="left"/>
+      <w:pPr>
+        <w:ind w:left="5760" w:hanging="360"/>
+      </w:pPr>
+      <w:rPr>
+        <w:rFonts w:ascii="Courier New" w:hAnsi="Courier New" w:cs="Courier New" w:hint="default"/>
+      </w:rPr>
+    </w:lvl>
+    <w:lvl w:ilvl="8" w:tplc="08160005" w:tentative="1">
+      <w:start w:val="1"/>
+      <w:numFmt w:val="bullet"/>
+      <w:lvlText w:val=""/>
+      <w:lvlJc w:val="left"/>
+      <w:pPr>
+        <w:ind w:left="6480" w:hanging="360"/>
+      </w:pPr>
+      <w:rPr>
+        <w:rFonts w:ascii="Wingdings" w:hAnsi="Wingdings" w:hint="default"/>
+      </w:rPr>
+    </w:lvl>
+  </w:abstractNum>
+  <w:abstractNum w:abstractNumId="3" w15:restartNumberingAfterBreak="0">
+    <w:nsid w:val="249A52FB"/>
+    <w:multiLevelType w:val="hybridMultilevel"/>
+    <w:tmpl w:val="6F1053F4"/>
+    <w:lvl w:ilvl="0" w:tplc="08160001">
+      <w:start w:val="1"/>
+      <w:numFmt w:val="bullet"/>
+      <w:lvlText w:val=""/>
+      <w:lvlJc w:val="left"/>
+      <w:pPr>
+        <w:ind w:left="720" w:hanging="360"/>
+      </w:pPr>
+      <w:rPr>
+        <w:rFonts w:ascii="Symbol" w:hAnsi="Symbol" w:hint="default"/>
+      </w:rPr>
+    </w:lvl>
+    <w:lvl w:ilvl="1" w:tplc="08160003" w:tentative="1">
+      <w:start w:val="1"/>
+      <w:numFmt w:val="bullet"/>
+      <w:lvlText w:val="o"/>
+      <w:lvlJc w:val="left"/>
+      <w:pPr>
+        <w:ind w:left="1440" w:hanging="360"/>
+      </w:pPr>
+      <w:rPr>
+        <w:rFonts w:ascii="Courier New" w:hAnsi="Courier New" w:cs="Courier New" w:hint="default"/>
+      </w:rPr>
+    </w:lvl>
+    <w:lvl w:ilvl="2" w:tplc="08160005" w:tentative="1">
+      <w:start w:val="1"/>
+      <w:numFmt w:val="bullet"/>
+      <w:lvlText w:val=""/>
+      <w:lvlJc w:val="left"/>
+      <w:pPr>
+        <w:ind w:left="2160" w:hanging="360"/>
+      </w:pPr>
+      <w:rPr>
+        <w:rFonts w:ascii="Wingdings" w:hAnsi="Wingdings" w:hint="default"/>
+      </w:rPr>
+    </w:lvl>
+    <w:lvl w:ilvl="3" w:tplc="08160001" w:tentative="1">
+      <w:start w:val="1"/>
+      <w:numFmt w:val="bullet"/>
+      <w:lvlText w:val=""/>
+      <w:lvlJc w:val="left"/>
+      <w:pPr>
+        <w:ind w:left="2880" w:hanging="360"/>
+      </w:pPr>
+      <w:rPr>
+        <w:rFonts w:ascii="Symbol" w:hAnsi="Symbol" w:hint="default"/>
+      </w:rPr>
+    </w:lvl>
+    <w:lvl w:ilvl="4" w:tplc="08160003" w:tentative="1">
+      <w:start w:val="1"/>
+      <w:numFmt w:val="bullet"/>
+      <w:lvlText w:val="o"/>
+      <w:lvlJc w:val="left"/>
+      <w:pPr>
+        <w:ind w:left="3600" w:hanging="360"/>
+      </w:pPr>
+      <w:rPr>
+        <w:rFonts w:ascii="Courier New" w:hAnsi="Courier New" w:cs="Courier New" w:hint="default"/>
+      </w:rPr>
+    </w:lvl>
+    <w:lvl w:ilvl="5" w:tplc="08160005" w:tentative="1">
+      <w:start w:val="1"/>
+      <w:numFmt w:val="bullet"/>
+      <w:lvlText w:val=""/>
+      <w:lvlJc w:val="left"/>
+      <w:pPr>
+        <w:ind w:left="4320" w:hanging="360"/>
+      </w:pPr>
+      <w:rPr>
+        <w:rFonts w:ascii="Wingdings" w:hAnsi="Wingdings" w:hint="default"/>
+      </w:rPr>
+    </w:lvl>
+    <w:lvl w:ilvl="6" w:tplc="08160001" w:tentative="1">
+      <w:start w:val="1"/>
+      <w:numFmt w:val="bullet"/>
+      <w:lvlText w:val=""/>
+      <w:lvlJc w:val="left"/>
+      <w:pPr>
+        <w:ind w:left="5040" w:hanging="360"/>
+      </w:pPr>
+      <w:rPr>
+        <w:rFonts w:ascii="Symbol" w:hAnsi="Symbol" w:hint="default"/>
+      </w:rPr>
+    </w:lvl>
+    <w:lvl w:ilvl="7" w:tplc="08160003" w:tentative="1">
+      <w:start w:val="1"/>
+      <w:numFmt w:val="bullet"/>
+      <w:lvlText w:val="o"/>
+      <w:lvlJc w:val="left"/>
+      <w:pPr>
+        <w:ind w:left="5760" w:hanging="360"/>
+      </w:pPr>
+      <w:rPr>
+        <w:rFonts w:ascii="Courier New" w:hAnsi="Courier New" w:cs="Courier New" w:hint="default"/>
+      </w:rPr>
+    </w:lvl>
+    <w:lvl w:ilvl="8" w:tplc="08160005" w:tentative="1">
+      <w:start w:val="1"/>
+      <w:numFmt w:val="bullet"/>
+      <w:lvlText w:val=""/>
+      <w:lvlJc w:val="left"/>
+      <w:pPr>
+        <w:ind w:left="6480" w:hanging="360"/>
+      </w:pPr>
+      <w:rPr>
+        <w:rFonts w:ascii="Wingdings" w:hAnsi="Wingdings" w:hint="default"/>
+      </w:rPr>
+    </w:lvl>
+  </w:abstractNum>
+  <w:abstractNum w:abstractNumId="4" w15:restartNumberingAfterBreak="0">
+    <w:nsid w:val="634C358D"/>
+    <w:multiLevelType w:val="hybridMultilevel"/>
+    <w:tmpl w:val="66C406F4"/>
+    <w:lvl w:ilvl="0" w:tplc="08160001">
+      <w:start w:val="1"/>
+      <w:numFmt w:val="bullet"/>
+      <w:lvlText w:val=""/>
+      <w:lvlJc w:val="left"/>
+      <w:pPr>
+        <w:ind w:left="720" w:hanging="360"/>
+      </w:pPr>
+      <w:rPr>
+        <w:rFonts w:ascii="Symbol" w:hAnsi="Symbol" w:hint="default"/>
+      </w:rPr>
+    </w:lvl>
+    <w:lvl w:ilvl="1" w:tplc="08160003" w:tentative="1">
+      <w:start w:val="1"/>
+      <w:numFmt w:val="bullet"/>
+      <w:lvlText w:val="o"/>
+      <w:lvlJc w:val="left"/>
+      <w:pPr>
+        <w:ind w:left="1440" w:hanging="360"/>
+      </w:pPr>
+      <w:rPr>
+        <w:rFonts w:ascii="Courier New" w:hAnsi="Courier New" w:cs="Courier New" w:hint="default"/>
+      </w:rPr>
+    </w:lvl>
+    <w:lvl w:ilvl="2" w:tplc="08160005" w:tentative="1">
+      <w:start w:val="1"/>
+      <w:numFmt w:val="bullet"/>
+      <w:lvlText w:val=""/>
+      <w:lvlJc w:val="left"/>
+      <w:pPr>
+        <w:ind w:left="2160" w:hanging="360"/>
+      </w:pPr>
+      <w:rPr>
+        <w:rFonts w:ascii="Wingdings" w:hAnsi="Wingdings" w:hint="default"/>
+      </w:rPr>
+    </w:lvl>
+    <w:lvl w:ilvl="3" w:tplc="08160001" w:tentative="1">
+      <w:start w:val="1"/>
+      <w:numFmt w:val="bullet"/>
+      <w:lvlText w:val=""/>
+      <w:lvlJc w:val="left"/>
+      <w:pPr>
+        <w:ind w:left="2880" w:hanging="360"/>
+      </w:pPr>
+      <w:rPr>
+        <w:rFonts w:ascii="Symbol" w:hAnsi="Symbol" w:hint="default"/>
+      </w:rPr>
+    </w:lvl>
+    <w:lvl w:ilvl="4" w:tplc="08160003" w:tentative="1">
+      <w:start w:val="1"/>
+      <w:numFmt w:val="bullet"/>
+      <w:lvlText w:val="o"/>
+      <w:lvlJc w:val="left"/>
+      <w:pPr>
+        <w:ind w:left="3600" w:hanging="360"/>
+      </w:pPr>
+      <w:rPr>
+        <w:rFonts w:ascii="Courier New" w:hAnsi="Courier New" w:cs="Courier New" w:hint="default"/>
+      </w:rPr>
+    </w:lvl>
+    <w:lvl w:ilvl="5" w:tplc="08160005" w:tentative="1">
+      <w:start w:val="1"/>
+      <w:numFmt w:val="bullet"/>
+      <w:lvlText w:val=""/>
+      <w:lvlJc w:val="left"/>
+      <w:pPr>
+        <w:ind w:left="4320" w:hanging="360"/>
+      </w:pPr>
+      <w:rPr>
+        <w:rFonts w:ascii="Wingdings" w:hAnsi="Wingdings" w:hint="default"/>
+      </w:rPr>
+    </w:lvl>
+    <w:lvl w:ilvl="6" w:tplc="08160001" w:tentative="1">
+      <w:start w:val="1"/>
+      <w:numFmt w:val="bullet"/>
+      <w:lvlText w:val=""/>
+      <w:lvlJc w:val="left"/>
+      <w:pPr>
+        <w:ind w:left="5040" w:hanging="360"/>
+      </w:pPr>
+      <w:rPr>
+        <w:rFonts w:ascii="Symbol" w:hAnsi="Symbol" w:hint="default"/>
+      </w:rPr>
+    </w:lvl>
+    <w:lvl w:ilvl="7" w:tplc="08160003" w:tentative="1">
+      <w:start w:val="1"/>
+      <w:numFmt w:val="bullet"/>
+      <w:lvlText w:val="o"/>
+      <w:lvlJc w:val="left"/>
+      <w:pPr>
+        <w:ind w:left="5760" w:hanging="360"/>
+      </w:pPr>
+      <w:rPr>
+        <w:rFonts w:ascii="Courier New" w:hAnsi="Courier New" w:cs="Courier New" w:hint="default"/>
+      </w:rPr>
+    </w:lvl>
+    <w:lvl w:ilvl="8" w:tplc="08160005" w:tentative="1">
+      <w:start w:val="1"/>
+      <w:numFmt w:val="bullet"/>
+      <w:lvlText w:val=""/>
+      <w:lvlJc w:val="left"/>
+      <w:pPr>
+        <w:ind w:left="6480" w:hanging="360"/>
+      </w:pPr>
+      <w:rPr>
+        <w:rFonts w:ascii="Wingdings" w:hAnsi="Wingdings" w:hint="default"/>
+      </w:rPr>
+    </w:lvl>
+  </w:abstractNum>
+  <w:abstractNum w:abstractNumId="5" w15:restartNumberingAfterBreak="0">
     <w:nsid w:val="68530D12"/>
     <w:multiLevelType w:val="hybridMultilevel"/>
     <w:tmpl w:val="3686FEE2"/>
@@ -2737,7 +4138,7 @@
       </w:pPr>
     </w:lvl>
   </w:abstractNum>
-  <w:abstractNum w:abstractNumId="3" w15:restartNumberingAfterBreak="0">
+  <w:abstractNum w:abstractNumId="6" w15:restartNumberingAfterBreak="0">
     <w:nsid w:val="69D30B38"/>
     <w:multiLevelType w:val="hybridMultilevel"/>
     <w:tmpl w:val="0804E12E"/>
@@ -2857,16 +4258,25 @@
     <w:abstractNumId w:val="1"/>
   </w:num>
   <w:num w:numId="3">
+    <w:abstractNumId w:val="5"/>
+  </w:num>
+  <w:num w:numId="4">
+    <w:abstractNumId w:val="6"/>
+  </w:num>
+  <w:num w:numId="5">
+    <w:abstractNumId w:val="4"/>
+  </w:num>
+  <w:num w:numId="6">
     <w:abstractNumId w:val="2"/>
   </w:num>
-  <w:num w:numId="4">
+  <w:num w:numId="7">
     <w:abstractNumId w:val="3"/>
   </w:num>
 </w:numbering>
 </file>
 
 <file path=word/styles.xml><?xml version="1.0" encoding="utf-8"?>
-<w:styles xmlns:mc="http://schemas.openxmlformats.org/markup-compatibility/2006" xmlns:r="http://schemas.openxmlformats.org/officeDocument/2006/relationships" xmlns:w="http://schemas.openxmlformats.org/wordprocessingml/2006/main" xmlns:w14="http://schemas.microsoft.com/office/word/2010/wordml" xmlns:w15="http://schemas.microsoft.com/office/word/2012/wordml" xmlns:w16cid="http://schemas.microsoft.com/office/word/2016/wordml/cid" xmlns:w16se="http://schemas.microsoft.com/office/word/2015/wordml/symex" mc:Ignorable="w14 w15 w16se w16cid">
+<w:styles xmlns:mc="http://schemas.openxmlformats.org/markup-compatibility/2006" xmlns:r="http://schemas.openxmlformats.org/officeDocument/2006/relationships" xmlns:w="http://schemas.openxmlformats.org/wordprocessingml/2006/main" xmlns:w14="http://schemas.microsoft.com/office/word/2010/wordml" xmlns:w15="http://schemas.microsoft.com/office/word/2012/wordml" xmlns:w16cex="http://schemas.microsoft.com/office/word/2018/wordml/cex" xmlns:w16cid="http://schemas.microsoft.com/office/word/2016/wordml/cid" xmlns:w16="http://schemas.microsoft.com/office/word/2018/wordml" xmlns:w16se="http://schemas.microsoft.com/office/word/2015/wordml/symex" mc:Ignorable="w14 w15 w16se w16cid w16 w16cex">
   <w:docDefaults>
     <w:rPrDefault>
       <w:rPr>
@@ -3538,6 +4948,270 @@
       <w:szCs w:val="20"/>
     </w:rPr>
   </w:style>
+  <w:style w:type="character" w:styleId="MenoNoResolvida">
+    <w:name w:val="Unresolved Mention"/>
+    <w:basedOn w:val="Tipodeletrapredefinidodopargrafo"/>
+    <w:uiPriority w:val="99"/>
+    <w:semiHidden/>
+    <w:unhideWhenUsed/>
+    <w:rsid w:val="007D45D8"/>
+    <w:rPr>
+      <w:color w:val="605E5C"/>
+      <w:shd w:val="clear" w:color="auto" w:fill="E1DFDD"/>
+    </w:rPr>
+  </w:style>
+  <w:style w:type="table" w:styleId="TabelacomGrelha">
+    <w:name w:val="Table Grid"/>
+    <w:basedOn w:val="Tabelanormal"/>
+    <w:uiPriority w:val="59"/>
+    <w:rsid w:val="00B036FE"/>
+    <w:tblPr>
+      <w:tblBorders>
+        <w:top w:val="single" w:sz="4" w:space="0" w:color="auto"/>
+        <w:left w:val="single" w:sz="4" w:space="0" w:color="auto"/>
+        <w:bottom w:val="single" w:sz="4" w:space="0" w:color="auto"/>
+        <w:right w:val="single" w:sz="4" w:space="0" w:color="auto"/>
+        <w:insideH w:val="single" w:sz="4" w:space="0" w:color="auto"/>
+        <w:insideV w:val="single" w:sz="4" w:space="0" w:color="auto"/>
+      </w:tblBorders>
+    </w:tblPr>
+  </w:style>
+  <w:style w:type="table" w:styleId="TabelaSimples4">
+    <w:name w:val="Plain Table 4"/>
+    <w:basedOn w:val="Tabelanormal"/>
+    <w:uiPriority w:val="21"/>
+    <w:qFormat/>
+    <w:rsid w:val="00B036FE"/>
+    <w:tblPr>
+      <w:tblStyleRowBandSize w:val="1"/>
+      <w:tblStyleColBandSize w:val="1"/>
+    </w:tblPr>
+    <w:tblStylePr w:type="firstRow">
+      <w:rPr>
+        <w:b/>
+        <w:bCs/>
+      </w:rPr>
+    </w:tblStylePr>
+    <w:tblStylePr w:type="lastRow">
+      <w:rPr>
+        <w:b/>
+        <w:bCs/>
+      </w:rPr>
+    </w:tblStylePr>
+    <w:tblStylePr w:type="firstCol">
+      <w:rPr>
+        <w:b/>
+        <w:bCs/>
+      </w:rPr>
+    </w:tblStylePr>
+    <w:tblStylePr w:type="lastCol">
+      <w:rPr>
+        <w:b/>
+        <w:bCs/>
+      </w:rPr>
+    </w:tblStylePr>
+    <w:tblStylePr w:type="band1Vert">
+      <w:tblPr/>
+      <w:tcPr>
+        <w:shd w:val="clear" w:color="auto" w:fill="F2F2F2" w:themeFill="background1" w:themeFillShade="F2"/>
+      </w:tcPr>
+    </w:tblStylePr>
+    <w:tblStylePr w:type="band1Horz">
+      <w:tblPr/>
+      <w:tcPr>
+        <w:shd w:val="clear" w:color="auto" w:fill="F2F2F2" w:themeFill="background1" w:themeFillShade="F2"/>
+      </w:tcPr>
+    </w:tblStylePr>
+  </w:style>
+  <w:style w:type="table" w:styleId="TabelaSimples5">
+    <w:name w:val="Plain Table 5"/>
+    <w:basedOn w:val="Tabelanormal"/>
+    <w:uiPriority w:val="31"/>
+    <w:qFormat/>
+    <w:rsid w:val="00B036FE"/>
+    <w:tblPr>
+      <w:tblStyleRowBandSize w:val="1"/>
+      <w:tblStyleColBandSize w:val="1"/>
+    </w:tblPr>
+    <w:tblStylePr w:type="firstRow">
+      <w:rPr>
+        <w:rFonts w:asciiTheme="majorHAnsi" w:eastAsiaTheme="majorEastAsia" w:hAnsiTheme="majorHAnsi" w:cstheme="majorBidi"/>
+        <w:i/>
+        <w:iCs/>
+        <w:sz w:val="26"/>
+      </w:rPr>
+      <w:tblPr/>
+      <w:tcPr>
+        <w:tcBorders>
+          <w:bottom w:val="single" w:sz="4" w:space="0" w:color="7F7F7F" w:themeColor="text1" w:themeTint="80"/>
+        </w:tcBorders>
+        <w:shd w:val="clear" w:color="auto" w:fill="FFFFFF" w:themeFill="background1"/>
+      </w:tcPr>
+    </w:tblStylePr>
+    <w:tblStylePr w:type="lastRow">
+      <w:rPr>
+        <w:rFonts w:asciiTheme="majorHAnsi" w:eastAsiaTheme="majorEastAsia" w:hAnsiTheme="majorHAnsi" w:cstheme="majorBidi"/>
+        <w:i/>
+        <w:iCs/>
+        <w:sz w:val="26"/>
+      </w:rPr>
+      <w:tblPr/>
+      <w:tcPr>
+        <w:tcBorders>
+          <w:top w:val="single" w:sz="4" w:space="0" w:color="7F7F7F" w:themeColor="text1" w:themeTint="80"/>
+        </w:tcBorders>
+        <w:shd w:val="clear" w:color="auto" w:fill="FFFFFF" w:themeFill="background1"/>
+      </w:tcPr>
+    </w:tblStylePr>
+    <w:tblStylePr w:type="firstCol">
+      <w:pPr>
+        <w:jc w:val="right"/>
+      </w:pPr>
+      <w:rPr>
+        <w:rFonts w:asciiTheme="majorHAnsi" w:eastAsiaTheme="majorEastAsia" w:hAnsiTheme="majorHAnsi" w:cstheme="majorBidi"/>
+        <w:i/>
+        <w:iCs/>
+        <w:sz w:val="26"/>
+      </w:rPr>
+      <w:tblPr/>
+      <w:tcPr>
+        <w:tcBorders>
+          <w:right w:val="single" w:sz="4" w:space="0" w:color="7F7F7F" w:themeColor="text1" w:themeTint="80"/>
+        </w:tcBorders>
+        <w:shd w:val="clear" w:color="auto" w:fill="FFFFFF" w:themeFill="background1"/>
+      </w:tcPr>
+    </w:tblStylePr>
+    <w:tblStylePr w:type="lastCol">
+      <w:rPr>
+        <w:rFonts w:asciiTheme="majorHAnsi" w:eastAsiaTheme="majorEastAsia" w:hAnsiTheme="majorHAnsi" w:cstheme="majorBidi"/>
+        <w:i/>
+        <w:iCs/>
+        <w:sz w:val="26"/>
+      </w:rPr>
+      <w:tblPr/>
+      <w:tcPr>
+        <w:tcBorders>
+          <w:left w:val="single" w:sz="4" w:space="0" w:color="7F7F7F" w:themeColor="text1" w:themeTint="80"/>
+        </w:tcBorders>
+        <w:shd w:val="clear" w:color="auto" w:fill="FFFFFF" w:themeFill="background1"/>
+      </w:tcPr>
+    </w:tblStylePr>
+    <w:tblStylePr w:type="band1Vert">
+      <w:tblPr/>
+      <w:tcPr>
+        <w:shd w:val="clear" w:color="auto" w:fill="F2F2F2" w:themeFill="background1" w:themeFillShade="F2"/>
+      </w:tcPr>
+    </w:tblStylePr>
+    <w:tblStylePr w:type="band1Horz">
+      <w:tblPr/>
+      <w:tcPr>
+        <w:shd w:val="clear" w:color="auto" w:fill="F2F2F2" w:themeFill="background1" w:themeFillShade="F2"/>
+      </w:tcPr>
+    </w:tblStylePr>
+    <w:tblStylePr w:type="neCell">
+      <w:tblPr/>
+      <w:tcPr>
+        <w:tcBorders>
+          <w:left w:val="nil"/>
+        </w:tcBorders>
+      </w:tcPr>
+    </w:tblStylePr>
+    <w:tblStylePr w:type="nwCell">
+      <w:tblPr/>
+      <w:tcPr>
+        <w:tcBorders>
+          <w:right w:val="nil"/>
+        </w:tcBorders>
+      </w:tcPr>
+    </w:tblStylePr>
+    <w:tblStylePr w:type="seCell">
+      <w:tblPr/>
+      <w:tcPr>
+        <w:tcBorders>
+          <w:left w:val="nil"/>
+        </w:tcBorders>
+      </w:tcPr>
+    </w:tblStylePr>
+    <w:tblStylePr w:type="swCell">
+      <w:tblPr/>
+      <w:tcPr>
+        <w:tcBorders>
+          <w:right w:val="nil"/>
+        </w:tcBorders>
+      </w:tcPr>
+    </w:tblStylePr>
+  </w:style>
+  <w:style w:type="table" w:styleId="TabelacomGrelhaClara">
+    <w:name w:val="Grid Table Light"/>
+    <w:basedOn w:val="Tabelanormal"/>
+    <w:uiPriority w:val="32"/>
+    <w:qFormat/>
+    <w:rsid w:val="00B036FE"/>
+    <w:tblPr>
+      <w:tblBorders>
+        <w:top w:val="single" w:sz="4" w:space="0" w:color="BFBFBF" w:themeColor="background1" w:themeShade="BF"/>
+        <w:left w:val="single" w:sz="4" w:space="0" w:color="BFBFBF" w:themeColor="background1" w:themeShade="BF"/>
+        <w:bottom w:val="single" w:sz="4" w:space="0" w:color="BFBFBF" w:themeColor="background1" w:themeShade="BF"/>
+        <w:right w:val="single" w:sz="4" w:space="0" w:color="BFBFBF" w:themeColor="background1" w:themeShade="BF"/>
+        <w:insideH w:val="single" w:sz="4" w:space="0" w:color="BFBFBF" w:themeColor="background1" w:themeShade="BF"/>
+        <w:insideV w:val="single" w:sz="4" w:space="0" w:color="BFBFBF" w:themeColor="background1" w:themeShade="BF"/>
+      </w:tblBorders>
+    </w:tblPr>
+  </w:style>
+  <w:style w:type="table" w:styleId="TabeladeGrelha1Clara-Destaque1">
+    <w:name w:val="Grid Table 1 Light Accent 1"/>
+    <w:basedOn w:val="Tabelanormal"/>
+    <w:uiPriority w:val="46"/>
+    <w:rsid w:val="00B036FE"/>
+    <w:tblPr>
+      <w:tblStyleRowBandSize w:val="1"/>
+      <w:tblStyleColBandSize w:val="1"/>
+      <w:tblBorders>
+        <w:top w:val="single" w:sz="4" w:space="0" w:color="BDD6EE" w:themeColor="accent1" w:themeTint="66"/>
+        <w:left w:val="single" w:sz="4" w:space="0" w:color="BDD6EE" w:themeColor="accent1" w:themeTint="66"/>
+        <w:bottom w:val="single" w:sz="4" w:space="0" w:color="BDD6EE" w:themeColor="accent1" w:themeTint="66"/>
+        <w:right w:val="single" w:sz="4" w:space="0" w:color="BDD6EE" w:themeColor="accent1" w:themeTint="66"/>
+        <w:insideH w:val="single" w:sz="4" w:space="0" w:color="BDD6EE" w:themeColor="accent1" w:themeTint="66"/>
+        <w:insideV w:val="single" w:sz="4" w:space="0" w:color="BDD6EE" w:themeColor="accent1" w:themeTint="66"/>
+      </w:tblBorders>
+    </w:tblPr>
+    <w:tblStylePr w:type="firstRow">
+      <w:rPr>
+        <w:b/>
+        <w:bCs/>
+      </w:rPr>
+      <w:tblPr/>
+      <w:tcPr>
+        <w:tcBorders>
+          <w:bottom w:val="single" w:sz="12" w:space="0" w:color="9CC2E5" w:themeColor="accent1" w:themeTint="99"/>
+        </w:tcBorders>
+      </w:tcPr>
+    </w:tblStylePr>
+    <w:tblStylePr w:type="lastRow">
+      <w:rPr>
+        <w:b/>
+        <w:bCs/>
+      </w:rPr>
+      <w:tblPr/>
+      <w:tcPr>
+        <w:tcBorders>
+          <w:top w:val="double" w:sz="2" w:space="0" w:color="9CC2E5" w:themeColor="accent1" w:themeTint="99"/>
+        </w:tcBorders>
+      </w:tcPr>
+    </w:tblStylePr>
+    <w:tblStylePr w:type="firstCol">
+      <w:rPr>
+        <w:b/>
+        <w:bCs/>
+      </w:rPr>
+    </w:tblStylePr>
+    <w:tblStylePr w:type="lastCol">
+      <w:rPr>
+        <w:b/>
+        <w:bCs/>
+      </w:rPr>
+    </w:tblStylePr>
+  </w:style>
 </w:styles>
 </file>
 

</xml_diff>

<commit_message>
Jira Posto no documento de Word
</commit_message>
<xml_diff>
--- a/Documentos/template_proposta_Projeto_2020_21.docx
+++ b/Documentos/template_proposta_Projeto_2020_21.docx
@@ -91,7 +91,6 @@
           <w:b/>
           <w:sz w:val="36"/>
           <w:szCs w:val="36"/>
-          <w:lang w:val="en-US"/>
         </w:rPr>
       </w:pPr>
       <w:r>
@@ -100,7 +99,6 @@
           <w:b/>
           <w:sz w:val="36"/>
           <w:szCs w:val="36"/>
-          <w:lang w:val="en-US"/>
         </w:rPr>
         <w:t>[</w:t>
       </w:r>
@@ -110,7 +108,6 @@
           <w:b/>
           <w:sz w:val="36"/>
           <w:szCs w:val="36"/>
-          <w:lang w:val="en-US"/>
         </w:rPr>
         <w:t>Gestor Restaurante</w:t>
       </w:r>
@@ -120,7 +117,6 @@
           <w:b/>
           <w:sz w:val="36"/>
           <w:szCs w:val="36"/>
-          <w:lang w:val="en-US"/>
         </w:rPr>
         <w:t>]</w:t>
       </w:r>
@@ -609,7 +605,27 @@
           <w:sz w:val="24"/>
           <w:szCs w:val="24"/>
         </w:rPr>
-        <w:t>Conta Github e credenciais:</w:t>
+        <w:t xml:space="preserve">Conta </w:t>
+      </w:r>
+      <w:proofErr w:type="spellStart"/>
+      <w:r>
+        <w:rPr>
+          <w:rFonts w:ascii="Trebuchet MS" w:hAnsi="Trebuchet MS" w:cs="Helvetica"/>
+          <w:color w:val="000000"/>
+          <w:sz w:val="24"/>
+          <w:szCs w:val="24"/>
+        </w:rPr>
+        <w:t>Github</w:t>
+      </w:r>
+      <w:proofErr w:type="spellEnd"/>
+      <w:r>
+        <w:rPr>
+          <w:rFonts w:ascii="Trebuchet MS" w:hAnsi="Trebuchet MS" w:cs="Helvetica"/>
+          <w:color w:val="000000"/>
+          <w:sz w:val="24"/>
+          <w:szCs w:val="24"/>
+        </w:rPr>
+        <w:t xml:space="preserve"> e credenciais:</w:t>
       </w:r>
     </w:p>
     <w:p>
@@ -878,6 +894,7 @@
         </w:rPr>
         <w:t xml:space="preserve">Conta </w:t>
       </w:r>
+      <w:proofErr w:type="spellStart"/>
       <w:r>
         <w:rPr>
           <w:rFonts w:ascii="Trebuchet MS" w:hAnsi="Trebuchet MS" w:cs="Helvetica"/>
@@ -887,6 +904,7 @@
         </w:rPr>
         <w:t>Jira</w:t>
       </w:r>
+      <w:proofErr w:type="spellEnd"/>
       <w:r>
         <w:rPr>
           <w:rFonts w:ascii="Trebuchet MS" w:hAnsi="Trebuchet MS" w:cs="Helvetica"/>
@@ -925,10 +943,21 @@
         <w:rPr>
           <w:rFonts w:ascii="Trebuchet MS" w:hAnsi="Trebuchet MS" w:cs="Helvetica"/>
           <w:color w:val="000000"/>
-          <w:sz w:val="28"/>
-          <w:szCs w:val="28"/>
-        </w:rPr>
-      </w:pPr>
+          <w:sz w:val="24"/>
+          <w:szCs w:val="24"/>
+        </w:rPr>
+      </w:pPr>
+      <w:hyperlink r:id="rId11" w:history="1">
+        <w:r>
+          <w:rPr>
+            <w:rStyle w:val="Hiperligao"/>
+            <w:rFonts w:ascii="Trebuchet MS" w:hAnsi="Trebuchet MS" w:cs="Helvetica"/>
+            <w:sz w:val="24"/>
+            <w:szCs w:val="24"/>
+          </w:rPr>
+          <w:t>https://team-1587395093509.atlassian.net/jira/software/projects/GR/boards/7</w:t>
+        </w:r>
+      </w:hyperlink>
     </w:p>
     <w:p>
       <w:pPr>
@@ -1389,6 +1418,7 @@
           <w:lang w:val="en-GB" w:eastAsia="en-US"/>
         </w:rPr>
       </w:pPr>
+      <w:proofErr w:type="spellStart"/>
       <w:r>
         <w:rPr>
           <w:rFonts w:ascii="Carlito" w:hAnsi="Carlito" w:cs="Carlito"/>
@@ -1398,9 +1428,33 @@
           <w:szCs w:val="28"/>
           <w:lang w:val="en-GB" w:eastAsia="en-US"/>
         </w:rPr>
-        <w:lastRenderedPageBreak/>
-        <w:t>Descrição do Projeto</w:t>
-      </w:r>
+        <w:t>Descrição</w:t>
+      </w:r>
+      <w:proofErr w:type="spellEnd"/>
+      <w:r>
+        <w:rPr>
+          <w:rFonts w:ascii="Carlito" w:hAnsi="Carlito" w:cs="Carlito"/>
+          <w:b/>
+          <w:color w:val="1F4E79" w:themeColor="accent1" w:themeShade="80"/>
+          <w:sz w:val="28"/>
+          <w:szCs w:val="28"/>
+          <w:lang w:val="en-GB" w:eastAsia="en-US"/>
+        </w:rPr>
+        <w:t xml:space="preserve"> do </w:t>
+      </w:r>
+      <w:proofErr w:type="spellStart"/>
+      <w:r>
+        <w:rPr>
+          <w:rFonts w:ascii="Carlito" w:hAnsi="Carlito" w:cs="Carlito"/>
+          <w:b/>
+          <w:color w:val="1F4E79" w:themeColor="accent1" w:themeShade="80"/>
+          <w:sz w:val="28"/>
+          <w:szCs w:val="28"/>
+          <w:lang w:val="en-GB" w:eastAsia="en-US"/>
+        </w:rPr>
+        <w:t>Projeto</w:t>
+      </w:r>
+      <w:proofErr w:type="spellEnd"/>
     </w:p>
     <w:p>
       <w:pPr>
@@ -1443,6 +1497,7 @@
         </w:rPr>
         <w:t xml:space="preserve">ake </w:t>
       </w:r>
+      <w:proofErr w:type="spellStart"/>
       <w:r>
         <w:rPr>
           <w:rFonts w:ascii="Times New Roman" w:hAnsi="Times New Roman"/>
@@ -1457,7 +1512,16 @@
           <w:sz w:val="24"/>
           <w:szCs w:val="24"/>
         </w:rPr>
-        <w:t>way ou caso o cliente pretenda comer no restaurante, o garçon regista o pedido pela APP</w:t>
+        <w:t>way</w:t>
+      </w:r>
+      <w:proofErr w:type="spellEnd"/>
+      <w:r>
+        <w:rPr>
+          <w:rFonts w:ascii="Times New Roman" w:hAnsi="Times New Roman"/>
+          <w:sz w:val="24"/>
+          <w:szCs w:val="24"/>
+        </w:rPr>
+        <w:t xml:space="preserve"> ou caso o cliente pretenda comer no restaurante, o garçon regista o pedido pela APP</w:t>
       </w:r>
       <w:r>
         <w:rPr>
@@ -1499,6 +1563,7 @@
           <w:lang w:val="en-GB" w:eastAsia="en-US"/>
         </w:rPr>
       </w:pPr>
+      <w:proofErr w:type="spellStart"/>
       <w:r>
         <w:rPr>
           <w:rFonts w:ascii="Carlito" w:hAnsi="Carlito" w:cs="Carlito"/>
@@ -1510,6 +1575,7 @@
         </w:rPr>
         <w:t>Objetivos</w:t>
       </w:r>
+      <w:proofErr w:type="spellEnd"/>
     </w:p>
     <w:p/>
     <w:p>
@@ -1545,6 +1611,7 @@
         </w:rPr>
         <w:t xml:space="preserve">ake </w:t>
       </w:r>
+      <w:proofErr w:type="spellStart"/>
       <w:r>
         <w:rPr>
           <w:rFonts w:ascii="Times New Roman" w:hAnsi="Times New Roman"/>
@@ -1561,6 +1628,7 @@
         </w:rPr>
         <w:t>way</w:t>
       </w:r>
+      <w:proofErr w:type="spellEnd"/>
     </w:p>
     <w:p>
       <w:pPr>
@@ -1690,6 +1758,7 @@
           <w:lang w:val="en-GB" w:eastAsia="en-US"/>
         </w:rPr>
       </w:pPr>
+      <w:proofErr w:type="spellStart"/>
       <w:r>
         <w:rPr>
           <w:rFonts w:ascii="Carlito" w:hAnsi="Carlito" w:cs="Carlito"/>
@@ -1701,6 +1770,7 @@
         </w:rPr>
         <w:t>Atividades</w:t>
       </w:r>
+      <w:proofErr w:type="spellEnd"/>
       <w:r>
         <w:rPr>
           <w:rFonts w:ascii="Carlito" w:hAnsi="Carlito" w:cs="Carlito"/>
@@ -1710,8 +1780,21 @@
           <w:szCs w:val="28"/>
           <w:lang w:val="en-GB" w:eastAsia="en-US"/>
         </w:rPr>
-        <w:t xml:space="preserve"> a Realizar</w:t>
-      </w:r>
+        <w:t xml:space="preserve"> a </w:t>
+      </w:r>
+      <w:proofErr w:type="spellStart"/>
+      <w:r>
+        <w:rPr>
+          <w:rFonts w:ascii="Carlito" w:hAnsi="Carlito" w:cs="Carlito"/>
+          <w:b/>
+          <w:color w:val="1F4E79" w:themeColor="accent1" w:themeShade="80"/>
+          <w:sz w:val="28"/>
+          <w:szCs w:val="28"/>
+          <w:lang w:val="en-GB" w:eastAsia="en-US"/>
+        </w:rPr>
+        <w:t>Realizar</w:t>
+      </w:r>
+      <w:proofErr w:type="spellEnd"/>
     </w:p>
     <w:p/>
     <w:p>
@@ -1783,7 +1866,43 @@
           <w:sz w:val="24"/>
           <w:szCs w:val="24"/>
         </w:rPr>
-        <w:t>T4 – User Stories OU Casos de Uso</w:t>
+        <w:t xml:space="preserve">T4 – </w:t>
+      </w:r>
+      <w:proofErr w:type="spellStart"/>
+      <w:r>
+        <w:rPr>
+          <w:rFonts w:ascii="Times New Roman" w:hAnsi="Times New Roman"/>
+          <w:sz w:val="24"/>
+          <w:szCs w:val="24"/>
+        </w:rPr>
+        <w:t>User</w:t>
+      </w:r>
+      <w:proofErr w:type="spellEnd"/>
+      <w:r>
+        <w:rPr>
+          <w:rFonts w:ascii="Times New Roman" w:hAnsi="Times New Roman"/>
+          <w:sz w:val="24"/>
+          <w:szCs w:val="24"/>
+        </w:rPr>
+        <w:t xml:space="preserve"> </w:t>
+      </w:r>
+      <w:proofErr w:type="spellStart"/>
+      <w:r>
+        <w:rPr>
+          <w:rFonts w:ascii="Times New Roman" w:hAnsi="Times New Roman"/>
+          <w:sz w:val="24"/>
+          <w:szCs w:val="24"/>
+        </w:rPr>
+        <w:t>Stories</w:t>
+      </w:r>
+      <w:proofErr w:type="spellEnd"/>
+      <w:r>
+        <w:rPr>
+          <w:rFonts w:ascii="Times New Roman" w:hAnsi="Times New Roman"/>
+          <w:sz w:val="24"/>
+          <w:szCs w:val="24"/>
+        </w:rPr>
+        <w:t xml:space="preserve"> OU Casos de Uso</w:t>
       </w:r>
     </w:p>
     <w:p>
@@ -1835,8 +1954,18 @@
           <w:sz w:val="24"/>
           <w:szCs w:val="24"/>
         </w:rPr>
-        <w:t>T6 - Mockups</w:t>
-      </w:r>
+        <w:t xml:space="preserve">T6 - </w:t>
+      </w:r>
+      <w:proofErr w:type="spellStart"/>
+      <w:r>
+        <w:rPr>
+          <w:rFonts w:ascii="Times New Roman" w:hAnsi="Times New Roman"/>
+          <w:sz w:val="24"/>
+          <w:szCs w:val="24"/>
+        </w:rPr>
+        <w:t>Mockups</w:t>
+      </w:r>
+      <w:proofErr w:type="spellEnd"/>
     </w:p>
     <w:p>
       <w:pPr>
@@ -1972,6 +2101,7 @@
           <w:lang w:val="en-GB" w:eastAsia="en-US"/>
         </w:rPr>
       </w:pPr>
+      <w:proofErr w:type="spellStart"/>
       <w:r>
         <w:rPr>
           <w:rFonts w:ascii="Carlito" w:hAnsi="Carlito" w:cs="Carlito"/>
@@ -2004,8 +2134,9 @@
           <w:szCs w:val="28"/>
           <w:lang w:val="en-GB" w:eastAsia="en-US"/>
         </w:rPr>
-        <w:t>o de Requisitos</w:t>
-      </w:r>
+        <w:t>o</w:t>
+      </w:r>
+      <w:proofErr w:type="spellEnd"/>
       <w:r>
         <w:rPr>
           <w:rFonts w:ascii="Carlito" w:hAnsi="Carlito" w:cs="Carlito"/>
@@ -2015,8 +2146,45 @@
           <w:szCs w:val="28"/>
           <w:lang w:val="en-GB" w:eastAsia="en-US"/>
         </w:rPr>
-        <w:t xml:space="preserve"> Principais</w:t>
-      </w:r>
+        <w:t xml:space="preserve"> de </w:t>
+      </w:r>
+      <w:proofErr w:type="spellStart"/>
+      <w:r>
+        <w:rPr>
+          <w:rFonts w:ascii="Carlito" w:hAnsi="Carlito" w:cs="Carlito"/>
+          <w:b/>
+          <w:color w:val="1F4E79" w:themeColor="accent1" w:themeShade="80"/>
+          <w:sz w:val="28"/>
+          <w:szCs w:val="28"/>
+          <w:lang w:val="en-GB" w:eastAsia="en-US"/>
+        </w:rPr>
+        <w:t>Requisitos</w:t>
+      </w:r>
+      <w:proofErr w:type="spellEnd"/>
+      <w:r>
+        <w:rPr>
+          <w:rFonts w:ascii="Carlito" w:hAnsi="Carlito" w:cs="Carlito"/>
+          <w:b/>
+          <w:color w:val="1F4E79" w:themeColor="accent1" w:themeShade="80"/>
+          <w:sz w:val="28"/>
+          <w:szCs w:val="28"/>
+          <w:lang w:val="en-GB" w:eastAsia="en-US"/>
+        </w:rPr>
+        <w:t xml:space="preserve"> </w:t>
+      </w:r>
+      <w:proofErr w:type="spellStart"/>
+      <w:r>
+        <w:rPr>
+          <w:rFonts w:ascii="Carlito" w:hAnsi="Carlito" w:cs="Carlito"/>
+          <w:b/>
+          <w:color w:val="1F4E79" w:themeColor="accent1" w:themeShade="80"/>
+          <w:sz w:val="28"/>
+          <w:szCs w:val="28"/>
+          <w:lang w:val="en-GB" w:eastAsia="en-US"/>
+        </w:rPr>
+        <w:t>Principais</w:t>
+      </w:r>
+      <w:proofErr w:type="spellEnd"/>
     </w:p>
     <w:p/>
     <w:p>
@@ -2048,6 +2216,7 @@
           <w:szCs w:val="24"/>
         </w:rPr>
       </w:pPr>
+      <w:proofErr w:type="spellStart"/>
       <w:r>
         <w:rPr>
           <w:rFonts w:ascii="Times New Roman" w:hAnsi="Times New Roman"/>
@@ -2058,6 +2227,7 @@
         </w:rPr>
         <w:t>Back-Office</w:t>
       </w:r>
+      <w:proofErr w:type="spellEnd"/>
     </w:p>
     <w:p>
       <w:pPr>
@@ -2146,6 +2316,7 @@
           <w:szCs w:val="24"/>
         </w:rPr>
       </w:pPr>
+      <w:proofErr w:type="spellStart"/>
       <w:r>
         <w:rPr>
           <w:rFonts w:ascii="Times New Roman" w:hAnsi="Times New Roman"/>
@@ -2154,7 +2325,18 @@
           <w:sz w:val="24"/>
           <w:szCs w:val="24"/>
         </w:rPr>
-        <w:t>Front-Office</w:t>
+        <w:t>Front</w:t>
+      </w:r>
+      <w:proofErr w:type="spellEnd"/>
+      <w:r>
+        <w:rPr>
+          <w:rFonts w:ascii="Times New Roman" w:hAnsi="Times New Roman"/>
+          <w:b/>
+          <w:bCs/>
+          <w:sz w:val="24"/>
+          <w:szCs w:val="24"/>
+        </w:rPr>
+        <w:t>-Office</w:t>
       </w:r>
     </w:p>
     <w:p>
@@ -2184,8 +2366,18 @@
           <w:sz w:val="24"/>
           <w:szCs w:val="24"/>
         </w:rPr>
-        <w:t>Take Away</w:t>
-      </w:r>
+        <w:t xml:space="preserve">Take </w:t>
+      </w:r>
+      <w:proofErr w:type="spellStart"/>
+      <w:r>
+        <w:rPr>
+          <w:rFonts w:ascii="Times New Roman" w:hAnsi="Times New Roman"/>
+          <w:sz w:val="24"/>
+          <w:szCs w:val="24"/>
+        </w:rPr>
+        <w:t>Away</w:t>
+      </w:r>
+      <w:proofErr w:type="spellEnd"/>
       <w:r>
         <w:rPr>
           <w:rFonts w:ascii="Times New Roman" w:hAnsi="Times New Roman"/>
@@ -2230,13 +2422,23 @@
           <w:szCs w:val="24"/>
         </w:rPr>
       </w:pPr>
-      <w:r>
-        <w:rPr>
-          <w:rFonts w:ascii="Times New Roman" w:hAnsi="Times New Roman"/>
-          <w:sz w:val="24"/>
-          <w:szCs w:val="24"/>
-        </w:rPr>
-        <w:t>Horario de trabalho do empregado</w:t>
+      <w:proofErr w:type="spellStart"/>
+      <w:r>
+        <w:rPr>
+          <w:rFonts w:ascii="Times New Roman" w:hAnsi="Times New Roman"/>
+          <w:sz w:val="24"/>
+          <w:szCs w:val="24"/>
+        </w:rPr>
+        <w:t>Horario</w:t>
+      </w:r>
+      <w:proofErr w:type="spellEnd"/>
+      <w:r>
+        <w:rPr>
+          <w:rFonts w:ascii="Times New Roman" w:hAnsi="Times New Roman"/>
+          <w:sz w:val="24"/>
+          <w:szCs w:val="24"/>
+        </w:rPr>
+        <w:t xml:space="preserve"> de trabalho do empregado</w:t>
       </w:r>
     </w:p>
     <w:p>
@@ -2385,6 +2587,7 @@
           <w:lang w:val="en-GB" w:eastAsia="en-US"/>
         </w:rPr>
       </w:pPr>
+      <w:proofErr w:type="spellStart"/>
       <w:r>
         <w:rPr>
           <w:rFonts w:ascii="Carlito" w:hAnsi="Carlito" w:cs="Carlito"/>
@@ -2394,8 +2597,33 @@
           <w:szCs w:val="28"/>
           <w:lang w:val="en-GB" w:eastAsia="en-US"/>
         </w:rPr>
-        <w:t>Resultados esperados</w:t>
-      </w:r>
+        <w:t>Resultados</w:t>
+      </w:r>
+      <w:proofErr w:type="spellEnd"/>
+      <w:r>
+        <w:rPr>
+          <w:rFonts w:ascii="Carlito" w:hAnsi="Carlito" w:cs="Carlito"/>
+          <w:b/>
+          <w:color w:val="1F4E79" w:themeColor="accent1" w:themeShade="80"/>
+          <w:sz w:val="28"/>
+          <w:szCs w:val="28"/>
+          <w:lang w:val="en-GB" w:eastAsia="en-US"/>
+        </w:rPr>
+        <w:t xml:space="preserve"> </w:t>
+      </w:r>
+      <w:proofErr w:type="spellStart"/>
+      <w:r>
+        <w:rPr>
+          <w:rFonts w:ascii="Carlito" w:hAnsi="Carlito" w:cs="Carlito"/>
+          <w:b/>
+          <w:color w:val="1F4E79" w:themeColor="accent1" w:themeShade="80"/>
+          <w:sz w:val="28"/>
+          <w:szCs w:val="28"/>
+          <w:lang w:val="en-GB" w:eastAsia="en-US"/>
+        </w:rPr>
+        <w:t>esperados</w:t>
+      </w:r>
+      <w:proofErr w:type="spellEnd"/>
     </w:p>
     <w:p>
       <w:pPr>
@@ -2501,8 +2729,9 @@
           <w:szCs w:val="24"/>
           <w:lang w:val="en-US"/>
         </w:rPr>
-        <w:t>App Cliente</w:t>
-      </w:r>
+        <w:t xml:space="preserve">App </w:t>
+      </w:r>
+      <w:proofErr w:type="spellStart"/>
       <w:r>
         <w:rPr>
           <w:rFonts w:ascii="Times New Roman" w:hAnsi="Times New Roman" w:cs="Times New Roman"/>
@@ -2512,7 +2741,43 @@
           <w:szCs w:val="24"/>
           <w:lang w:val="en-US"/>
         </w:rPr>
-        <w:t xml:space="preserve"> em android</w:t>
+        <w:t>Cliente</w:t>
+      </w:r>
+      <w:proofErr w:type="spellEnd"/>
+      <w:r>
+        <w:rPr>
+          <w:rFonts w:ascii="Times New Roman" w:hAnsi="Times New Roman" w:cs="Times New Roman"/>
+          <w:b/>
+          <w:bCs/>
+          <w:sz w:val="24"/>
+          <w:szCs w:val="24"/>
+          <w:lang w:val="en-US"/>
+        </w:rPr>
+        <w:t xml:space="preserve"> </w:t>
+      </w:r>
+      <w:proofErr w:type="spellStart"/>
+      <w:r>
+        <w:rPr>
+          <w:rFonts w:ascii="Times New Roman" w:hAnsi="Times New Roman" w:cs="Times New Roman"/>
+          <w:b/>
+          <w:bCs/>
+          <w:sz w:val="24"/>
+          <w:szCs w:val="24"/>
+          <w:lang w:val="en-US"/>
+        </w:rPr>
+        <w:t>em</w:t>
+      </w:r>
+      <w:proofErr w:type="spellEnd"/>
+      <w:r>
+        <w:rPr>
+          <w:rFonts w:ascii="Times New Roman" w:hAnsi="Times New Roman" w:cs="Times New Roman"/>
+          <w:b/>
+          <w:bCs/>
+          <w:sz w:val="24"/>
+          <w:szCs w:val="24"/>
+          <w:lang w:val="en-US"/>
+        </w:rPr>
+        <w:t xml:space="preserve"> android</w:t>
       </w:r>
     </w:p>
     <w:p>
@@ -2531,6 +2796,7 @@
           <w:lang w:val="en-US"/>
         </w:rPr>
       </w:pPr>
+      <w:proofErr w:type="spellStart"/>
       <w:r>
         <w:rPr>
           <w:rFonts w:ascii="Times New Roman" w:hAnsi="Times New Roman" w:cs="Times New Roman"/>
@@ -2551,7 +2817,43 @@
           <w:szCs w:val="24"/>
           <w:lang w:val="en-US"/>
         </w:rPr>
-        <w:t>elatório de projeto.</w:t>
+        <w:t>elatório</w:t>
+      </w:r>
+      <w:proofErr w:type="spellEnd"/>
+      <w:r>
+        <w:rPr>
+          <w:rFonts w:ascii="Times New Roman" w:hAnsi="Times New Roman" w:cs="Times New Roman"/>
+          <w:b/>
+          <w:bCs/>
+          <w:sz w:val="24"/>
+          <w:szCs w:val="24"/>
+          <w:lang w:val="en-US"/>
+        </w:rPr>
+        <w:t xml:space="preserve"> de </w:t>
+      </w:r>
+      <w:proofErr w:type="spellStart"/>
+      <w:r>
+        <w:rPr>
+          <w:rFonts w:ascii="Times New Roman" w:hAnsi="Times New Roman" w:cs="Times New Roman"/>
+          <w:b/>
+          <w:bCs/>
+          <w:sz w:val="24"/>
+          <w:szCs w:val="24"/>
+          <w:lang w:val="en-US"/>
+        </w:rPr>
+        <w:t>projeto</w:t>
+      </w:r>
+      <w:proofErr w:type="spellEnd"/>
+      <w:r>
+        <w:rPr>
+          <w:rFonts w:ascii="Times New Roman" w:hAnsi="Times New Roman" w:cs="Times New Roman"/>
+          <w:b/>
+          <w:bCs/>
+          <w:sz w:val="24"/>
+          <w:szCs w:val="24"/>
+          <w:lang w:val="en-US"/>
+        </w:rPr>
+        <w:t>.</w:t>
       </w:r>
     </w:p>
     <w:p>
@@ -2575,6 +2877,7 @@
           <w:lang w:val="en-GB" w:eastAsia="en-US"/>
         </w:rPr>
       </w:pPr>
+      <w:proofErr w:type="spellStart"/>
       <w:r>
         <w:rPr>
           <w:rFonts w:ascii="Carlito" w:hAnsi="Carlito" w:cs="Carlito"/>
@@ -2586,6 +2889,7 @@
         </w:rPr>
         <w:t>Cronograma</w:t>
       </w:r>
+      <w:proofErr w:type="spellEnd"/>
       <w:r>
         <w:rPr>
           <w:rFonts w:ascii="Carlito" w:hAnsi="Carlito" w:cs="Carlito"/>
@@ -2595,8 +2899,21 @@
           <w:szCs w:val="28"/>
           <w:lang w:val="en-GB" w:eastAsia="en-US"/>
         </w:rPr>
-        <w:t xml:space="preserve"> Inicial</w:t>
-      </w:r>
+        <w:t xml:space="preserve"> </w:t>
+      </w:r>
+      <w:proofErr w:type="spellStart"/>
+      <w:r>
+        <w:rPr>
+          <w:rFonts w:ascii="Carlito" w:hAnsi="Carlito" w:cs="Carlito"/>
+          <w:b/>
+          <w:color w:val="1F4E79" w:themeColor="accent1" w:themeShade="80"/>
+          <w:sz w:val="28"/>
+          <w:szCs w:val="28"/>
+          <w:lang w:val="en-GB" w:eastAsia="en-US"/>
+        </w:rPr>
+        <w:t>Inicial</w:t>
+      </w:r>
+      <w:proofErr w:type="spellEnd"/>
     </w:p>
     <w:p/>
     <w:p/>
@@ -2876,13 +3193,41 @@
                 <w:szCs w:val="24"/>
               </w:rPr>
             </w:pPr>
+            <w:proofErr w:type="spellStart"/>
             <w:r>
               <w:rPr>
                 <w:rFonts w:ascii="Times New Roman" w:hAnsi="Times New Roman"/>
                 <w:sz w:val="24"/>
                 <w:szCs w:val="24"/>
               </w:rPr>
-              <w:t xml:space="preserve">User Stories OU Casos de Uso </w:t>
+              <w:t>User</w:t>
+            </w:r>
+            <w:proofErr w:type="spellEnd"/>
+            <w:r>
+              <w:rPr>
+                <w:rFonts w:ascii="Times New Roman" w:hAnsi="Times New Roman"/>
+                <w:sz w:val="24"/>
+                <w:szCs w:val="24"/>
+              </w:rPr>
+              <w:t xml:space="preserve"> </w:t>
+            </w:r>
+            <w:proofErr w:type="spellStart"/>
+            <w:r>
+              <w:rPr>
+                <w:rFonts w:ascii="Times New Roman" w:hAnsi="Times New Roman"/>
+                <w:sz w:val="24"/>
+                <w:szCs w:val="24"/>
+              </w:rPr>
+              <w:t>Stories</w:t>
+            </w:r>
+            <w:proofErr w:type="spellEnd"/>
+            <w:r>
+              <w:rPr>
+                <w:rFonts w:ascii="Times New Roman" w:hAnsi="Times New Roman"/>
+                <w:sz w:val="24"/>
+                <w:szCs w:val="24"/>
+              </w:rPr>
+              <w:t xml:space="preserve"> OU Casos de Uso </w:t>
             </w:r>
           </w:p>
         </w:tc>
@@ -2931,15 +3276,7 @@
                 <w:sz w:val="24"/>
                 <w:szCs w:val="24"/>
               </w:rPr>
-              <w:t>T</w:t>
-            </w:r>
-            <w:r>
-              <w:rPr>
-                <w:rFonts w:ascii="Times New Roman" w:hAnsi="Times New Roman"/>
-                <w:sz w:val="24"/>
-                <w:szCs w:val="24"/>
-              </w:rPr>
-              <w:t>5</w:t>
+              <w:t>T5</w:t>
             </w:r>
           </w:p>
         </w:tc>
@@ -3011,15 +3348,7 @@
                 <w:sz w:val="24"/>
                 <w:szCs w:val="24"/>
               </w:rPr>
-              <w:t>T</w:t>
-            </w:r>
-            <w:r>
-              <w:rPr>
-                <w:rFonts w:ascii="Times New Roman" w:hAnsi="Times New Roman"/>
-                <w:sz w:val="24"/>
-                <w:szCs w:val="24"/>
-              </w:rPr>
-              <w:t>6</w:t>
+              <w:t>T6</w:t>
             </w:r>
           </w:p>
         </w:tc>
@@ -3250,6 +3579,7 @@
           <w:lang w:val="en-GB" w:eastAsia="en-US"/>
         </w:rPr>
       </w:pPr>
+      <w:proofErr w:type="spellStart"/>
       <w:r>
         <w:rPr>
           <w:rFonts w:ascii="Carlito" w:hAnsi="Carlito" w:cs="Carlito"/>
@@ -3261,6 +3591,7 @@
         </w:rPr>
         <w:t>Referências</w:t>
       </w:r>
+      <w:proofErr w:type="spellEnd"/>
     </w:p>
     <w:p>
       <w:pPr>
@@ -3284,10 +3615,10 @@
       </w:pPr>
     </w:p>
     <w:sectPr>
-      <w:headerReference w:type="even" r:id="rId11"/>
-      <w:headerReference w:type="default" r:id="rId12"/>
-      <w:footerReference w:type="default" r:id="rId13"/>
-      <w:headerReference w:type="first" r:id="rId14"/>
+      <w:headerReference w:type="even" r:id="rId12"/>
+      <w:headerReference w:type="default" r:id="rId13"/>
+      <w:footerReference w:type="default" r:id="rId14"/>
+      <w:headerReference w:type="first" r:id="rId15"/>
       <w:pgSz w:w="11906" w:h="16838"/>
       <w:pgMar w:top="709" w:right="2550" w:bottom="1701" w:left="2410" w:header="720" w:footer="1436" w:gutter="0"/>
       <w:cols w:space="720"/>

</xml_diff>

<commit_message>
Revisao da professora e adicionar subtopicos
</commit_message>
<xml_diff>
--- a/Documentos/template_proposta_Projeto_2020_21.docx
+++ b/Documentos/template_proposta_Projeto_2020_21.docx
@@ -605,27 +605,7 @@
           <w:sz w:val="24"/>
           <w:szCs w:val="24"/>
         </w:rPr>
-        <w:t xml:space="preserve">Conta </w:t>
-      </w:r>
-      <w:proofErr w:type="spellStart"/>
-      <w:r>
-        <w:rPr>
-          <w:rFonts w:ascii="Trebuchet MS" w:hAnsi="Trebuchet MS" w:cs="Helvetica"/>
-          <w:color w:val="000000"/>
-          <w:sz w:val="24"/>
-          <w:szCs w:val="24"/>
-        </w:rPr>
-        <w:t>Github</w:t>
-      </w:r>
-      <w:proofErr w:type="spellEnd"/>
-      <w:r>
-        <w:rPr>
-          <w:rFonts w:ascii="Trebuchet MS" w:hAnsi="Trebuchet MS" w:cs="Helvetica"/>
-          <w:color w:val="000000"/>
-          <w:sz w:val="24"/>
-          <w:szCs w:val="24"/>
-        </w:rPr>
-        <w:t xml:space="preserve"> e credenciais:</w:t>
+        <w:t>Conta Github e credenciais:</w:t>
       </w:r>
     </w:p>
     <w:p>
@@ -894,7 +874,6 @@
         </w:rPr>
         <w:t xml:space="preserve">Conta </w:t>
       </w:r>
-      <w:proofErr w:type="spellStart"/>
       <w:r>
         <w:rPr>
           <w:rFonts w:ascii="Trebuchet MS" w:hAnsi="Trebuchet MS" w:cs="Helvetica"/>
@@ -904,7 +883,6 @@
         </w:rPr>
         <w:t>Jira</w:t>
       </w:r>
-      <w:proofErr w:type="spellEnd"/>
       <w:r>
         <w:rPr>
           <w:rFonts w:ascii="Trebuchet MS" w:hAnsi="Trebuchet MS" w:cs="Helvetica"/>
@@ -1418,7 +1396,6 @@
           <w:lang w:val="en-GB" w:eastAsia="en-US"/>
         </w:rPr>
       </w:pPr>
-      <w:proofErr w:type="spellStart"/>
       <w:r>
         <w:rPr>
           <w:rFonts w:ascii="Carlito" w:hAnsi="Carlito" w:cs="Carlito"/>
@@ -1428,33 +1405,8 @@
           <w:szCs w:val="28"/>
           <w:lang w:val="en-GB" w:eastAsia="en-US"/>
         </w:rPr>
-        <w:t>Descrição</w:t>
-      </w:r>
-      <w:proofErr w:type="spellEnd"/>
-      <w:r>
-        <w:rPr>
-          <w:rFonts w:ascii="Carlito" w:hAnsi="Carlito" w:cs="Carlito"/>
-          <w:b/>
-          <w:color w:val="1F4E79" w:themeColor="accent1" w:themeShade="80"/>
-          <w:sz w:val="28"/>
-          <w:szCs w:val="28"/>
-          <w:lang w:val="en-GB" w:eastAsia="en-US"/>
-        </w:rPr>
-        <w:t xml:space="preserve"> do </w:t>
-      </w:r>
-      <w:proofErr w:type="spellStart"/>
-      <w:r>
-        <w:rPr>
-          <w:rFonts w:ascii="Carlito" w:hAnsi="Carlito" w:cs="Carlito"/>
-          <w:b/>
-          <w:color w:val="1F4E79" w:themeColor="accent1" w:themeShade="80"/>
-          <w:sz w:val="28"/>
-          <w:szCs w:val="28"/>
-          <w:lang w:val="en-GB" w:eastAsia="en-US"/>
-        </w:rPr>
-        <w:t>Projeto</w:t>
-      </w:r>
-      <w:proofErr w:type="spellEnd"/>
+        <w:t>Descrição do Projeto</w:t>
+      </w:r>
     </w:p>
     <w:p>
       <w:pPr>
@@ -1497,7 +1449,6 @@
         </w:rPr>
         <w:t xml:space="preserve">ake </w:t>
       </w:r>
-      <w:proofErr w:type="spellStart"/>
       <w:r>
         <w:rPr>
           <w:rFonts w:ascii="Times New Roman" w:hAnsi="Times New Roman"/>
@@ -1512,16 +1463,7 @@
           <w:sz w:val="24"/>
           <w:szCs w:val="24"/>
         </w:rPr>
-        <w:t>way</w:t>
-      </w:r>
-      <w:proofErr w:type="spellEnd"/>
-      <w:r>
-        <w:rPr>
-          <w:rFonts w:ascii="Times New Roman" w:hAnsi="Times New Roman"/>
-          <w:sz w:val="24"/>
-          <w:szCs w:val="24"/>
-        </w:rPr>
-        <w:t xml:space="preserve"> ou caso o cliente pretenda comer no restaurante, o garçon regista o pedido pela APP</w:t>
+        <w:t>way ou caso o cliente pretenda comer no restaurante, o garçon regista o pedido pela APP</w:t>
       </w:r>
       <w:r>
         <w:rPr>
@@ -1563,7 +1505,6 @@
           <w:lang w:val="en-GB" w:eastAsia="en-US"/>
         </w:rPr>
       </w:pPr>
-      <w:proofErr w:type="spellStart"/>
       <w:r>
         <w:rPr>
           <w:rFonts w:ascii="Carlito" w:hAnsi="Carlito" w:cs="Carlito"/>
@@ -1575,7 +1516,6 @@
         </w:rPr>
         <w:t>Objetivos</w:t>
       </w:r>
-      <w:proofErr w:type="spellEnd"/>
     </w:p>
     <w:p/>
     <w:p>
@@ -1611,7 +1551,6 @@
         </w:rPr>
         <w:t xml:space="preserve">ake </w:t>
       </w:r>
-      <w:proofErr w:type="spellStart"/>
       <w:r>
         <w:rPr>
           <w:rFonts w:ascii="Times New Roman" w:hAnsi="Times New Roman"/>
@@ -1628,7 +1567,6 @@
         </w:rPr>
         <w:t>way</w:t>
       </w:r>
-      <w:proofErr w:type="spellEnd"/>
     </w:p>
     <w:p>
       <w:pPr>
@@ -1758,7 +1696,6 @@
           <w:lang w:val="en-GB" w:eastAsia="en-US"/>
         </w:rPr>
       </w:pPr>
-      <w:proofErr w:type="spellStart"/>
       <w:r>
         <w:rPr>
           <w:rFonts w:ascii="Carlito" w:hAnsi="Carlito" w:cs="Carlito"/>
@@ -1770,7 +1707,6 @@
         </w:rPr>
         <w:t>Atividades</w:t>
       </w:r>
-      <w:proofErr w:type="spellEnd"/>
       <w:r>
         <w:rPr>
           <w:rFonts w:ascii="Carlito" w:hAnsi="Carlito" w:cs="Carlito"/>
@@ -1780,21 +1716,8 @@
           <w:szCs w:val="28"/>
           <w:lang w:val="en-GB" w:eastAsia="en-US"/>
         </w:rPr>
-        <w:t xml:space="preserve"> a </w:t>
-      </w:r>
-      <w:proofErr w:type="spellStart"/>
-      <w:r>
-        <w:rPr>
-          <w:rFonts w:ascii="Carlito" w:hAnsi="Carlito" w:cs="Carlito"/>
-          <w:b/>
-          <w:color w:val="1F4E79" w:themeColor="accent1" w:themeShade="80"/>
-          <w:sz w:val="28"/>
-          <w:szCs w:val="28"/>
-          <w:lang w:val="en-GB" w:eastAsia="en-US"/>
-        </w:rPr>
-        <w:t>Realizar</w:t>
-      </w:r>
-      <w:proofErr w:type="spellEnd"/>
+        <w:t xml:space="preserve"> a Realizar</w:t>
+      </w:r>
     </w:p>
     <w:p/>
     <w:p>
@@ -1866,43 +1789,7 @@
           <w:sz w:val="24"/>
           <w:szCs w:val="24"/>
         </w:rPr>
-        <w:t xml:space="preserve">T4 – </w:t>
-      </w:r>
-      <w:proofErr w:type="spellStart"/>
-      <w:r>
-        <w:rPr>
-          <w:rFonts w:ascii="Times New Roman" w:hAnsi="Times New Roman"/>
-          <w:sz w:val="24"/>
-          <w:szCs w:val="24"/>
-        </w:rPr>
-        <w:t>User</w:t>
-      </w:r>
-      <w:proofErr w:type="spellEnd"/>
-      <w:r>
-        <w:rPr>
-          <w:rFonts w:ascii="Times New Roman" w:hAnsi="Times New Roman"/>
-          <w:sz w:val="24"/>
-          <w:szCs w:val="24"/>
-        </w:rPr>
-        <w:t xml:space="preserve"> </w:t>
-      </w:r>
-      <w:proofErr w:type="spellStart"/>
-      <w:r>
-        <w:rPr>
-          <w:rFonts w:ascii="Times New Roman" w:hAnsi="Times New Roman"/>
-          <w:sz w:val="24"/>
-          <w:szCs w:val="24"/>
-        </w:rPr>
-        <w:t>Stories</w:t>
-      </w:r>
-      <w:proofErr w:type="spellEnd"/>
-      <w:r>
-        <w:rPr>
-          <w:rFonts w:ascii="Times New Roman" w:hAnsi="Times New Roman"/>
-          <w:sz w:val="24"/>
-          <w:szCs w:val="24"/>
-        </w:rPr>
-        <w:t xml:space="preserve"> OU Casos de Uso</w:t>
+        <w:t>T4 – User Stories OU Casos de Uso</w:t>
       </w:r>
     </w:p>
     <w:p>
@@ -1954,18 +1841,8 @@
           <w:sz w:val="24"/>
           <w:szCs w:val="24"/>
         </w:rPr>
-        <w:t xml:space="preserve">T6 - </w:t>
-      </w:r>
-      <w:proofErr w:type="spellStart"/>
-      <w:r>
-        <w:rPr>
-          <w:rFonts w:ascii="Times New Roman" w:hAnsi="Times New Roman"/>
-          <w:sz w:val="24"/>
-          <w:szCs w:val="24"/>
-        </w:rPr>
-        <w:t>Mockups</w:t>
-      </w:r>
-      <w:proofErr w:type="spellEnd"/>
+        <w:t>T6 - Mockups</w:t>
+      </w:r>
     </w:p>
     <w:p>
       <w:pPr>
@@ -2101,7 +1978,6 @@
           <w:lang w:val="en-GB" w:eastAsia="en-US"/>
         </w:rPr>
       </w:pPr>
-      <w:proofErr w:type="spellStart"/>
       <w:r>
         <w:rPr>
           <w:rFonts w:ascii="Carlito" w:hAnsi="Carlito" w:cs="Carlito"/>
@@ -2134,9 +2010,8 @@
           <w:szCs w:val="28"/>
           <w:lang w:val="en-GB" w:eastAsia="en-US"/>
         </w:rPr>
-        <w:t>o</w:t>
-      </w:r>
-      <w:proofErr w:type="spellEnd"/>
+        <w:t>o de Requisitos</w:t>
+      </w:r>
       <w:r>
         <w:rPr>
           <w:rFonts w:ascii="Carlito" w:hAnsi="Carlito" w:cs="Carlito"/>
@@ -2146,45 +2021,8 @@
           <w:szCs w:val="28"/>
           <w:lang w:val="en-GB" w:eastAsia="en-US"/>
         </w:rPr>
-        <w:t xml:space="preserve"> de </w:t>
-      </w:r>
-      <w:proofErr w:type="spellStart"/>
-      <w:r>
-        <w:rPr>
-          <w:rFonts w:ascii="Carlito" w:hAnsi="Carlito" w:cs="Carlito"/>
-          <w:b/>
-          <w:color w:val="1F4E79" w:themeColor="accent1" w:themeShade="80"/>
-          <w:sz w:val="28"/>
-          <w:szCs w:val="28"/>
-          <w:lang w:val="en-GB" w:eastAsia="en-US"/>
-        </w:rPr>
-        <w:t>Requisitos</w:t>
-      </w:r>
-      <w:proofErr w:type="spellEnd"/>
-      <w:r>
-        <w:rPr>
-          <w:rFonts w:ascii="Carlito" w:hAnsi="Carlito" w:cs="Carlito"/>
-          <w:b/>
-          <w:color w:val="1F4E79" w:themeColor="accent1" w:themeShade="80"/>
-          <w:sz w:val="28"/>
-          <w:szCs w:val="28"/>
-          <w:lang w:val="en-GB" w:eastAsia="en-US"/>
-        </w:rPr>
-        <w:t xml:space="preserve"> </w:t>
-      </w:r>
-      <w:proofErr w:type="spellStart"/>
-      <w:r>
-        <w:rPr>
-          <w:rFonts w:ascii="Carlito" w:hAnsi="Carlito" w:cs="Carlito"/>
-          <w:b/>
-          <w:color w:val="1F4E79" w:themeColor="accent1" w:themeShade="80"/>
-          <w:sz w:val="28"/>
-          <w:szCs w:val="28"/>
-          <w:lang w:val="en-GB" w:eastAsia="en-US"/>
-        </w:rPr>
-        <w:t>Principais</w:t>
-      </w:r>
-      <w:proofErr w:type="spellEnd"/>
+        <w:t xml:space="preserve"> Principais</w:t>
+      </w:r>
     </w:p>
     <w:p/>
     <w:p>
@@ -2216,7 +2054,6 @@
           <w:szCs w:val="24"/>
         </w:rPr>
       </w:pPr>
-      <w:proofErr w:type="spellStart"/>
       <w:r>
         <w:rPr>
           <w:rFonts w:ascii="Times New Roman" w:hAnsi="Times New Roman"/>
@@ -2227,7 +2064,6 @@
         </w:rPr>
         <w:t>Back-Office</w:t>
       </w:r>
-      <w:proofErr w:type="spellEnd"/>
     </w:p>
     <w:p>
       <w:pPr>
@@ -2316,7 +2152,6 @@
           <w:szCs w:val="24"/>
         </w:rPr>
       </w:pPr>
-      <w:proofErr w:type="spellStart"/>
       <w:r>
         <w:rPr>
           <w:rFonts w:ascii="Times New Roman" w:hAnsi="Times New Roman"/>
@@ -2325,18 +2160,7 @@
           <w:sz w:val="24"/>
           <w:szCs w:val="24"/>
         </w:rPr>
-        <w:t>Front</w:t>
-      </w:r>
-      <w:proofErr w:type="spellEnd"/>
-      <w:r>
-        <w:rPr>
-          <w:rFonts w:ascii="Times New Roman" w:hAnsi="Times New Roman"/>
-          <w:b/>
-          <w:bCs/>
-          <w:sz w:val="24"/>
-          <w:szCs w:val="24"/>
-        </w:rPr>
-        <w:t>-Office</w:t>
+        <w:t>Front-Office</w:t>
       </w:r>
     </w:p>
     <w:p>
@@ -2366,18 +2190,8 @@
           <w:sz w:val="24"/>
           <w:szCs w:val="24"/>
         </w:rPr>
-        <w:t xml:space="preserve">Take </w:t>
-      </w:r>
-      <w:proofErr w:type="spellStart"/>
-      <w:r>
-        <w:rPr>
-          <w:rFonts w:ascii="Times New Roman" w:hAnsi="Times New Roman"/>
-          <w:sz w:val="24"/>
-          <w:szCs w:val="24"/>
-        </w:rPr>
-        <w:t>Away</w:t>
-      </w:r>
-      <w:proofErr w:type="spellEnd"/>
+        <w:t>Take Away</w:t>
+      </w:r>
       <w:r>
         <w:rPr>
           <w:rFonts w:ascii="Times New Roman" w:hAnsi="Times New Roman"/>
@@ -2422,23 +2236,13 @@
           <w:szCs w:val="24"/>
         </w:rPr>
       </w:pPr>
-      <w:proofErr w:type="spellStart"/>
-      <w:r>
-        <w:rPr>
-          <w:rFonts w:ascii="Times New Roman" w:hAnsi="Times New Roman"/>
-          <w:sz w:val="24"/>
-          <w:szCs w:val="24"/>
-        </w:rPr>
-        <w:t>Horario</w:t>
-      </w:r>
-      <w:proofErr w:type="spellEnd"/>
-      <w:r>
-        <w:rPr>
-          <w:rFonts w:ascii="Times New Roman" w:hAnsi="Times New Roman"/>
-          <w:sz w:val="24"/>
-          <w:szCs w:val="24"/>
-        </w:rPr>
-        <w:t xml:space="preserve"> de trabalho do empregado</w:t>
+      <w:r>
+        <w:rPr>
+          <w:rFonts w:ascii="Times New Roman" w:hAnsi="Times New Roman"/>
+          <w:sz w:val="24"/>
+          <w:szCs w:val="24"/>
+        </w:rPr>
+        <w:t>Horario de trabalho do empregado</w:t>
       </w:r>
     </w:p>
     <w:p>
@@ -2568,6 +2372,411 @@
     </w:p>
     <w:p>
       <w:pPr>
+        <w:widowControl w:val="0"/>
+        <w:tabs>
+          <w:tab w:val="left" w:pos="560"/>
+          <w:tab w:val="left" w:pos="1120"/>
+          <w:tab w:val="left" w:pos="1680"/>
+          <w:tab w:val="left" w:pos="2240"/>
+          <w:tab w:val="left" w:pos="2800"/>
+          <w:tab w:val="left" w:pos="3360"/>
+          <w:tab w:val="left" w:pos="3920"/>
+          <w:tab w:val="left" w:pos="4480"/>
+          <w:tab w:val="left" w:pos="5040"/>
+          <w:tab w:val="left" w:pos="5600"/>
+          <w:tab w:val="left" w:pos="6160"/>
+          <w:tab w:val="left" w:pos="6720"/>
+        </w:tabs>
+        <w:autoSpaceDE w:val="0"/>
+        <w:spacing w:after="0"/>
+        <w:rPr>
+          <w:rFonts w:ascii="Trebuchet MS" w:hAnsi="Trebuchet MS" w:cs="Helvetica"/>
+          <w:color w:val="000000"/>
+          <w:sz w:val="20"/>
+          <w:szCs w:val="20"/>
+        </w:rPr>
+      </w:pPr>
+    </w:p>
+    <w:p>
+      <w:pPr>
+        <w:widowControl w:val="0"/>
+        <w:tabs>
+          <w:tab w:val="left" w:pos="560"/>
+          <w:tab w:val="left" w:pos="1120"/>
+          <w:tab w:val="left" w:pos="1680"/>
+          <w:tab w:val="left" w:pos="2240"/>
+          <w:tab w:val="left" w:pos="2800"/>
+          <w:tab w:val="left" w:pos="3360"/>
+          <w:tab w:val="left" w:pos="3920"/>
+          <w:tab w:val="left" w:pos="4480"/>
+          <w:tab w:val="left" w:pos="5040"/>
+          <w:tab w:val="left" w:pos="5600"/>
+          <w:tab w:val="left" w:pos="6160"/>
+          <w:tab w:val="left" w:pos="6720"/>
+        </w:tabs>
+        <w:autoSpaceDE w:val="0"/>
+        <w:spacing w:after="0"/>
+        <w:rPr>
+          <w:rFonts w:ascii="Trebuchet MS" w:hAnsi="Trebuchet MS" w:cs="Helvetica"/>
+          <w:color w:val="000000"/>
+          <w:sz w:val="20"/>
+          <w:szCs w:val="20"/>
+        </w:rPr>
+      </w:pPr>
+    </w:p>
+    <w:p>
+      <w:pPr>
+        <w:widowControl w:val="0"/>
+        <w:tabs>
+          <w:tab w:val="left" w:pos="560"/>
+          <w:tab w:val="left" w:pos="1120"/>
+          <w:tab w:val="left" w:pos="1680"/>
+          <w:tab w:val="left" w:pos="2240"/>
+          <w:tab w:val="left" w:pos="2800"/>
+          <w:tab w:val="left" w:pos="3360"/>
+          <w:tab w:val="left" w:pos="3920"/>
+          <w:tab w:val="left" w:pos="4480"/>
+          <w:tab w:val="left" w:pos="5040"/>
+          <w:tab w:val="left" w:pos="5600"/>
+          <w:tab w:val="left" w:pos="6160"/>
+          <w:tab w:val="left" w:pos="6720"/>
+        </w:tabs>
+        <w:autoSpaceDE w:val="0"/>
+        <w:spacing w:after="0"/>
+        <w:rPr>
+          <w:rFonts w:ascii="Trebuchet MS" w:hAnsi="Trebuchet MS" w:cs="Helvetica"/>
+          <w:color w:val="000000"/>
+          <w:sz w:val="20"/>
+          <w:szCs w:val="20"/>
+        </w:rPr>
+      </w:pPr>
+    </w:p>
+    <w:p>
+      <w:pPr>
+        <w:widowControl w:val="0"/>
+        <w:tabs>
+          <w:tab w:val="left" w:pos="560"/>
+          <w:tab w:val="left" w:pos="1120"/>
+          <w:tab w:val="left" w:pos="1680"/>
+          <w:tab w:val="left" w:pos="2240"/>
+          <w:tab w:val="left" w:pos="2800"/>
+          <w:tab w:val="left" w:pos="3360"/>
+          <w:tab w:val="left" w:pos="3920"/>
+          <w:tab w:val="left" w:pos="4480"/>
+          <w:tab w:val="left" w:pos="5040"/>
+          <w:tab w:val="left" w:pos="5600"/>
+          <w:tab w:val="left" w:pos="6160"/>
+          <w:tab w:val="left" w:pos="6720"/>
+        </w:tabs>
+        <w:autoSpaceDE w:val="0"/>
+        <w:spacing w:after="0"/>
+        <w:rPr>
+          <w:rFonts w:ascii="Trebuchet MS" w:hAnsi="Trebuchet MS" w:cs="Helvetica"/>
+          <w:color w:val="000000"/>
+          <w:sz w:val="20"/>
+          <w:szCs w:val="20"/>
+        </w:rPr>
+      </w:pPr>
+    </w:p>
+    <w:p>
+      <w:pPr>
+        <w:widowControl w:val="0"/>
+        <w:tabs>
+          <w:tab w:val="left" w:pos="560"/>
+          <w:tab w:val="left" w:pos="1120"/>
+          <w:tab w:val="left" w:pos="1680"/>
+          <w:tab w:val="left" w:pos="2240"/>
+          <w:tab w:val="left" w:pos="2800"/>
+          <w:tab w:val="left" w:pos="3360"/>
+          <w:tab w:val="left" w:pos="3920"/>
+          <w:tab w:val="left" w:pos="4480"/>
+          <w:tab w:val="left" w:pos="5040"/>
+          <w:tab w:val="left" w:pos="5600"/>
+          <w:tab w:val="left" w:pos="6160"/>
+          <w:tab w:val="left" w:pos="6720"/>
+        </w:tabs>
+        <w:autoSpaceDE w:val="0"/>
+        <w:spacing w:after="0"/>
+        <w:rPr>
+          <w:rFonts w:ascii="Trebuchet MS" w:hAnsi="Trebuchet MS" w:cs="Helvetica"/>
+          <w:color w:val="000000"/>
+          <w:sz w:val="20"/>
+          <w:szCs w:val="20"/>
+        </w:rPr>
+      </w:pPr>
+    </w:p>
+    <w:p>
+      <w:pPr>
+        <w:widowControl w:val="0"/>
+        <w:tabs>
+          <w:tab w:val="left" w:pos="560"/>
+          <w:tab w:val="left" w:pos="1120"/>
+          <w:tab w:val="left" w:pos="1680"/>
+          <w:tab w:val="left" w:pos="2240"/>
+          <w:tab w:val="left" w:pos="2800"/>
+          <w:tab w:val="left" w:pos="3360"/>
+          <w:tab w:val="left" w:pos="3920"/>
+          <w:tab w:val="left" w:pos="4480"/>
+          <w:tab w:val="left" w:pos="5040"/>
+          <w:tab w:val="left" w:pos="5600"/>
+          <w:tab w:val="left" w:pos="6160"/>
+          <w:tab w:val="left" w:pos="6720"/>
+        </w:tabs>
+        <w:autoSpaceDE w:val="0"/>
+        <w:spacing w:after="0"/>
+        <w:rPr>
+          <w:rFonts w:ascii="Trebuchet MS" w:hAnsi="Trebuchet MS" w:cs="Helvetica"/>
+          <w:color w:val="000000"/>
+          <w:sz w:val="20"/>
+          <w:szCs w:val="20"/>
+        </w:rPr>
+      </w:pPr>
+    </w:p>
+    <w:p>
+      <w:pPr>
+        <w:widowControl w:val="0"/>
+        <w:tabs>
+          <w:tab w:val="left" w:pos="560"/>
+          <w:tab w:val="left" w:pos="1120"/>
+          <w:tab w:val="left" w:pos="1680"/>
+          <w:tab w:val="left" w:pos="2240"/>
+          <w:tab w:val="left" w:pos="2800"/>
+          <w:tab w:val="left" w:pos="3360"/>
+          <w:tab w:val="left" w:pos="3920"/>
+          <w:tab w:val="left" w:pos="4480"/>
+          <w:tab w:val="left" w:pos="5040"/>
+          <w:tab w:val="left" w:pos="5600"/>
+          <w:tab w:val="left" w:pos="6160"/>
+          <w:tab w:val="left" w:pos="6720"/>
+        </w:tabs>
+        <w:autoSpaceDE w:val="0"/>
+        <w:spacing w:after="0"/>
+        <w:rPr>
+          <w:rFonts w:ascii="Trebuchet MS" w:hAnsi="Trebuchet MS" w:cs="Helvetica"/>
+          <w:color w:val="000000"/>
+          <w:sz w:val="20"/>
+          <w:szCs w:val="20"/>
+        </w:rPr>
+      </w:pPr>
+    </w:p>
+    <w:p>
+      <w:pPr>
+        <w:widowControl w:val="0"/>
+        <w:tabs>
+          <w:tab w:val="left" w:pos="560"/>
+          <w:tab w:val="left" w:pos="1120"/>
+          <w:tab w:val="left" w:pos="1680"/>
+          <w:tab w:val="left" w:pos="2240"/>
+          <w:tab w:val="left" w:pos="2800"/>
+          <w:tab w:val="left" w:pos="3360"/>
+          <w:tab w:val="left" w:pos="3920"/>
+          <w:tab w:val="left" w:pos="4480"/>
+          <w:tab w:val="left" w:pos="5040"/>
+          <w:tab w:val="left" w:pos="5600"/>
+          <w:tab w:val="left" w:pos="6160"/>
+          <w:tab w:val="left" w:pos="6720"/>
+        </w:tabs>
+        <w:autoSpaceDE w:val="0"/>
+        <w:spacing w:after="0"/>
+        <w:rPr>
+          <w:rFonts w:ascii="Trebuchet MS" w:hAnsi="Trebuchet MS" w:cs="Helvetica"/>
+          <w:color w:val="000000"/>
+          <w:sz w:val="20"/>
+          <w:szCs w:val="20"/>
+        </w:rPr>
+      </w:pPr>
+    </w:p>
+    <w:p>
+      <w:pPr>
+        <w:widowControl w:val="0"/>
+        <w:tabs>
+          <w:tab w:val="left" w:pos="560"/>
+          <w:tab w:val="left" w:pos="1120"/>
+          <w:tab w:val="left" w:pos="1680"/>
+          <w:tab w:val="left" w:pos="2240"/>
+          <w:tab w:val="left" w:pos="2800"/>
+          <w:tab w:val="left" w:pos="3360"/>
+          <w:tab w:val="left" w:pos="3920"/>
+          <w:tab w:val="left" w:pos="4480"/>
+          <w:tab w:val="left" w:pos="5040"/>
+          <w:tab w:val="left" w:pos="5600"/>
+          <w:tab w:val="left" w:pos="6160"/>
+          <w:tab w:val="left" w:pos="6720"/>
+        </w:tabs>
+        <w:autoSpaceDE w:val="0"/>
+        <w:spacing w:after="0"/>
+        <w:rPr>
+          <w:rFonts w:ascii="Trebuchet MS" w:hAnsi="Trebuchet MS" w:cs="Helvetica"/>
+          <w:color w:val="000000"/>
+          <w:sz w:val="20"/>
+          <w:szCs w:val="20"/>
+        </w:rPr>
+      </w:pPr>
+    </w:p>
+    <w:p>
+      <w:pPr>
+        <w:widowControl w:val="0"/>
+        <w:tabs>
+          <w:tab w:val="left" w:pos="560"/>
+          <w:tab w:val="left" w:pos="1120"/>
+          <w:tab w:val="left" w:pos="1680"/>
+          <w:tab w:val="left" w:pos="2240"/>
+          <w:tab w:val="left" w:pos="2800"/>
+          <w:tab w:val="left" w:pos="3360"/>
+          <w:tab w:val="left" w:pos="3920"/>
+          <w:tab w:val="left" w:pos="4480"/>
+          <w:tab w:val="left" w:pos="5040"/>
+          <w:tab w:val="left" w:pos="5600"/>
+          <w:tab w:val="left" w:pos="6160"/>
+          <w:tab w:val="left" w:pos="6720"/>
+        </w:tabs>
+        <w:autoSpaceDE w:val="0"/>
+        <w:spacing w:after="0"/>
+        <w:rPr>
+          <w:rFonts w:ascii="Trebuchet MS" w:hAnsi="Trebuchet MS" w:cs="Helvetica"/>
+          <w:color w:val="000000"/>
+          <w:sz w:val="20"/>
+          <w:szCs w:val="20"/>
+        </w:rPr>
+      </w:pPr>
+    </w:p>
+    <w:p>
+      <w:pPr>
+        <w:widowControl w:val="0"/>
+        <w:tabs>
+          <w:tab w:val="left" w:pos="560"/>
+          <w:tab w:val="left" w:pos="1120"/>
+          <w:tab w:val="left" w:pos="1680"/>
+          <w:tab w:val="left" w:pos="2240"/>
+          <w:tab w:val="left" w:pos="2800"/>
+          <w:tab w:val="left" w:pos="3360"/>
+          <w:tab w:val="left" w:pos="3920"/>
+          <w:tab w:val="left" w:pos="4480"/>
+          <w:tab w:val="left" w:pos="5040"/>
+          <w:tab w:val="left" w:pos="5600"/>
+          <w:tab w:val="left" w:pos="6160"/>
+          <w:tab w:val="left" w:pos="6720"/>
+        </w:tabs>
+        <w:autoSpaceDE w:val="0"/>
+        <w:spacing w:after="0"/>
+        <w:rPr>
+          <w:rFonts w:ascii="Trebuchet MS" w:hAnsi="Trebuchet MS" w:cs="Helvetica"/>
+          <w:color w:val="000000"/>
+          <w:sz w:val="20"/>
+          <w:szCs w:val="20"/>
+        </w:rPr>
+      </w:pPr>
+    </w:p>
+    <w:p>
+      <w:pPr>
+        <w:widowControl w:val="0"/>
+        <w:tabs>
+          <w:tab w:val="left" w:pos="560"/>
+          <w:tab w:val="left" w:pos="1120"/>
+          <w:tab w:val="left" w:pos="1680"/>
+          <w:tab w:val="left" w:pos="2240"/>
+          <w:tab w:val="left" w:pos="2800"/>
+          <w:tab w:val="left" w:pos="3360"/>
+          <w:tab w:val="left" w:pos="3920"/>
+          <w:tab w:val="left" w:pos="4480"/>
+          <w:tab w:val="left" w:pos="5040"/>
+          <w:tab w:val="left" w:pos="5600"/>
+          <w:tab w:val="left" w:pos="6160"/>
+          <w:tab w:val="left" w:pos="6720"/>
+        </w:tabs>
+        <w:autoSpaceDE w:val="0"/>
+        <w:spacing w:after="0"/>
+        <w:rPr>
+          <w:rFonts w:ascii="Trebuchet MS" w:hAnsi="Trebuchet MS" w:cs="Helvetica"/>
+          <w:color w:val="000000"/>
+          <w:sz w:val="20"/>
+          <w:szCs w:val="20"/>
+        </w:rPr>
+      </w:pPr>
+    </w:p>
+    <w:p>
+      <w:pPr>
+        <w:widowControl w:val="0"/>
+        <w:tabs>
+          <w:tab w:val="left" w:pos="560"/>
+          <w:tab w:val="left" w:pos="1120"/>
+          <w:tab w:val="left" w:pos="1680"/>
+          <w:tab w:val="left" w:pos="2240"/>
+          <w:tab w:val="left" w:pos="2800"/>
+          <w:tab w:val="left" w:pos="3360"/>
+          <w:tab w:val="left" w:pos="3920"/>
+          <w:tab w:val="left" w:pos="4480"/>
+          <w:tab w:val="left" w:pos="5040"/>
+          <w:tab w:val="left" w:pos="5600"/>
+          <w:tab w:val="left" w:pos="6160"/>
+          <w:tab w:val="left" w:pos="6720"/>
+        </w:tabs>
+        <w:autoSpaceDE w:val="0"/>
+        <w:spacing w:after="0"/>
+        <w:rPr>
+          <w:rFonts w:ascii="Trebuchet MS" w:hAnsi="Trebuchet MS" w:cs="Helvetica"/>
+          <w:color w:val="000000"/>
+          <w:sz w:val="20"/>
+          <w:szCs w:val="20"/>
+        </w:rPr>
+      </w:pPr>
+    </w:p>
+    <w:p>
+      <w:pPr>
+        <w:widowControl w:val="0"/>
+        <w:tabs>
+          <w:tab w:val="left" w:pos="560"/>
+          <w:tab w:val="left" w:pos="1120"/>
+          <w:tab w:val="left" w:pos="1680"/>
+          <w:tab w:val="left" w:pos="2240"/>
+          <w:tab w:val="left" w:pos="2800"/>
+          <w:tab w:val="left" w:pos="3360"/>
+          <w:tab w:val="left" w:pos="3920"/>
+          <w:tab w:val="left" w:pos="4480"/>
+          <w:tab w:val="left" w:pos="5040"/>
+          <w:tab w:val="left" w:pos="5600"/>
+          <w:tab w:val="left" w:pos="6160"/>
+          <w:tab w:val="left" w:pos="6720"/>
+        </w:tabs>
+        <w:autoSpaceDE w:val="0"/>
+        <w:spacing w:after="0"/>
+        <w:rPr>
+          <w:rFonts w:ascii="Trebuchet MS" w:hAnsi="Trebuchet MS" w:cs="Helvetica"/>
+          <w:color w:val="000000"/>
+          <w:sz w:val="20"/>
+          <w:szCs w:val="20"/>
+        </w:rPr>
+      </w:pPr>
+    </w:p>
+    <w:p>
+      <w:pPr>
+        <w:widowControl w:val="0"/>
+        <w:tabs>
+          <w:tab w:val="left" w:pos="560"/>
+          <w:tab w:val="left" w:pos="1120"/>
+          <w:tab w:val="left" w:pos="1680"/>
+          <w:tab w:val="left" w:pos="2240"/>
+          <w:tab w:val="left" w:pos="2800"/>
+          <w:tab w:val="left" w:pos="3360"/>
+          <w:tab w:val="left" w:pos="3920"/>
+          <w:tab w:val="left" w:pos="4480"/>
+          <w:tab w:val="left" w:pos="5040"/>
+          <w:tab w:val="left" w:pos="5600"/>
+          <w:tab w:val="left" w:pos="6160"/>
+          <w:tab w:val="left" w:pos="6720"/>
+        </w:tabs>
+        <w:autoSpaceDE w:val="0"/>
+        <w:spacing w:after="0"/>
+        <w:rPr>
+          <w:rFonts w:ascii="Trebuchet MS" w:hAnsi="Trebuchet MS" w:cs="Helvetica"/>
+          <w:color w:val="000000"/>
+          <w:sz w:val="20"/>
+          <w:szCs w:val="20"/>
+        </w:rPr>
+      </w:pPr>
+    </w:p>
+    <w:p>
+      <w:pPr>
         <w:pStyle w:val="PargrafodaLista"/>
         <w:numPr>
           <w:ilvl w:val="0"/>
@@ -2587,7 +2796,6 @@
           <w:lang w:val="en-GB" w:eastAsia="en-US"/>
         </w:rPr>
       </w:pPr>
-      <w:proofErr w:type="spellStart"/>
       <w:r>
         <w:rPr>
           <w:rFonts w:ascii="Carlito" w:hAnsi="Carlito" w:cs="Carlito"/>
@@ -2597,33 +2805,9 @@
           <w:szCs w:val="28"/>
           <w:lang w:val="en-GB" w:eastAsia="en-US"/>
         </w:rPr>
-        <w:t>Resultados</w:t>
-      </w:r>
-      <w:proofErr w:type="spellEnd"/>
-      <w:r>
-        <w:rPr>
-          <w:rFonts w:ascii="Carlito" w:hAnsi="Carlito" w:cs="Carlito"/>
-          <w:b/>
-          <w:color w:val="1F4E79" w:themeColor="accent1" w:themeShade="80"/>
-          <w:sz w:val="28"/>
-          <w:szCs w:val="28"/>
-          <w:lang w:val="en-GB" w:eastAsia="en-US"/>
-        </w:rPr>
-        <w:t xml:space="preserve"> </w:t>
-      </w:r>
-      <w:proofErr w:type="spellStart"/>
-      <w:r>
-        <w:rPr>
-          <w:rFonts w:ascii="Carlito" w:hAnsi="Carlito" w:cs="Carlito"/>
-          <w:b/>
-          <w:color w:val="1F4E79" w:themeColor="accent1" w:themeShade="80"/>
-          <w:sz w:val="28"/>
-          <w:szCs w:val="28"/>
-          <w:lang w:val="en-GB" w:eastAsia="en-US"/>
-        </w:rPr>
-        <w:t>esperados</w:t>
-      </w:r>
-      <w:proofErr w:type="spellEnd"/>
+        <w:lastRenderedPageBreak/>
+        <w:t>Resultados esperados</w:t>
+      </w:r>
     </w:p>
     <w:p>
       <w:pPr>
@@ -2672,9 +2856,18 @@
       <w:pPr>
         <w:pStyle w:val="PargrafodaLista"/>
         <w:numPr>
-          <w:ilvl w:val="0"/>
+          <w:ilvl w:val="1"/>
           <w:numId w:val="4"/>
         </w:numPr>
+        <w:rPr>
+          <w:rFonts w:ascii="Times New Roman" w:eastAsia="Times" w:hAnsi="Times New Roman" w:cs="Times New Roman"/>
+          <w:b/>
+          <w:bCs/>
+          <w:sz w:val="24"/>
+          <w:szCs w:val="24"/>
+        </w:rPr>
+      </w:pPr>
+      <w:r>
         <w:rPr>
           <w:rFonts w:ascii="Times New Roman" w:hAnsi="Times New Roman" w:cs="Times New Roman"/>
           <w:b/>
@@ -2682,6 +2875,23 @@
           <w:sz w:val="24"/>
           <w:szCs w:val="24"/>
         </w:rPr>
+        <w:t>Parte Cliente (Frontend)</w:t>
+      </w:r>
+    </w:p>
+    <w:p>
+      <w:pPr>
+        <w:pStyle w:val="PargrafodaLista"/>
+        <w:numPr>
+          <w:ilvl w:val="1"/>
+          <w:numId w:val="4"/>
+        </w:numPr>
+        <w:rPr>
+          <w:rFonts w:ascii="Times New Roman" w:eastAsia="Times" w:hAnsi="Times New Roman" w:cs="Times New Roman"/>
+          <w:b/>
+          <w:bCs/>
+          <w:sz w:val="24"/>
+          <w:szCs w:val="24"/>
+        </w:rPr>
       </w:pPr>
       <w:r>
         <w:rPr>
@@ -2691,7 +2901,7 @@
           <w:sz w:val="24"/>
           <w:szCs w:val="24"/>
         </w:rPr>
-        <w:t>Serviço</w:t>
+        <w:t xml:space="preserve">Parte </w:t>
       </w:r>
       <w:r>
         <w:rPr>
@@ -2701,7 +2911,17 @@
           <w:sz w:val="24"/>
           <w:szCs w:val="24"/>
         </w:rPr>
-        <w:t>s de integração de aplicações android</w:t>
+        <w:t>Funcionario</w:t>
+      </w:r>
+      <w:r>
+        <w:rPr>
+          <w:rFonts w:ascii="Times New Roman" w:hAnsi="Times New Roman" w:cs="Times New Roman"/>
+          <w:b/>
+          <w:bCs/>
+          <w:sz w:val="24"/>
+          <w:szCs w:val="24"/>
+        </w:rPr>
+        <w:t xml:space="preserve"> (Frontend)</w:t>
       </w:r>
     </w:p>
     <w:p>
@@ -2717,7 +2937,6 @@
           <w:bCs/>
           <w:sz w:val="24"/>
           <w:szCs w:val="24"/>
-          <w:lang w:val="en-US"/>
         </w:rPr>
       </w:pPr>
       <w:r>
@@ -2727,11 +2946,9 @@
           <w:bCs/>
           <w:sz w:val="24"/>
           <w:szCs w:val="24"/>
-          <w:lang w:val="en-US"/>
-        </w:rPr>
-        <w:t xml:space="preserve">App </w:t>
-      </w:r>
-      <w:proofErr w:type="spellStart"/>
+        </w:rPr>
+        <w:t>Serviço</w:t>
+      </w:r>
       <w:r>
         <w:rPr>
           <w:rFonts w:ascii="Times New Roman" w:hAnsi="Times New Roman" w:cs="Times New Roman"/>
@@ -2739,23 +2956,25 @@
           <w:bCs/>
           <w:sz w:val="24"/>
           <w:szCs w:val="24"/>
-          <w:lang w:val="en-US"/>
-        </w:rPr>
-        <w:t>Cliente</w:t>
-      </w:r>
-      <w:proofErr w:type="spellEnd"/>
-      <w:r>
+        </w:rPr>
+        <w:t>s de integração de aplicações android</w:t>
+      </w:r>
+    </w:p>
+    <w:p>
+      <w:pPr>
+        <w:pStyle w:val="PargrafodaLista"/>
+        <w:numPr>
+          <w:ilvl w:val="1"/>
+          <w:numId w:val="4"/>
+        </w:numPr>
         <w:rPr>
           <w:rFonts w:ascii="Times New Roman" w:hAnsi="Times New Roman" w:cs="Times New Roman"/>
           <w:b/>
           <w:bCs/>
           <w:sz w:val="24"/>
           <w:szCs w:val="24"/>
-          <w:lang w:val="en-US"/>
-        </w:rPr>
-        <w:t xml:space="preserve"> </w:t>
-      </w:r>
-      <w:proofErr w:type="spellStart"/>
+        </w:rPr>
+      </w:pPr>
       <w:r>
         <w:rPr>
           <w:rFonts w:ascii="Times New Roman" w:hAnsi="Times New Roman" w:cs="Times New Roman"/>
@@ -2763,21 +2982,34 @@
           <w:bCs/>
           <w:sz w:val="24"/>
           <w:szCs w:val="24"/>
-          <w:lang w:val="en-US"/>
-        </w:rPr>
-        <w:t>em</w:t>
-      </w:r>
-      <w:proofErr w:type="spellEnd"/>
-      <w:r>
+        </w:rPr>
+        <w:t>Parte Cliente</w:t>
+      </w:r>
+    </w:p>
+    <w:p>
+      <w:pPr>
+        <w:pStyle w:val="PargrafodaLista"/>
+        <w:numPr>
+          <w:ilvl w:val="1"/>
+          <w:numId w:val="4"/>
+        </w:numPr>
         <w:rPr>
           <w:rFonts w:ascii="Times New Roman" w:hAnsi="Times New Roman" w:cs="Times New Roman"/>
           <w:b/>
           <w:bCs/>
           <w:sz w:val="24"/>
           <w:szCs w:val="24"/>
-          <w:lang w:val="en-US"/>
-        </w:rPr>
-        <w:t xml:space="preserve"> android</w:t>
+        </w:rPr>
+      </w:pPr>
+      <w:r>
+        <w:rPr>
+          <w:rFonts w:ascii="Times New Roman" w:hAnsi="Times New Roman" w:cs="Times New Roman"/>
+          <w:b/>
+          <w:bCs/>
+          <w:sz w:val="24"/>
+          <w:szCs w:val="24"/>
+        </w:rPr>
+        <w:t>Parte Funcionario</w:t>
       </w:r>
     </w:p>
     <w:p>
@@ -2796,7 +3028,6 @@
           <w:lang w:val="en-US"/>
         </w:rPr>
       </w:pPr>
-      <w:proofErr w:type="spellStart"/>
       <w:r>
         <w:rPr>
           <w:rFonts w:ascii="Times New Roman" w:hAnsi="Times New Roman" w:cs="Times New Roman"/>
@@ -2806,7 +3037,7 @@
           <w:szCs w:val="24"/>
           <w:lang w:val="en-US"/>
         </w:rPr>
-        <w:t>R</w:t>
+        <w:t>App Cliente</w:t>
       </w:r>
       <w:r>
         <w:rPr>
@@ -2817,10 +3048,16 @@
           <w:szCs w:val="24"/>
           <w:lang w:val="en-US"/>
         </w:rPr>
-        <w:t>elatório</w:t>
-      </w:r>
-      <w:proofErr w:type="spellEnd"/>
-      <w:r>
+        <w:t xml:space="preserve"> em android</w:t>
+      </w:r>
+    </w:p>
+    <w:p>
+      <w:pPr>
+        <w:pStyle w:val="PargrafodaLista"/>
+        <w:numPr>
+          <w:ilvl w:val="0"/>
+          <w:numId w:val="4"/>
+        </w:numPr>
         <w:rPr>
           <w:rFonts w:ascii="Times New Roman" w:hAnsi="Times New Roman" w:cs="Times New Roman"/>
           <w:b/>
@@ -2829,9 +3066,7 @@
           <w:szCs w:val="24"/>
           <w:lang w:val="en-US"/>
         </w:rPr>
-        <w:t xml:space="preserve"> de </w:t>
-      </w:r>
-      <w:proofErr w:type="spellStart"/>
+      </w:pPr>
       <w:r>
         <w:rPr>
           <w:rFonts w:ascii="Times New Roman" w:hAnsi="Times New Roman" w:cs="Times New Roman"/>
@@ -2841,9 +3076,8 @@
           <w:szCs w:val="24"/>
           <w:lang w:val="en-US"/>
         </w:rPr>
-        <w:t>projeto</w:t>
-      </w:r>
-      <w:proofErr w:type="spellEnd"/>
+        <w:t>R</w:t>
+      </w:r>
       <w:r>
         <w:rPr>
           <w:rFonts w:ascii="Times New Roman" w:hAnsi="Times New Roman" w:cs="Times New Roman"/>
@@ -2853,7 +3087,7 @@
           <w:szCs w:val="24"/>
           <w:lang w:val="en-US"/>
         </w:rPr>
-        <w:t>.</w:t>
+        <w:t>elatório de projeto.</w:t>
       </w:r>
     </w:p>
     <w:p>
@@ -2877,7 +3111,6 @@
           <w:lang w:val="en-GB" w:eastAsia="en-US"/>
         </w:rPr>
       </w:pPr>
-      <w:proofErr w:type="spellStart"/>
       <w:r>
         <w:rPr>
           <w:rFonts w:ascii="Carlito" w:hAnsi="Carlito" w:cs="Carlito"/>
@@ -2889,7 +3122,6 @@
         </w:rPr>
         <w:t>Cronograma</w:t>
       </w:r>
-      <w:proofErr w:type="spellEnd"/>
       <w:r>
         <w:rPr>
           <w:rFonts w:ascii="Carlito" w:hAnsi="Carlito" w:cs="Carlito"/>
@@ -2899,21 +3131,8 @@
           <w:szCs w:val="28"/>
           <w:lang w:val="en-GB" w:eastAsia="en-US"/>
         </w:rPr>
-        <w:t xml:space="preserve"> </w:t>
-      </w:r>
-      <w:proofErr w:type="spellStart"/>
-      <w:r>
-        <w:rPr>
-          <w:rFonts w:ascii="Carlito" w:hAnsi="Carlito" w:cs="Carlito"/>
-          <w:b/>
-          <w:color w:val="1F4E79" w:themeColor="accent1" w:themeShade="80"/>
-          <w:sz w:val="28"/>
-          <w:szCs w:val="28"/>
-          <w:lang w:val="en-GB" w:eastAsia="en-US"/>
-        </w:rPr>
-        <w:t>Inicial</w:t>
-      </w:r>
-      <w:proofErr w:type="spellEnd"/>
+        <w:t xml:space="preserve"> Inicial</w:t>
+      </w:r>
     </w:p>
     <w:p/>
     <w:p/>
@@ -3193,41 +3412,13 @@
                 <w:szCs w:val="24"/>
               </w:rPr>
             </w:pPr>
-            <w:proofErr w:type="spellStart"/>
             <w:r>
               <w:rPr>
                 <w:rFonts w:ascii="Times New Roman" w:hAnsi="Times New Roman"/>
                 <w:sz w:val="24"/>
                 <w:szCs w:val="24"/>
               </w:rPr>
-              <w:t>User</w:t>
-            </w:r>
-            <w:proofErr w:type="spellEnd"/>
-            <w:r>
-              <w:rPr>
-                <w:rFonts w:ascii="Times New Roman" w:hAnsi="Times New Roman"/>
-                <w:sz w:val="24"/>
-                <w:szCs w:val="24"/>
-              </w:rPr>
-              <w:t xml:space="preserve"> </w:t>
-            </w:r>
-            <w:proofErr w:type="spellStart"/>
-            <w:r>
-              <w:rPr>
-                <w:rFonts w:ascii="Times New Roman" w:hAnsi="Times New Roman"/>
-                <w:sz w:val="24"/>
-                <w:szCs w:val="24"/>
-              </w:rPr>
-              <w:t>Stories</w:t>
-            </w:r>
-            <w:proofErr w:type="spellEnd"/>
-            <w:r>
-              <w:rPr>
-                <w:rFonts w:ascii="Times New Roman" w:hAnsi="Times New Roman"/>
-                <w:sz w:val="24"/>
-                <w:szCs w:val="24"/>
-              </w:rPr>
-              <w:t xml:space="preserve"> OU Casos de Uso </w:t>
+              <w:t xml:space="preserve">User Stories OU Casos de Uso </w:t>
             </w:r>
           </w:p>
         </w:tc>
@@ -3579,7 +3770,6 @@
           <w:lang w:val="en-GB" w:eastAsia="en-US"/>
         </w:rPr>
       </w:pPr>
-      <w:proofErr w:type="spellStart"/>
       <w:r>
         <w:rPr>
           <w:rFonts w:ascii="Carlito" w:hAnsi="Carlito" w:cs="Carlito"/>
@@ -3591,7 +3781,6 @@
         </w:rPr>
         <w:t>Referências</w:t>
       </w:r>
-      <w:proofErr w:type="spellEnd"/>
     </w:p>
     <w:p>
       <w:pPr>
@@ -4485,7 +4674,7 @@
         <w:rFonts w:ascii="Symbol" w:hAnsi="Symbol" w:hint="default"/>
       </w:rPr>
     </w:lvl>
-    <w:lvl w:ilvl="1" w:tplc="08090003" w:tentative="1">
+    <w:lvl w:ilvl="1" w:tplc="08090003">
       <w:start w:val="1"/>
       <w:numFmt w:val="bullet"/>
       <w:lvlText w:val="o"/>

</xml_diff>

<commit_message>
Adicionar Referencias ao template e organizar melhor extras em dados de projeto
</commit_message>
<xml_diff>
--- a/Documentos/template_proposta_Projeto_2020_21.docx
+++ b/Documentos/template_proposta_Projeto_2020_21.docx
@@ -605,7 +605,27 @@
           <w:sz w:val="24"/>
           <w:szCs w:val="24"/>
         </w:rPr>
-        <w:t>Conta Github e credenciais:</w:t>
+        <w:t xml:space="preserve">Conta </w:t>
+      </w:r>
+      <w:proofErr w:type="spellStart"/>
+      <w:r>
+        <w:rPr>
+          <w:rFonts w:ascii="Trebuchet MS" w:hAnsi="Trebuchet MS" w:cs="Helvetica"/>
+          <w:color w:val="000000"/>
+          <w:sz w:val="24"/>
+          <w:szCs w:val="24"/>
+        </w:rPr>
+        <w:t>Github</w:t>
+      </w:r>
+      <w:proofErr w:type="spellEnd"/>
+      <w:r>
+        <w:rPr>
+          <w:rFonts w:ascii="Trebuchet MS" w:hAnsi="Trebuchet MS" w:cs="Helvetica"/>
+          <w:color w:val="000000"/>
+          <w:sz w:val="24"/>
+          <w:szCs w:val="24"/>
+        </w:rPr>
+        <w:t xml:space="preserve"> e credenciais:</w:t>
       </w:r>
     </w:p>
     <w:p>
@@ -874,6 +894,7 @@
         </w:rPr>
         <w:t xml:space="preserve">Conta </w:t>
       </w:r>
+      <w:proofErr w:type="spellStart"/>
       <w:r>
         <w:rPr>
           <w:rFonts w:ascii="Trebuchet MS" w:hAnsi="Trebuchet MS" w:cs="Helvetica"/>
@@ -883,6 +904,7 @@
         </w:rPr>
         <w:t>Jira</w:t>
       </w:r>
+      <w:proofErr w:type="spellEnd"/>
       <w:r>
         <w:rPr>
           <w:rFonts w:ascii="Trebuchet MS" w:hAnsi="Trebuchet MS" w:cs="Helvetica"/>
@@ -1396,6 +1418,7 @@
           <w:lang w:val="en-GB" w:eastAsia="en-US"/>
         </w:rPr>
       </w:pPr>
+      <w:proofErr w:type="spellStart"/>
       <w:r>
         <w:rPr>
           <w:rFonts w:ascii="Carlito" w:hAnsi="Carlito" w:cs="Carlito"/>
@@ -1405,8 +1428,33 @@
           <w:szCs w:val="28"/>
           <w:lang w:val="en-GB" w:eastAsia="en-US"/>
         </w:rPr>
-        <w:t>Descrição do Projeto</w:t>
-      </w:r>
+        <w:t>Descrição</w:t>
+      </w:r>
+      <w:proofErr w:type="spellEnd"/>
+      <w:r>
+        <w:rPr>
+          <w:rFonts w:ascii="Carlito" w:hAnsi="Carlito" w:cs="Carlito"/>
+          <w:b/>
+          <w:color w:val="1F4E79" w:themeColor="accent1" w:themeShade="80"/>
+          <w:sz w:val="28"/>
+          <w:szCs w:val="28"/>
+          <w:lang w:val="en-GB" w:eastAsia="en-US"/>
+        </w:rPr>
+        <w:t xml:space="preserve"> do </w:t>
+      </w:r>
+      <w:proofErr w:type="spellStart"/>
+      <w:r>
+        <w:rPr>
+          <w:rFonts w:ascii="Carlito" w:hAnsi="Carlito" w:cs="Carlito"/>
+          <w:b/>
+          <w:color w:val="1F4E79" w:themeColor="accent1" w:themeShade="80"/>
+          <w:sz w:val="28"/>
+          <w:szCs w:val="28"/>
+          <w:lang w:val="en-GB" w:eastAsia="en-US"/>
+        </w:rPr>
+        <w:t>Projeto</w:t>
+      </w:r>
+      <w:proofErr w:type="spellEnd"/>
     </w:p>
     <w:p>
       <w:pPr>
@@ -1449,6 +1497,7 @@
         </w:rPr>
         <w:t xml:space="preserve">ake </w:t>
       </w:r>
+      <w:proofErr w:type="spellStart"/>
       <w:r>
         <w:rPr>
           <w:rFonts w:ascii="Times New Roman" w:hAnsi="Times New Roman"/>
@@ -1463,7 +1512,16 @@
           <w:sz w:val="24"/>
           <w:szCs w:val="24"/>
         </w:rPr>
-        <w:t>way ou caso o cliente pretenda comer no restaurante, o garçon regista o pedido pela APP</w:t>
+        <w:t>way</w:t>
+      </w:r>
+      <w:proofErr w:type="spellEnd"/>
+      <w:r>
+        <w:rPr>
+          <w:rFonts w:ascii="Times New Roman" w:hAnsi="Times New Roman"/>
+          <w:sz w:val="24"/>
+          <w:szCs w:val="24"/>
+        </w:rPr>
+        <w:t xml:space="preserve"> ou caso o cliente pretenda comer no restaurante, o garçon regista o pedido pela APP</w:t>
       </w:r>
       <w:r>
         <w:rPr>
@@ -1505,6 +1563,7 @@
           <w:lang w:val="en-GB" w:eastAsia="en-US"/>
         </w:rPr>
       </w:pPr>
+      <w:proofErr w:type="spellStart"/>
       <w:r>
         <w:rPr>
           <w:rFonts w:ascii="Carlito" w:hAnsi="Carlito" w:cs="Carlito"/>
@@ -1516,6 +1575,7 @@
         </w:rPr>
         <w:t>Objetivos</w:t>
       </w:r>
+      <w:proofErr w:type="spellEnd"/>
     </w:p>
     <w:p/>
     <w:p>
@@ -1551,6 +1611,7 @@
         </w:rPr>
         <w:t xml:space="preserve">ake </w:t>
       </w:r>
+      <w:proofErr w:type="spellStart"/>
       <w:r>
         <w:rPr>
           <w:rFonts w:ascii="Times New Roman" w:hAnsi="Times New Roman"/>
@@ -1567,6 +1628,7 @@
         </w:rPr>
         <w:t>way</w:t>
       </w:r>
+      <w:proofErr w:type="spellEnd"/>
     </w:p>
     <w:p>
       <w:pPr>
@@ -1696,6 +1758,7 @@
           <w:lang w:val="en-GB" w:eastAsia="en-US"/>
         </w:rPr>
       </w:pPr>
+      <w:proofErr w:type="spellStart"/>
       <w:r>
         <w:rPr>
           <w:rFonts w:ascii="Carlito" w:hAnsi="Carlito" w:cs="Carlito"/>
@@ -1707,6 +1770,7 @@
         </w:rPr>
         <w:t>Atividades</w:t>
       </w:r>
+      <w:proofErr w:type="spellEnd"/>
       <w:r>
         <w:rPr>
           <w:rFonts w:ascii="Carlito" w:hAnsi="Carlito" w:cs="Carlito"/>
@@ -1716,8 +1780,21 @@
           <w:szCs w:val="28"/>
           <w:lang w:val="en-GB" w:eastAsia="en-US"/>
         </w:rPr>
-        <w:t xml:space="preserve"> a Realizar</w:t>
-      </w:r>
+        <w:t xml:space="preserve"> a </w:t>
+      </w:r>
+      <w:proofErr w:type="spellStart"/>
+      <w:r>
+        <w:rPr>
+          <w:rFonts w:ascii="Carlito" w:hAnsi="Carlito" w:cs="Carlito"/>
+          <w:b/>
+          <w:color w:val="1F4E79" w:themeColor="accent1" w:themeShade="80"/>
+          <w:sz w:val="28"/>
+          <w:szCs w:val="28"/>
+          <w:lang w:val="en-GB" w:eastAsia="en-US"/>
+        </w:rPr>
+        <w:t>Realizar</w:t>
+      </w:r>
+      <w:proofErr w:type="spellEnd"/>
     </w:p>
     <w:p/>
     <w:p>
@@ -1789,7 +1866,43 @@
           <w:sz w:val="24"/>
           <w:szCs w:val="24"/>
         </w:rPr>
-        <w:t>T4 – User Stories OU Casos de Uso</w:t>
+        <w:t xml:space="preserve">T4 – </w:t>
+      </w:r>
+      <w:proofErr w:type="spellStart"/>
+      <w:r>
+        <w:rPr>
+          <w:rFonts w:ascii="Times New Roman" w:hAnsi="Times New Roman"/>
+          <w:sz w:val="24"/>
+          <w:szCs w:val="24"/>
+        </w:rPr>
+        <w:t>User</w:t>
+      </w:r>
+      <w:proofErr w:type="spellEnd"/>
+      <w:r>
+        <w:rPr>
+          <w:rFonts w:ascii="Times New Roman" w:hAnsi="Times New Roman"/>
+          <w:sz w:val="24"/>
+          <w:szCs w:val="24"/>
+        </w:rPr>
+        <w:t xml:space="preserve"> </w:t>
+      </w:r>
+      <w:proofErr w:type="spellStart"/>
+      <w:r>
+        <w:rPr>
+          <w:rFonts w:ascii="Times New Roman" w:hAnsi="Times New Roman"/>
+          <w:sz w:val="24"/>
+          <w:szCs w:val="24"/>
+        </w:rPr>
+        <w:t>Stories</w:t>
+      </w:r>
+      <w:proofErr w:type="spellEnd"/>
+      <w:r>
+        <w:rPr>
+          <w:rFonts w:ascii="Times New Roman" w:hAnsi="Times New Roman"/>
+          <w:sz w:val="24"/>
+          <w:szCs w:val="24"/>
+        </w:rPr>
+        <w:t xml:space="preserve"> OU Casos de Uso</w:t>
       </w:r>
     </w:p>
     <w:p>
@@ -1841,8 +1954,18 @@
           <w:sz w:val="24"/>
           <w:szCs w:val="24"/>
         </w:rPr>
-        <w:t>T6 - Mockups</w:t>
-      </w:r>
+        <w:t xml:space="preserve">T6 - </w:t>
+      </w:r>
+      <w:proofErr w:type="spellStart"/>
+      <w:r>
+        <w:rPr>
+          <w:rFonts w:ascii="Times New Roman" w:hAnsi="Times New Roman"/>
+          <w:sz w:val="24"/>
+          <w:szCs w:val="24"/>
+        </w:rPr>
+        <w:t>Mockups</w:t>
+      </w:r>
+      <w:proofErr w:type="spellEnd"/>
     </w:p>
     <w:p>
       <w:pPr>
@@ -1978,6 +2101,7 @@
           <w:lang w:val="en-GB" w:eastAsia="en-US"/>
         </w:rPr>
       </w:pPr>
+      <w:proofErr w:type="spellStart"/>
       <w:r>
         <w:rPr>
           <w:rFonts w:ascii="Carlito" w:hAnsi="Carlito" w:cs="Carlito"/>
@@ -2010,8 +2134,9 @@
           <w:szCs w:val="28"/>
           <w:lang w:val="en-GB" w:eastAsia="en-US"/>
         </w:rPr>
-        <w:t>o de Requisitos</w:t>
-      </w:r>
+        <w:t>o</w:t>
+      </w:r>
+      <w:proofErr w:type="spellEnd"/>
       <w:r>
         <w:rPr>
           <w:rFonts w:ascii="Carlito" w:hAnsi="Carlito" w:cs="Carlito"/>
@@ -2021,8 +2146,45 @@
           <w:szCs w:val="28"/>
           <w:lang w:val="en-GB" w:eastAsia="en-US"/>
         </w:rPr>
-        <w:t xml:space="preserve"> Principais</w:t>
-      </w:r>
+        <w:t xml:space="preserve"> de </w:t>
+      </w:r>
+      <w:proofErr w:type="spellStart"/>
+      <w:r>
+        <w:rPr>
+          <w:rFonts w:ascii="Carlito" w:hAnsi="Carlito" w:cs="Carlito"/>
+          <w:b/>
+          <w:color w:val="1F4E79" w:themeColor="accent1" w:themeShade="80"/>
+          <w:sz w:val="28"/>
+          <w:szCs w:val="28"/>
+          <w:lang w:val="en-GB" w:eastAsia="en-US"/>
+        </w:rPr>
+        <w:t>Requisitos</w:t>
+      </w:r>
+      <w:proofErr w:type="spellEnd"/>
+      <w:r>
+        <w:rPr>
+          <w:rFonts w:ascii="Carlito" w:hAnsi="Carlito" w:cs="Carlito"/>
+          <w:b/>
+          <w:color w:val="1F4E79" w:themeColor="accent1" w:themeShade="80"/>
+          <w:sz w:val="28"/>
+          <w:szCs w:val="28"/>
+          <w:lang w:val="en-GB" w:eastAsia="en-US"/>
+        </w:rPr>
+        <w:t xml:space="preserve"> </w:t>
+      </w:r>
+      <w:proofErr w:type="spellStart"/>
+      <w:r>
+        <w:rPr>
+          <w:rFonts w:ascii="Carlito" w:hAnsi="Carlito" w:cs="Carlito"/>
+          <w:b/>
+          <w:color w:val="1F4E79" w:themeColor="accent1" w:themeShade="80"/>
+          <w:sz w:val="28"/>
+          <w:szCs w:val="28"/>
+          <w:lang w:val="en-GB" w:eastAsia="en-US"/>
+        </w:rPr>
+        <w:t>Principais</w:t>
+      </w:r>
+      <w:proofErr w:type="spellEnd"/>
     </w:p>
     <w:p/>
     <w:p>
@@ -2054,6 +2216,7 @@
           <w:szCs w:val="24"/>
         </w:rPr>
       </w:pPr>
+      <w:proofErr w:type="spellStart"/>
       <w:r>
         <w:rPr>
           <w:rFonts w:ascii="Times New Roman" w:hAnsi="Times New Roman"/>
@@ -2064,6 +2227,7 @@
         </w:rPr>
         <w:t>Back-Office</w:t>
       </w:r>
+      <w:proofErr w:type="spellEnd"/>
     </w:p>
     <w:p>
       <w:pPr>
@@ -2152,6 +2316,7 @@
           <w:szCs w:val="24"/>
         </w:rPr>
       </w:pPr>
+      <w:proofErr w:type="spellStart"/>
       <w:r>
         <w:rPr>
           <w:rFonts w:ascii="Times New Roman" w:hAnsi="Times New Roman"/>
@@ -2160,7 +2325,18 @@
           <w:sz w:val="24"/>
           <w:szCs w:val="24"/>
         </w:rPr>
-        <w:t>Front-Office</w:t>
+        <w:t>Front</w:t>
+      </w:r>
+      <w:proofErr w:type="spellEnd"/>
+      <w:r>
+        <w:rPr>
+          <w:rFonts w:ascii="Times New Roman" w:hAnsi="Times New Roman"/>
+          <w:b/>
+          <w:bCs/>
+          <w:sz w:val="24"/>
+          <w:szCs w:val="24"/>
+        </w:rPr>
+        <w:t>-Office</w:t>
       </w:r>
     </w:p>
     <w:p>
@@ -2190,8 +2366,18 @@
           <w:sz w:val="24"/>
           <w:szCs w:val="24"/>
         </w:rPr>
-        <w:t>Take Away</w:t>
-      </w:r>
+        <w:t xml:space="preserve">Take </w:t>
+      </w:r>
+      <w:proofErr w:type="spellStart"/>
+      <w:r>
+        <w:rPr>
+          <w:rFonts w:ascii="Times New Roman" w:hAnsi="Times New Roman"/>
+          <w:sz w:val="24"/>
+          <w:szCs w:val="24"/>
+        </w:rPr>
+        <w:t>Away</w:t>
+      </w:r>
+      <w:proofErr w:type="spellEnd"/>
       <w:r>
         <w:rPr>
           <w:rFonts w:ascii="Times New Roman" w:hAnsi="Times New Roman"/>
@@ -2236,13 +2422,23 @@
           <w:szCs w:val="24"/>
         </w:rPr>
       </w:pPr>
-      <w:r>
-        <w:rPr>
-          <w:rFonts w:ascii="Times New Roman" w:hAnsi="Times New Roman"/>
-          <w:sz w:val="24"/>
-          <w:szCs w:val="24"/>
-        </w:rPr>
-        <w:t>Horario de trabalho do empregado</w:t>
+      <w:proofErr w:type="spellStart"/>
+      <w:r>
+        <w:rPr>
+          <w:rFonts w:ascii="Times New Roman" w:hAnsi="Times New Roman"/>
+          <w:sz w:val="24"/>
+          <w:szCs w:val="24"/>
+        </w:rPr>
+        <w:t>Horario</w:t>
+      </w:r>
+      <w:proofErr w:type="spellEnd"/>
+      <w:r>
+        <w:rPr>
+          <w:rFonts w:ascii="Times New Roman" w:hAnsi="Times New Roman"/>
+          <w:sz w:val="24"/>
+          <w:szCs w:val="24"/>
+        </w:rPr>
+        <w:t xml:space="preserve"> de trabalho do empregado</w:t>
       </w:r>
     </w:p>
     <w:p>
@@ -2796,6 +2992,7 @@
           <w:lang w:val="en-GB" w:eastAsia="en-US"/>
         </w:rPr>
       </w:pPr>
+      <w:proofErr w:type="spellStart"/>
       <w:r>
         <w:rPr>
           <w:rFonts w:ascii="Carlito" w:hAnsi="Carlito" w:cs="Carlito"/>
@@ -2806,8 +3003,33 @@
           <w:lang w:val="en-GB" w:eastAsia="en-US"/>
         </w:rPr>
         <w:lastRenderedPageBreak/>
-        <w:t>Resultados esperados</w:t>
-      </w:r>
+        <w:t>Resultados</w:t>
+      </w:r>
+      <w:proofErr w:type="spellEnd"/>
+      <w:r>
+        <w:rPr>
+          <w:rFonts w:ascii="Carlito" w:hAnsi="Carlito" w:cs="Carlito"/>
+          <w:b/>
+          <w:color w:val="1F4E79" w:themeColor="accent1" w:themeShade="80"/>
+          <w:sz w:val="28"/>
+          <w:szCs w:val="28"/>
+          <w:lang w:val="en-GB" w:eastAsia="en-US"/>
+        </w:rPr>
+        <w:t xml:space="preserve"> </w:t>
+      </w:r>
+      <w:proofErr w:type="spellStart"/>
+      <w:r>
+        <w:rPr>
+          <w:rFonts w:ascii="Carlito" w:hAnsi="Carlito" w:cs="Carlito"/>
+          <w:b/>
+          <w:color w:val="1F4E79" w:themeColor="accent1" w:themeShade="80"/>
+          <w:sz w:val="28"/>
+          <w:szCs w:val="28"/>
+          <w:lang w:val="en-GB" w:eastAsia="en-US"/>
+        </w:rPr>
+        <w:t>esperados</w:t>
+      </w:r>
+      <w:proofErr w:type="spellEnd"/>
     </w:p>
     <w:p>
       <w:pPr>
@@ -2875,7 +3097,29 @@
           <w:sz w:val="24"/>
           <w:szCs w:val="24"/>
         </w:rPr>
-        <w:t>Parte Cliente (Frontend)</w:t>
+        <w:t>Parte Cliente (</w:t>
+      </w:r>
+      <w:proofErr w:type="spellStart"/>
+      <w:r>
+        <w:rPr>
+          <w:rFonts w:ascii="Times New Roman" w:hAnsi="Times New Roman" w:cs="Times New Roman"/>
+          <w:b/>
+          <w:bCs/>
+          <w:sz w:val="24"/>
+          <w:szCs w:val="24"/>
+        </w:rPr>
+        <w:t>Frontend</w:t>
+      </w:r>
+      <w:proofErr w:type="spellEnd"/>
+      <w:r>
+        <w:rPr>
+          <w:rFonts w:ascii="Times New Roman" w:hAnsi="Times New Roman" w:cs="Times New Roman"/>
+          <w:b/>
+          <w:bCs/>
+          <w:sz w:val="24"/>
+          <w:szCs w:val="24"/>
+        </w:rPr>
+        <w:t>)</w:t>
       </w:r>
     </w:p>
     <w:p>
@@ -2903,6 +3147,7 @@
         </w:rPr>
         <w:t xml:space="preserve">Parte </w:t>
       </w:r>
+      <w:proofErr w:type="spellStart"/>
       <w:r>
         <w:rPr>
           <w:rFonts w:ascii="Times New Roman" w:hAnsi="Times New Roman" w:cs="Times New Roman"/>
@@ -2913,6 +3158,7 @@
         </w:rPr>
         <w:t>Funcionario</w:t>
       </w:r>
+      <w:proofErr w:type="spellEnd"/>
       <w:r>
         <w:rPr>
           <w:rFonts w:ascii="Times New Roman" w:hAnsi="Times New Roman" w:cs="Times New Roman"/>
@@ -2921,7 +3167,29 @@
           <w:sz w:val="24"/>
           <w:szCs w:val="24"/>
         </w:rPr>
-        <w:t xml:space="preserve"> (Frontend)</w:t>
+        <w:t xml:space="preserve"> (</w:t>
+      </w:r>
+      <w:proofErr w:type="spellStart"/>
+      <w:r>
+        <w:rPr>
+          <w:rFonts w:ascii="Times New Roman" w:hAnsi="Times New Roman" w:cs="Times New Roman"/>
+          <w:b/>
+          <w:bCs/>
+          <w:sz w:val="24"/>
+          <w:szCs w:val="24"/>
+        </w:rPr>
+        <w:t>Frontend</w:t>
+      </w:r>
+      <w:proofErr w:type="spellEnd"/>
+      <w:r>
+        <w:rPr>
+          <w:rFonts w:ascii="Times New Roman" w:hAnsi="Times New Roman" w:cs="Times New Roman"/>
+          <w:b/>
+          <w:bCs/>
+          <w:sz w:val="24"/>
+          <w:szCs w:val="24"/>
+        </w:rPr>
+        <w:t>)</w:t>
       </w:r>
     </w:p>
     <w:p>
@@ -3009,8 +3277,20 @@
           <w:sz w:val="24"/>
           <w:szCs w:val="24"/>
         </w:rPr>
-        <w:t>Parte Funcionario</w:t>
-      </w:r>
+        <w:t xml:space="preserve">Parte </w:t>
+      </w:r>
+      <w:proofErr w:type="spellStart"/>
+      <w:r>
+        <w:rPr>
+          <w:rFonts w:ascii="Times New Roman" w:hAnsi="Times New Roman" w:cs="Times New Roman"/>
+          <w:b/>
+          <w:bCs/>
+          <w:sz w:val="24"/>
+          <w:szCs w:val="24"/>
+        </w:rPr>
+        <w:t>Funcionario</w:t>
+      </w:r>
+      <w:proofErr w:type="spellEnd"/>
     </w:p>
     <w:p>
       <w:pPr>
@@ -3037,8 +3317,9 @@
           <w:szCs w:val="24"/>
           <w:lang w:val="en-US"/>
         </w:rPr>
-        <w:t>App Cliente</w:t>
-      </w:r>
+        <w:t xml:space="preserve">App </w:t>
+      </w:r>
+      <w:proofErr w:type="spellStart"/>
       <w:r>
         <w:rPr>
           <w:rFonts w:ascii="Times New Roman" w:hAnsi="Times New Roman" w:cs="Times New Roman"/>
@@ -3048,7 +3329,43 @@
           <w:szCs w:val="24"/>
           <w:lang w:val="en-US"/>
         </w:rPr>
-        <w:t xml:space="preserve"> em android</w:t>
+        <w:t>Cliente</w:t>
+      </w:r>
+      <w:proofErr w:type="spellEnd"/>
+      <w:r>
+        <w:rPr>
+          <w:rFonts w:ascii="Times New Roman" w:hAnsi="Times New Roman" w:cs="Times New Roman"/>
+          <w:b/>
+          <w:bCs/>
+          <w:sz w:val="24"/>
+          <w:szCs w:val="24"/>
+          <w:lang w:val="en-US"/>
+        </w:rPr>
+        <w:t xml:space="preserve"> </w:t>
+      </w:r>
+      <w:proofErr w:type="spellStart"/>
+      <w:r>
+        <w:rPr>
+          <w:rFonts w:ascii="Times New Roman" w:hAnsi="Times New Roman" w:cs="Times New Roman"/>
+          <w:b/>
+          <w:bCs/>
+          <w:sz w:val="24"/>
+          <w:szCs w:val="24"/>
+          <w:lang w:val="en-US"/>
+        </w:rPr>
+        <w:t>em</w:t>
+      </w:r>
+      <w:proofErr w:type="spellEnd"/>
+      <w:r>
+        <w:rPr>
+          <w:rFonts w:ascii="Times New Roman" w:hAnsi="Times New Roman" w:cs="Times New Roman"/>
+          <w:b/>
+          <w:bCs/>
+          <w:sz w:val="24"/>
+          <w:szCs w:val="24"/>
+          <w:lang w:val="en-US"/>
+        </w:rPr>
+        <w:t xml:space="preserve"> android</w:t>
       </w:r>
     </w:p>
     <w:p>
@@ -3067,6 +3384,7 @@
           <w:lang w:val="en-US"/>
         </w:rPr>
       </w:pPr>
+      <w:proofErr w:type="spellStart"/>
       <w:r>
         <w:rPr>
           <w:rFonts w:ascii="Times New Roman" w:hAnsi="Times New Roman" w:cs="Times New Roman"/>
@@ -3087,7 +3405,43 @@
           <w:szCs w:val="24"/>
           <w:lang w:val="en-US"/>
         </w:rPr>
-        <w:t>elatório de projeto.</w:t>
+        <w:t>elatório</w:t>
+      </w:r>
+      <w:proofErr w:type="spellEnd"/>
+      <w:r>
+        <w:rPr>
+          <w:rFonts w:ascii="Times New Roman" w:hAnsi="Times New Roman" w:cs="Times New Roman"/>
+          <w:b/>
+          <w:bCs/>
+          <w:sz w:val="24"/>
+          <w:szCs w:val="24"/>
+          <w:lang w:val="en-US"/>
+        </w:rPr>
+        <w:t xml:space="preserve"> de </w:t>
+      </w:r>
+      <w:proofErr w:type="spellStart"/>
+      <w:r>
+        <w:rPr>
+          <w:rFonts w:ascii="Times New Roman" w:hAnsi="Times New Roman" w:cs="Times New Roman"/>
+          <w:b/>
+          <w:bCs/>
+          <w:sz w:val="24"/>
+          <w:szCs w:val="24"/>
+          <w:lang w:val="en-US"/>
+        </w:rPr>
+        <w:t>projeto</w:t>
+      </w:r>
+      <w:proofErr w:type="spellEnd"/>
+      <w:r>
+        <w:rPr>
+          <w:rFonts w:ascii="Times New Roman" w:hAnsi="Times New Roman" w:cs="Times New Roman"/>
+          <w:b/>
+          <w:bCs/>
+          <w:sz w:val="24"/>
+          <w:szCs w:val="24"/>
+          <w:lang w:val="en-US"/>
+        </w:rPr>
+        <w:t>.</w:t>
       </w:r>
     </w:p>
     <w:p>
@@ -3111,6 +3465,7 @@
           <w:lang w:val="en-GB" w:eastAsia="en-US"/>
         </w:rPr>
       </w:pPr>
+      <w:proofErr w:type="spellStart"/>
       <w:r>
         <w:rPr>
           <w:rFonts w:ascii="Carlito" w:hAnsi="Carlito" w:cs="Carlito"/>
@@ -3122,6 +3477,7 @@
         </w:rPr>
         <w:t>Cronograma</w:t>
       </w:r>
+      <w:proofErr w:type="spellEnd"/>
       <w:r>
         <w:rPr>
           <w:rFonts w:ascii="Carlito" w:hAnsi="Carlito" w:cs="Carlito"/>
@@ -3131,8 +3487,21 @@
           <w:szCs w:val="28"/>
           <w:lang w:val="en-GB" w:eastAsia="en-US"/>
         </w:rPr>
-        <w:t xml:space="preserve"> Inicial</w:t>
-      </w:r>
+        <w:t xml:space="preserve"> </w:t>
+      </w:r>
+      <w:proofErr w:type="spellStart"/>
+      <w:r>
+        <w:rPr>
+          <w:rFonts w:ascii="Carlito" w:hAnsi="Carlito" w:cs="Carlito"/>
+          <w:b/>
+          <w:color w:val="1F4E79" w:themeColor="accent1" w:themeShade="80"/>
+          <w:sz w:val="28"/>
+          <w:szCs w:val="28"/>
+          <w:lang w:val="en-GB" w:eastAsia="en-US"/>
+        </w:rPr>
+        <w:t>Inicial</w:t>
+      </w:r>
+      <w:proofErr w:type="spellEnd"/>
     </w:p>
     <w:p/>
     <w:p/>
@@ -3412,13 +3781,41 @@
                 <w:szCs w:val="24"/>
               </w:rPr>
             </w:pPr>
+            <w:proofErr w:type="spellStart"/>
             <w:r>
               <w:rPr>
                 <w:rFonts w:ascii="Times New Roman" w:hAnsi="Times New Roman"/>
                 <w:sz w:val="24"/>
                 <w:szCs w:val="24"/>
               </w:rPr>
-              <w:t xml:space="preserve">User Stories OU Casos de Uso </w:t>
+              <w:t>User</w:t>
+            </w:r>
+            <w:proofErr w:type="spellEnd"/>
+            <w:r>
+              <w:rPr>
+                <w:rFonts w:ascii="Times New Roman" w:hAnsi="Times New Roman"/>
+                <w:sz w:val="24"/>
+                <w:szCs w:val="24"/>
+              </w:rPr>
+              <w:t xml:space="preserve"> </w:t>
+            </w:r>
+            <w:proofErr w:type="spellStart"/>
+            <w:r>
+              <w:rPr>
+                <w:rFonts w:ascii="Times New Roman" w:hAnsi="Times New Roman"/>
+                <w:sz w:val="24"/>
+                <w:szCs w:val="24"/>
+              </w:rPr>
+              <w:t>Stories</w:t>
+            </w:r>
+            <w:proofErr w:type="spellEnd"/>
+            <w:r>
+              <w:rPr>
+                <w:rFonts w:ascii="Times New Roman" w:hAnsi="Times New Roman"/>
+                <w:sz w:val="24"/>
+                <w:szCs w:val="24"/>
+              </w:rPr>
+              <w:t xml:space="preserve"> OU Casos de Uso </w:t>
             </w:r>
           </w:p>
         </w:tc>
@@ -3770,6 +4167,7 @@
           <w:lang w:val="en-GB" w:eastAsia="en-US"/>
         </w:rPr>
       </w:pPr>
+      <w:proofErr w:type="spellStart"/>
       <w:r>
         <w:rPr>
           <w:rFonts w:ascii="Carlito" w:hAnsi="Carlito" w:cs="Carlito"/>
@@ -3781,6 +4179,7 @@
         </w:rPr>
         <w:t>Referências</w:t>
       </w:r>
+      <w:proofErr w:type="spellEnd"/>
     </w:p>
     <w:p>
       <w:pPr>
@@ -3802,12 +4201,41 @@
           <w:lang w:val="en-GB" w:eastAsia="en-US"/>
         </w:rPr>
       </w:pPr>
+      <w:hyperlink r:id="rId12" w:history="1">
+        <w:r>
+          <w:rPr>
+            <w:rStyle w:val="Hiperligao"/>
+            <w:lang w:val="en-GB" w:eastAsia="en-US"/>
+          </w:rPr>
+          <w:t>https://menuapp.pt/#</w:t>
+        </w:r>
+      </w:hyperlink>
+    </w:p>
+    <w:p>
+      <w:pPr>
+        <w:rPr>
+          <w:lang w:val="en-GB" w:eastAsia="en-US"/>
+        </w:rPr>
+      </w:pPr>
+    </w:p>
+    <w:p>
+      <w:pPr>
+        <w:rPr>
+          <w:lang w:val="en-GB" w:eastAsia="en-US"/>
+        </w:rPr>
+      </w:pPr>
+      <w:r>
+        <w:rPr>
+          <w:lang w:val="en-GB" w:eastAsia="en-US"/>
+        </w:rPr>
+        <w:t>https://menu.app/en/</w:t>
+      </w:r>
     </w:p>
     <w:sectPr>
-      <w:headerReference w:type="even" r:id="rId12"/>
-      <w:headerReference w:type="default" r:id="rId13"/>
-      <w:footerReference w:type="default" r:id="rId14"/>
-      <w:headerReference w:type="first" r:id="rId15"/>
+      <w:headerReference w:type="even" r:id="rId13"/>
+      <w:headerReference w:type="default" r:id="rId14"/>
+      <w:footerReference w:type="default" r:id="rId15"/>
+      <w:headerReference w:type="first" r:id="rId16"/>
       <w:pgSz w:w="11906" w:h="16838"/>
       <w:pgMar w:top="709" w:right="2550" w:bottom="1701" w:left="2410" w:header="720" w:footer="1436" w:gutter="0"/>
       <w:cols w:space="720"/>

</xml_diff>

<commit_message>
Atualização da proposta de projeto
</commit_message>
<xml_diff>
--- a/Documentos/template_proposta_Projeto_2020_21.docx
+++ b/Documentos/template_proposta_Projeto_2020_21.docx
@@ -1,6 +1,6 @@
 
 <file path=word/document.xml><?xml version="1.0" encoding="utf-8"?>
-<w:document xmlns:wpc="http://schemas.microsoft.com/office/word/2010/wordprocessingCanvas" xmlns:cx="http://schemas.microsoft.com/office/drawing/2014/chartex" xmlns:cx1="http://schemas.microsoft.com/office/drawing/2015/9/8/chartex" xmlns:cx2="http://schemas.microsoft.com/office/drawing/2015/10/21/chartex" xmlns:cx3="http://schemas.microsoft.com/office/drawing/2016/5/9/chartex" xmlns:cx4="http://schemas.microsoft.com/office/drawing/2016/5/10/chartex" xmlns:cx5="http://schemas.microsoft.com/office/drawing/2016/5/11/chartex" xmlns:cx6="http://schemas.microsoft.com/office/drawing/2016/5/12/chartex" xmlns:cx7="http://schemas.microsoft.com/office/drawing/2016/5/13/chartex" xmlns:cx8="http://schemas.microsoft.com/office/drawing/2016/5/14/chartex" xmlns:mc="http://schemas.openxmlformats.org/markup-compatibility/2006" xmlns:aink="http://schemas.microsoft.com/office/drawing/2016/ink" xmlns:am3d="http://schemas.microsoft.com/office/drawing/2017/model3d" xmlns:o="urn:schemas-microsoft-com:office:office" xmlns:r="http://schemas.openxmlformats.org/officeDocument/2006/relationships" xmlns:m="http://schemas.openxmlformats.org/officeDocument/2006/math" xmlns:v="urn:schemas-microsoft-com:vml" xmlns:wp14="http://schemas.microsoft.com/office/word/2010/wordprocessingDrawing" xmlns:wp="http://schemas.openxmlformats.org/drawingml/2006/wordprocessingDrawing" xmlns:w10="urn:schemas-microsoft-com:office:word" xmlns:w="http://schemas.openxmlformats.org/wordprocessingml/2006/main" xmlns:w14="http://schemas.microsoft.com/office/word/2010/wordml" xmlns:w15="http://schemas.microsoft.com/office/word/2012/wordml" xmlns:w16cex="http://schemas.microsoft.com/office/word/2018/wordml/cex" xmlns:w16cid="http://schemas.microsoft.com/office/word/2016/wordml/cid" xmlns:w16="http://schemas.microsoft.com/office/word/2018/wordml" xmlns:w16se="http://schemas.microsoft.com/office/word/2015/wordml/symex" xmlns:wpg="http://schemas.microsoft.com/office/word/2010/wordprocessingGroup" xmlns:wpi="http://schemas.microsoft.com/office/word/2010/wordprocessingInk" xmlns:wne="http://schemas.microsoft.com/office/word/2006/wordml" xmlns:wps="http://schemas.microsoft.com/office/word/2010/wordprocessingShape" mc:Ignorable="w14 w15 w16se w16cid w16 w16cex wp14">
+<w:document xmlns:wpc="http://schemas.microsoft.com/office/word/2010/wordprocessingCanvas" xmlns:cx="http://schemas.microsoft.com/office/drawing/2014/chartex" xmlns:cx1="http://schemas.microsoft.com/office/drawing/2015/9/8/chartex" xmlns:cx2="http://schemas.microsoft.com/office/drawing/2015/10/21/chartex" xmlns:cx3="http://schemas.microsoft.com/office/drawing/2016/5/9/chartex" xmlns:cx4="http://schemas.microsoft.com/office/drawing/2016/5/10/chartex" xmlns:cx5="http://schemas.microsoft.com/office/drawing/2016/5/11/chartex" xmlns:cx6="http://schemas.microsoft.com/office/drawing/2016/5/12/chartex" xmlns:cx7="http://schemas.microsoft.com/office/drawing/2016/5/13/chartex" xmlns:cx8="http://schemas.microsoft.com/office/drawing/2016/5/14/chartex" xmlns:mc="http://schemas.openxmlformats.org/markup-compatibility/2006" xmlns:aink="http://schemas.microsoft.com/office/drawing/2016/ink" xmlns:am3d="http://schemas.microsoft.com/office/drawing/2017/model3d" xmlns:o="urn:schemas-microsoft-com:office:office" xmlns:r="http://schemas.openxmlformats.org/officeDocument/2006/relationships" xmlns:m="http://schemas.openxmlformats.org/officeDocument/2006/math" xmlns:v="urn:schemas-microsoft-com:vml" xmlns:wp14="http://schemas.microsoft.com/office/word/2010/wordprocessingDrawing" xmlns:wp="http://schemas.openxmlformats.org/drawingml/2006/wordprocessingDrawing" xmlns:w10="urn:schemas-microsoft-com:office:word" xmlns:w="http://schemas.openxmlformats.org/wordprocessingml/2006/main" xmlns:w14="http://schemas.microsoft.com/office/word/2010/wordml" xmlns:w15="http://schemas.microsoft.com/office/word/2012/wordml" xmlns:w16cid="http://schemas.microsoft.com/office/word/2016/wordml/cid" xmlns:w16se="http://schemas.microsoft.com/office/word/2015/wordml/symex" xmlns:wpg="http://schemas.microsoft.com/office/word/2010/wordprocessingGroup" xmlns:wpi="http://schemas.microsoft.com/office/word/2010/wordprocessingInk" xmlns:wne="http://schemas.microsoft.com/office/word/2006/wordml" xmlns:wps="http://schemas.microsoft.com/office/word/2010/wordprocessingShape" mc:Ignorable="w14 w15 w16se w16cid wp14">
   <w:background w:color="FFFFFF"/>
   <w:body>
     <w:p>
@@ -605,27 +605,7 @@
           <w:sz w:val="24"/>
           <w:szCs w:val="24"/>
         </w:rPr>
-        <w:t xml:space="preserve">Conta </w:t>
-      </w:r>
-      <w:proofErr w:type="spellStart"/>
-      <w:r>
-        <w:rPr>
-          <w:rFonts w:ascii="Trebuchet MS" w:hAnsi="Trebuchet MS" w:cs="Helvetica"/>
-          <w:color w:val="000000"/>
-          <w:sz w:val="24"/>
-          <w:szCs w:val="24"/>
-        </w:rPr>
-        <w:t>Github</w:t>
-      </w:r>
-      <w:proofErr w:type="spellEnd"/>
-      <w:r>
-        <w:rPr>
-          <w:rFonts w:ascii="Trebuchet MS" w:hAnsi="Trebuchet MS" w:cs="Helvetica"/>
-          <w:color w:val="000000"/>
-          <w:sz w:val="24"/>
-          <w:szCs w:val="24"/>
-        </w:rPr>
-        <w:t xml:space="preserve"> e credenciais:</w:t>
+        <w:t>Conta Github e credenciais:</w:t>
       </w:r>
     </w:p>
     <w:p>
@@ -894,7 +874,6 @@
         </w:rPr>
         <w:t xml:space="preserve">Conta </w:t>
       </w:r>
-      <w:proofErr w:type="spellStart"/>
       <w:r>
         <w:rPr>
           <w:rFonts w:ascii="Trebuchet MS" w:hAnsi="Trebuchet MS" w:cs="Helvetica"/>
@@ -904,7 +883,6 @@
         </w:rPr>
         <w:t>Jira</w:t>
       </w:r>
-      <w:proofErr w:type="spellEnd"/>
       <w:r>
         <w:rPr>
           <w:rFonts w:ascii="Trebuchet MS" w:hAnsi="Trebuchet MS" w:cs="Helvetica"/>
@@ -1418,7 +1396,6 @@
           <w:lang w:val="en-GB" w:eastAsia="en-US"/>
         </w:rPr>
       </w:pPr>
-      <w:proofErr w:type="spellStart"/>
       <w:r>
         <w:rPr>
           <w:rFonts w:ascii="Carlito" w:hAnsi="Carlito" w:cs="Carlito"/>
@@ -1428,33 +1405,8 @@
           <w:szCs w:val="28"/>
           <w:lang w:val="en-GB" w:eastAsia="en-US"/>
         </w:rPr>
-        <w:t>Descrição</w:t>
-      </w:r>
-      <w:proofErr w:type="spellEnd"/>
-      <w:r>
-        <w:rPr>
-          <w:rFonts w:ascii="Carlito" w:hAnsi="Carlito" w:cs="Carlito"/>
-          <w:b/>
-          <w:color w:val="1F4E79" w:themeColor="accent1" w:themeShade="80"/>
-          <w:sz w:val="28"/>
-          <w:szCs w:val="28"/>
-          <w:lang w:val="en-GB" w:eastAsia="en-US"/>
-        </w:rPr>
-        <w:t xml:space="preserve"> do </w:t>
-      </w:r>
-      <w:proofErr w:type="spellStart"/>
-      <w:r>
-        <w:rPr>
-          <w:rFonts w:ascii="Carlito" w:hAnsi="Carlito" w:cs="Carlito"/>
-          <w:b/>
-          <w:color w:val="1F4E79" w:themeColor="accent1" w:themeShade="80"/>
-          <w:sz w:val="28"/>
-          <w:szCs w:val="28"/>
-          <w:lang w:val="en-GB" w:eastAsia="en-US"/>
-        </w:rPr>
-        <w:t>Projeto</w:t>
-      </w:r>
-      <w:proofErr w:type="spellEnd"/>
+        <w:t>Descrição do Projeto</w:t>
+      </w:r>
     </w:p>
     <w:p>
       <w:pPr>
@@ -1497,7 +1449,6 @@
         </w:rPr>
         <w:t xml:space="preserve">ake </w:t>
       </w:r>
-      <w:proofErr w:type="spellStart"/>
       <w:r>
         <w:rPr>
           <w:rFonts w:ascii="Times New Roman" w:hAnsi="Times New Roman"/>
@@ -1512,16 +1463,7 @@
           <w:sz w:val="24"/>
           <w:szCs w:val="24"/>
         </w:rPr>
-        <w:t>way</w:t>
-      </w:r>
-      <w:proofErr w:type="spellEnd"/>
-      <w:r>
-        <w:rPr>
-          <w:rFonts w:ascii="Times New Roman" w:hAnsi="Times New Roman"/>
-          <w:sz w:val="24"/>
-          <w:szCs w:val="24"/>
-        </w:rPr>
-        <w:t xml:space="preserve"> ou caso o cliente pretenda comer no restaurante, o garçon regista o pedido pela APP</w:t>
+        <w:t>way ou caso o cliente pretenda comer no restaurante, o garçon regista o pedido pela APP</w:t>
       </w:r>
       <w:r>
         <w:rPr>
@@ -1563,7 +1505,6 @@
           <w:lang w:val="en-GB" w:eastAsia="en-US"/>
         </w:rPr>
       </w:pPr>
-      <w:proofErr w:type="spellStart"/>
       <w:r>
         <w:rPr>
           <w:rFonts w:ascii="Carlito" w:hAnsi="Carlito" w:cs="Carlito"/>
@@ -1575,7 +1516,6 @@
         </w:rPr>
         <w:t>Objetivos</w:t>
       </w:r>
-      <w:proofErr w:type="spellEnd"/>
     </w:p>
     <w:p/>
     <w:p>
@@ -1611,7 +1551,6 @@
         </w:rPr>
         <w:t xml:space="preserve">ake </w:t>
       </w:r>
-      <w:proofErr w:type="spellStart"/>
       <w:r>
         <w:rPr>
           <w:rFonts w:ascii="Times New Roman" w:hAnsi="Times New Roman"/>
@@ -1628,7 +1567,6 @@
         </w:rPr>
         <w:t>way</w:t>
       </w:r>
-      <w:proofErr w:type="spellEnd"/>
     </w:p>
     <w:p>
       <w:pPr>
@@ -1758,7 +1696,6 @@
           <w:lang w:val="en-GB" w:eastAsia="en-US"/>
         </w:rPr>
       </w:pPr>
-      <w:proofErr w:type="spellStart"/>
       <w:r>
         <w:rPr>
           <w:rFonts w:ascii="Carlito" w:hAnsi="Carlito" w:cs="Carlito"/>
@@ -1770,7 +1707,6 @@
         </w:rPr>
         <w:t>Atividades</w:t>
       </w:r>
-      <w:proofErr w:type="spellEnd"/>
       <w:r>
         <w:rPr>
           <w:rFonts w:ascii="Carlito" w:hAnsi="Carlito" w:cs="Carlito"/>
@@ -1780,21 +1716,8 @@
           <w:szCs w:val="28"/>
           <w:lang w:val="en-GB" w:eastAsia="en-US"/>
         </w:rPr>
-        <w:t xml:space="preserve"> a </w:t>
-      </w:r>
-      <w:proofErr w:type="spellStart"/>
-      <w:r>
-        <w:rPr>
-          <w:rFonts w:ascii="Carlito" w:hAnsi="Carlito" w:cs="Carlito"/>
-          <w:b/>
-          <w:color w:val="1F4E79" w:themeColor="accent1" w:themeShade="80"/>
-          <w:sz w:val="28"/>
-          <w:szCs w:val="28"/>
-          <w:lang w:val="en-GB" w:eastAsia="en-US"/>
-        </w:rPr>
-        <w:t>Realizar</w:t>
-      </w:r>
-      <w:proofErr w:type="spellEnd"/>
+        <w:t xml:space="preserve"> a Realizar</w:t>
+      </w:r>
     </w:p>
     <w:p/>
     <w:p>
@@ -1866,43 +1789,7 @@
           <w:sz w:val="24"/>
           <w:szCs w:val="24"/>
         </w:rPr>
-        <w:t xml:space="preserve">T4 – </w:t>
-      </w:r>
-      <w:proofErr w:type="spellStart"/>
-      <w:r>
-        <w:rPr>
-          <w:rFonts w:ascii="Times New Roman" w:hAnsi="Times New Roman"/>
-          <w:sz w:val="24"/>
-          <w:szCs w:val="24"/>
-        </w:rPr>
-        <w:t>User</w:t>
-      </w:r>
-      <w:proofErr w:type="spellEnd"/>
-      <w:r>
-        <w:rPr>
-          <w:rFonts w:ascii="Times New Roman" w:hAnsi="Times New Roman"/>
-          <w:sz w:val="24"/>
-          <w:szCs w:val="24"/>
-        </w:rPr>
-        <w:t xml:space="preserve"> </w:t>
-      </w:r>
-      <w:proofErr w:type="spellStart"/>
-      <w:r>
-        <w:rPr>
-          <w:rFonts w:ascii="Times New Roman" w:hAnsi="Times New Roman"/>
-          <w:sz w:val="24"/>
-          <w:szCs w:val="24"/>
-        </w:rPr>
-        <w:t>Stories</w:t>
-      </w:r>
-      <w:proofErr w:type="spellEnd"/>
-      <w:r>
-        <w:rPr>
-          <w:rFonts w:ascii="Times New Roman" w:hAnsi="Times New Roman"/>
-          <w:sz w:val="24"/>
-          <w:szCs w:val="24"/>
-        </w:rPr>
-        <w:t xml:space="preserve"> OU Casos de Uso</w:t>
+        <w:t>T4 – User Stories OU Casos de Uso</w:t>
       </w:r>
     </w:p>
     <w:p>
@@ -1954,18 +1841,8 @@
           <w:sz w:val="24"/>
           <w:szCs w:val="24"/>
         </w:rPr>
-        <w:t xml:space="preserve">T6 - </w:t>
-      </w:r>
-      <w:proofErr w:type="spellStart"/>
-      <w:r>
-        <w:rPr>
-          <w:rFonts w:ascii="Times New Roman" w:hAnsi="Times New Roman"/>
-          <w:sz w:val="24"/>
-          <w:szCs w:val="24"/>
-        </w:rPr>
-        <w:t>Mockups</w:t>
-      </w:r>
-      <w:proofErr w:type="spellEnd"/>
+        <w:t>T6 - Mockups</w:t>
+      </w:r>
     </w:p>
     <w:p>
       <w:pPr>
@@ -2101,7 +1978,6 @@
           <w:lang w:val="en-GB" w:eastAsia="en-US"/>
         </w:rPr>
       </w:pPr>
-      <w:proofErr w:type="spellStart"/>
       <w:r>
         <w:rPr>
           <w:rFonts w:ascii="Carlito" w:hAnsi="Carlito" w:cs="Carlito"/>
@@ -2134,9 +2010,8 @@
           <w:szCs w:val="28"/>
           <w:lang w:val="en-GB" w:eastAsia="en-US"/>
         </w:rPr>
-        <w:t>o</w:t>
-      </w:r>
-      <w:proofErr w:type="spellEnd"/>
+        <w:t>o de Requisitos</w:t>
+      </w:r>
       <w:r>
         <w:rPr>
           <w:rFonts w:ascii="Carlito" w:hAnsi="Carlito" w:cs="Carlito"/>
@@ -2146,47 +2021,9 @@
           <w:szCs w:val="28"/>
           <w:lang w:val="en-GB" w:eastAsia="en-US"/>
         </w:rPr>
-        <w:t xml:space="preserve"> de </w:t>
-      </w:r>
-      <w:proofErr w:type="spellStart"/>
-      <w:r>
-        <w:rPr>
-          <w:rFonts w:ascii="Carlito" w:hAnsi="Carlito" w:cs="Carlito"/>
-          <w:b/>
-          <w:color w:val="1F4E79" w:themeColor="accent1" w:themeShade="80"/>
-          <w:sz w:val="28"/>
-          <w:szCs w:val="28"/>
-          <w:lang w:val="en-GB" w:eastAsia="en-US"/>
-        </w:rPr>
-        <w:t>Requisitos</w:t>
-      </w:r>
-      <w:proofErr w:type="spellEnd"/>
-      <w:r>
-        <w:rPr>
-          <w:rFonts w:ascii="Carlito" w:hAnsi="Carlito" w:cs="Carlito"/>
-          <w:b/>
-          <w:color w:val="1F4E79" w:themeColor="accent1" w:themeShade="80"/>
-          <w:sz w:val="28"/>
-          <w:szCs w:val="28"/>
-          <w:lang w:val="en-GB" w:eastAsia="en-US"/>
-        </w:rPr>
-        <w:t xml:space="preserve"> </w:t>
-      </w:r>
-      <w:proofErr w:type="spellStart"/>
-      <w:r>
-        <w:rPr>
-          <w:rFonts w:ascii="Carlito" w:hAnsi="Carlito" w:cs="Carlito"/>
-          <w:b/>
-          <w:color w:val="1F4E79" w:themeColor="accent1" w:themeShade="80"/>
-          <w:sz w:val="28"/>
-          <w:szCs w:val="28"/>
-          <w:lang w:val="en-GB" w:eastAsia="en-US"/>
-        </w:rPr>
-        <w:t>Principais</w:t>
-      </w:r>
-      <w:proofErr w:type="spellEnd"/>
-    </w:p>
-    <w:p/>
+        <w:t xml:space="preserve"> Principais</w:t>
+      </w:r>
+    </w:p>
     <w:p>
       <w:pPr>
         <w:spacing w:line="360" w:lineRule="auto"/>
@@ -2196,14 +2033,6 @@
           <w:szCs w:val="24"/>
         </w:rPr>
       </w:pPr>
-      <w:r>
-        <w:rPr>
-          <w:rFonts w:ascii="Times New Roman" w:hAnsi="Times New Roman"/>
-          <w:sz w:val="24"/>
-          <w:szCs w:val="24"/>
-        </w:rPr>
-        <w:t>Devem ser especificados o tipo de requisitos e justificar a conformidade com os requisitos obrigatórios estabelecidos.</w:t>
-      </w:r>
     </w:p>
     <w:p>
       <w:pPr>
@@ -2216,7 +2045,6 @@
           <w:szCs w:val="24"/>
         </w:rPr>
       </w:pPr>
-      <w:proofErr w:type="spellStart"/>
       <w:r>
         <w:rPr>
           <w:rFonts w:ascii="Times New Roman" w:hAnsi="Times New Roman"/>
@@ -2227,7 +2055,6 @@
         </w:rPr>
         <w:t>Back-Office</w:t>
       </w:r>
-      <w:proofErr w:type="spellEnd"/>
     </w:p>
     <w:p>
       <w:pPr>
@@ -2248,7 +2075,23 @@
           <w:sz w:val="24"/>
           <w:szCs w:val="24"/>
         </w:rPr>
-        <w:t>Criar empregados</w:t>
+        <w:t>Criar</w:t>
+      </w:r>
+      <w:r>
+        <w:rPr>
+          <w:rFonts w:ascii="Times New Roman" w:hAnsi="Times New Roman"/>
+          <w:sz w:val="24"/>
+          <w:szCs w:val="24"/>
+        </w:rPr>
+        <w:t>, editar, consultar e apagar</w:t>
+      </w:r>
+      <w:r>
+        <w:rPr>
+          <w:rFonts w:ascii="Times New Roman" w:hAnsi="Times New Roman"/>
+          <w:sz w:val="24"/>
+          <w:szCs w:val="24"/>
+        </w:rPr>
+        <w:t xml:space="preserve"> empregados</w:t>
       </w:r>
     </w:p>
     <w:p>
@@ -2270,7 +2113,15 @@
           <w:sz w:val="24"/>
           <w:szCs w:val="24"/>
         </w:rPr>
-        <w:t>Ver pedidos</w:t>
+        <w:t xml:space="preserve">Criar, editar, consultar e apagar </w:t>
+      </w:r>
+      <w:r>
+        <w:rPr>
+          <w:rFonts w:ascii="Times New Roman" w:hAnsi="Times New Roman"/>
+          <w:sz w:val="24"/>
+          <w:szCs w:val="24"/>
+        </w:rPr>
+        <w:t>pedidos</w:t>
       </w:r>
     </w:p>
     <w:p>
@@ -2292,51 +2143,15 @@
           <w:sz w:val="24"/>
           <w:szCs w:val="24"/>
         </w:rPr>
-        <w:t>Registo de Faltas</w:t>
-      </w:r>
-    </w:p>
-    <w:p>
-      <w:pPr>
-        <w:spacing w:line="360" w:lineRule="auto"/>
-        <w:rPr>
-          <w:rFonts w:ascii="Times New Roman" w:hAnsi="Times New Roman"/>
-          <w:sz w:val="24"/>
-          <w:szCs w:val="24"/>
-        </w:rPr>
-      </w:pPr>
-    </w:p>
-    <w:p>
-      <w:pPr>
-        <w:spacing w:line="360" w:lineRule="auto"/>
-        <w:rPr>
-          <w:rFonts w:ascii="Times New Roman" w:hAnsi="Times New Roman"/>
-          <w:b/>
-          <w:bCs/>
-          <w:sz w:val="24"/>
-          <w:szCs w:val="24"/>
-        </w:rPr>
-      </w:pPr>
-      <w:proofErr w:type="spellStart"/>
-      <w:r>
-        <w:rPr>
-          <w:rFonts w:ascii="Times New Roman" w:hAnsi="Times New Roman"/>
-          <w:b/>
-          <w:bCs/>
-          <w:sz w:val="24"/>
-          <w:szCs w:val="24"/>
-        </w:rPr>
-        <w:t>Front</w:t>
-      </w:r>
-      <w:proofErr w:type="spellEnd"/>
-      <w:r>
-        <w:rPr>
-          <w:rFonts w:ascii="Times New Roman" w:hAnsi="Times New Roman"/>
-          <w:b/>
-          <w:bCs/>
-          <w:sz w:val="24"/>
-          <w:szCs w:val="24"/>
-        </w:rPr>
-        <w:t>-Office</w:t>
+        <w:t xml:space="preserve">Criar, editar, consultar e apagar </w:t>
+      </w:r>
+      <w:r>
+        <w:rPr>
+          <w:rFonts w:ascii="Times New Roman" w:hAnsi="Times New Roman"/>
+          <w:sz w:val="24"/>
+          <w:szCs w:val="24"/>
+        </w:rPr>
+        <w:t>de Faltas</w:t>
       </w:r>
     </w:p>
     <w:p>
@@ -2344,7 +2159,7 @@
         <w:pStyle w:val="PargrafodaLista"/>
         <w:numPr>
           <w:ilvl w:val="0"/>
-          <w:numId w:val="5"/>
+          <w:numId w:val="6"/>
         </w:numPr>
         <w:rPr>
           <w:rFonts w:ascii="Times New Roman" w:hAnsi="Times New Roman"/>
@@ -2358,33 +2173,7 @@
           <w:sz w:val="24"/>
           <w:szCs w:val="24"/>
         </w:rPr>
-        <w:t xml:space="preserve">Criação do pedido </w:t>
-      </w:r>
-      <w:r>
-        <w:rPr>
-          <w:rFonts w:ascii="Times New Roman" w:hAnsi="Times New Roman"/>
-          <w:sz w:val="24"/>
-          <w:szCs w:val="24"/>
-        </w:rPr>
-        <w:t xml:space="preserve">Take </w:t>
-      </w:r>
-      <w:proofErr w:type="spellStart"/>
-      <w:r>
-        <w:rPr>
-          <w:rFonts w:ascii="Times New Roman" w:hAnsi="Times New Roman"/>
-          <w:sz w:val="24"/>
-          <w:szCs w:val="24"/>
-        </w:rPr>
-        <w:t>Away</w:t>
-      </w:r>
-      <w:proofErr w:type="spellEnd"/>
-      <w:r>
-        <w:rPr>
-          <w:rFonts w:ascii="Times New Roman" w:hAnsi="Times New Roman"/>
-          <w:sz w:val="24"/>
-          <w:szCs w:val="24"/>
-        </w:rPr>
-        <w:t xml:space="preserve"> por parte do funcionário ou por parte do cliente</w:t>
+        <w:t>Criar, editar, consultar e apagar ementas</w:t>
       </w:r>
     </w:p>
     <w:p>
@@ -2392,7 +2181,7 @@
         <w:pStyle w:val="PargrafodaLista"/>
         <w:numPr>
           <w:ilvl w:val="0"/>
-          <w:numId w:val="5"/>
+          <w:numId w:val="6"/>
         </w:numPr>
         <w:rPr>
           <w:rFonts w:ascii="Times New Roman" w:hAnsi="Times New Roman"/>
@@ -2406,7 +2195,60 @@
           <w:sz w:val="24"/>
           <w:szCs w:val="24"/>
         </w:rPr>
-        <w:t>Ver Ementas</w:t>
+        <w:t xml:space="preserve">Criar, editar, consultar e apagar </w:t>
+      </w:r>
+      <w:r>
+        <w:rPr>
+          <w:rFonts w:ascii="Times New Roman" w:hAnsi="Times New Roman"/>
+          <w:sz w:val="24"/>
+          <w:szCs w:val="24"/>
+        </w:rPr>
+        <w:t>horários</w:t>
+      </w:r>
+    </w:p>
+    <w:p>
+      <w:pPr>
+        <w:spacing w:line="360" w:lineRule="auto"/>
+        <w:rPr>
+          <w:rFonts w:ascii="Times New Roman" w:hAnsi="Times New Roman"/>
+          <w:b/>
+          <w:bCs/>
+          <w:sz w:val="24"/>
+          <w:szCs w:val="24"/>
+        </w:rPr>
+      </w:pPr>
+      <w:r>
+        <w:rPr>
+          <w:rFonts w:ascii="Times New Roman" w:hAnsi="Times New Roman"/>
+          <w:b/>
+          <w:bCs/>
+          <w:sz w:val="24"/>
+          <w:szCs w:val="24"/>
+        </w:rPr>
+        <w:t>Front-Office</w:t>
+      </w:r>
+    </w:p>
+    <w:p>
+      <w:pPr>
+        <w:spacing w:line="360" w:lineRule="auto"/>
+        <w:ind w:firstLine="708"/>
+        <w:rPr>
+          <w:rFonts w:ascii="Times New Roman" w:hAnsi="Times New Roman"/>
+          <w:b/>
+          <w:bCs/>
+          <w:sz w:val="24"/>
+          <w:szCs w:val="24"/>
+        </w:rPr>
+      </w:pPr>
+      <w:r>
+        <w:rPr>
+          <w:rFonts w:ascii="Times New Roman" w:hAnsi="Times New Roman"/>
+          <w:b/>
+          <w:bCs/>
+          <w:sz w:val="24"/>
+          <w:szCs w:val="24"/>
+        </w:rPr>
+        <w:t>Funcionário</w:t>
       </w:r>
     </w:p>
     <w:p>
@@ -2414,63 +2256,30 @@
         <w:pStyle w:val="PargrafodaLista"/>
         <w:numPr>
           <w:ilvl w:val="0"/>
-          <w:numId w:val="5"/>
+          <w:numId w:val="11"/>
         </w:numPr>
-        <w:rPr>
-          <w:rFonts w:ascii="Times New Roman" w:hAnsi="Times New Roman"/>
-          <w:sz w:val="24"/>
-          <w:szCs w:val="24"/>
-        </w:rPr>
-      </w:pPr>
-      <w:proofErr w:type="spellStart"/>
-      <w:r>
-        <w:rPr>
-          <w:rFonts w:ascii="Times New Roman" w:hAnsi="Times New Roman"/>
-          <w:sz w:val="24"/>
-          <w:szCs w:val="24"/>
-        </w:rPr>
-        <w:t>Horario</w:t>
-      </w:r>
-      <w:proofErr w:type="spellEnd"/>
-      <w:r>
-        <w:rPr>
-          <w:rFonts w:ascii="Times New Roman" w:hAnsi="Times New Roman"/>
-          <w:sz w:val="24"/>
-          <w:szCs w:val="24"/>
-        </w:rPr>
-        <w:t xml:space="preserve"> de trabalho do empregado</w:t>
-      </w:r>
-    </w:p>
-    <w:p>
-      <w:pPr>
-        <w:spacing w:line="360" w:lineRule="auto"/>
-        <w:rPr>
-          <w:rFonts w:ascii="Times New Roman" w:hAnsi="Times New Roman"/>
-          <w:sz w:val="24"/>
-          <w:szCs w:val="24"/>
-        </w:rPr>
-      </w:pPr>
-    </w:p>
-    <w:p>
-      <w:pPr>
-        <w:spacing w:line="360" w:lineRule="auto"/>
-        <w:rPr>
-          <w:rFonts w:ascii="Times New Roman" w:hAnsi="Times New Roman"/>
-          <w:b/>
-          <w:bCs/>
-          <w:sz w:val="24"/>
-          <w:szCs w:val="24"/>
-        </w:rPr>
-      </w:pPr>
-      <w:r>
-        <w:rPr>
-          <w:rFonts w:ascii="Times New Roman" w:hAnsi="Times New Roman"/>
-          <w:b/>
-          <w:bCs/>
-          <w:sz w:val="24"/>
-          <w:szCs w:val="24"/>
-        </w:rPr>
-        <w:t>App</w:t>
+        <w:ind w:left="1134"/>
+        <w:rPr>
+          <w:rFonts w:ascii="Times New Roman" w:hAnsi="Times New Roman"/>
+          <w:sz w:val="24"/>
+          <w:szCs w:val="24"/>
+        </w:rPr>
+      </w:pPr>
+      <w:r>
+        <w:rPr>
+          <w:rFonts w:ascii="Times New Roman" w:hAnsi="Times New Roman"/>
+          <w:sz w:val="24"/>
+          <w:szCs w:val="24"/>
+        </w:rPr>
+        <w:t>Criar, editar, consultar, apagar de pedidos por parte do garçon</w:t>
+      </w:r>
+      <w:r>
+        <w:rPr>
+          <w:rFonts w:ascii="Times New Roman" w:hAnsi="Times New Roman"/>
+          <w:sz w:val="24"/>
+          <w:szCs w:val="24"/>
+        </w:rPr>
+        <w:t>;</w:t>
       </w:r>
     </w:p>
     <w:p>
@@ -2478,21 +2287,30 @@
         <w:pStyle w:val="PargrafodaLista"/>
         <w:numPr>
           <w:ilvl w:val="0"/>
-          <w:numId w:val="7"/>
+          <w:numId w:val="11"/>
         </w:numPr>
-        <w:rPr>
-          <w:rFonts w:ascii="Times New Roman" w:hAnsi="Times New Roman"/>
-          <w:sz w:val="24"/>
-          <w:szCs w:val="24"/>
-        </w:rPr>
-      </w:pPr>
-      <w:r>
-        <w:rPr>
-          <w:rFonts w:ascii="Times New Roman" w:hAnsi="Times New Roman"/>
-          <w:sz w:val="24"/>
-          <w:szCs w:val="24"/>
-        </w:rPr>
-        <w:t>Registo de pedidos por parte do garçon</w:t>
+        <w:ind w:left="1134"/>
+        <w:rPr>
+          <w:rFonts w:ascii="Times New Roman" w:hAnsi="Times New Roman"/>
+          <w:sz w:val="24"/>
+          <w:szCs w:val="24"/>
+        </w:rPr>
+      </w:pPr>
+      <w:r>
+        <w:rPr>
+          <w:rFonts w:ascii="Times New Roman" w:hAnsi="Times New Roman"/>
+          <w:sz w:val="24"/>
+          <w:szCs w:val="24"/>
+        </w:rPr>
+        <w:t>Consultar registo de refeições servidas, por parte do garçon</w:t>
+      </w:r>
+      <w:r>
+        <w:rPr>
+          <w:rFonts w:ascii="Times New Roman" w:hAnsi="Times New Roman"/>
+          <w:sz w:val="24"/>
+          <w:szCs w:val="24"/>
+        </w:rPr>
+        <w:t>;</w:t>
       </w:r>
     </w:p>
     <w:p>
@@ -2500,21 +2318,46 @@
         <w:pStyle w:val="PargrafodaLista"/>
         <w:numPr>
           <w:ilvl w:val="0"/>
-          <w:numId w:val="7"/>
+          <w:numId w:val="11"/>
         </w:numPr>
-        <w:rPr>
-          <w:rFonts w:ascii="Times New Roman" w:hAnsi="Times New Roman"/>
-          <w:sz w:val="24"/>
-          <w:szCs w:val="24"/>
-        </w:rPr>
-      </w:pPr>
-      <w:r>
-        <w:rPr>
-          <w:rFonts w:ascii="Times New Roman" w:hAnsi="Times New Roman"/>
-          <w:sz w:val="24"/>
-          <w:szCs w:val="24"/>
-        </w:rPr>
-        <w:t>Ver registo de refeição</w:t>
+        <w:ind w:left="1134"/>
+        <w:rPr>
+          <w:rFonts w:ascii="Times New Roman" w:hAnsi="Times New Roman"/>
+          <w:sz w:val="24"/>
+          <w:szCs w:val="24"/>
+        </w:rPr>
+      </w:pPr>
+      <w:r>
+        <w:rPr>
+          <w:rFonts w:ascii="Times New Roman" w:hAnsi="Times New Roman"/>
+          <w:sz w:val="24"/>
+          <w:szCs w:val="24"/>
+        </w:rPr>
+        <w:t xml:space="preserve">Criar, editar, consultar, apagar as ementas por parte da cozinheira, todos os outros apenas </w:t>
+      </w:r>
+      <w:r>
+        <w:rPr>
+          <w:rFonts w:ascii="Times New Roman" w:hAnsi="Times New Roman"/>
+          <w:sz w:val="24"/>
+          <w:szCs w:val="24"/>
+        </w:rPr>
+        <w:t>poderão</w:t>
+      </w:r>
+      <w:r>
+        <w:rPr>
+          <w:rFonts w:ascii="Times New Roman" w:hAnsi="Times New Roman"/>
+          <w:sz w:val="24"/>
+          <w:szCs w:val="24"/>
+        </w:rPr>
+        <w:t xml:space="preserve"> consultar</w:t>
+      </w:r>
+      <w:r>
+        <w:rPr>
+          <w:rFonts w:ascii="Times New Roman" w:hAnsi="Times New Roman"/>
+          <w:sz w:val="24"/>
+          <w:szCs w:val="24"/>
+        </w:rPr>
+        <w:t>;</w:t>
       </w:r>
     </w:p>
     <w:p>
@@ -2522,8 +2365,9 @@
         <w:pStyle w:val="PargrafodaLista"/>
         <w:numPr>
           <w:ilvl w:val="0"/>
-          <w:numId w:val="7"/>
+          <w:numId w:val="11"/>
         </w:numPr>
+        <w:ind w:left="1134"/>
         <w:rPr>
           <w:rFonts w:ascii="Times New Roman" w:hAnsi="Times New Roman"/>
           <w:sz w:val="24"/>
@@ -2538,9 +2382,657 @@
         </w:rPr>
         <w:t>Funcionários tem a possibilidade de verificar as suas faltas</w:t>
       </w:r>
-    </w:p>
-    <w:p>
-      <w:pPr>
+      <w:r>
+        <w:rPr>
+          <w:rFonts w:ascii="Times New Roman" w:hAnsi="Times New Roman"/>
+          <w:sz w:val="24"/>
+          <w:szCs w:val="24"/>
+        </w:rPr>
+        <w:t>;</w:t>
+      </w:r>
+    </w:p>
+    <w:p>
+      <w:pPr>
+        <w:pStyle w:val="PargrafodaLista"/>
+        <w:numPr>
+          <w:ilvl w:val="0"/>
+          <w:numId w:val="11"/>
+        </w:numPr>
+        <w:ind w:left="1134"/>
+        <w:rPr>
+          <w:rFonts w:ascii="Times New Roman" w:hAnsi="Times New Roman"/>
+          <w:sz w:val="24"/>
+          <w:szCs w:val="24"/>
+        </w:rPr>
+      </w:pPr>
+      <w:bookmarkStart w:id="0" w:name="_Hlk51770424"/>
+      <w:r>
+        <w:rPr>
+          <w:rFonts w:ascii="Times New Roman" w:hAnsi="Times New Roman"/>
+          <w:sz w:val="24"/>
+          <w:szCs w:val="24"/>
+        </w:rPr>
+        <w:t>Criação do pedido Take Away;</w:t>
+      </w:r>
+      <w:bookmarkEnd w:id="0"/>
+    </w:p>
+    <w:p>
+      <w:pPr>
+        <w:pStyle w:val="PargrafodaLista"/>
+        <w:numPr>
+          <w:ilvl w:val="0"/>
+          <w:numId w:val="11"/>
+        </w:numPr>
+        <w:ind w:left="1134"/>
+        <w:rPr>
+          <w:rFonts w:ascii="Times New Roman" w:hAnsi="Times New Roman"/>
+          <w:sz w:val="24"/>
+          <w:szCs w:val="24"/>
+        </w:rPr>
+      </w:pPr>
+      <w:r>
+        <w:rPr>
+          <w:rFonts w:ascii="Times New Roman" w:hAnsi="Times New Roman"/>
+          <w:sz w:val="24"/>
+          <w:szCs w:val="24"/>
+        </w:rPr>
+        <w:t>Ver Horários</w:t>
+      </w:r>
+      <w:r>
+        <w:rPr>
+          <w:rFonts w:ascii="Times New Roman" w:hAnsi="Times New Roman"/>
+          <w:sz w:val="24"/>
+          <w:szCs w:val="24"/>
+        </w:rPr>
+        <w:t>.</w:t>
+      </w:r>
+    </w:p>
+    <w:p>
+      <w:pPr>
+        <w:spacing w:line="360" w:lineRule="auto"/>
+        <w:ind w:firstLine="708"/>
+        <w:rPr>
+          <w:rFonts w:ascii="Times New Roman" w:hAnsi="Times New Roman"/>
+          <w:b/>
+          <w:bCs/>
+          <w:sz w:val="24"/>
+          <w:szCs w:val="24"/>
+        </w:rPr>
+      </w:pPr>
+      <w:r>
+        <w:rPr>
+          <w:rFonts w:ascii="Times New Roman" w:hAnsi="Times New Roman"/>
+          <w:b/>
+          <w:bCs/>
+          <w:sz w:val="24"/>
+          <w:szCs w:val="24"/>
+        </w:rPr>
+        <w:t>Cliente</w:t>
+      </w:r>
+    </w:p>
+    <w:p>
+      <w:pPr>
+        <w:pStyle w:val="PargrafodaLista"/>
+        <w:widowControl w:val="0"/>
+        <w:numPr>
+          <w:ilvl w:val="0"/>
+          <w:numId w:val="12"/>
+        </w:numPr>
+        <w:tabs>
+          <w:tab w:val="left" w:pos="560"/>
+          <w:tab w:val="left" w:pos="1120"/>
+          <w:tab w:val="left" w:pos="1680"/>
+          <w:tab w:val="left" w:pos="2240"/>
+          <w:tab w:val="left" w:pos="2800"/>
+          <w:tab w:val="left" w:pos="3360"/>
+          <w:tab w:val="left" w:pos="3920"/>
+          <w:tab w:val="left" w:pos="4480"/>
+          <w:tab w:val="left" w:pos="5040"/>
+          <w:tab w:val="left" w:pos="5600"/>
+          <w:tab w:val="left" w:pos="6160"/>
+          <w:tab w:val="left" w:pos="6720"/>
+        </w:tabs>
+        <w:autoSpaceDE w:val="0"/>
+        <w:spacing w:after="0"/>
+        <w:ind w:left="1134"/>
+        <w:rPr>
+          <w:rFonts w:ascii="Times New Roman" w:hAnsi="Times New Roman" w:cs="Times New Roman"/>
+          <w:color w:val="000000"/>
+          <w:sz w:val="24"/>
+          <w:szCs w:val="24"/>
+        </w:rPr>
+      </w:pPr>
+      <w:r>
+        <w:rPr>
+          <w:rFonts w:ascii="Times New Roman" w:hAnsi="Times New Roman"/>
+          <w:color w:val="000000"/>
+          <w:sz w:val="24"/>
+          <w:szCs w:val="24"/>
+        </w:rPr>
+        <w:t>Consultar ementas</w:t>
+      </w:r>
+      <w:r>
+        <w:rPr>
+          <w:rFonts w:ascii="Times New Roman" w:hAnsi="Times New Roman"/>
+          <w:color w:val="000000"/>
+          <w:sz w:val="24"/>
+          <w:szCs w:val="24"/>
+        </w:rPr>
+        <w:t>;</w:t>
+      </w:r>
+    </w:p>
+    <w:p>
+      <w:pPr>
+        <w:pStyle w:val="PargrafodaLista"/>
+        <w:widowControl w:val="0"/>
+        <w:numPr>
+          <w:ilvl w:val="0"/>
+          <w:numId w:val="12"/>
+        </w:numPr>
+        <w:tabs>
+          <w:tab w:val="left" w:pos="560"/>
+          <w:tab w:val="left" w:pos="1120"/>
+          <w:tab w:val="left" w:pos="1680"/>
+          <w:tab w:val="left" w:pos="2240"/>
+          <w:tab w:val="left" w:pos="2800"/>
+          <w:tab w:val="left" w:pos="3360"/>
+          <w:tab w:val="left" w:pos="3920"/>
+          <w:tab w:val="left" w:pos="4480"/>
+          <w:tab w:val="left" w:pos="5040"/>
+          <w:tab w:val="left" w:pos="5600"/>
+          <w:tab w:val="left" w:pos="6160"/>
+          <w:tab w:val="left" w:pos="6720"/>
+        </w:tabs>
+        <w:autoSpaceDE w:val="0"/>
+        <w:spacing w:after="0"/>
+        <w:ind w:left="1134"/>
+        <w:rPr>
+          <w:rFonts w:ascii="Times New Roman" w:hAnsi="Times New Roman"/>
+          <w:color w:val="000000"/>
+          <w:sz w:val="24"/>
+          <w:szCs w:val="24"/>
+        </w:rPr>
+      </w:pPr>
+      <w:r>
+        <w:rPr>
+          <w:rFonts w:ascii="Times New Roman" w:hAnsi="Times New Roman"/>
+          <w:color w:val="000000"/>
+          <w:sz w:val="24"/>
+          <w:szCs w:val="24"/>
+        </w:rPr>
+        <w:t>Telefonar com o intuito de fazer reserva</w:t>
+      </w:r>
+      <w:r>
+        <w:rPr>
+          <w:rFonts w:ascii="Times New Roman" w:hAnsi="Times New Roman"/>
+          <w:color w:val="000000"/>
+          <w:sz w:val="24"/>
+          <w:szCs w:val="24"/>
+        </w:rPr>
+        <w:t>;</w:t>
+      </w:r>
+    </w:p>
+    <w:p>
+      <w:pPr>
+        <w:pStyle w:val="PargrafodaLista"/>
+        <w:numPr>
+          <w:ilvl w:val="0"/>
+          <w:numId w:val="11"/>
+        </w:numPr>
+        <w:ind w:left="1134"/>
+        <w:rPr>
+          <w:rFonts w:ascii="Times New Roman" w:hAnsi="Times New Roman"/>
+          <w:sz w:val="24"/>
+          <w:szCs w:val="24"/>
+        </w:rPr>
+      </w:pPr>
+      <w:r>
+        <w:rPr>
+          <w:rFonts w:ascii="Times New Roman" w:hAnsi="Times New Roman"/>
+          <w:sz w:val="24"/>
+          <w:szCs w:val="24"/>
+        </w:rPr>
+        <w:t>Cria</w:t>
+      </w:r>
+      <w:r>
+        <w:rPr>
+          <w:rFonts w:ascii="Times New Roman" w:hAnsi="Times New Roman"/>
+          <w:sz w:val="24"/>
+          <w:szCs w:val="24"/>
+        </w:rPr>
+        <w:t xml:space="preserve">r, editar, consultar e apagar </w:t>
+      </w:r>
+      <w:r>
+        <w:rPr>
+          <w:rFonts w:ascii="Times New Roman" w:hAnsi="Times New Roman"/>
+          <w:sz w:val="24"/>
+          <w:szCs w:val="24"/>
+        </w:rPr>
+        <w:t>o pedido Take Away</w:t>
+      </w:r>
+      <w:r>
+        <w:rPr>
+          <w:rFonts w:ascii="Times New Roman" w:hAnsi="Times New Roman"/>
+          <w:sz w:val="24"/>
+          <w:szCs w:val="24"/>
+        </w:rPr>
+        <w:t>.</w:t>
+      </w:r>
+    </w:p>
+    <w:p>
+      <w:pPr>
+        <w:rPr>
+          <w:rFonts w:ascii="Times New Roman" w:hAnsi="Times New Roman"/>
+          <w:sz w:val="24"/>
+          <w:szCs w:val="24"/>
+        </w:rPr>
+      </w:pPr>
+    </w:p>
+    <w:p>
+      <w:pPr>
+        <w:rPr>
+          <w:rFonts w:ascii="Times New Roman" w:hAnsi="Times New Roman"/>
+          <w:sz w:val="24"/>
+          <w:szCs w:val="24"/>
+        </w:rPr>
+      </w:pPr>
+    </w:p>
+    <w:p>
+      <w:pPr>
+        <w:rPr>
+          <w:rFonts w:ascii="Times New Roman" w:hAnsi="Times New Roman"/>
+          <w:sz w:val="24"/>
+          <w:szCs w:val="24"/>
+        </w:rPr>
+      </w:pPr>
+    </w:p>
+    <w:p>
+      <w:pPr>
+        <w:rPr>
+          <w:rFonts w:ascii="Times New Roman" w:hAnsi="Times New Roman"/>
+          <w:sz w:val="24"/>
+          <w:szCs w:val="24"/>
+        </w:rPr>
+      </w:pPr>
+    </w:p>
+    <w:p>
+      <w:pPr>
+        <w:rPr>
+          <w:rFonts w:ascii="Times New Roman" w:hAnsi="Times New Roman"/>
+          <w:sz w:val="24"/>
+          <w:szCs w:val="24"/>
+        </w:rPr>
+      </w:pPr>
+    </w:p>
+    <w:p>
+      <w:pPr>
+        <w:rPr>
+          <w:rFonts w:ascii="Times New Roman" w:hAnsi="Times New Roman"/>
+          <w:sz w:val="24"/>
+          <w:szCs w:val="24"/>
+        </w:rPr>
+      </w:pPr>
+    </w:p>
+    <w:p>
+      <w:pPr>
+        <w:spacing w:line="360" w:lineRule="auto"/>
+        <w:rPr>
+          <w:rFonts w:ascii="Times New Roman" w:hAnsi="Times New Roman"/>
+          <w:b/>
+          <w:bCs/>
+          <w:sz w:val="24"/>
+          <w:szCs w:val="24"/>
+        </w:rPr>
+      </w:pPr>
+      <w:r>
+        <w:rPr>
+          <w:rFonts w:ascii="Times New Roman" w:hAnsi="Times New Roman"/>
+          <w:b/>
+          <w:bCs/>
+          <w:sz w:val="24"/>
+          <w:szCs w:val="24"/>
+        </w:rPr>
+        <w:lastRenderedPageBreak/>
+        <w:t>App</w:t>
+      </w:r>
+    </w:p>
+    <w:p>
+      <w:pPr>
+        <w:spacing w:line="360" w:lineRule="auto"/>
+        <w:ind w:firstLine="708"/>
+        <w:rPr>
+          <w:rFonts w:ascii="Times New Roman" w:hAnsi="Times New Roman"/>
+          <w:b/>
+          <w:bCs/>
+          <w:sz w:val="24"/>
+          <w:szCs w:val="24"/>
+        </w:rPr>
+      </w:pPr>
+      <w:r>
+        <w:rPr>
+          <w:rFonts w:ascii="Times New Roman" w:hAnsi="Times New Roman"/>
+          <w:b/>
+          <w:bCs/>
+          <w:sz w:val="24"/>
+          <w:szCs w:val="24"/>
+        </w:rPr>
+        <w:t>Funcionário</w:t>
+      </w:r>
+    </w:p>
+    <w:p>
+      <w:pPr>
+        <w:pStyle w:val="PargrafodaLista"/>
+        <w:numPr>
+          <w:ilvl w:val="0"/>
+          <w:numId w:val="11"/>
+        </w:numPr>
+        <w:ind w:left="1134"/>
+        <w:rPr>
+          <w:rFonts w:ascii="Times New Roman" w:hAnsi="Times New Roman"/>
+          <w:sz w:val="24"/>
+          <w:szCs w:val="24"/>
+        </w:rPr>
+      </w:pPr>
+      <w:r>
+        <w:rPr>
+          <w:rFonts w:ascii="Times New Roman" w:hAnsi="Times New Roman"/>
+          <w:sz w:val="24"/>
+          <w:szCs w:val="24"/>
+        </w:rPr>
+        <w:t>Criar, editar, consultar, apagar de pedidos por parte do garçon</w:t>
+      </w:r>
+      <w:r>
+        <w:rPr>
+          <w:rFonts w:ascii="Times New Roman" w:hAnsi="Times New Roman"/>
+          <w:sz w:val="24"/>
+          <w:szCs w:val="24"/>
+        </w:rPr>
+        <w:t>;</w:t>
+      </w:r>
+      <w:bookmarkStart w:id="1" w:name="_GoBack"/>
+      <w:bookmarkEnd w:id="1"/>
+    </w:p>
+    <w:p>
+      <w:pPr>
+        <w:pStyle w:val="PargrafodaLista"/>
+        <w:numPr>
+          <w:ilvl w:val="0"/>
+          <w:numId w:val="11"/>
+        </w:numPr>
+        <w:ind w:left="1134"/>
+        <w:rPr>
+          <w:rFonts w:ascii="Times New Roman" w:hAnsi="Times New Roman"/>
+          <w:sz w:val="24"/>
+          <w:szCs w:val="24"/>
+        </w:rPr>
+      </w:pPr>
+      <w:r>
+        <w:rPr>
+          <w:rFonts w:ascii="Times New Roman" w:hAnsi="Times New Roman"/>
+          <w:sz w:val="24"/>
+          <w:szCs w:val="24"/>
+        </w:rPr>
+        <w:t>Consultar registo de refeições servidas, por parte do garçon</w:t>
+      </w:r>
+      <w:r>
+        <w:rPr>
+          <w:rFonts w:ascii="Times New Roman" w:hAnsi="Times New Roman"/>
+          <w:sz w:val="24"/>
+          <w:szCs w:val="24"/>
+        </w:rPr>
+        <w:t>;</w:t>
+      </w:r>
+    </w:p>
+    <w:p>
+      <w:pPr>
+        <w:pStyle w:val="PargrafodaLista"/>
+        <w:numPr>
+          <w:ilvl w:val="0"/>
+          <w:numId w:val="11"/>
+        </w:numPr>
+        <w:ind w:left="1134"/>
+        <w:rPr>
+          <w:rFonts w:ascii="Times New Roman" w:hAnsi="Times New Roman"/>
+          <w:sz w:val="24"/>
+          <w:szCs w:val="24"/>
+        </w:rPr>
+      </w:pPr>
+      <w:r>
+        <w:rPr>
+          <w:rFonts w:ascii="Times New Roman" w:hAnsi="Times New Roman"/>
+          <w:sz w:val="24"/>
+          <w:szCs w:val="24"/>
+        </w:rPr>
+        <w:t>Funcionários tem a possibilidade de verificar as suas faltas</w:t>
+      </w:r>
+      <w:r>
+        <w:rPr>
+          <w:rFonts w:ascii="Times New Roman" w:hAnsi="Times New Roman"/>
+          <w:sz w:val="24"/>
+          <w:szCs w:val="24"/>
+        </w:rPr>
+        <w:t>;</w:t>
+      </w:r>
+    </w:p>
+    <w:p>
+      <w:pPr>
+        <w:pStyle w:val="PargrafodaLista"/>
+        <w:numPr>
+          <w:ilvl w:val="0"/>
+          <w:numId w:val="11"/>
+        </w:numPr>
+        <w:ind w:left="1134"/>
+        <w:rPr>
+          <w:rFonts w:ascii="Times New Roman" w:hAnsi="Times New Roman"/>
+          <w:sz w:val="24"/>
+          <w:szCs w:val="24"/>
+        </w:rPr>
+      </w:pPr>
+      <w:r>
+        <w:rPr>
+          <w:rFonts w:ascii="Times New Roman" w:hAnsi="Times New Roman"/>
+          <w:sz w:val="24"/>
+          <w:szCs w:val="24"/>
+        </w:rPr>
+        <w:t>Ver Horários</w:t>
+      </w:r>
+      <w:r>
+        <w:rPr>
+          <w:rFonts w:ascii="Times New Roman" w:hAnsi="Times New Roman"/>
+          <w:sz w:val="24"/>
+          <w:szCs w:val="24"/>
+        </w:rPr>
+        <w:t>.</w:t>
+      </w:r>
+    </w:p>
+    <w:p>
+      <w:pPr>
+        <w:pStyle w:val="PargrafodaLista"/>
+        <w:ind w:left="1560"/>
+        <w:rPr>
+          <w:rFonts w:ascii="Times New Roman" w:hAnsi="Times New Roman"/>
+          <w:sz w:val="24"/>
+          <w:szCs w:val="24"/>
+        </w:rPr>
+      </w:pPr>
+    </w:p>
+    <w:p>
+      <w:pPr>
+        <w:spacing w:line="360" w:lineRule="auto"/>
+        <w:ind w:firstLine="708"/>
+        <w:rPr>
+          <w:rFonts w:ascii="Times New Roman" w:hAnsi="Times New Roman"/>
+          <w:b/>
+          <w:bCs/>
+          <w:sz w:val="24"/>
+          <w:szCs w:val="24"/>
+        </w:rPr>
+      </w:pPr>
+      <w:r>
+        <w:rPr>
+          <w:rFonts w:ascii="Times New Roman" w:hAnsi="Times New Roman"/>
+          <w:b/>
+          <w:bCs/>
+          <w:sz w:val="24"/>
+          <w:szCs w:val="24"/>
+        </w:rPr>
+        <w:t>Cliente</w:t>
+      </w:r>
+    </w:p>
+    <w:p>
+      <w:pPr>
+        <w:pStyle w:val="PargrafodaLista"/>
+        <w:widowControl w:val="0"/>
+        <w:numPr>
+          <w:ilvl w:val="0"/>
+          <w:numId w:val="12"/>
+        </w:numPr>
+        <w:tabs>
+          <w:tab w:val="left" w:pos="560"/>
+          <w:tab w:val="left" w:pos="1120"/>
+          <w:tab w:val="left" w:pos="1680"/>
+          <w:tab w:val="left" w:pos="2240"/>
+          <w:tab w:val="left" w:pos="2800"/>
+          <w:tab w:val="left" w:pos="3360"/>
+          <w:tab w:val="left" w:pos="3920"/>
+          <w:tab w:val="left" w:pos="4480"/>
+          <w:tab w:val="left" w:pos="5040"/>
+          <w:tab w:val="left" w:pos="5600"/>
+          <w:tab w:val="left" w:pos="6160"/>
+          <w:tab w:val="left" w:pos="6720"/>
+        </w:tabs>
+        <w:autoSpaceDE w:val="0"/>
+        <w:spacing w:after="0"/>
+        <w:ind w:left="1134"/>
+        <w:rPr>
+          <w:rFonts w:ascii="Times New Roman" w:hAnsi="Times New Roman" w:cs="Times New Roman"/>
+          <w:color w:val="000000"/>
+          <w:sz w:val="24"/>
+          <w:szCs w:val="24"/>
+        </w:rPr>
+      </w:pPr>
+      <w:r>
+        <w:rPr>
+          <w:rFonts w:ascii="Times New Roman" w:hAnsi="Times New Roman"/>
+          <w:color w:val="000000"/>
+          <w:sz w:val="24"/>
+          <w:szCs w:val="24"/>
+        </w:rPr>
+        <w:t>Consultar ementas</w:t>
+      </w:r>
+      <w:r>
+        <w:rPr>
+          <w:rFonts w:ascii="Times New Roman" w:hAnsi="Times New Roman"/>
+          <w:color w:val="000000"/>
+          <w:sz w:val="24"/>
+          <w:szCs w:val="24"/>
+        </w:rPr>
+        <w:t>;</w:t>
+      </w:r>
+    </w:p>
+    <w:p>
+      <w:pPr>
+        <w:pStyle w:val="PargrafodaLista"/>
+        <w:widowControl w:val="0"/>
+        <w:numPr>
+          <w:ilvl w:val="0"/>
+          <w:numId w:val="12"/>
+        </w:numPr>
+        <w:tabs>
+          <w:tab w:val="left" w:pos="560"/>
+          <w:tab w:val="left" w:pos="1120"/>
+          <w:tab w:val="left" w:pos="1680"/>
+          <w:tab w:val="left" w:pos="2240"/>
+          <w:tab w:val="left" w:pos="2800"/>
+          <w:tab w:val="left" w:pos="3360"/>
+          <w:tab w:val="left" w:pos="3920"/>
+          <w:tab w:val="left" w:pos="4480"/>
+          <w:tab w:val="left" w:pos="5040"/>
+          <w:tab w:val="left" w:pos="5600"/>
+          <w:tab w:val="left" w:pos="6160"/>
+          <w:tab w:val="left" w:pos="6720"/>
+        </w:tabs>
+        <w:autoSpaceDE w:val="0"/>
+        <w:spacing w:after="0"/>
+        <w:ind w:left="1134"/>
+        <w:rPr>
+          <w:rFonts w:ascii="Times New Roman" w:hAnsi="Times New Roman"/>
+          <w:color w:val="000000"/>
+          <w:sz w:val="24"/>
+          <w:szCs w:val="24"/>
+        </w:rPr>
+      </w:pPr>
+      <w:r>
+        <w:rPr>
+          <w:rFonts w:ascii="Times New Roman" w:hAnsi="Times New Roman"/>
+          <w:color w:val="000000"/>
+          <w:sz w:val="24"/>
+          <w:szCs w:val="24"/>
+        </w:rPr>
+        <w:t>Fazer pedidos Take Away</w:t>
+      </w:r>
+      <w:r>
+        <w:rPr>
+          <w:rFonts w:ascii="Times New Roman" w:hAnsi="Times New Roman"/>
+          <w:color w:val="000000"/>
+          <w:sz w:val="24"/>
+          <w:szCs w:val="24"/>
+        </w:rPr>
+        <w:t>;</w:t>
+      </w:r>
+    </w:p>
+    <w:p>
+      <w:pPr>
+        <w:pStyle w:val="PargrafodaLista"/>
+        <w:widowControl w:val="0"/>
+        <w:numPr>
+          <w:ilvl w:val="0"/>
+          <w:numId w:val="12"/>
+        </w:numPr>
+        <w:tabs>
+          <w:tab w:val="left" w:pos="560"/>
+          <w:tab w:val="left" w:pos="1120"/>
+          <w:tab w:val="left" w:pos="1680"/>
+          <w:tab w:val="left" w:pos="2240"/>
+          <w:tab w:val="left" w:pos="2800"/>
+          <w:tab w:val="left" w:pos="3360"/>
+          <w:tab w:val="left" w:pos="3920"/>
+          <w:tab w:val="left" w:pos="4480"/>
+          <w:tab w:val="left" w:pos="5040"/>
+          <w:tab w:val="left" w:pos="5600"/>
+          <w:tab w:val="left" w:pos="6160"/>
+          <w:tab w:val="left" w:pos="6720"/>
+        </w:tabs>
+        <w:autoSpaceDE w:val="0"/>
+        <w:spacing w:after="0"/>
+        <w:ind w:left="1134"/>
+        <w:rPr>
+          <w:rFonts w:ascii="Trebuchet MS" w:hAnsi="Trebuchet MS" w:cs="Helvetica"/>
+          <w:color w:val="000000"/>
+        </w:rPr>
+      </w:pPr>
+      <w:r>
+        <w:rPr>
+          <w:rFonts w:ascii="Times New Roman" w:hAnsi="Times New Roman"/>
+          <w:color w:val="000000"/>
+          <w:sz w:val="24"/>
+          <w:szCs w:val="24"/>
+        </w:rPr>
+        <w:t>Telefonar com o intuito de fazer reserva</w:t>
+      </w:r>
+      <w:r>
+        <w:rPr>
+          <w:rFonts w:ascii="Times New Roman" w:hAnsi="Times New Roman"/>
+          <w:color w:val="000000"/>
+          <w:sz w:val="24"/>
+          <w:szCs w:val="24"/>
+        </w:rPr>
+        <w:t>.</w:t>
+      </w:r>
+    </w:p>
+    <w:p>
+      <w:pPr>
+        <w:pStyle w:val="PargrafodaLista"/>
         <w:widowControl w:val="0"/>
         <w:tabs>
           <w:tab w:val="left" w:pos="560"/>
@@ -2558,416 +3050,10 @@
         </w:tabs>
         <w:autoSpaceDE w:val="0"/>
         <w:spacing w:after="0"/>
+        <w:ind w:left="1134"/>
         <w:rPr>
           <w:rFonts w:ascii="Trebuchet MS" w:hAnsi="Trebuchet MS" w:cs="Helvetica"/>
           <w:color w:val="000000"/>
-          <w:sz w:val="20"/>
-          <w:szCs w:val="20"/>
-        </w:rPr>
-      </w:pPr>
-    </w:p>
-    <w:p>
-      <w:pPr>
-        <w:widowControl w:val="0"/>
-        <w:tabs>
-          <w:tab w:val="left" w:pos="560"/>
-          <w:tab w:val="left" w:pos="1120"/>
-          <w:tab w:val="left" w:pos="1680"/>
-          <w:tab w:val="left" w:pos="2240"/>
-          <w:tab w:val="left" w:pos="2800"/>
-          <w:tab w:val="left" w:pos="3360"/>
-          <w:tab w:val="left" w:pos="3920"/>
-          <w:tab w:val="left" w:pos="4480"/>
-          <w:tab w:val="left" w:pos="5040"/>
-          <w:tab w:val="left" w:pos="5600"/>
-          <w:tab w:val="left" w:pos="6160"/>
-          <w:tab w:val="left" w:pos="6720"/>
-        </w:tabs>
-        <w:autoSpaceDE w:val="0"/>
-        <w:spacing w:after="0"/>
-        <w:rPr>
-          <w:rFonts w:ascii="Trebuchet MS" w:hAnsi="Trebuchet MS" w:cs="Helvetica"/>
-          <w:color w:val="000000"/>
-          <w:sz w:val="20"/>
-          <w:szCs w:val="20"/>
-        </w:rPr>
-      </w:pPr>
-    </w:p>
-    <w:p>
-      <w:pPr>
-        <w:widowControl w:val="0"/>
-        <w:tabs>
-          <w:tab w:val="left" w:pos="560"/>
-          <w:tab w:val="left" w:pos="1120"/>
-          <w:tab w:val="left" w:pos="1680"/>
-          <w:tab w:val="left" w:pos="2240"/>
-          <w:tab w:val="left" w:pos="2800"/>
-          <w:tab w:val="left" w:pos="3360"/>
-          <w:tab w:val="left" w:pos="3920"/>
-          <w:tab w:val="left" w:pos="4480"/>
-          <w:tab w:val="left" w:pos="5040"/>
-          <w:tab w:val="left" w:pos="5600"/>
-          <w:tab w:val="left" w:pos="6160"/>
-          <w:tab w:val="left" w:pos="6720"/>
-        </w:tabs>
-        <w:autoSpaceDE w:val="0"/>
-        <w:spacing w:after="0"/>
-        <w:rPr>
-          <w:rFonts w:ascii="Trebuchet MS" w:hAnsi="Trebuchet MS" w:cs="Helvetica"/>
-          <w:color w:val="000000"/>
-          <w:sz w:val="20"/>
-          <w:szCs w:val="20"/>
-        </w:rPr>
-      </w:pPr>
-    </w:p>
-    <w:p>
-      <w:pPr>
-        <w:widowControl w:val="0"/>
-        <w:tabs>
-          <w:tab w:val="left" w:pos="560"/>
-          <w:tab w:val="left" w:pos="1120"/>
-          <w:tab w:val="left" w:pos="1680"/>
-          <w:tab w:val="left" w:pos="2240"/>
-          <w:tab w:val="left" w:pos="2800"/>
-          <w:tab w:val="left" w:pos="3360"/>
-          <w:tab w:val="left" w:pos="3920"/>
-          <w:tab w:val="left" w:pos="4480"/>
-          <w:tab w:val="left" w:pos="5040"/>
-          <w:tab w:val="left" w:pos="5600"/>
-          <w:tab w:val="left" w:pos="6160"/>
-          <w:tab w:val="left" w:pos="6720"/>
-        </w:tabs>
-        <w:autoSpaceDE w:val="0"/>
-        <w:spacing w:after="0"/>
-        <w:rPr>
-          <w:rFonts w:ascii="Trebuchet MS" w:hAnsi="Trebuchet MS" w:cs="Helvetica"/>
-          <w:color w:val="000000"/>
-          <w:sz w:val="20"/>
-          <w:szCs w:val="20"/>
-        </w:rPr>
-      </w:pPr>
-    </w:p>
-    <w:p>
-      <w:pPr>
-        <w:widowControl w:val="0"/>
-        <w:tabs>
-          <w:tab w:val="left" w:pos="560"/>
-          <w:tab w:val="left" w:pos="1120"/>
-          <w:tab w:val="left" w:pos="1680"/>
-          <w:tab w:val="left" w:pos="2240"/>
-          <w:tab w:val="left" w:pos="2800"/>
-          <w:tab w:val="left" w:pos="3360"/>
-          <w:tab w:val="left" w:pos="3920"/>
-          <w:tab w:val="left" w:pos="4480"/>
-          <w:tab w:val="left" w:pos="5040"/>
-          <w:tab w:val="left" w:pos="5600"/>
-          <w:tab w:val="left" w:pos="6160"/>
-          <w:tab w:val="left" w:pos="6720"/>
-        </w:tabs>
-        <w:autoSpaceDE w:val="0"/>
-        <w:spacing w:after="0"/>
-        <w:rPr>
-          <w:rFonts w:ascii="Trebuchet MS" w:hAnsi="Trebuchet MS" w:cs="Helvetica"/>
-          <w:color w:val="000000"/>
-          <w:sz w:val="20"/>
-          <w:szCs w:val="20"/>
-        </w:rPr>
-      </w:pPr>
-    </w:p>
-    <w:p>
-      <w:pPr>
-        <w:widowControl w:val="0"/>
-        <w:tabs>
-          <w:tab w:val="left" w:pos="560"/>
-          <w:tab w:val="left" w:pos="1120"/>
-          <w:tab w:val="left" w:pos="1680"/>
-          <w:tab w:val="left" w:pos="2240"/>
-          <w:tab w:val="left" w:pos="2800"/>
-          <w:tab w:val="left" w:pos="3360"/>
-          <w:tab w:val="left" w:pos="3920"/>
-          <w:tab w:val="left" w:pos="4480"/>
-          <w:tab w:val="left" w:pos="5040"/>
-          <w:tab w:val="left" w:pos="5600"/>
-          <w:tab w:val="left" w:pos="6160"/>
-          <w:tab w:val="left" w:pos="6720"/>
-        </w:tabs>
-        <w:autoSpaceDE w:val="0"/>
-        <w:spacing w:after="0"/>
-        <w:rPr>
-          <w:rFonts w:ascii="Trebuchet MS" w:hAnsi="Trebuchet MS" w:cs="Helvetica"/>
-          <w:color w:val="000000"/>
-          <w:sz w:val="20"/>
-          <w:szCs w:val="20"/>
-        </w:rPr>
-      </w:pPr>
-    </w:p>
-    <w:p>
-      <w:pPr>
-        <w:widowControl w:val="0"/>
-        <w:tabs>
-          <w:tab w:val="left" w:pos="560"/>
-          <w:tab w:val="left" w:pos="1120"/>
-          <w:tab w:val="left" w:pos="1680"/>
-          <w:tab w:val="left" w:pos="2240"/>
-          <w:tab w:val="left" w:pos="2800"/>
-          <w:tab w:val="left" w:pos="3360"/>
-          <w:tab w:val="left" w:pos="3920"/>
-          <w:tab w:val="left" w:pos="4480"/>
-          <w:tab w:val="left" w:pos="5040"/>
-          <w:tab w:val="left" w:pos="5600"/>
-          <w:tab w:val="left" w:pos="6160"/>
-          <w:tab w:val="left" w:pos="6720"/>
-        </w:tabs>
-        <w:autoSpaceDE w:val="0"/>
-        <w:spacing w:after="0"/>
-        <w:rPr>
-          <w:rFonts w:ascii="Trebuchet MS" w:hAnsi="Trebuchet MS" w:cs="Helvetica"/>
-          <w:color w:val="000000"/>
-          <w:sz w:val="20"/>
-          <w:szCs w:val="20"/>
-        </w:rPr>
-      </w:pPr>
-    </w:p>
-    <w:p>
-      <w:pPr>
-        <w:widowControl w:val="0"/>
-        <w:tabs>
-          <w:tab w:val="left" w:pos="560"/>
-          <w:tab w:val="left" w:pos="1120"/>
-          <w:tab w:val="left" w:pos="1680"/>
-          <w:tab w:val="left" w:pos="2240"/>
-          <w:tab w:val="left" w:pos="2800"/>
-          <w:tab w:val="left" w:pos="3360"/>
-          <w:tab w:val="left" w:pos="3920"/>
-          <w:tab w:val="left" w:pos="4480"/>
-          <w:tab w:val="left" w:pos="5040"/>
-          <w:tab w:val="left" w:pos="5600"/>
-          <w:tab w:val="left" w:pos="6160"/>
-          <w:tab w:val="left" w:pos="6720"/>
-        </w:tabs>
-        <w:autoSpaceDE w:val="0"/>
-        <w:spacing w:after="0"/>
-        <w:rPr>
-          <w:rFonts w:ascii="Trebuchet MS" w:hAnsi="Trebuchet MS" w:cs="Helvetica"/>
-          <w:color w:val="000000"/>
-          <w:sz w:val="20"/>
-          <w:szCs w:val="20"/>
-        </w:rPr>
-      </w:pPr>
-    </w:p>
-    <w:p>
-      <w:pPr>
-        <w:widowControl w:val="0"/>
-        <w:tabs>
-          <w:tab w:val="left" w:pos="560"/>
-          <w:tab w:val="left" w:pos="1120"/>
-          <w:tab w:val="left" w:pos="1680"/>
-          <w:tab w:val="left" w:pos="2240"/>
-          <w:tab w:val="left" w:pos="2800"/>
-          <w:tab w:val="left" w:pos="3360"/>
-          <w:tab w:val="left" w:pos="3920"/>
-          <w:tab w:val="left" w:pos="4480"/>
-          <w:tab w:val="left" w:pos="5040"/>
-          <w:tab w:val="left" w:pos="5600"/>
-          <w:tab w:val="left" w:pos="6160"/>
-          <w:tab w:val="left" w:pos="6720"/>
-        </w:tabs>
-        <w:autoSpaceDE w:val="0"/>
-        <w:spacing w:after="0"/>
-        <w:rPr>
-          <w:rFonts w:ascii="Trebuchet MS" w:hAnsi="Trebuchet MS" w:cs="Helvetica"/>
-          <w:color w:val="000000"/>
-          <w:sz w:val="20"/>
-          <w:szCs w:val="20"/>
-        </w:rPr>
-      </w:pPr>
-    </w:p>
-    <w:p>
-      <w:pPr>
-        <w:widowControl w:val="0"/>
-        <w:tabs>
-          <w:tab w:val="left" w:pos="560"/>
-          <w:tab w:val="left" w:pos="1120"/>
-          <w:tab w:val="left" w:pos="1680"/>
-          <w:tab w:val="left" w:pos="2240"/>
-          <w:tab w:val="left" w:pos="2800"/>
-          <w:tab w:val="left" w:pos="3360"/>
-          <w:tab w:val="left" w:pos="3920"/>
-          <w:tab w:val="left" w:pos="4480"/>
-          <w:tab w:val="left" w:pos="5040"/>
-          <w:tab w:val="left" w:pos="5600"/>
-          <w:tab w:val="left" w:pos="6160"/>
-          <w:tab w:val="left" w:pos="6720"/>
-        </w:tabs>
-        <w:autoSpaceDE w:val="0"/>
-        <w:spacing w:after="0"/>
-        <w:rPr>
-          <w:rFonts w:ascii="Trebuchet MS" w:hAnsi="Trebuchet MS" w:cs="Helvetica"/>
-          <w:color w:val="000000"/>
-          <w:sz w:val="20"/>
-          <w:szCs w:val="20"/>
-        </w:rPr>
-      </w:pPr>
-    </w:p>
-    <w:p>
-      <w:pPr>
-        <w:widowControl w:val="0"/>
-        <w:tabs>
-          <w:tab w:val="left" w:pos="560"/>
-          <w:tab w:val="left" w:pos="1120"/>
-          <w:tab w:val="left" w:pos="1680"/>
-          <w:tab w:val="left" w:pos="2240"/>
-          <w:tab w:val="left" w:pos="2800"/>
-          <w:tab w:val="left" w:pos="3360"/>
-          <w:tab w:val="left" w:pos="3920"/>
-          <w:tab w:val="left" w:pos="4480"/>
-          <w:tab w:val="left" w:pos="5040"/>
-          <w:tab w:val="left" w:pos="5600"/>
-          <w:tab w:val="left" w:pos="6160"/>
-          <w:tab w:val="left" w:pos="6720"/>
-        </w:tabs>
-        <w:autoSpaceDE w:val="0"/>
-        <w:spacing w:after="0"/>
-        <w:rPr>
-          <w:rFonts w:ascii="Trebuchet MS" w:hAnsi="Trebuchet MS" w:cs="Helvetica"/>
-          <w:color w:val="000000"/>
-          <w:sz w:val="20"/>
-          <w:szCs w:val="20"/>
-        </w:rPr>
-      </w:pPr>
-    </w:p>
-    <w:p>
-      <w:pPr>
-        <w:widowControl w:val="0"/>
-        <w:tabs>
-          <w:tab w:val="left" w:pos="560"/>
-          <w:tab w:val="left" w:pos="1120"/>
-          <w:tab w:val="left" w:pos="1680"/>
-          <w:tab w:val="left" w:pos="2240"/>
-          <w:tab w:val="left" w:pos="2800"/>
-          <w:tab w:val="left" w:pos="3360"/>
-          <w:tab w:val="left" w:pos="3920"/>
-          <w:tab w:val="left" w:pos="4480"/>
-          <w:tab w:val="left" w:pos="5040"/>
-          <w:tab w:val="left" w:pos="5600"/>
-          <w:tab w:val="left" w:pos="6160"/>
-          <w:tab w:val="left" w:pos="6720"/>
-        </w:tabs>
-        <w:autoSpaceDE w:val="0"/>
-        <w:spacing w:after="0"/>
-        <w:rPr>
-          <w:rFonts w:ascii="Trebuchet MS" w:hAnsi="Trebuchet MS" w:cs="Helvetica"/>
-          <w:color w:val="000000"/>
-          <w:sz w:val="20"/>
-          <w:szCs w:val="20"/>
-        </w:rPr>
-      </w:pPr>
-    </w:p>
-    <w:p>
-      <w:pPr>
-        <w:widowControl w:val="0"/>
-        <w:tabs>
-          <w:tab w:val="left" w:pos="560"/>
-          <w:tab w:val="left" w:pos="1120"/>
-          <w:tab w:val="left" w:pos="1680"/>
-          <w:tab w:val="left" w:pos="2240"/>
-          <w:tab w:val="left" w:pos="2800"/>
-          <w:tab w:val="left" w:pos="3360"/>
-          <w:tab w:val="left" w:pos="3920"/>
-          <w:tab w:val="left" w:pos="4480"/>
-          <w:tab w:val="left" w:pos="5040"/>
-          <w:tab w:val="left" w:pos="5600"/>
-          <w:tab w:val="left" w:pos="6160"/>
-          <w:tab w:val="left" w:pos="6720"/>
-        </w:tabs>
-        <w:autoSpaceDE w:val="0"/>
-        <w:spacing w:after="0"/>
-        <w:rPr>
-          <w:rFonts w:ascii="Trebuchet MS" w:hAnsi="Trebuchet MS" w:cs="Helvetica"/>
-          <w:color w:val="000000"/>
-          <w:sz w:val="20"/>
-          <w:szCs w:val="20"/>
-        </w:rPr>
-      </w:pPr>
-    </w:p>
-    <w:p>
-      <w:pPr>
-        <w:widowControl w:val="0"/>
-        <w:tabs>
-          <w:tab w:val="left" w:pos="560"/>
-          <w:tab w:val="left" w:pos="1120"/>
-          <w:tab w:val="left" w:pos="1680"/>
-          <w:tab w:val="left" w:pos="2240"/>
-          <w:tab w:val="left" w:pos="2800"/>
-          <w:tab w:val="left" w:pos="3360"/>
-          <w:tab w:val="left" w:pos="3920"/>
-          <w:tab w:val="left" w:pos="4480"/>
-          <w:tab w:val="left" w:pos="5040"/>
-          <w:tab w:val="left" w:pos="5600"/>
-          <w:tab w:val="left" w:pos="6160"/>
-          <w:tab w:val="left" w:pos="6720"/>
-        </w:tabs>
-        <w:autoSpaceDE w:val="0"/>
-        <w:spacing w:after="0"/>
-        <w:rPr>
-          <w:rFonts w:ascii="Trebuchet MS" w:hAnsi="Trebuchet MS" w:cs="Helvetica"/>
-          <w:color w:val="000000"/>
-          <w:sz w:val="20"/>
-          <w:szCs w:val="20"/>
-        </w:rPr>
-      </w:pPr>
-    </w:p>
-    <w:p>
-      <w:pPr>
-        <w:widowControl w:val="0"/>
-        <w:tabs>
-          <w:tab w:val="left" w:pos="560"/>
-          <w:tab w:val="left" w:pos="1120"/>
-          <w:tab w:val="left" w:pos="1680"/>
-          <w:tab w:val="left" w:pos="2240"/>
-          <w:tab w:val="left" w:pos="2800"/>
-          <w:tab w:val="left" w:pos="3360"/>
-          <w:tab w:val="left" w:pos="3920"/>
-          <w:tab w:val="left" w:pos="4480"/>
-          <w:tab w:val="left" w:pos="5040"/>
-          <w:tab w:val="left" w:pos="5600"/>
-          <w:tab w:val="left" w:pos="6160"/>
-          <w:tab w:val="left" w:pos="6720"/>
-        </w:tabs>
-        <w:autoSpaceDE w:val="0"/>
-        <w:spacing w:after="0"/>
-        <w:rPr>
-          <w:rFonts w:ascii="Trebuchet MS" w:hAnsi="Trebuchet MS" w:cs="Helvetica"/>
-          <w:color w:val="000000"/>
-          <w:sz w:val="20"/>
-          <w:szCs w:val="20"/>
-        </w:rPr>
-      </w:pPr>
-    </w:p>
-    <w:p>
-      <w:pPr>
-        <w:widowControl w:val="0"/>
-        <w:tabs>
-          <w:tab w:val="left" w:pos="560"/>
-          <w:tab w:val="left" w:pos="1120"/>
-          <w:tab w:val="left" w:pos="1680"/>
-          <w:tab w:val="left" w:pos="2240"/>
-          <w:tab w:val="left" w:pos="2800"/>
-          <w:tab w:val="left" w:pos="3360"/>
-          <w:tab w:val="left" w:pos="3920"/>
-          <w:tab w:val="left" w:pos="4480"/>
-          <w:tab w:val="left" w:pos="5040"/>
-          <w:tab w:val="left" w:pos="5600"/>
-          <w:tab w:val="left" w:pos="6160"/>
-          <w:tab w:val="left" w:pos="6720"/>
-        </w:tabs>
-        <w:autoSpaceDE w:val="0"/>
-        <w:spacing w:after="0"/>
-        <w:rPr>
-          <w:rFonts w:ascii="Trebuchet MS" w:hAnsi="Trebuchet MS" w:cs="Helvetica"/>
-          <w:color w:val="000000"/>
-          <w:sz w:val="20"/>
-          <w:szCs w:val="20"/>
         </w:rPr>
       </w:pPr>
     </w:p>
@@ -2992,7 +3078,6 @@
           <w:lang w:val="en-GB" w:eastAsia="en-US"/>
         </w:rPr>
       </w:pPr>
-      <w:proofErr w:type="spellStart"/>
       <w:r>
         <w:rPr>
           <w:rFonts w:ascii="Carlito" w:hAnsi="Carlito" w:cs="Carlito"/>
@@ -3002,34 +3087,8 @@
           <w:szCs w:val="28"/>
           <w:lang w:val="en-GB" w:eastAsia="en-US"/>
         </w:rPr>
-        <w:lastRenderedPageBreak/>
-        <w:t>Resultados</w:t>
-      </w:r>
-      <w:proofErr w:type="spellEnd"/>
-      <w:r>
-        <w:rPr>
-          <w:rFonts w:ascii="Carlito" w:hAnsi="Carlito" w:cs="Carlito"/>
-          <w:b/>
-          <w:color w:val="1F4E79" w:themeColor="accent1" w:themeShade="80"/>
-          <w:sz w:val="28"/>
-          <w:szCs w:val="28"/>
-          <w:lang w:val="en-GB" w:eastAsia="en-US"/>
-        </w:rPr>
-        <w:t xml:space="preserve"> </w:t>
-      </w:r>
-      <w:proofErr w:type="spellStart"/>
-      <w:r>
-        <w:rPr>
-          <w:rFonts w:ascii="Carlito" w:hAnsi="Carlito" w:cs="Carlito"/>
-          <w:b/>
-          <w:color w:val="1F4E79" w:themeColor="accent1" w:themeShade="80"/>
-          <w:sz w:val="28"/>
-          <w:szCs w:val="28"/>
-          <w:lang w:val="en-GB" w:eastAsia="en-US"/>
-        </w:rPr>
-        <w:t>esperados</w:t>
-      </w:r>
-      <w:proofErr w:type="spellEnd"/>
+        <w:t>Resultados esperados</w:t>
+      </w:r>
     </w:p>
     <w:p>
       <w:pPr>
@@ -3083,8 +3142,6 @@
         </w:numPr>
         <w:rPr>
           <w:rFonts w:ascii="Times New Roman" w:eastAsia="Times" w:hAnsi="Times New Roman" w:cs="Times New Roman"/>
-          <w:b/>
-          <w:bCs/>
           <w:sz w:val="24"/>
           <w:szCs w:val="24"/>
         </w:rPr>
@@ -3092,34 +3149,10 @@
       <w:r>
         <w:rPr>
           <w:rFonts w:ascii="Times New Roman" w:hAnsi="Times New Roman" w:cs="Times New Roman"/>
-          <w:b/>
-          <w:bCs/>
-          <w:sz w:val="24"/>
-          <w:szCs w:val="24"/>
-        </w:rPr>
-        <w:t>Parte Cliente (</w:t>
-      </w:r>
-      <w:proofErr w:type="spellStart"/>
-      <w:r>
-        <w:rPr>
-          <w:rFonts w:ascii="Times New Roman" w:hAnsi="Times New Roman" w:cs="Times New Roman"/>
-          <w:b/>
-          <w:bCs/>
-          <w:sz w:val="24"/>
-          <w:szCs w:val="24"/>
-        </w:rPr>
-        <w:t>Frontend</w:t>
-      </w:r>
-      <w:proofErr w:type="spellEnd"/>
-      <w:r>
-        <w:rPr>
-          <w:rFonts w:ascii="Times New Roman" w:hAnsi="Times New Roman" w:cs="Times New Roman"/>
-          <w:b/>
-          <w:bCs/>
-          <w:sz w:val="24"/>
-          <w:szCs w:val="24"/>
-        </w:rPr>
-        <w:t>)</w:t>
+          <w:sz w:val="24"/>
+          <w:szCs w:val="24"/>
+        </w:rPr>
+        <w:t>Parte Cliente (Frontend)</w:t>
       </w:r>
     </w:p>
     <w:p>
@@ -3131,8 +3164,6 @@
         </w:numPr>
         <w:rPr>
           <w:rFonts w:ascii="Times New Roman" w:eastAsia="Times" w:hAnsi="Times New Roman" w:cs="Times New Roman"/>
-          <w:b/>
-          <w:bCs/>
           <w:sz w:val="24"/>
           <w:szCs w:val="24"/>
         </w:rPr>
@@ -3140,56 +3171,26 @@
       <w:r>
         <w:rPr>
           <w:rFonts w:ascii="Times New Roman" w:hAnsi="Times New Roman" w:cs="Times New Roman"/>
-          <w:b/>
-          <w:bCs/>
           <w:sz w:val="24"/>
           <w:szCs w:val="24"/>
         </w:rPr>
         <w:t xml:space="preserve">Parte </w:t>
       </w:r>
-      <w:proofErr w:type="spellStart"/>
       <w:r>
         <w:rPr>
           <w:rFonts w:ascii="Times New Roman" w:hAnsi="Times New Roman" w:cs="Times New Roman"/>
-          <w:b/>
-          <w:bCs/>
           <w:sz w:val="24"/>
           <w:szCs w:val="24"/>
         </w:rPr>
         <w:t>Funcionario</w:t>
       </w:r>
-      <w:proofErr w:type="spellEnd"/>
       <w:r>
         <w:rPr>
           <w:rFonts w:ascii="Times New Roman" w:hAnsi="Times New Roman" w:cs="Times New Roman"/>
-          <w:b/>
-          <w:bCs/>
-          <w:sz w:val="24"/>
-          <w:szCs w:val="24"/>
-        </w:rPr>
-        <w:t xml:space="preserve"> (</w:t>
-      </w:r>
-      <w:proofErr w:type="spellStart"/>
-      <w:r>
-        <w:rPr>
-          <w:rFonts w:ascii="Times New Roman" w:hAnsi="Times New Roman" w:cs="Times New Roman"/>
-          <w:b/>
-          <w:bCs/>
-          <w:sz w:val="24"/>
-          <w:szCs w:val="24"/>
-        </w:rPr>
-        <w:t>Frontend</w:t>
-      </w:r>
-      <w:proofErr w:type="spellEnd"/>
-      <w:r>
-        <w:rPr>
-          <w:rFonts w:ascii="Times New Roman" w:hAnsi="Times New Roman" w:cs="Times New Roman"/>
-          <w:b/>
-          <w:bCs/>
-          <w:sz w:val="24"/>
-          <w:szCs w:val="24"/>
-        </w:rPr>
-        <w:t>)</w:t>
+          <w:sz w:val="24"/>
+          <w:szCs w:val="24"/>
+        </w:rPr>
+        <w:t xml:space="preserve"> (Frontend)</w:t>
       </w:r>
     </w:p>
     <w:p>
@@ -3232,7 +3233,7 @@
       <w:pPr>
         <w:pStyle w:val="PargrafodaLista"/>
         <w:numPr>
-          <w:ilvl w:val="1"/>
+          <w:ilvl w:val="0"/>
           <w:numId w:val="4"/>
         </w:numPr>
         <w:rPr>
@@ -3241,6 +3242,7 @@
           <w:bCs/>
           <w:sz w:val="24"/>
           <w:szCs w:val="24"/>
+          <w:lang w:val="en-US"/>
         </w:rPr>
       </w:pPr>
       <w:r>
@@ -3250,8 +3252,20 @@
           <w:bCs/>
           <w:sz w:val="24"/>
           <w:szCs w:val="24"/>
-        </w:rPr>
-        <w:t>Parte Cliente</w:t>
+          <w:lang w:val="en-US"/>
+        </w:rPr>
+        <w:t xml:space="preserve">App </w:t>
+      </w:r>
+      <w:r>
+        <w:rPr>
+          <w:rFonts w:ascii="Times New Roman" w:hAnsi="Times New Roman" w:cs="Times New Roman"/>
+          <w:b/>
+          <w:bCs/>
+          <w:sz w:val="24"/>
+          <w:szCs w:val="24"/>
+          <w:lang w:val="en-US"/>
+        </w:rPr>
+        <w:t>em android</w:t>
       </w:r>
     </w:p>
     <w:p>
@@ -3263,8 +3277,6 @@
         </w:numPr>
         <w:rPr>
           <w:rFonts w:ascii="Times New Roman" w:hAnsi="Times New Roman" w:cs="Times New Roman"/>
-          <w:b/>
-          <w:bCs/>
           <w:sz w:val="24"/>
           <w:szCs w:val="24"/>
         </w:rPr>
@@ -3272,25 +3284,41 @@
       <w:r>
         <w:rPr>
           <w:rFonts w:ascii="Times New Roman" w:hAnsi="Times New Roman" w:cs="Times New Roman"/>
-          <w:b/>
-          <w:bCs/>
+          <w:sz w:val="24"/>
+          <w:szCs w:val="24"/>
+        </w:rPr>
+        <w:t>Parte Cliente</w:t>
+      </w:r>
+    </w:p>
+    <w:p>
+      <w:pPr>
+        <w:pStyle w:val="PargrafodaLista"/>
+        <w:numPr>
+          <w:ilvl w:val="1"/>
+          <w:numId w:val="4"/>
+        </w:numPr>
+        <w:rPr>
+          <w:rFonts w:ascii="Times New Roman" w:hAnsi="Times New Roman" w:cs="Times New Roman"/>
+          <w:sz w:val="24"/>
+          <w:szCs w:val="24"/>
+        </w:rPr>
+      </w:pPr>
+      <w:r>
+        <w:rPr>
+          <w:rFonts w:ascii="Times New Roman" w:hAnsi="Times New Roman" w:cs="Times New Roman"/>
           <w:sz w:val="24"/>
           <w:szCs w:val="24"/>
         </w:rPr>
         <w:t xml:space="preserve">Parte </w:t>
       </w:r>
-      <w:proofErr w:type="spellStart"/>
       <w:r>
         <w:rPr>
           <w:rFonts w:ascii="Times New Roman" w:hAnsi="Times New Roman" w:cs="Times New Roman"/>
-          <w:b/>
-          <w:bCs/>
-          <w:sz w:val="24"/>
-          <w:szCs w:val="24"/>
-        </w:rPr>
-        <w:t>Funcionario</w:t>
-      </w:r>
-      <w:proofErr w:type="spellEnd"/>
+          <w:sz w:val="24"/>
+          <w:szCs w:val="24"/>
+        </w:rPr>
+        <w:t>Funcionário</w:t>
+      </w:r>
     </w:p>
     <w:p>
       <w:pPr>
@@ -3317,9 +3345,8 @@
           <w:szCs w:val="24"/>
           <w:lang w:val="en-US"/>
         </w:rPr>
-        <w:t xml:space="preserve">App </w:t>
-      </w:r>
-      <w:proofErr w:type="spellStart"/>
+        <w:t>R</w:t>
+      </w:r>
       <w:r>
         <w:rPr>
           <w:rFonts w:ascii="Times New Roman" w:hAnsi="Times New Roman" w:cs="Times New Roman"/>
@@ -3329,54 +3356,49 @@
           <w:szCs w:val="24"/>
           <w:lang w:val="en-US"/>
         </w:rPr>
-        <w:t>Cliente</w:t>
-      </w:r>
-      <w:proofErr w:type="spellEnd"/>
-      <w:r>
-        <w:rPr>
-          <w:rFonts w:ascii="Times New Roman" w:hAnsi="Times New Roman" w:cs="Times New Roman"/>
+        <w:t>elatório de projeto.</w:t>
+      </w:r>
+    </w:p>
+    <w:p>
+      <w:pPr>
+        <w:rPr>
+          <w:rFonts w:ascii="Times New Roman" w:hAnsi="Times New Roman"/>
           <w:b/>
           <w:bCs/>
           <w:sz w:val="24"/>
           <w:szCs w:val="24"/>
           <w:lang w:val="en-US"/>
         </w:rPr>
-        <w:t xml:space="preserve"> </w:t>
-      </w:r>
-      <w:proofErr w:type="spellStart"/>
-      <w:r>
-        <w:rPr>
-          <w:rFonts w:ascii="Times New Roman" w:hAnsi="Times New Roman" w:cs="Times New Roman"/>
+      </w:pPr>
+    </w:p>
+    <w:p>
+      <w:pPr>
+        <w:rPr>
+          <w:rFonts w:ascii="Times New Roman" w:hAnsi="Times New Roman"/>
           <w:b/>
           <w:bCs/>
           <w:sz w:val="24"/>
           <w:szCs w:val="24"/>
           <w:lang w:val="en-US"/>
         </w:rPr>
-        <w:t>em</w:t>
-      </w:r>
-      <w:proofErr w:type="spellEnd"/>
-      <w:r>
-        <w:rPr>
-          <w:rFonts w:ascii="Times New Roman" w:hAnsi="Times New Roman" w:cs="Times New Roman"/>
+      </w:pPr>
+    </w:p>
+    <w:p>
+      <w:pPr>
+        <w:rPr>
+          <w:rFonts w:ascii="Times New Roman" w:hAnsi="Times New Roman"/>
           <w:b/>
           <w:bCs/>
           <w:sz w:val="24"/>
           <w:szCs w:val="24"/>
           <w:lang w:val="en-US"/>
         </w:rPr>
-        <w:t xml:space="preserve"> android</w:t>
-      </w:r>
-    </w:p>
-    <w:p>
-      <w:pPr>
-        <w:pStyle w:val="PargrafodaLista"/>
-        <w:numPr>
-          <w:ilvl w:val="0"/>
-          <w:numId w:val="4"/>
-        </w:numPr>
-        <w:rPr>
-          <w:rFonts w:ascii="Times New Roman" w:hAnsi="Times New Roman" w:cs="Times New Roman"/>
+      </w:pPr>
+    </w:p>
+    <w:p>
+      <w:pPr>
+        <w:rPr>
+          <w:rFonts w:ascii="Times New Roman" w:hAnsi="Times New Roman"/>
           <w:b/>
           <w:bCs/>
           <w:sz w:val="24"/>
@@ -3384,65 +3406,30 @@
           <w:lang w:val="en-US"/>
         </w:rPr>
       </w:pPr>
-      <w:proofErr w:type="spellStart"/>
-      <w:r>
-        <w:rPr>
-          <w:rFonts w:ascii="Times New Roman" w:hAnsi="Times New Roman" w:cs="Times New Roman"/>
+    </w:p>
+    <w:p>
+      <w:pPr>
+        <w:rPr>
+          <w:rFonts w:ascii="Times New Roman" w:hAnsi="Times New Roman"/>
           <w:b/>
           <w:bCs/>
           <w:sz w:val="24"/>
           <w:szCs w:val="24"/>
           <w:lang w:val="en-US"/>
         </w:rPr>
-        <w:t>R</w:t>
-      </w:r>
-      <w:r>
-        <w:rPr>
-          <w:rFonts w:ascii="Times New Roman" w:hAnsi="Times New Roman" w:cs="Times New Roman"/>
+      </w:pPr>
+    </w:p>
+    <w:p>
+      <w:pPr>
+        <w:rPr>
+          <w:rFonts w:ascii="Times New Roman" w:hAnsi="Times New Roman"/>
           <w:b/>
           <w:bCs/>
           <w:sz w:val="24"/>
           <w:szCs w:val="24"/>
           <w:lang w:val="en-US"/>
         </w:rPr>
-        <w:t>elatório</w:t>
-      </w:r>
-      <w:proofErr w:type="spellEnd"/>
-      <w:r>
-        <w:rPr>
-          <w:rFonts w:ascii="Times New Roman" w:hAnsi="Times New Roman" w:cs="Times New Roman"/>
-          <w:b/>
-          <w:bCs/>
-          <w:sz w:val="24"/>
-          <w:szCs w:val="24"/>
-          <w:lang w:val="en-US"/>
-        </w:rPr>
-        <w:t xml:space="preserve"> de </w:t>
-      </w:r>
-      <w:proofErr w:type="spellStart"/>
-      <w:r>
-        <w:rPr>
-          <w:rFonts w:ascii="Times New Roman" w:hAnsi="Times New Roman" w:cs="Times New Roman"/>
-          <w:b/>
-          <w:bCs/>
-          <w:sz w:val="24"/>
-          <w:szCs w:val="24"/>
-          <w:lang w:val="en-US"/>
-        </w:rPr>
-        <w:t>projeto</w:t>
-      </w:r>
-      <w:proofErr w:type="spellEnd"/>
-      <w:r>
-        <w:rPr>
-          <w:rFonts w:ascii="Times New Roman" w:hAnsi="Times New Roman" w:cs="Times New Roman"/>
-          <w:b/>
-          <w:bCs/>
-          <w:sz w:val="24"/>
-          <w:szCs w:val="24"/>
-          <w:lang w:val="en-US"/>
-        </w:rPr>
-        <w:t>.</w:t>
-      </w:r>
+      </w:pPr>
     </w:p>
     <w:p>
       <w:pPr>
@@ -3465,7 +3452,6 @@
           <w:lang w:val="en-GB" w:eastAsia="en-US"/>
         </w:rPr>
       </w:pPr>
-      <w:proofErr w:type="spellStart"/>
       <w:r>
         <w:rPr>
           <w:rFonts w:ascii="Carlito" w:hAnsi="Carlito" w:cs="Carlito"/>
@@ -3477,7 +3463,6 @@
         </w:rPr>
         <w:t>Cronograma</w:t>
       </w:r>
-      <w:proofErr w:type="spellEnd"/>
       <w:r>
         <w:rPr>
           <w:rFonts w:ascii="Carlito" w:hAnsi="Carlito" w:cs="Carlito"/>
@@ -3487,21 +3472,8 @@
           <w:szCs w:val="28"/>
           <w:lang w:val="en-GB" w:eastAsia="en-US"/>
         </w:rPr>
-        <w:t xml:space="preserve"> </w:t>
-      </w:r>
-      <w:proofErr w:type="spellStart"/>
-      <w:r>
-        <w:rPr>
-          <w:rFonts w:ascii="Carlito" w:hAnsi="Carlito" w:cs="Carlito"/>
-          <w:b/>
-          <w:color w:val="1F4E79" w:themeColor="accent1" w:themeShade="80"/>
-          <w:sz w:val="28"/>
-          <w:szCs w:val="28"/>
-          <w:lang w:val="en-GB" w:eastAsia="en-US"/>
-        </w:rPr>
-        <w:t>Inicial</w:t>
-      </w:r>
-      <w:proofErr w:type="spellEnd"/>
+        <w:t xml:space="preserve"> Inicial</w:t>
+      </w:r>
     </w:p>
     <w:p/>
     <w:p/>
@@ -3781,41 +3753,13 @@
                 <w:szCs w:val="24"/>
               </w:rPr>
             </w:pPr>
-            <w:proofErr w:type="spellStart"/>
             <w:r>
               <w:rPr>
                 <w:rFonts w:ascii="Times New Roman" w:hAnsi="Times New Roman"/>
                 <w:sz w:val="24"/>
                 <w:szCs w:val="24"/>
               </w:rPr>
-              <w:t>User</w:t>
-            </w:r>
-            <w:proofErr w:type="spellEnd"/>
-            <w:r>
-              <w:rPr>
-                <w:rFonts w:ascii="Times New Roman" w:hAnsi="Times New Roman"/>
-                <w:sz w:val="24"/>
-                <w:szCs w:val="24"/>
-              </w:rPr>
-              <w:t xml:space="preserve"> </w:t>
-            </w:r>
-            <w:proofErr w:type="spellStart"/>
-            <w:r>
-              <w:rPr>
-                <w:rFonts w:ascii="Times New Roman" w:hAnsi="Times New Roman"/>
-                <w:sz w:val="24"/>
-                <w:szCs w:val="24"/>
-              </w:rPr>
-              <w:t>Stories</w:t>
-            </w:r>
-            <w:proofErr w:type="spellEnd"/>
-            <w:r>
-              <w:rPr>
-                <w:rFonts w:ascii="Times New Roman" w:hAnsi="Times New Roman"/>
-                <w:sz w:val="24"/>
-                <w:szCs w:val="24"/>
-              </w:rPr>
-              <w:t xml:space="preserve"> OU Casos de Uso </w:t>
+              <w:t xml:space="preserve">User Stories OU Casos de Uso </w:t>
             </w:r>
           </w:p>
         </w:tc>
@@ -4167,7 +4111,6 @@
           <w:lang w:val="en-GB" w:eastAsia="en-US"/>
         </w:rPr>
       </w:pPr>
-      <w:proofErr w:type="spellStart"/>
       <w:r>
         <w:rPr>
           <w:rFonts w:ascii="Carlito" w:hAnsi="Carlito" w:cs="Carlito"/>
@@ -4179,14 +4122,6 @@
         </w:rPr>
         <w:t>Referências</w:t>
       </w:r>
-      <w:proofErr w:type="spellEnd"/>
-    </w:p>
-    <w:p>
-      <w:pPr>
-        <w:rPr>
-          <w:lang w:val="en-GB" w:eastAsia="en-US"/>
-        </w:rPr>
-      </w:pPr>
     </w:p>
     <w:p>
       <w:pPr>
@@ -4207,7 +4142,7 @@
             <w:rStyle w:val="Hiperligao"/>
             <w:lang w:val="en-GB" w:eastAsia="en-US"/>
           </w:rPr>
-          <w:t>https://menuapp.pt/#</w:t>
+          <w:t>https://menuapp.pt/</w:t>
         </w:r>
       </w:hyperlink>
     </w:p>
@@ -4217,6 +4152,15 @@
           <w:lang w:val="en-GB" w:eastAsia="en-US"/>
         </w:rPr>
       </w:pPr>
+      <w:hyperlink r:id="rId13" w:history="1">
+        <w:r>
+          <w:rPr>
+            <w:rStyle w:val="Hiperligao"/>
+            <w:lang w:val="en-GB" w:eastAsia="en-US"/>
+          </w:rPr>
+          <w:t>https://menu.app/en/</w:t>
+        </w:r>
+      </w:hyperlink>
     </w:p>
     <w:p>
       <w:pPr>
@@ -4224,18 +4168,12 @@
           <w:lang w:val="en-GB" w:eastAsia="en-US"/>
         </w:rPr>
       </w:pPr>
-      <w:r>
-        <w:rPr>
-          <w:lang w:val="en-GB" w:eastAsia="en-US"/>
-        </w:rPr>
-        <w:t>https://menu.app/en/</w:t>
-      </w:r>
     </w:p>
     <w:sectPr>
-      <w:headerReference w:type="even" r:id="rId13"/>
-      <w:headerReference w:type="default" r:id="rId14"/>
-      <w:footerReference w:type="default" r:id="rId15"/>
-      <w:headerReference w:type="first" r:id="rId16"/>
+      <w:headerReference w:type="even" r:id="rId14"/>
+      <w:headerReference w:type="default" r:id="rId15"/>
+      <w:footerReference w:type="default" r:id="rId16"/>
+      <w:headerReference w:type="first" r:id="rId17"/>
       <w:pgSz w:w="11906" w:h="16838"/>
       <w:pgMar w:top="709" w:right="2550" w:bottom="1701" w:left="2410" w:header="720" w:footer="1436" w:gutter="0"/>
       <w:cols w:space="720"/>
@@ -4246,7 +4184,7 @@
 </file>
 
 <file path=word/endnotes.xml><?xml version="1.0" encoding="utf-8"?>
-<w:endnotes xmlns:wpc="http://schemas.microsoft.com/office/word/2010/wordprocessingCanvas" xmlns:cx="http://schemas.microsoft.com/office/drawing/2014/chartex" xmlns:cx1="http://schemas.microsoft.com/office/drawing/2015/9/8/chartex" xmlns:cx2="http://schemas.microsoft.com/office/drawing/2015/10/21/chartex" xmlns:cx3="http://schemas.microsoft.com/office/drawing/2016/5/9/chartex" xmlns:cx4="http://schemas.microsoft.com/office/drawing/2016/5/10/chartex" xmlns:cx5="http://schemas.microsoft.com/office/drawing/2016/5/11/chartex" xmlns:cx6="http://schemas.microsoft.com/office/drawing/2016/5/12/chartex" xmlns:cx7="http://schemas.microsoft.com/office/drawing/2016/5/13/chartex" xmlns:cx8="http://schemas.microsoft.com/office/drawing/2016/5/14/chartex" xmlns:mc="http://schemas.openxmlformats.org/markup-compatibility/2006" xmlns:aink="http://schemas.microsoft.com/office/drawing/2016/ink" xmlns:am3d="http://schemas.microsoft.com/office/drawing/2017/model3d" xmlns:o="urn:schemas-microsoft-com:office:office" xmlns:r="http://schemas.openxmlformats.org/officeDocument/2006/relationships" xmlns:m="http://schemas.openxmlformats.org/officeDocument/2006/math" xmlns:v="urn:schemas-microsoft-com:vml" xmlns:wp14="http://schemas.microsoft.com/office/word/2010/wordprocessingDrawing" xmlns:wp="http://schemas.openxmlformats.org/drawingml/2006/wordprocessingDrawing" xmlns:w10="urn:schemas-microsoft-com:office:word" xmlns:w="http://schemas.openxmlformats.org/wordprocessingml/2006/main" xmlns:w14="http://schemas.microsoft.com/office/word/2010/wordml" xmlns:w15="http://schemas.microsoft.com/office/word/2012/wordml" xmlns:w16cex="http://schemas.microsoft.com/office/word/2018/wordml/cex" xmlns:w16cid="http://schemas.microsoft.com/office/word/2016/wordml/cid" xmlns:w16="http://schemas.microsoft.com/office/word/2018/wordml" xmlns:w16se="http://schemas.microsoft.com/office/word/2015/wordml/symex" xmlns:wpg="http://schemas.microsoft.com/office/word/2010/wordprocessingGroup" xmlns:wpi="http://schemas.microsoft.com/office/word/2010/wordprocessingInk" xmlns:wne="http://schemas.microsoft.com/office/word/2006/wordml" xmlns:wps="http://schemas.microsoft.com/office/word/2010/wordprocessingShape" mc:Ignorable="w14 w15 w16se w16cid w16 w16cex wp14">
+<w:endnotes xmlns:wpc="http://schemas.microsoft.com/office/word/2010/wordprocessingCanvas" xmlns:cx="http://schemas.microsoft.com/office/drawing/2014/chartex" xmlns:cx1="http://schemas.microsoft.com/office/drawing/2015/9/8/chartex" xmlns:cx2="http://schemas.microsoft.com/office/drawing/2015/10/21/chartex" xmlns:cx3="http://schemas.microsoft.com/office/drawing/2016/5/9/chartex" xmlns:cx4="http://schemas.microsoft.com/office/drawing/2016/5/10/chartex" xmlns:cx5="http://schemas.microsoft.com/office/drawing/2016/5/11/chartex" xmlns:cx6="http://schemas.microsoft.com/office/drawing/2016/5/12/chartex" xmlns:cx7="http://schemas.microsoft.com/office/drawing/2016/5/13/chartex" xmlns:cx8="http://schemas.microsoft.com/office/drawing/2016/5/14/chartex" xmlns:mc="http://schemas.openxmlformats.org/markup-compatibility/2006" xmlns:aink="http://schemas.microsoft.com/office/drawing/2016/ink" xmlns:am3d="http://schemas.microsoft.com/office/drawing/2017/model3d" xmlns:o="urn:schemas-microsoft-com:office:office" xmlns:r="http://schemas.openxmlformats.org/officeDocument/2006/relationships" xmlns:m="http://schemas.openxmlformats.org/officeDocument/2006/math" xmlns:v="urn:schemas-microsoft-com:vml" xmlns:wp14="http://schemas.microsoft.com/office/word/2010/wordprocessingDrawing" xmlns:wp="http://schemas.openxmlformats.org/drawingml/2006/wordprocessingDrawing" xmlns:w10="urn:schemas-microsoft-com:office:word" xmlns:w="http://schemas.openxmlformats.org/wordprocessingml/2006/main" xmlns:w14="http://schemas.microsoft.com/office/word/2010/wordml" xmlns:w15="http://schemas.microsoft.com/office/word/2012/wordml" xmlns:w16cid="http://schemas.microsoft.com/office/word/2016/wordml/cid" xmlns:w16se="http://schemas.microsoft.com/office/word/2015/wordml/symex" xmlns:wpg="http://schemas.microsoft.com/office/word/2010/wordprocessingGroup" xmlns:wpi="http://schemas.microsoft.com/office/word/2010/wordprocessingInk" xmlns:wne="http://schemas.microsoft.com/office/word/2006/wordml" xmlns:wps="http://schemas.microsoft.com/office/word/2010/wordprocessingShape" mc:Ignorable="w14 w15 w16se w16cid wp14">
   <w:endnote w:type="separator" w:id="-1">
     <w:p>
       <w:pPr>
@@ -4271,7 +4209,7 @@
 </file>
 
 <file path=word/footer1.xml><?xml version="1.0" encoding="utf-8"?>
-<w:ftr xmlns:wpc="http://schemas.microsoft.com/office/word/2010/wordprocessingCanvas" xmlns:cx="http://schemas.microsoft.com/office/drawing/2014/chartex" xmlns:cx1="http://schemas.microsoft.com/office/drawing/2015/9/8/chartex" xmlns:cx2="http://schemas.microsoft.com/office/drawing/2015/10/21/chartex" xmlns:cx3="http://schemas.microsoft.com/office/drawing/2016/5/9/chartex" xmlns:cx4="http://schemas.microsoft.com/office/drawing/2016/5/10/chartex" xmlns:cx5="http://schemas.microsoft.com/office/drawing/2016/5/11/chartex" xmlns:cx6="http://schemas.microsoft.com/office/drawing/2016/5/12/chartex" xmlns:cx7="http://schemas.microsoft.com/office/drawing/2016/5/13/chartex" xmlns:cx8="http://schemas.microsoft.com/office/drawing/2016/5/14/chartex" xmlns:mc="http://schemas.openxmlformats.org/markup-compatibility/2006" xmlns:aink="http://schemas.microsoft.com/office/drawing/2016/ink" xmlns:am3d="http://schemas.microsoft.com/office/drawing/2017/model3d" xmlns:o="urn:schemas-microsoft-com:office:office" xmlns:r="http://schemas.openxmlformats.org/officeDocument/2006/relationships" xmlns:m="http://schemas.openxmlformats.org/officeDocument/2006/math" xmlns:v="urn:schemas-microsoft-com:vml" xmlns:wp14="http://schemas.microsoft.com/office/word/2010/wordprocessingDrawing" xmlns:wp="http://schemas.openxmlformats.org/drawingml/2006/wordprocessingDrawing" xmlns:w10="urn:schemas-microsoft-com:office:word" xmlns:w="http://schemas.openxmlformats.org/wordprocessingml/2006/main" xmlns:w14="http://schemas.microsoft.com/office/word/2010/wordml" xmlns:w15="http://schemas.microsoft.com/office/word/2012/wordml" xmlns:w16cex="http://schemas.microsoft.com/office/word/2018/wordml/cex" xmlns:w16cid="http://schemas.microsoft.com/office/word/2016/wordml/cid" xmlns:w16="http://schemas.microsoft.com/office/word/2018/wordml" xmlns:w16se="http://schemas.microsoft.com/office/word/2015/wordml/symex" xmlns:wpg="http://schemas.microsoft.com/office/word/2010/wordprocessingGroup" xmlns:wpi="http://schemas.microsoft.com/office/word/2010/wordprocessingInk" xmlns:wne="http://schemas.microsoft.com/office/word/2006/wordml" xmlns:wps="http://schemas.microsoft.com/office/word/2010/wordprocessingShape" mc:Ignorable="w14 w15 w16se w16cid w16 w16cex wp14">
+<w:ftr xmlns:wpc="http://schemas.microsoft.com/office/word/2010/wordprocessingCanvas" xmlns:cx="http://schemas.microsoft.com/office/drawing/2014/chartex" xmlns:cx1="http://schemas.microsoft.com/office/drawing/2015/9/8/chartex" xmlns:cx2="http://schemas.microsoft.com/office/drawing/2015/10/21/chartex" xmlns:cx3="http://schemas.microsoft.com/office/drawing/2016/5/9/chartex" xmlns:cx4="http://schemas.microsoft.com/office/drawing/2016/5/10/chartex" xmlns:cx5="http://schemas.microsoft.com/office/drawing/2016/5/11/chartex" xmlns:cx6="http://schemas.microsoft.com/office/drawing/2016/5/12/chartex" xmlns:cx7="http://schemas.microsoft.com/office/drawing/2016/5/13/chartex" xmlns:cx8="http://schemas.microsoft.com/office/drawing/2016/5/14/chartex" xmlns:mc="http://schemas.openxmlformats.org/markup-compatibility/2006" xmlns:aink="http://schemas.microsoft.com/office/drawing/2016/ink" xmlns:am3d="http://schemas.microsoft.com/office/drawing/2017/model3d" xmlns:o="urn:schemas-microsoft-com:office:office" xmlns:r="http://schemas.openxmlformats.org/officeDocument/2006/relationships" xmlns:m="http://schemas.openxmlformats.org/officeDocument/2006/math" xmlns:v="urn:schemas-microsoft-com:vml" xmlns:wp14="http://schemas.microsoft.com/office/word/2010/wordprocessingDrawing" xmlns:wp="http://schemas.openxmlformats.org/drawingml/2006/wordprocessingDrawing" xmlns:w10="urn:schemas-microsoft-com:office:word" xmlns:w="http://schemas.openxmlformats.org/wordprocessingml/2006/main" xmlns:w14="http://schemas.microsoft.com/office/word/2010/wordml" xmlns:w15="http://schemas.microsoft.com/office/word/2012/wordml" xmlns:w16cid="http://schemas.microsoft.com/office/word/2016/wordml/cid" xmlns:w16se="http://schemas.microsoft.com/office/word/2015/wordml/symex" xmlns:wpg="http://schemas.microsoft.com/office/word/2010/wordprocessingGroup" xmlns:wpi="http://schemas.microsoft.com/office/word/2010/wordprocessingInk" xmlns:wne="http://schemas.microsoft.com/office/word/2006/wordml" xmlns:wps="http://schemas.microsoft.com/office/word/2010/wordprocessingShape" mc:Ignorable="w14 w15 w16se w16cid wp14">
   <w:p>
     <w:pPr>
       <w:pStyle w:val="Rodap"/>
@@ -4454,7 +4392,7 @@
 </file>
 
 <file path=word/footnotes.xml><?xml version="1.0" encoding="utf-8"?>
-<w:footnotes xmlns:wpc="http://schemas.microsoft.com/office/word/2010/wordprocessingCanvas" xmlns:cx="http://schemas.microsoft.com/office/drawing/2014/chartex" xmlns:cx1="http://schemas.microsoft.com/office/drawing/2015/9/8/chartex" xmlns:cx2="http://schemas.microsoft.com/office/drawing/2015/10/21/chartex" xmlns:cx3="http://schemas.microsoft.com/office/drawing/2016/5/9/chartex" xmlns:cx4="http://schemas.microsoft.com/office/drawing/2016/5/10/chartex" xmlns:cx5="http://schemas.microsoft.com/office/drawing/2016/5/11/chartex" xmlns:cx6="http://schemas.microsoft.com/office/drawing/2016/5/12/chartex" xmlns:cx7="http://schemas.microsoft.com/office/drawing/2016/5/13/chartex" xmlns:cx8="http://schemas.microsoft.com/office/drawing/2016/5/14/chartex" xmlns:mc="http://schemas.openxmlformats.org/markup-compatibility/2006" xmlns:aink="http://schemas.microsoft.com/office/drawing/2016/ink" xmlns:am3d="http://schemas.microsoft.com/office/drawing/2017/model3d" xmlns:o="urn:schemas-microsoft-com:office:office" xmlns:r="http://schemas.openxmlformats.org/officeDocument/2006/relationships" xmlns:m="http://schemas.openxmlformats.org/officeDocument/2006/math" xmlns:v="urn:schemas-microsoft-com:vml" xmlns:wp14="http://schemas.microsoft.com/office/word/2010/wordprocessingDrawing" xmlns:wp="http://schemas.openxmlformats.org/drawingml/2006/wordprocessingDrawing" xmlns:w10="urn:schemas-microsoft-com:office:word" xmlns:w="http://schemas.openxmlformats.org/wordprocessingml/2006/main" xmlns:w14="http://schemas.microsoft.com/office/word/2010/wordml" xmlns:w15="http://schemas.microsoft.com/office/word/2012/wordml" xmlns:w16cex="http://schemas.microsoft.com/office/word/2018/wordml/cex" xmlns:w16cid="http://schemas.microsoft.com/office/word/2016/wordml/cid" xmlns:w16="http://schemas.microsoft.com/office/word/2018/wordml" xmlns:w16se="http://schemas.microsoft.com/office/word/2015/wordml/symex" xmlns:wpg="http://schemas.microsoft.com/office/word/2010/wordprocessingGroup" xmlns:wpi="http://schemas.microsoft.com/office/word/2010/wordprocessingInk" xmlns:wne="http://schemas.microsoft.com/office/word/2006/wordml" xmlns:wps="http://schemas.microsoft.com/office/word/2010/wordprocessingShape" mc:Ignorable="w14 w15 w16se w16cid w16 w16cex wp14">
+<w:footnotes xmlns:wpc="http://schemas.microsoft.com/office/word/2010/wordprocessingCanvas" xmlns:cx="http://schemas.microsoft.com/office/drawing/2014/chartex" xmlns:cx1="http://schemas.microsoft.com/office/drawing/2015/9/8/chartex" xmlns:cx2="http://schemas.microsoft.com/office/drawing/2015/10/21/chartex" xmlns:cx3="http://schemas.microsoft.com/office/drawing/2016/5/9/chartex" xmlns:cx4="http://schemas.microsoft.com/office/drawing/2016/5/10/chartex" xmlns:cx5="http://schemas.microsoft.com/office/drawing/2016/5/11/chartex" xmlns:cx6="http://schemas.microsoft.com/office/drawing/2016/5/12/chartex" xmlns:cx7="http://schemas.microsoft.com/office/drawing/2016/5/13/chartex" xmlns:cx8="http://schemas.microsoft.com/office/drawing/2016/5/14/chartex" xmlns:mc="http://schemas.openxmlformats.org/markup-compatibility/2006" xmlns:aink="http://schemas.microsoft.com/office/drawing/2016/ink" xmlns:am3d="http://schemas.microsoft.com/office/drawing/2017/model3d" xmlns:o="urn:schemas-microsoft-com:office:office" xmlns:r="http://schemas.openxmlformats.org/officeDocument/2006/relationships" xmlns:m="http://schemas.openxmlformats.org/officeDocument/2006/math" xmlns:v="urn:schemas-microsoft-com:vml" xmlns:wp14="http://schemas.microsoft.com/office/word/2010/wordprocessingDrawing" xmlns:wp="http://schemas.openxmlformats.org/drawingml/2006/wordprocessingDrawing" xmlns:w10="urn:schemas-microsoft-com:office:word" xmlns:w="http://schemas.openxmlformats.org/wordprocessingml/2006/main" xmlns:w14="http://schemas.microsoft.com/office/word/2010/wordml" xmlns:w15="http://schemas.microsoft.com/office/word/2012/wordml" xmlns:w16cid="http://schemas.microsoft.com/office/word/2016/wordml/cid" xmlns:w16se="http://schemas.microsoft.com/office/word/2015/wordml/symex" xmlns:wpg="http://schemas.microsoft.com/office/word/2010/wordprocessingGroup" xmlns:wpi="http://schemas.microsoft.com/office/word/2010/wordprocessingInk" xmlns:wne="http://schemas.microsoft.com/office/word/2006/wordml" xmlns:wps="http://schemas.microsoft.com/office/word/2010/wordprocessingShape" mc:Ignorable="w14 w15 w16se w16cid wp14">
   <w:footnote w:type="separator" w:id="-1">
     <w:p>
       <w:pPr>
@@ -4479,7 +4417,7 @@
 </file>
 
 <file path=word/header1.xml><?xml version="1.0" encoding="utf-8"?>
-<w:hdr xmlns:wpc="http://schemas.microsoft.com/office/word/2010/wordprocessingCanvas" xmlns:cx="http://schemas.microsoft.com/office/drawing/2014/chartex" xmlns:cx1="http://schemas.microsoft.com/office/drawing/2015/9/8/chartex" xmlns:cx2="http://schemas.microsoft.com/office/drawing/2015/10/21/chartex" xmlns:cx3="http://schemas.microsoft.com/office/drawing/2016/5/9/chartex" xmlns:cx4="http://schemas.microsoft.com/office/drawing/2016/5/10/chartex" xmlns:cx5="http://schemas.microsoft.com/office/drawing/2016/5/11/chartex" xmlns:cx6="http://schemas.microsoft.com/office/drawing/2016/5/12/chartex" xmlns:cx7="http://schemas.microsoft.com/office/drawing/2016/5/13/chartex" xmlns:cx8="http://schemas.microsoft.com/office/drawing/2016/5/14/chartex" xmlns:mc="http://schemas.openxmlformats.org/markup-compatibility/2006" xmlns:aink="http://schemas.microsoft.com/office/drawing/2016/ink" xmlns:am3d="http://schemas.microsoft.com/office/drawing/2017/model3d" xmlns:o="urn:schemas-microsoft-com:office:office" xmlns:r="http://schemas.openxmlformats.org/officeDocument/2006/relationships" xmlns:m="http://schemas.openxmlformats.org/officeDocument/2006/math" xmlns:v="urn:schemas-microsoft-com:vml" xmlns:wp14="http://schemas.microsoft.com/office/word/2010/wordprocessingDrawing" xmlns:wp="http://schemas.openxmlformats.org/drawingml/2006/wordprocessingDrawing" xmlns:w10="urn:schemas-microsoft-com:office:word" xmlns:w="http://schemas.openxmlformats.org/wordprocessingml/2006/main" xmlns:w14="http://schemas.microsoft.com/office/word/2010/wordml" xmlns:w15="http://schemas.microsoft.com/office/word/2012/wordml" xmlns:w16cex="http://schemas.microsoft.com/office/word/2018/wordml/cex" xmlns:w16cid="http://schemas.microsoft.com/office/word/2016/wordml/cid" xmlns:w16="http://schemas.microsoft.com/office/word/2018/wordml" xmlns:w16se="http://schemas.microsoft.com/office/word/2015/wordml/symex" xmlns:wpg="http://schemas.microsoft.com/office/word/2010/wordprocessingGroup" xmlns:wpi="http://schemas.microsoft.com/office/word/2010/wordprocessingInk" xmlns:wne="http://schemas.microsoft.com/office/word/2006/wordml" xmlns:wps="http://schemas.microsoft.com/office/word/2010/wordprocessingShape" mc:Ignorable="w14 w15 w16se w16cid w16 w16cex wp14">
+<w:hdr xmlns:wpc="http://schemas.microsoft.com/office/word/2010/wordprocessingCanvas" xmlns:cx="http://schemas.microsoft.com/office/drawing/2014/chartex" xmlns:cx1="http://schemas.microsoft.com/office/drawing/2015/9/8/chartex" xmlns:cx2="http://schemas.microsoft.com/office/drawing/2015/10/21/chartex" xmlns:cx3="http://schemas.microsoft.com/office/drawing/2016/5/9/chartex" xmlns:cx4="http://schemas.microsoft.com/office/drawing/2016/5/10/chartex" xmlns:cx5="http://schemas.microsoft.com/office/drawing/2016/5/11/chartex" xmlns:cx6="http://schemas.microsoft.com/office/drawing/2016/5/12/chartex" xmlns:cx7="http://schemas.microsoft.com/office/drawing/2016/5/13/chartex" xmlns:cx8="http://schemas.microsoft.com/office/drawing/2016/5/14/chartex" xmlns:mc="http://schemas.openxmlformats.org/markup-compatibility/2006" xmlns:aink="http://schemas.microsoft.com/office/drawing/2016/ink" xmlns:am3d="http://schemas.microsoft.com/office/drawing/2017/model3d" xmlns:o="urn:schemas-microsoft-com:office:office" xmlns:r="http://schemas.openxmlformats.org/officeDocument/2006/relationships" xmlns:m="http://schemas.openxmlformats.org/officeDocument/2006/math" xmlns:v="urn:schemas-microsoft-com:vml" xmlns:wp14="http://schemas.microsoft.com/office/word/2010/wordprocessingDrawing" xmlns:wp="http://schemas.openxmlformats.org/drawingml/2006/wordprocessingDrawing" xmlns:w10="urn:schemas-microsoft-com:office:word" xmlns:w="http://schemas.openxmlformats.org/wordprocessingml/2006/main" xmlns:w14="http://schemas.microsoft.com/office/word/2010/wordml" xmlns:w15="http://schemas.microsoft.com/office/word/2012/wordml" xmlns:w16cid="http://schemas.microsoft.com/office/word/2016/wordml/cid" xmlns:w16se="http://schemas.microsoft.com/office/word/2015/wordml/symex" xmlns:wpg="http://schemas.microsoft.com/office/word/2010/wordprocessingGroup" xmlns:wpi="http://schemas.microsoft.com/office/word/2010/wordprocessingInk" xmlns:wne="http://schemas.microsoft.com/office/word/2006/wordml" xmlns:wps="http://schemas.microsoft.com/office/word/2010/wordprocessingShape" mc:Ignorable="w14 w15 w16se w16cid wp14">
   <w:p>
     <w:pPr>
       <w:pStyle w:val="Cabealho"/>
@@ -4489,7 +4427,7 @@
 </file>
 
 <file path=word/header2.xml><?xml version="1.0" encoding="utf-8"?>
-<w:hdr xmlns:wpc="http://schemas.microsoft.com/office/word/2010/wordprocessingCanvas" xmlns:cx="http://schemas.microsoft.com/office/drawing/2014/chartex" xmlns:cx1="http://schemas.microsoft.com/office/drawing/2015/9/8/chartex" xmlns:cx2="http://schemas.microsoft.com/office/drawing/2015/10/21/chartex" xmlns:cx3="http://schemas.microsoft.com/office/drawing/2016/5/9/chartex" xmlns:cx4="http://schemas.microsoft.com/office/drawing/2016/5/10/chartex" xmlns:cx5="http://schemas.microsoft.com/office/drawing/2016/5/11/chartex" xmlns:cx6="http://schemas.microsoft.com/office/drawing/2016/5/12/chartex" xmlns:cx7="http://schemas.microsoft.com/office/drawing/2016/5/13/chartex" xmlns:cx8="http://schemas.microsoft.com/office/drawing/2016/5/14/chartex" xmlns:mc="http://schemas.openxmlformats.org/markup-compatibility/2006" xmlns:aink="http://schemas.microsoft.com/office/drawing/2016/ink" xmlns:am3d="http://schemas.microsoft.com/office/drawing/2017/model3d" xmlns:o="urn:schemas-microsoft-com:office:office" xmlns:r="http://schemas.openxmlformats.org/officeDocument/2006/relationships" xmlns:m="http://schemas.openxmlformats.org/officeDocument/2006/math" xmlns:v="urn:schemas-microsoft-com:vml" xmlns:wp14="http://schemas.microsoft.com/office/word/2010/wordprocessingDrawing" xmlns:wp="http://schemas.openxmlformats.org/drawingml/2006/wordprocessingDrawing" xmlns:w10="urn:schemas-microsoft-com:office:word" xmlns:w="http://schemas.openxmlformats.org/wordprocessingml/2006/main" xmlns:w14="http://schemas.microsoft.com/office/word/2010/wordml" xmlns:w15="http://schemas.microsoft.com/office/word/2012/wordml" xmlns:w16cex="http://schemas.microsoft.com/office/word/2018/wordml/cex" xmlns:w16cid="http://schemas.microsoft.com/office/word/2016/wordml/cid" xmlns:w16="http://schemas.microsoft.com/office/word/2018/wordml" xmlns:w16se="http://schemas.microsoft.com/office/word/2015/wordml/symex" xmlns:wpg="http://schemas.microsoft.com/office/word/2010/wordprocessingGroup" xmlns:wpi="http://schemas.microsoft.com/office/word/2010/wordprocessingInk" xmlns:wne="http://schemas.microsoft.com/office/word/2006/wordml" xmlns:wps="http://schemas.microsoft.com/office/word/2010/wordprocessingShape" mc:Ignorable="w14 w15 w16se w16cid w16 w16cex wp14">
+<w:hdr xmlns:wpc="http://schemas.microsoft.com/office/word/2010/wordprocessingCanvas" xmlns:cx="http://schemas.microsoft.com/office/drawing/2014/chartex" xmlns:cx1="http://schemas.microsoft.com/office/drawing/2015/9/8/chartex" xmlns:cx2="http://schemas.microsoft.com/office/drawing/2015/10/21/chartex" xmlns:cx3="http://schemas.microsoft.com/office/drawing/2016/5/9/chartex" xmlns:cx4="http://schemas.microsoft.com/office/drawing/2016/5/10/chartex" xmlns:cx5="http://schemas.microsoft.com/office/drawing/2016/5/11/chartex" xmlns:cx6="http://schemas.microsoft.com/office/drawing/2016/5/12/chartex" xmlns:cx7="http://schemas.microsoft.com/office/drawing/2016/5/13/chartex" xmlns:cx8="http://schemas.microsoft.com/office/drawing/2016/5/14/chartex" xmlns:mc="http://schemas.openxmlformats.org/markup-compatibility/2006" xmlns:aink="http://schemas.microsoft.com/office/drawing/2016/ink" xmlns:am3d="http://schemas.microsoft.com/office/drawing/2017/model3d" xmlns:o="urn:schemas-microsoft-com:office:office" xmlns:r="http://schemas.openxmlformats.org/officeDocument/2006/relationships" xmlns:m="http://schemas.openxmlformats.org/officeDocument/2006/math" xmlns:v="urn:schemas-microsoft-com:vml" xmlns:wp14="http://schemas.microsoft.com/office/word/2010/wordprocessingDrawing" xmlns:wp="http://schemas.openxmlformats.org/drawingml/2006/wordprocessingDrawing" xmlns:w10="urn:schemas-microsoft-com:office:word" xmlns:w="http://schemas.openxmlformats.org/wordprocessingml/2006/main" xmlns:w14="http://schemas.microsoft.com/office/word/2010/wordml" xmlns:w15="http://schemas.microsoft.com/office/word/2012/wordml" xmlns:w16cid="http://schemas.microsoft.com/office/word/2016/wordml/cid" xmlns:w16se="http://schemas.microsoft.com/office/word/2015/wordml/symex" xmlns:wpg="http://schemas.microsoft.com/office/word/2010/wordprocessingGroup" xmlns:wpi="http://schemas.microsoft.com/office/word/2010/wordprocessingInk" xmlns:wne="http://schemas.microsoft.com/office/word/2006/wordml" xmlns:wps="http://schemas.microsoft.com/office/word/2010/wordprocessingShape" mc:Ignorable="w14 w15 w16se w16cid wp14">
   <w:p>
     <w:pPr>
       <w:pStyle w:val="Cabealho"/>
@@ -4503,7 +4441,7 @@
 </file>
 
 <file path=word/header3.xml><?xml version="1.0" encoding="utf-8"?>
-<w:hdr xmlns:wpc="http://schemas.microsoft.com/office/word/2010/wordprocessingCanvas" xmlns:cx="http://schemas.microsoft.com/office/drawing/2014/chartex" xmlns:cx1="http://schemas.microsoft.com/office/drawing/2015/9/8/chartex" xmlns:cx2="http://schemas.microsoft.com/office/drawing/2015/10/21/chartex" xmlns:cx3="http://schemas.microsoft.com/office/drawing/2016/5/9/chartex" xmlns:cx4="http://schemas.microsoft.com/office/drawing/2016/5/10/chartex" xmlns:cx5="http://schemas.microsoft.com/office/drawing/2016/5/11/chartex" xmlns:cx6="http://schemas.microsoft.com/office/drawing/2016/5/12/chartex" xmlns:cx7="http://schemas.microsoft.com/office/drawing/2016/5/13/chartex" xmlns:cx8="http://schemas.microsoft.com/office/drawing/2016/5/14/chartex" xmlns:mc="http://schemas.openxmlformats.org/markup-compatibility/2006" xmlns:aink="http://schemas.microsoft.com/office/drawing/2016/ink" xmlns:am3d="http://schemas.microsoft.com/office/drawing/2017/model3d" xmlns:o="urn:schemas-microsoft-com:office:office" xmlns:r="http://schemas.openxmlformats.org/officeDocument/2006/relationships" xmlns:m="http://schemas.openxmlformats.org/officeDocument/2006/math" xmlns:v="urn:schemas-microsoft-com:vml" xmlns:wp14="http://schemas.microsoft.com/office/word/2010/wordprocessingDrawing" xmlns:wp="http://schemas.openxmlformats.org/drawingml/2006/wordprocessingDrawing" xmlns:w10="urn:schemas-microsoft-com:office:word" xmlns:w="http://schemas.openxmlformats.org/wordprocessingml/2006/main" xmlns:w14="http://schemas.microsoft.com/office/word/2010/wordml" xmlns:w15="http://schemas.microsoft.com/office/word/2012/wordml" xmlns:w16cex="http://schemas.microsoft.com/office/word/2018/wordml/cex" xmlns:w16cid="http://schemas.microsoft.com/office/word/2016/wordml/cid" xmlns:w16="http://schemas.microsoft.com/office/word/2018/wordml" xmlns:w16se="http://schemas.microsoft.com/office/word/2015/wordml/symex" xmlns:wpg="http://schemas.microsoft.com/office/word/2010/wordprocessingGroup" xmlns:wpi="http://schemas.microsoft.com/office/word/2010/wordprocessingInk" xmlns:wne="http://schemas.microsoft.com/office/word/2006/wordml" xmlns:wps="http://schemas.microsoft.com/office/word/2010/wordprocessingShape" mc:Ignorable="w14 w15 w16se w16cid w16 w16cex wp14">
+<w:hdr xmlns:wpc="http://schemas.microsoft.com/office/word/2010/wordprocessingCanvas" xmlns:cx="http://schemas.microsoft.com/office/drawing/2014/chartex" xmlns:cx1="http://schemas.microsoft.com/office/drawing/2015/9/8/chartex" xmlns:cx2="http://schemas.microsoft.com/office/drawing/2015/10/21/chartex" xmlns:cx3="http://schemas.microsoft.com/office/drawing/2016/5/9/chartex" xmlns:cx4="http://schemas.microsoft.com/office/drawing/2016/5/10/chartex" xmlns:cx5="http://schemas.microsoft.com/office/drawing/2016/5/11/chartex" xmlns:cx6="http://schemas.microsoft.com/office/drawing/2016/5/12/chartex" xmlns:cx7="http://schemas.microsoft.com/office/drawing/2016/5/13/chartex" xmlns:cx8="http://schemas.microsoft.com/office/drawing/2016/5/14/chartex" xmlns:mc="http://schemas.openxmlformats.org/markup-compatibility/2006" xmlns:aink="http://schemas.microsoft.com/office/drawing/2016/ink" xmlns:am3d="http://schemas.microsoft.com/office/drawing/2017/model3d" xmlns:o="urn:schemas-microsoft-com:office:office" xmlns:r="http://schemas.openxmlformats.org/officeDocument/2006/relationships" xmlns:m="http://schemas.openxmlformats.org/officeDocument/2006/math" xmlns:v="urn:schemas-microsoft-com:vml" xmlns:wp14="http://schemas.microsoft.com/office/word/2010/wordprocessingDrawing" xmlns:wp="http://schemas.openxmlformats.org/drawingml/2006/wordprocessingDrawing" xmlns:w10="urn:schemas-microsoft-com:office:word" xmlns:w="http://schemas.openxmlformats.org/wordprocessingml/2006/main" xmlns:w14="http://schemas.microsoft.com/office/word/2010/wordml" xmlns:w15="http://schemas.microsoft.com/office/word/2012/wordml" xmlns:w16cid="http://schemas.microsoft.com/office/word/2016/wordml/cid" xmlns:w16se="http://schemas.microsoft.com/office/word/2015/wordml/symex" xmlns:wpg="http://schemas.microsoft.com/office/word/2010/wordprocessingGroup" xmlns:wpi="http://schemas.microsoft.com/office/word/2010/wordprocessingInk" xmlns:wne="http://schemas.microsoft.com/office/word/2006/wordml" xmlns:wps="http://schemas.microsoft.com/office/word/2010/wordprocessingShape" mc:Ignorable="w14 w15 w16se w16cid wp14">
   <w:p>
     <w:pPr>
       <w:pStyle w:val="Cabealho"/>
@@ -4513,7 +4451,7 @@
 </file>
 
 <file path=word/numbering.xml><?xml version="1.0" encoding="utf-8"?>
-<w:numbering xmlns:wpc="http://schemas.microsoft.com/office/word/2010/wordprocessingCanvas" xmlns:cx="http://schemas.microsoft.com/office/drawing/2014/chartex" xmlns:cx1="http://schemas.microsoft.com/office/drawing/2015/9/8/chartex" xmlns:cx2="http://schemas.microsoft.com/office/drawing/2015/10/21/chartex" xmlns:cx3="http://schemas.microsoft.com/office/drawing/2016/5/9/chartex" xmlns:cx4="http://schemas.microsoft.com/office/drawing/2016/5/10/chartex" xmlns:cx5="http://schemas.microsoft.com/office/drawing/2016/5/11/chartex" xmlns:cx6="http://schemas.microsoft.com/office/drawing/2016/5/12/chartex" xmlns:cx7="http://schemas.microsoft.com/office/drawing/2016/5/13/chartex" xmlns:cx8="http://schemas.microsoft.com/office/drawing/2016/5/14/chartex" xmlns:mc="http://schemas.openxmlformats.org/markup-compatibility/2006" xmlns:aink="http://schemas.microsoft.com/office/drawing/2016/ink" xmlns:am3d="http://schemas.microsoft.com/office/drawing/2017/model3d" xmlns:o="urn:schemas-microsoft-com:office:office" xmlns:r="http://schemas.openxmlformats.org/officeDocument/2006/relationships" xmlns:m="http://schemas.openxmlformats.org/officeDocument/2006/math" xmlns:v="urn:schemas-microsoft-com:vml" xmlns:wp14="http://schemas.microsoft.com/office/word/2010/wordprocessingDrawing" xmlns:wp="http://schemas.openxmlformats.org/drawingml/2006/wordprocessingDrawing" xmlns:w10="urn:schemas-microsoft-com:office:word" xmlns:w="http://schemas.openxmlformats.org/wordprocessingml/2006/main" xmlns:w14="http://schemas.microsoft.com/office/word/2010/wordml" xmlns:w15="http://schemas.microsoft.com/office/word/2012/wordml" xmlns:w16cex="http://schemas.microsoft.com/office/word/2018/wordml/cex" xmlns:w16cid="http://schemas.microsoft.com/office/word/2016/wordml/cid" xmlns:w16="http://schemas.microsoft.com/office/word/2018/wordml" xmlns:w16se="http://schemas.microsoft.com/office/word/2015/wordml/symex" xmlns:wpg="http://schemas.microsoft.com/office/word/2010/wordprocessingGroup" xmlns:wpi="http://schemas.microsoft.com/office/word/2010/wordprocessingInk" xmlns:wne="http://schemas.microsoft.com/office/word/2006/wordml" xmlns:wps="http://schemas.microsoft.com/office/word/2010/wordprocessingShape" mc:Ignorable="w14 w15 w16se w16cid w16 w16cex wp14">
+<w:numbering xmlns:wpc="http://schemas.microsoft.com/office/word/2010/wordprocessingCanvas" xmlns:cx="http://schemas.microsoft.com/office/drawing/2014/chartex" xmlns:cx1="http://schemas.microsoft.com/office/drawing/2015/9/8/chartex" xmlns:cx2="http://schemas.microsoft.com/office/drawing/2015/10/21/chartex" xmlns:cx3="http://schemas.microsoft.com/office/drawing/2016/5/9/chartex" xmlns:cx4="http://schemas.microsoft.com/office/drawing/2016/5/10/chartex" xmlns:cx5="http://schemas.microsoft.com/office/drawing/2016/5/11/chartex" xmlns:cx6="http://schemas.microsoft.com/office/drawing/2016/5/12/chartex" xmlns:cx7="http://schemas.microsoft.com/office/drawing/2016/5/13/chartex" xmlns:cx8="http://schemas.microsoft.com/office/drawing/2016/5/14/chartex" xmlns:mc="http://schemas.openxmlformats.org/markup-compatibility/2006" xmlns:aink="http://schemas.microsoft.com/office/drawing/2016/ink" xmlns:am3d="http://schemas.microsoft.com/office/drawing/2017/model3d" xmlns:o="urn:schemas-microsoft-com:office:office" xmlns:r="http://schemas.openxmlformats.org/officeDocument/2006/relationships" xmlns:m="http://schemas.openxmlformats.org/officeDocument/2006/math" xmlns:v="urn:schemas-microsoft-com:vml" xmlns:wp14="http://schemas.microsoft.com/office/word/2010/wordprocessingDrawing" xmlns:wp="http://schemas.openxmlformats.org/drawingml/2006/wordprocessingDrawing" xmlns:w10="urn:schemas-microsoft-com:office:word" xmlns:w="http://schemas.openxmlformats.org/wordprocessingml/2006/main" xmlns:w14="http://schemas.microsoft.com/office/word/2010/wordml" xmlns:w15="http://schemas.microsoft.com/office/word/2012/wordml" xmlns:w16cid="http://schemas.microsoft.com/office/word/2016/wordml/cid" xmlns:w16se="http://schemas.microsoft.com/office/word/2015/wordml/symex" xmlns:wpg="http://schemas.microsoft.com/office/word/2010/wordprocessingGroup" xmlns:wpi="http://schemas.microsoft.com/office/word/2010/wordprocessingInk" xmlns:wne="http://schemas.microsoft.com/office/word/2006/wordml" xmlns:wps="http://schemas.microsoft.com/office/word/2010/wordprocessingShape" mc:Ignorable="w14 w15 w16se w16cid wp14">
   <w:abstractNum w:abstractNumId="0" w15:restartNumberingAfterBreak="0">
     <w:nsid w:val="00000001"/>
     <w:multiLevelType w:val="singleLevel"/>
@@ -4775,6 +4713,345 @@
     </w:lvl>
   </w:abstractNum>
   <w:abstractNum w:abstractNumId="3" w15:restartNumberingAfterBreak="0">
+    <w:nsid w:val="13AB36C7"/>
+    <w:multiLevelType w:val="hybridMultilevel"/>
+    <w:tmpl w:val="7CE614D0"/>
+    <w:lvl w:ilvl="0" w:tplc="08160001">
+      <w:start w:val="1"/>
+      <w:numFmt w:val="bullet"/>
+      <w:lvlText w:val=""/>
+      <w:lvlJc w:val="left"/>
+      <w:pPr>
+        <w:ind w:left="720" w:hanging="360"/>
+      </w:pPr>
+      <w:rPr>
+        <w:rFonts w:ascii="Symbol" w:hAnsi="Symbol" w:hint="default"/>
+      </w:rPr>
+    </w:lvl>
+    <w:lvl w:ilvl="1" w:tplc="08160003" w:tentative="1">
+      <w:start w:val="1"/>
+      <w:numFmt w:val="bullet"/>
+      <w:lvlText w:val="o"/>
+      <w:lvlJc w:val="left"/>
+      <w:pPr>
+        <w:ind w:left="1440" w:hanging="360"/>
+      </w:pPr>
+      <w:rPr>
+        <w:rFonts w:ascii="Courier New" w:hAnsi="Courier New" w:cs="Courier New" w:hint="default"/>
+      </w:rPr>
+    </w:lvl>
+    <w:lvl w:ilvl="2" w:tplc="08160005" w:tentative="1">
+      <w:start w:val="1"/>
+      <w:numFmt w:val="bullet"/>
+      <w:lvlText w:val=""/>
+      <w:lvlJc w:val="left"/>
+      <w:pPr>
+        <w:ind w:left="2160" w:hanging="360"/>
+      </w:pPr>
+      <w:rPr>
+        <w:rFonts w:ascii="Wingdings" w:hAnsi="Wingdings" w:hint="default"/>
+      </w:rPr>
+    </w:lvl>
+    <w:lvl w:ilvl="3" w:tplc="08160001" w:tentative="1">
+      <w:start w:val="1"/>
+      <w:numFmt w:val="bullet"/>
+      <w:lvlText w:val=""/>
+      <w:lvlJc w:val="left"/>
+      <w:pPr>
+        <w:ind w:left="2880" w:hanging="360"/>
+      </w:pPr>
+      <w:rPr>
+        <w:rFonts w:ascii="Symbol" w:hAnsi="Symbol" w:hint="default"/>
+      </w:rPr>
+    </w:lvl>
+    <w:lvl w:ilvl="4" w:tplc="08160003" w:tentative="1">
+      <w:start w:val="1"/>
+      <w:numFmt w:val="bullet"/>
+      <w:lvlText w:val="o"/>
+      <w:lvlJc w:val="left"/>
+      <w:pPr>
+        <w:ind w:left="3600" w:hanging="360"/>
+      </w:pPr>
+      <w:rPr>
+        <w:rFonts w:ascii="Courier New" w:hAnsi="Courier New" w:cs="Courier New" w:hint="default"/>
+      </w:rPr>
+    </w:lvl>
+    <w:lvl w:ilvl="5" w:tplc="08160005" w:tentative="1">
+      <w:start w:val="1"/>
+      <w:numFmt w:val="bullet"/>
+      <w:lvlText w:val=""/>
+      <w:lvlJc w:val="left"/>
+      <w:pPr>
+        <w:ind w:left="4320" w:hanging="360"/>
+      </w:pPr>
+      <w:rPr>
+        <w:rFonts w:ascii="Wingdings" w:hAnsi="Wingdings" w:hint="default"/>
+      </w:rPr>
+    </w:lvl>
+    <w:lvl w:ilvl="6" w:tplc="08160001" w:tentative="1">
+      <w:start w:val="1"/>
+      <w:numFmt w:val="bullet"/>
+      <w:lvlText w:val=""/>
+      <w:lvlJc w:val="left"/>
+      <w:pPr>
+        <w:ind w:left="5040" w:hanging="360"/>
+      </w:pPr>
+      <w:rPr>
+        <w:rFonts w:ascii="Symbol" w:hAnsi="Symbol" w:hint="default"/>
+      </w:rPr>
+    </w:lvl>
+    <w:lvl w:ilvl="7" w:tplc="08160003" w:tentative="1">
+      <w:start w:val="1"/>
+      <w:numFmt w:val="bullet"/>
+      <w:lvlText w:val="o"/>
+      <w:lvlJc w:val="left"/>
+      <w:pPr>
+        <w:ind w:left="5760" w:hanging="360"/>
+      </w:pPr>
+      <w:rPr>
+        <w:rFonts w:ascii="Courier New" w:hAnsi="Courier New" w:cs="Courier New" w:hint="default"/>
+      </w:rPr>
+    </w:lvl>
+    <w:lvl w:ilvl="8" w:tplc="08160005" w:tentative="1">
+      <w:start w:val="1"/>
+      <w:numFmt w:val="bullet"/>
+      <w:lvlText w:val=""/>
+      <w:lvlJc w:val="left"/>
+      <w:pPr>
+        <w:ind w:left="6480" w:hanging="360"/>
+      </w:pPr>
+      <w:rPr>
+        <w:rFonts w:ascii="Wingdings" w:hAnsi="Wingdings" w:hint="default"/>
+      </w:rPr>
+    </w:lvl>
+  </w:abstractNum>
+  <w:abstractNum w:abstractNumId="4" w15:restartNumberingAfterBreak="0">
+    <w:nsid w:val="15935F9B"/>
+    <w:multiLevelType w:val="hybridMultilevel"/>
+    <w:tmpl w:val="12F6D944"/>
+    <w:lvl w:ilvl="0" w:tplc="08160001">
+      <w:start w:val="1"/>
+      <w:numFmt w:val="bullet"/>
+      <w:lvlText w:val=""/>
+      <w:lvlJc w:val="left"/>
+      <w:pPr>
+        <w:ind w:left="720" w:hanging="360"/>
+      </w:pPr>
+      <w:rPr>
+        <w:rFonts w:ascii="Symbol" w:hAnsi="Symbol" w:hint="default"/>
+      </w:rPr>
+    </w:lvl>
+    <w:lvl w:ilvl="1" w:tplc="08160003" w:tentative="1">
+      <w:start w:val="1"/>
+      <w:numFmt w:val="bullet"/>
+      <w:lvlText w:val="o"/>
+      <w:lvlJc w:val="left"/>
+      <w:pPr>
+        <w:ind w:left="1440" w:hanging="360"/>
+      </w:pPr>
+      <w:rPr>
+        <w:rFonts w:ascii="Courier New" w:hAnsi="Courier New" w:cs="Courier New" w:hint="default"/>
+      </w:rPr>
+    </w:lvl>
+    <w:lvl w:ilvl="2" w:tplc="08160005" w:tentative="1">
+      <w:start w:val="1"/>
+      <w:numFmt w:val="bullet"/>
+      <w:lvlText w:val=""/>
+      <w:lvlJc w:val="left"/>
+      <w:pPr>
+        <w:ind w:left="2160" w:hanging="360"/>
+      </w:pPr>
+      <w:rPr>
+        <w:rFonts w:ascii="Wingdings" w:hAnsi="Wingdings" w:hint="default"/>
+      </w:rPr>
+    </w:lvl>
+    <w:lvl w:ilvl="3" w:tplc="08160001" w:tentative="1">
+      <w:start w:val="1"/>
+      <w:numFmt w:val="bullet"/>
+      <w:lvlText w:val=""/>
+      <w:lvlJc w:val="left"/>
+      <w:pPr>
+        <w:ind w:left="2880" w:hanging="360"/>
+      </w:pPr>
+      <w:rPr>
+        <w:rFonts w:ascii="Symbol" w:hAnsi="Symbol" w:hint="default"/>
+      </w:rPr>
+    </w:lvl>
+    <w:lvl w:ilvl="4" w:tplc="08160003" w:tentative="1">
+      <w:start w:val="1"/>
+      <w:numFmt w:val="bullet"/>
+      <w:lvlText w:val="o"/>
+      <w:lvlJc w:val="left"/>
+      <w:pPr>
+        <w:ind w:left="3600" w:hanging="360"/>
+      </w:pPr>
+      <w:rPr>
+        <w:rFonts w:ascii="Courier New" w:hAnsi="Courier New" w:cs="Courier New" w:hint="default"/>
+      </w:rPr>
+    </w:lvl>
+    <w:lvl w:ilvl="5" w:tplc="08160005" w:tentative="1">
+      <w:start w:val="1"/>
+      <w:numFmt w:val="bullet"/>
+      <w:lvlText w:val=""/>
+      <w:lvlJc w:val="left"/>
+      <w:pPr>
+        <w:ind w:left="4320" w:hanging="360"/>
+      </w:pPr>
+      <w:rPr>
+        <w:rFonts w:ascii="Wingdings" w:hAnsi="Wingdings" w:hint="default"/>
+      </w:rPr>
+    </w:lvl>
+    <w:lvl w:ilvl="6" w:tplc="08160001" w:tentative="1">
+      <w:start w:val="1"/>
+      <w:numFmt w:val="bullet"/>
+      <w:lvlText w:val=""/>
+      <w:lvlJc w:val="left"/>
+      <w:pPr>
+        <w:ind w:left="5040" w:hanging="360"/>
+      </w:pPr>
+      <w:rPr>
+        <w:rFonts w:ascii="Symbol" w:hAnsi="Symbol" w:hint="default"/>
+      </w:rPr>
+    </w:lvl>
+    <w:lvl w:ilvl="7" w:tplc="08160003" w:tentative="1">
+      <w:start w:val="1"/>
+      <w:numFmt w:val="bullet"/>
+      <w:lvlText w:val="o"/>
+      <w:lvlJc w:val="left"/>
+      <w:pPr>
+        <w:ind w:left="5760" w:hanging="360"/>
+      </w:pPr>
+      <w:rPr>
+        <w:rFonts w:ascii="Courier New" w:hAnsi="Courier New" w:cs="Courier New" w:hint="default"/>
+      </w:rPr>
+    </w:lvl>
+    <w:lvl w:ilvl="8" w:tplc="08160005" w:tentative="1">
+      <w:start w:val="1"/>
+      <w:numFmt w:val="bullet"/>
+      <w:lvlText w:val=""/>
+      <w:lvlJc w:val="left"/>
+      <w:pPr>
+        <w:ind w:left="6480" w:hanging="360"/>
+      </w:pPr>
+      <w:rPr>
+        <w:rFonts w:ascii="Wingdings" w:hAnsi="Wingdings" w:hint="default"/>
+      </w:rPr>
+    </w:lvl>
+  </w:abstractNum>
+  <w:abstractNum w:abstractNumId="5" w15:restartNumberingAfterBreak="0">
+    <w:nsid w:val="22986197"/>
+    <w:multiLevelType w:val="hybridMultilevel"/>
+    <w:tmpl w:val="559A7E30"/>
+    <w:lvl w:ilvl="0" w:tplc="08160001">
+      <w:start w:val="1"/>
+      <w:numFmt w:val="bullet"/>
+      <w:lvlText w:val=""/>
+      <w:lvlJc w:val="left"/>
+      <w:pPr>
+        <w:ind w:left="720" w:hanging="360"/>
+      </w:pPr>
+      <w:rPr>
+        <w:rFonts w:ascii="Symbol" w:hAnsi="Symbol" w:hint="default"/>
+      </w:rPr>
+    </w:lvl>
+    <w:lvl w:ilvl="1" w:tplc="08160003" w:tentative="1">
+      <w:start w:val="1"/>
+      <w:numFmt w:val="bullet"/>
+      <w:lvlText w:val="o"/>
+      <w:lvlJc w:val="left"/>
+      <w:pPr>
+        <w:ind w:left="1440" w:hanging="360"/>
+      </w:pPr>
+      <w:rPr>
+        <w:rFonts w:ascii="Courier New" w:hAnsi="Courier New" w:cs="Courier New" w:hint="default"/>
+      </w:rPr>
+    </w:lvl>
+    <w:lvl w:ilvl="2" w:tplc="08160005" w:tentative="1">
+      <w:start w:val="1"/>
+      <w:numFmt w:val="bullet"/>
+      <w:lvlText w:val=""/>
+      <w:lvlJc w:val="left"/>
+      <w:pPr>
+        <w:ind w:left="2160" w:hanging="360"/>
+      </w:pPr>
+      <w:rPr>
+        <w:rFonts w:ascii="Wingdings" w:hAnsi="Wingdings" w:hint="default"/>
+      </w:rPr>
+    </w:lvl>
+    <w:lvl w:ilvl="3" w:tplc="08160001" w:tentative="1">
+      <w:start w:val="1"/>
+      <w:numFmt w:val="bullet"/>
+      <w:lvlText w:val=""/>
+      <w:lvlJc w:val="left"/>
+      <w:pPr>
+        <w:ind w:left="2880" w:hanging="360"/>
+      </w:pPr>
+      <w:rPr>
+        <w:rFonts w:ascii="Symbol" w:hAnsi="Symbol" w:hint="default"/>
+      </w:rPr>
+    </w:lvl>
+    <w:lvl w:ilvl="4" w:tplc="08160003" w:tentative="1">
+      <w:start w:val="1"/>
+      <w:numFmt w:val="bullet"/>
+      <w:lvlText w:val="o"/>
+      <w:lvlJc w:val="left"/>
+      <w:pPr>
+        <w:ind w:left="3600" w:hanging="360"/>
+      </w:pPr>
+      <w:rPr>
+        <w:rFonts w:ascii="Courier New" w:hAnsi="Courier New" w:cs="Courier New" w:hint="default"/>
+      </w:rPr>
+    </w:lvl>
+    <w:lvl w:ilvl="5" w:tplc="08160005" w:tentative="1">
+      <w:start w:val="1"/>
+      <w:numFmt w:val="bullet"/>
+      <w:lvlText w:val=""/>
+      <w:lvlJc w:val="left"/>
+      <w:pPr>
+        <w:ind w:left="4320" w:hanging="360"/>
+      </w:pPr>
+      <w:rPr>
+        <w:rFonts w:ascii="Wingdings" w:hAnsi="Wingdings" w:hint="default"/>
+      </w:rPr>
+    </w:lvl>
+    <w:lvl w:ilvl="6" w:tplc="08160001" w:tentative="1">
+      <w:start w:val="1"/>
+      <w:numFmt w:val="bullet"/>
+      <w:lvlText w:val=""/>
+      <w:lvlJc w:val="left"/>
+      <w:pPr>
+        <w:ind w:left="5040" w:hanging="360"/>
+      </w:pPr>
+      <w:rPr>
+        <w:rFonts w:ascii="Symbol" w:hAnsi="Symbol" w:hint="default"/>
+      </w:rPr>
+    </w:lvl>
+    <w:lvl w:ilvl="7" w:tplc="08160003" w:tentative="1">
+      <w:start w:val="1"/>
+      <w:numFmt w:val="bullet"/>
+      <w:lvlText w:val="o"/>
+      <w:lvlJc w:val="left"/>
+      <w:pPr>
+        <w:ind w:left="5760" w:hanging="360"/>
+      </w:pPr>
+      <w:rPr>
+        <w:rFonts w:ascii="Courier New" w:hAnsi="Courier New" w:cs="Courier New" w:hint="default"/>
+      </w:rPr>
+    </w:lvl>
+    <w:lvl w:ilvl="8" w:tplc="08160005" w:tentative="1">
+      <w:start w:val="1"/>
+      <w:numFmt w:val="bullet"/>
+      <w:lvlText w:val=""/>
+      <w:lvlJc w:val="left"/>
+      <w:pPr>
+        <w:ind w:left="6480" w:hanging="360"/>
+      </w:pPr>
+      <w:rPr>
+        <w:rFonts w:ascii="Wingdings" w:hAnsi="Wingdings" w:hint="default"/>
+      </w:rPr>
+    </w:lvl>
+  </w:abstractNum>
+  <w:abstractNum w:abstractNumId="6" w15:restartNumberingAfterBreak="0">
     <w:nsid w:val="249A52FB"/>
     <w:multiLevelType w:val="hybridMultilevel"/>
     <w:tmpl w:val="6F1053F4"/>
@@ -4784,7 +5061,7 @@
       <w:lvlText w:val=""/>
       <w:lvlJc w:val="left"/>
       <w:pPr>
-        <w:ind w:left="720" w:hanging="360"/>
+        <w:ind w:left="1779" w:hanging="360"/>
       </w:pPr>
       <w:rPr>
         <w:rFonts w:ascii="Symbol" w:hAnsi="Symbol" w:hint="default"/>
@@ -4796,7 +5073,7 @@
       <w:lvlText w:val="o"/>
       <w:lvlJc w:val="left"/>
       <w:pPr>
-        <w:ind w:left="1440" w:hanging="360"/>
+        <w:ind w:left="2499" w:hanging="360"/>
       </w:pPr>
       <w:rPr>
         <w:rFonts w:ascii="Courier New" w:hAnsi="Courier New" w:cs="Courier New" w:hint="default"/>
@@ -4808,7 +5085,7 @@
       <w:lvlText w:val=""/>
       <w:lvlJc w:val="left"/>
       <w:pPr>
-        <w:ind w:left="2160" w:hanging="360"/>
+        <w:ind w:left="3219" w:hanging="360"/>
       </w:pPr>
       <w:rPr>
         <w:rFonts w:ascii="Wingdings" w:hAnsi="Wingdings" w:hint="default"/>
@@ -4820,7 +5097,7 @@
       <w:lvlText w:val=""/>
       <w:lvlJc w:val="left"/>
       <w:pPr>
-        <w:ind w:left="2880" w:hanging="360"/>
+        <w:ind w:left="3939" w:hanging="360"/>
       </w:pPr>
       <w:rPr>
         <w:rFonts w:ascii="Symbol" w:hAnsi="Symbol" w:hint="default"/>
@@ -4832,7 +5109,7 @@
       <w:lvlText w:val="o"/>
       <w:lvlJc w:val="left"/>
       <w:pPr>
-        <w:ind w:left="3600" w:hanging="360"/>
+        <w:ind w:left="4659" w:hanging="360"/>
       </w:pPr>
       <w:rPr>
         <w:rFonts w:ascii="Courier New" w:hAnsi="Courier New" w:cs="Courier New" w:hint="default"/>
@@ -4844,7 +5121,7 @@
       <w:lvlText w:val=""/>
       <w:lvlJc w:val="left"/>
       <w:pPr>
-        <w:ind w:left="4320" w:hanging="360"/>
+        <w:ind w:left="5379" w:hanging="360"/>
       </w:pPr>
       <w:rPr>
         <w:rFonts w:ascii="Wingdings" w:hAnsi="Wingdings" w:hint="default"/>
@@ -4856,7 +5133,7 @@
       <w:lvlText w:val=""/>
       <w:lvlJc w:val="left"/>
       <w:pPr>
-        <w:ind w:left="5040" w:hanging="360"/>
+        <w:ind w:left="6099" w:hanging="360"/>
       </w:pPr>
       <w:rPr>
         <w:rFonts w:ascii="Symbol" w:hAnsi="Symbol" w:hint="default"/>
@@ -4868,7 +5145,7 @@
       <w:lvlText w:val="o"/>
       <w:lvlJc w:val="left"/>
       <w:pPr>
-        <w:ind w:left="5760" w:hanging="360"/>
+        <w:ind w:left="6819" w:hanging="360"/>
       </w:pPr>
       <w:rPr>
         <w:rFonts w:ascii="Courier New" w:hAnsi="Courier New" w:cs="Courier New" w:hint="default"/>
@@ -4880,14 +5157,14 @@
       <w:lvlText w:val=""/>
       <w:lvlJc w:val="left"/>
       <w:pPr>
-        <w:ind w:left="6480" w:hanging="360"/>
+        <w:ind w:left="7539" w:hanging="360"/>
       </w:pPr>
       <w:rPr>
         <w:rFonts w:ascii="Wingdings" w:hAnsi="Wingdings" w:hint="default"/>
       </w:rPr>
     </w:lvl>
   </w:abstractNum>
-  <w:abstractNum w:abstractNumId="4" w15:restartNumberingAfterBreak="0">
+  <w:abstractNum w:abstractNumId="7" w15:restartNumberingAfterBreak="0">
     <w:nsid w:val="634C358D"/>
     <w:multiLevelType w:val="hybridMultilevel"/>
     <w:tmpl w:val="66C406F4"/>
@@ -5000,7 +5277,120 @@
       </w:rPr>
     </w:lvl>
   </w:abstractNum>
-  <w:abstractNum w:abstractNumId="5" w15:restartNumberingAfterBreak="0">
+  <w:abstractNum w:abstractNumId="8" w15:restartNumberingAfterBreak="0">
+    <w:nsid w:val="64BA050A"/>
+    <w:multiLevelType w:val="hybridMultilevel"/>
+    <w:tmpl w:val="138E7B2C"/>
+    <w:lvl w:ilvl="0" w:tplc="08160001">
+      <w:start w:val="1"/>
+      <w:numFmt w:val="bullet"/>
+      <w:lvlText w:val=""/>
+      <w:lvlJc w:val="left"/>
+      <w:pPr>
+        <w:ind w:left="1840" w:hanging="360"/>
+      </w:pPr>
+      <w:rPr>
+        <w:rFonts w:ascii="Symbol" w:hAnsi="Symbol" w:hint="default"/>
+      </w:rPr>
+    </w:lvl>
+    <w:lvl w:ilvl="1" w:tplc="08160003" w:tentative="1">
+      <w:start w:val="1"/>
+      <w:numFmt w:val="bullet"/>
+      <w:lvlText w:val="o"/>
+      <w:lvlJc w:val="left"/>
+      <w:pPr>
+        <w:ind w:left="2560" w:hanging="360"/>
+      </w:pPr>
+      <w:rPr>
+        <w:rFonts w:ascii="Courier New" w:hAnsi="Courier New" w:cs="Courier New" w:hint="default"/>
+      </w:rPr>
+    </w:lvl>
+    <w:lvl w:ilvl="2" w:tplc="08160005" w:tentative="1">
+      <w:start w:val="1"/>
+      <w:numFmt w:val="bullet"/>
+      <w:lvlText w:val=""/>
+      <w:lvlJc w:val="left"/>
+      <w:pPr>
+        <w:ind w:left="3280" w:hanging="360"/>
+      </w:pPr>
+      <w:rPr>
+        <w:rFonts w:ascii="Wingdings" w:hAnsi="Wingdings" w:hint="default"/>
+      </w:rPr>
+    </w:lvl>
+    <w:lvl w:ilvl="3" w:tplc="08160001" w:tentative="1">
+      <w:start w:val="1"/>
+      <w:numFmt w:val="bullet"/>
+      <w:lvlText w:val=""/>
+      <w:lvlJc w:val="left"/>
+      <w:pPr>
+        <w:ind w:left="4000" w:hanging="360"/>
+      </w:pPr>
+      <w:rPr>
+        <w:rFonts w:ascii="Symbol" w:hAnsi="Symbol" w:hint="default"/>
+      </w:rPr>
+    </w:lvl>
+    <w:lvl w:ilvl="4" w:tplc="08160003" w:tentative="1">
+      <w:start w:val="1"/>
+      <w:numFmt w:val="bullet"/>
+      <w:lvlText w:val="o"/>
+      <w:lvlJc w:val="left"/>
+      <w:pPr>
+        <w:ind w:left="4720" w:hanging="360"/>
+      </w:pPr>
+      <w:rPr>
+        <w:rFonts w:ascii="Courier New" w:hAnsi="Courier New" w:cs="Courier New" w:hint="default"/>
+      </w:rPr>
+    </w:lvl>
+    <w:lvl w:ilvl="5" w:tplc="08160005" w:tentative="1">
+      <w:start w:val="1"/>
+      <w:numFmt w:val="bullet"/>
+      <w:lvlText w:val=""/>
+      <w:lvlJc w:val="left"/>
+      <w:pPr>
+        <w:ind w:left="5440" w:hanging="360"/>
+      </w:pPr>
+      <w:rPr>
+        <w:rFonts w:ascii="Wingdings" w:hAnsi="Wingdings" w:hint="default"/>
+      </w:rPr>
+    </w:lvl>
+    <w:lvl w:ilvl="6" w:tplc="08160001" w:tentative="1">
+      <w:start w:val="1"/>
+      <w:numFmt w:val="bullet"/>
+      <w:lvlText w:val=""/>
+      <w:lvlJc w:val="left"/>
+      <w:pPr>
+        <w:ind w:left="6160" w:hanging="360"/>
+      </w:pPr>
+      <w:rPr>
+        <w:rFonts w:ascii="Symbol" w:hAnsi="Symbol" w:hint="default"/>
+      </w:rPr>
+    </w:lvl>
+    <w:lvl w:ilvl="7" w:tplc="08160003" w:tentative="1">
+      <w:start w:val="1"/>
+      <w:numFmt w:val="bullet"/>
+      <w:lvlText w:val="o"/>
+      <w:lvlJc w:val="left"/>
+      <w:pPr>
+        <w:ind w:left="6880" w:hanging="360"/>
+      </w:pPr>
+      <w:rPr>
+        <w:rFonts w:ascii="Courier New" w:hAnsi="Courier New" w:cs="Courier New" w:hint="default"/>
+      </w:rPr>
+    </w:lvl>
+    <w:lvl w:ilvl="8" w:tplc="08160005" w:tentative="1">
+      <w:start w:val="1"/>
+      <w:numFmt w:val="bullet"/>
+      <w:lvlText w:val=""/>
+      <w:lvlJc w:val="left"/>
+      <w:pPr>
+        <w:ind w:left="7600" w:hanging="360"/>
+      </w:pPr>
+      <w:rPr>
+        <w:rFonts w:ascii="Wingdings" w:hAnsi="Wingdings" w:hint="default"/>
+      </w:rPr>
+    </w:lvl>
+  </w:abstractNum>
+  <w:abstractNum w:abstractNumId="9" w15:restartNumberingAfterBreak="0">
     <w:nsid w:val="68530D12"/>
     <w:multiLevelType w:val="hybridMultilevel"/>
     <w:tmpl w:val="3686FEE2"/>
@@ -5086,7 +5476,7 @@
       </w:pPr>
     </w:lvl>
   </w:abstractNum>
-  <w:abstractNum w:abstractNumId="6" w15:restartNumberingAfterBreak="0">
+  <w:abstractNum w:abstractNumId="10" w15:restartNumberingAfterBreak="0">
     <w:nsid w:val="69D30B38"/>
     <w:multiLevelType w:val="hybridMultilevel"/>
     <w:tmpl w:val="0804E12E"/>
@@ -5187,6 +5577,119 @@
       </w:rPr>
     </w:lvl>
     <w:lvl w:ilvl="8" w:tplc="08090005" w:tentative="1">
+      <w:start w:val="1"/>
+      <w:numFmt w:val="bullet"/>
+      <w:lvlText w:val=""/>
+      <w:lvlJc w:val="left"/>
+      <w:pPr>
+        <w:ind w:left="6480" w:hanging="360"/>
+      </w:pPr>
+      <w:rPr>
+        <w:rFonts w:ascii="Wingdings" w:hAnsi="Wingdings" w:hint="default"/>
+      </w:rPr>
+    </w:lvl>
+  </w:abstractNum>
+  <w:abstractNum w:abstractNumId="11" w15:restartNumberingAfterBreak="0">
+    <w:nsid w:val="765D21C0"/>
+    <w:multiLevelType w:val="hybridMultilevel"/>
+    <w:tmpl w:val="E1C85568"/>
+    <w:lvl w:ilvl="0" w:tplc="08160001">
+      <w:start w:val="1"/>
+      <w:numFmt w:val="bullet"/>
+      <w:lvlText w:val=""/>
+      <w:lvlJc w:val="left"/>
+      <w:pPr>
+        <w:ind w:left="720" w:hanging="360"/>
+      </w:pPr>
+      <w:rPr>
+        <w:rFonts w:ascii="Symbol" w:hAnsi="Symbol" w:hint="default"/>
+      </w:rPr>
+    </w:lvl>
+    <w:lvl w:ilvl="1" w:tplc="08160003" w:tentative="1">
+      <w:start w:val="1"/>
+      <w:numFmt w:val="bullet"/>
+      <w:lvlText w:val="o"/>
+      <w:lvlJc w:val="left"/>
+      <w:pPr>
+        <w:ind w:left="1440" w:hanging="360"/>
+      </w:pPr>
+      <w:rPr>
+        <w:rFonts w:ascii="Courier New" w:hAnsi="Courier New" w:cs="Courier New" w:hint="default"/>
+      </w:rPr>
+    </w:lvl>
+    <w:lvl w:ilvl="2" w:tplc="08160005" w:tentative="1">
+      <w:start w:val="1"/>
+      <w:numFmt w:val="bullet"/>
+      <w:lvlText w:val=""/>
+      <w:lvlJc w:val="left"/>
+      <w:pPr>
+        <w:ind w:left="2160" w:hanging="360"/>
+      </w:pPr>
+      <w:rPr>
+        <w:rFonts w:ascii="Wingdings" w:hAnsi="Wingdings" w:hint="default"/>
+      </w:rPr>
+    </w:lvl>
+    <w:lvl w:ilvl="3" w:tplc="08160001" w:tentative="1">
+      <w:start w:val="1"/>
+      <w:numFmt w:val="bullet"/>
+      <w:lvlText w:val=""/>
+      <w:lvlJc w:val="left"/>
+      <w:pPr>
+        <w:ind w:left="2880" w:hanging="360"/>
+      </w:pPr>
+      <w:rPr>
+        <w:rFonts w:ascii="Symbol" w:hAnsi="Symbol" w:hint="default"/>
+      </w:rPr>
+    </w:lvl>
+    <w:lvl w:ilvl="4" w:tplc="08160003" w:tentative="1">
+      <w:start w:val="1"/>
+      <w:numFmt w:val="bullet"/>
+      <w:lvlText w:val="o"/>
+      <w:lvlJc w:val="left"/>
+      <w:pPr>
+        <w:ind w:left="3600" w:hanging="360"/>
+      </w:pPr>
+      <w:rPr>
+        <w:rFonts w:ascii="Courier New" w:hAnsi="Courier New" w:cs="Courier New" w:hint="default"/>
+      </w:rPr>
+    </w:lvl>
+    <w:lvl w:ilvl="5" w:tplc="08160005" w:tentative="1">
+      <w:start w:val="1"/>
+      <w:numFmt w:val="bullet"/>
+      <w:lvlText w:val=""/>
+      <w:lvlJc w:val="left"/>
+      <w:pPr>
+        <w:ind w:left="4320" w:hanging="360"/>
+      </w:pPr>
+      <w:rPr>
+        <w:rFonts w:ascii="Wingdings" w:hAnsi="Wingdings" w:hint="default"/>
+      </w:rPr>
+    </w:lvl>
+    <w:lvl w:ilvl="6" w:tplc="08160001" w:tentative="1">
+      <w:start w:val="1"/>
+      <w:numFmt w:val="bullet"/>
+      <w:lvlText w:val=""/>
+      <w:lvlJc w:val="left"/>
+      <w:pPr>
+        <w:ind w:left="5040" w:hanging="360"/>
+      </w:pPr>
+      <w:rPr>
+        <w:rFonts w:ascii="Symbol" w:hAnsi="Symbol" w:hint="default"/>
+      </w:rPr>
+    </w:lvl>
+    <w:lvl w:ilvl="7" w:tplc="08160003" w:tentative="1">
+      <w:start w:val="1"/>
+      <w:numFmt w:val="bullet"/>
+      <w:lvlText w:val="o"/>
+      <w:lvlJc w:val="left"/>
+      <w:pPr>
+        <w:ind w:left="5760" w:hanging="360"/>
+      </w:pPr>
+      <w:rPr>
+        <w:rFonts w:ascii="Courier New" w:hAnsi="Courier New" w:cs="Courier New" w:hint="default"/>
+      </w:rPr>
+    </w:lvl>
+    <w:lvl w:ilvl="8" w:tplc="08160005" w:tentative="1">
       <w:start w:val="1"/>
       <w:numFmt w:val="bullet"/>
       <w:lvlText w:val=""/>
@@ -5206,25 +5709,40 @@
     <w:abstractNumId w:val="1"/>
   </w:num>
   <w:num w:numId="3">
-    <w:abstractNumId w:val="5"/>
+    <w:abstractNumId w:val="9"/>
   </w:num>
   <w:num w:numId="4">
-    <w:abstractNumId w:val="6"/>
+    <w:abstractNumId w:val="10"/>
   </w:num>
   <w:num w:numId="5">
-    <w:abstractNumId w:val="4"/>
+    <w:abstractNumId w:val="7"/>
   </w:num>
   <w:num w:numId="6">
     <w:abstractNumId w:val="2"/>
   </w:num>
   <w:num w:numId="7">
+    <w:abstractNumId w:val="6"/>
+  </w:num>
+  <w:num w:numId="8">
+    <w:abstractNumId w:val="11"/>
+  </w:num>
+  <w:num w:numId="9">
     <w:abstractNumId w:val="3"/>
+  </w:num>
+  <w:num w:numId="10">
+    <w:abstractNumId w:val="8"/>
+  </w:num>
+  <w:num w:numId="11">
+    <w:abstractNumId w:val="5"/>
+  </w:num>
+  <w:num w:numId="12">
+    <w:abstractNumId w:val="4"/>
   </w:num>
 </w:numbering>
 </file>
 
 <file path=word/styles.xml><?xml version="1.0" encoding="utf-8"?>
-<w:styles xmlns:mc="http://schemas.openxmlformats.org/markup-compatibility/2006" xmlns:r="http://schemas.openxmlformats.org/officeDocument/2006/relationships" xmlns:w="http://schemas.openxmlformats.org/wordprocessingml/2006/main" xmlns:w14="http://schemas.microsoft.com/office/word/2010/wordml" xmlns:w15="http://schemas.microsoft.com/office/word/2012/wordml" xmlns:w16cex="http://schemas.microsoft.com/office/word/2018/wordml/cex" xmlns:w16cid="http://schemas.microsoft.com/office/word/2016/wordml/cid" xmlns:w16="http://schemas.microsoft.com/office/word/2018/wordml" xmlns:w16se="http://schemas.microsoft.com/office/word/2015/wordml/symex" mc:Ignorable="w14 w15 w16se w16cid w16 w16cex">
+<w:styles xmlns:mc="http://schemas.openxmlformats.org/markup-compatibility/2006" xmlns:r="http://schemas.openxmlformats.org/officeDocument/2006/relationships" xmlns:w="http://schemas.openxmlformats.org/wordprocessingml/2006/main" xmlns:w14="http://schemas.microsoft.com/office/word/2010/wordml" xmlns:w15="http://schemas.microsoft.com/office/word/2012/wordml" xmlns:w16cid="http://schemas.microsoft.com/office/word/2016/wordml/cid" xmlns:w16se="http://schemas.microsoft.com/office/word/2015/wordml/symex" mc:Ignorable="w14 w15 w16se w16cid">
   <w:docDefaults>
     <w:rPrDefault>
       <w:rPr>

</xml_diff>